<commit_message>
Objetivos e Metologia concluídos
</commit_message>
<xml_diff>
--- a/Monografia-UEMA.docx
+++ b/Monografia-UEMA.docx
@@ -1760,7 +1760,14 @@
           <w:sz w:val="22"/>
           <w:szCs w:val="22"/>
         </w:rPr>
-        <w:t xml:space="preserve">-shift </w:t>
+        <w:t>-S</w:t>
+      </w:r>
+      <w:r>
+        <w:rPr>
+          <w:sz w:val="22"/>
+          <w:szCs w:val="22"/>
+        </w:rPr>
+        <w:t xml:space="preserve">hift </w:t>
       </w:r>
       <w:proofErr w:type="spellStart"/>
       <w:r>
@@ -1808,7 +1815,14 @@
           <w:sz w:val="22"/>
           <w:szCs w:val="22"/>
         </w:rPr>
-        <w:t xml:space="preserve">-shift </w:t>
+        <w:t>-S</w:t>
+      </w:r>
+      <w:r>
+        <w:rPr>
+          <w:sz w:val="22"/>
+          <w:szCs w:val="22"/>
+        </w:rPr>
+        <w:t xml:space="preserve">hift </w:t>
       </w:r>
       <w:proofErr w:type="spellStart"/>
       <w:r>
@@ -1856,7 +1870,14 @@
           <w:sz w:val="22"/>
           <w:szCs w:val="22"/>
         </w:rPr>
-        <w:t xml:space="preserve">-shift </w:t>
+        <w:t>-S</w:t>
+      </w:r>
+      <w:r>
+        <w:rPr>
+          <w:sz w:val="22"/>
+          <w:szCs w:val="22"/>
+        </w:rPr>
+        <w:t xml:space="preserve">hift </w:t>
       </w:r>
       <w:proofErr w:type="spellStart"/>
       <w:r>
@@ -1867,6 +1888,69 @@
         <w:t>Keying</w:t>
       </w:r>
       <w:proofErr w:type="spellEnd"/>
+    </w:p>
+    <w:p>
+      <w:pPr>
+        <w:pStyle w:val="TCCListasTextoAbreviaturaseGlossrio"/>
+        <w:rPr>
+          <w:sz w:val="22"/>
+          <w:szCs w:val="22"/>
+        </w:rPr>
+      </w:pPr>
+      <w:r>
+        <w:rPr>
+          <w:sz w:val="22"/>
+          <w:szCs w:val="22"/>
+        </w:rPr>
+        <w:t>EVM</w:t>
+      </w:r>
+      <w:r>
+        <w:rPr>
+          <w:sz w:val="22"/>
+          <w:szCs w:val="22"/>
+        </w:rPr>
+        <w:tab/>
+      </w:r>
+      <w:proofErr w:type="spellStart"/>
+      <w:r>
+        <w:rPr>
+          <w:sz w:val="22"/>
+          <w:szCs w:val="22"/>
+        </w:rPr>
+        <w:t>Error</w:t>
+      </w:r>
+      <w:proofErr w:type="spellEnd"/>
+      <w:r>
+        <w:rPr>
+          <w:sz w:val="22"/>
+          <w:szCs w:val="22"/>
+        </w:rPr>
+        <w:t xml:space="preserve"> Vector Magnitude</w:t>
+      </w:r>
+    </w:p>
+    <w:p>
+      <w:pPr>
+        <w:pStyle w:val="TCCListasTextoAbreviaturaseGlossrio"/>
+        <w:rPr>
+          <w:sz w:val="22"/>
+          <w:szCs w:val="22"/>
+        </w:rPr>
+      </w:pPr>
+      <w:r>
+        <w:rPr>
+          <w:sz w:val="22"/>
+          <w:szCs w:val="22"/>
+        </w:rPr>
+        <w:t>RSR</w:t>
+      </w:r>
+      <w:r>
+        <w:rPr>
+          <w:sz w:val="22"/>
+          <w:szCs w:val="22"/>
+        </w:rPr>
+        <w:tab/>
+        <w:t>Relação Sinal-Ruído</w:t>
+      </w:r>
     </w:p>
     <w:p>
       <w:pPr>
@@ -7926,8 +8010,6 @@
         </w:rPr>
         <w:t>. Assim, elas podem ser utilizadas em simulações, trazendo, portanto, uma imitação satisfatória do meio de propagação.</w:t>
       </w:r>
-      <w:bookmarkStart w:id="14" w:name="_GoBack"/>
-      <w:bookmarkEnd w:id="14"/>
     </w:p>
     <w:p>
       <w:pPr>
@@ -7968,809 +8050,65 @@
     <w:p>
       <w:pPr>
         <w:pStyle w:val="TCC0CorpoTexto"/>
-        <w:rPr>
-          <w:sz w:val="22"/>
-          <w:szCs w:val="22"/>
-        </w:rPr>
-      </w:pPr>
-      <w:proofErr w:type="spellStart"/>
-      <w:r>
-        <w:rPr>
-          <w:sz w:val="22"/>
-          <w:szCs w:val="22"/>
-        </w:rPr>
-        <w:t>Oioioioi</w:t>
-      </w:r>
-      <w:proofErr w:type="spellEnd"/>
-      <w:r>
-        <w:rPr>
-          <w:sz w:val="22"/>
-          <w:szCs w:val="22"/>
-        </w:rPr>
-        <w:t xml:space="preserve"> </w:t>
-      </w:r>
-      <w:proofErr w:type="spellStart"/>
-      <w:r>
-        <w:rPr>
-          <w:sz w:val="22"/>
-          <w:szCs w:val="22"/>
-        </w:rPr>
-        <w:t>oioioi</w:t>
-      </w:r>
-      <w:proofErr w:type="spellEnd"/>
-      <w:r>
-        <w:rPr>
-          <w:sz w:val="22"/>
-          <w:szCs w:val="22"/>
-        </w:rPr>
-        <w:t xml:space="preserve"> </w:t>
-      </w:r>
-      <w:proofErr w:type="spellStart"/>
-      <w:r>
-        <w:rPr>
-          <w:sz w:val="22"/>
-          <w:szCs w:val="22"/>
-        </w:rPr>
-        <w:t>oioioioi</w:t>
-      </w:r>
-      <w:proofErr w:type="spellEnd"/>
-      <w:r>
-        <w:rPr>
-          <w:sz w:val="22"/>
-          <w:szCs w:val="22"/>
-        </w:rPr>
-        <w:t xml:space="preserve"> </w:t>
-      </w:r>
-      <w:proofErr w:type="spellStart"/>
-      <w:r>
-        <w:rPr>
-          <w:sz w:val="22"/>
-          <w:szCs w:val="22"/>
-        </w:rPr>
-        <w:t>oioioi</w:t>
-      </w:r>
-      <w:proofErr w:type="spellEnd"/>
-      <w:r>
-        <w:rPr>
-          <w:sz w:val="22"/>
-          <w:szCs w:val="22"/>
-        </w:rPr>
-        <w:t xml:space="preserve"> </w:t>
-      </w:r>
-      <w:proofErr w:type="spellStart"/>
-      <w:r>
-        <w:rPr>
-          <w:sz w:val="22"/>
-          <w:szCs w:val="22"/>
-        </w:rPr>
-        <w:t>oioioioi</w:t>
-      </w:r>
-      <w:proofErr w:type="spellEnd"/>
-      <w:r>
-        <w:rPr>
-          <w:sz w:val="22"/>
-          <w:szCs w:val="22"/>
-        </w:rPr>
-        <w:t xml:space="preserve"> </w:t>
-      </w:r>
-      <w:proofErr w:type="spellStart"/>
-      <w:r>
-        <w:rPr>
-          <w:sz w:val="22"/>
-          <w:szCs w:val="22"/>
-        </w:rPr>
-        <w:t>oioioi</w:t>
-      </w:r>
-      <w:proofErr w:type="spellEnd"/>
-      <w:r>
-        <w:rPr>
-          <w:sz w:val="22"/>
-          <w:szCs w:val="22"/>
-        </w:rPr>
-        <w:t xml:space="preserve"> </w:t>
-      </w:r>
-      <w:proofErr w:type="spellStart"/>
-      <w:r>
-        <w:rPr>
-          <w:sz w:val="22"/>
-          <w:szCs w:val="22"/>
-        </w:rPr>
-        <w:t>oioioioi</w:t>
-      </w:r>
-      <w:proofErr w:type="spellEnd"/>
-      <w:r>
-        <w:rPr>
-          <w:sz w:val="22"/>
-          <w:szCs w:val="22"/>
-        </w:rPr>
-        <w:t xml:space="preserve"> </w:t>
-      </w:r>
-      <w:proofErr w:type="spellStart"/>
-      <w:r>
-        <w:rPr>
-          <w:sz w:val="22"/>
-          <w:szCs w:val="22"/>
-        </w:rPr>
-        <w:t>oioioi</w:t>
-      </w:r>
-      <w:proofErr w:type="spellEnd"/>
-      <w:r>
-        <w:rPr>
-          <w:sz w:val="22"/>
-          <w:szCs w:val="22"/>
-        </w:rPr>
-        <w:t xml:space="preserve"> </w:t>
-      </w:r>
-      <w:proofErr w:type="spellStart"/>
-      <w:r>
-        <w:rPr>
-          <w:sz w:val="22"/>
-          <w:szCs w:val="22"/>
-        </w:rPr>
-        <w:t>oioioioi</w:t>
-      </w:r>
-      <w:proofErr w:type="spellEnd"/>
-      <w:r>
-        <w:rPr>
-          <w:sz w:val="22"/>
-          <w:szCs w:val="22"/>
-        </w:rPr>
-        <w:t xml:space="preserve"> </w:t>
-      </w:r>
-      <w:proofErr w:type="spellStart"/>
-      <w:r>
-        <w:rPr>
-          <w:sz w:val="22"/>
-          <w:szCs w:val="22"/>
-        </w:rPr>
-        <w:t>oioioi</w:t>
-      </w:r>
-      <w:proofErr w:type="spellEnd"/>
-      <w:r>
-        <w:rPr>
-          <w:sz w:val="22"/>
-          <w:szCs w:val="22"/>
-        </w:rPr>
-        <w:t xml:space="preserve"> </w:t>
-      </w:r>
-      <w:proofErr w:type="spellStart"/>
-      <w:r>
-        <w:rPr>
-          <w:sz w:val="22"/>
-          <w:szCs w:val="22"/>
-        </w:rPr>
-        <w:t>oioioioi</w:t>
-      </w:r>
-      <w:proofErr w:type="spellEnd"/>
-      <w:r>
-        <w:rPr>
-          <w:sz w:val="22"/>
-          <w:szCs w:val="22"/>
-        </w:rPr>
-        <w:t xml:space="preserve"> </w:t>
-      </w:r>
-      <w:proofErr w:type="spellStart"/>
-      <w:r>
-        <w:rPr>
-          <w:sz w:val="22"/>
-          <w:szCs w:val="22"/>
-        </w:rPr>
-        <w:t>oioioi</w:t>
-      </w:r>
-      <w:proofErr w:type="spellEnd"/>
-      <w:r>
-        <w:rPr>
-          <w:sz w:val="22"/>
-          <w:szCs w:val="22"/>
-        </w:rPr>
-        <w:t xml:space="preserve"> </w:t>
-      </w:r>
-      <w:proofErr w:type="spellStart"/>
-      <w:r>
-        <w:rPr>
-          <w:sz w:val="22"/>
-          <w:szCs w:val="22"/>
-        </w:rPr>
-        <w:t>oioioioi</w:t>
-      </w:r>
-      <w:proofErr w:type="spellEnd"/>
-      <w:r>
-        <w:rPr>
-          <w:sz w:val="22"/>
-          <w:szCs w:val="22"/>
-        </w:rPr>
-        <w:t xml:space="preserve"> </w:t>
-      </w:r>
-      <w:proofErr w:type="spellStart"/>
-      <w:r>
-        <w:rPr>
-          <w:sz w:val="22"/>
-          <w:szCs w:val="22"/>
-        </w:rPr>
-        <w:t>oioioi</w:t>
-      </w:r>
-      <w:proofErr w:type="spellEnd"/>
-      <w:r>
-        <w:rPr>
-          <w:sz w:val="22"/>
-          <w:szCs w:val="22"/>
-        </w:rPr>
-        <w:t xml:space="preserve"> </w:t>
-      </w:r>
-      <w:proofErr w:type="spellStart"/>
-      <w:r>
-        <w:rPr>
-          <w:sz w:val="22"/>
-          <w:szCs w:val="22"/>
-        </w:rPr>
-        <w:t>oioioioi</w:t>
-      </w:r>
-      <w:proofErr w:type="spellEnd"/>
-      <w:r>
-        <w:rPr>
-          <w:sz w:val="22"/>
-          <w:szCs w:val="22"/>
-        </w:rPr>
-        <w:t xml:space="preserve"> </w:t>
-      </w:r>
-      <w:proofErr w:type="spellStart"/>
-      <w:r>
-        <w:rPr>
-          <w:sz w:val="22"/>
-          <w:szCs w:val="22"/>
-        </w:rPr>
-        <w:t>oioioi</w:t>
-      </w:r>
-      <w:proofErr w:type="spellEnd"/>
-      <w:r>
-        <w:rPr>
-          <w:sz w:val="22"/>
-          <w:szCs w:val="22"/>
-        </w:rPr>
-        <w:t xml:space="preserve"> </w:t>
-      </w:r>
-      <w:proofErr w:type="spellStart"/>
-      <w:r>
-        <w:rPr>
-          <w:sz w:val="22"/>
-          <w:szCs w:val="22"/>
-        </w:rPr>
-        <w:t>oioioioi</w:t>
-      </w:r>
-      <w:proofErr w:type="spellEnd"/>
-      <w:r>
-        <w:rPr>
-          <w:sz w:val="22"/>
-          <w:szCs w:val="22"/>
-        </w:rPr>
-        <w:t xml:space="preserve"> </w:t>
-      </w:r>
-      <w:proofErr w:type="spellStart"/>
-      <w:r>
-        <w:rPr>
-          <w:sz w:val="22"/>
-          <w:szCs w:val="22"/>
-        </w:rPr>
-        <w:t>oioioi</w:t>
-      </w:r>
-      <w:proofErr w:type="spellEnd"/>
-      <w:r>
-        <w:rPr>
-          <w:sz w:val="22"/>
-          <w:szCs w:val="22"/>
-        </w:rPr>
-        <w:t xml:space="preserve"> </w:t>
-      </w:r>
-      <w:proofErr w:type="spellStart"/>
-      <w:r>
-        <w:rPr>
-          <w:sz w:val="22"/>
-          <w:szCs w:val="22"/>
-        </w:rPr>
-        <w:t>oioioioi</w:t>
-      </w:r>
-      <w:proofErr w:type="spellEnd"/>
-      <w:r>
-        <w:rPr>
-          <w:sz w:val="22"/>
-          <w:szCs w:val="22"/>
-        </w:rPr>
-        <w:t xml:space="preserve"> </w:t>
-      </w:r>
-      <w:proofErr w:type="spellStart"/>
-      <w:r>
-        <w:rPr>
-          <w:sz w:val="22"/>
-          <w:szCs w:val="22"/>
-        </w:rPr>
-        <w:t>oioioi</w:t>
-      </w:r>
-      <w:proofErr w:type="spellEnd"/>
-      <w:r>
-        <w:rPr>
-          <w:sz w:val="22"/>
-          <w:szCs w:val="22"/>
-        </w:rPr>
-        <w:t xml:space="preserve"> </w:t>
-      </w:r>
-      <w:proofErr w:type="spellStart"/>
-      <w:r>
-        <w:rPr>
-          <w:sz w:val="22"/>
-          <w:szCs w:val="22"/>
-        </w:rPr>
-        <w:t>oioioioi</w:t>
-      </w:r>
-      <w:proofErr w:type="spellEnd"/>
-      <w:r>
-        <w:rPr>
-          <w:sz w:val="22"/>
-          <w:szCs w:val="22"/>
-        </w:rPr>
-        <w:t xml:space="preserve"> </w:t>
-      </w:r>
-      <w:proofErr w:type="spellStart"/>
-      <w:r>
-        <w:rPr>
-          <w:sz w:val="22"/>
-          <w:szCs w:val="22"/>
-        </w:rPr>
-        <w:t>oioioi</w:t>
-      </w:r>
-      <w:proofErr w:type="spellEnd"/>
-      <w:r>
-        <w:rPr>
-          <w:sz w:val="22"/>
-          <w:szCs w:val="22"/>
-        </w:rPr>
-        <w:t xml:space="preserve"> </w:t>
-      </w:r>
-      <w:proofErr w:type="spellStart"/>
-      <w:r>
-        <w:rPr>
-          <w:sz w:val="22"/>
-          <w:szCs w:val="22"/>
-        </w:rPr>
-        <w:t>oioioioi</w:t>
-      </w:r>
-      <w:proofErr w:type="spellEnd"/>
-      <w:r>
-        <w:rPr>
-          <w:sz w:val="22"/>
-          <w:szCs w:val="22"/>
-        </w:rPr>
-        <w:t xml:space="preserve"> </w:t>
-      </w:r>
-      <w:proofErr w:type="spellStart"/>
-      <w:r>
-        <w:rPr>
-          <w:sz w:val="22"/>
-          <w:szCs w:val="22"/>
-        </w:rPr>
-        <w:t>oioioi</w:t>
-      </w:r>
-      <w:proofErr w:type="spellEnd"/>
-      <w:r>
-        <w:rPr>
-          <w:sz w:val="22"/>
-          <w:szCs w:val="22"/>
-        </w:rPr>
-        <w:t xml:space="preserve"> </w:t>
-      </w:r>
-      <w:proofErr w:type="spellStart"/>
-      <w:r>
-        <w:rPr>
-          <w:sz w:val="22"/>
-          <w:szCs w:val="22"/>
-        </w:rPr>
-        <w:t>oioioioi</w:t>
-      </w:r>
-      <w:proofErr w:type="spellEnd"/>
-      <w:r>
-        <w:rPr>
-          <w:sz w:val="22"/>
-          <w:szCs w:val="22"/>
-        </w:rPr>
-        <w:t>.</w:t>
-      </w:r>
-    </w:p>
-    <w:p>
-      <w:pPr>
-        <w:pStyle w:val="TCC0CorpoTexto"/>
-      </w:pPr>
-      <w:proofErr w:type="spellStart"/>
-      <w:r>
-        <w:rPr>
-          <w:sz w:val="22"/>
-          <w:szCs w:val="22"/>
-        </w:rPr>
-        <w:t>Oioioioi</w:t>
-      </w:r>
-      <w:proofErr w:type="spellEnd"/>
-      <w:r>
-        <w:rPr>
-          <w:sz w:val="22"/>
-          <w:szCs w:val="22"/>
-        </w:rPr>
-        <w:t xml:space="preserve"> </w:t>
-      </w:r>
-      <w:proofErr w:type="spellStart"/>
-      <w:r>
-        <w:rPr>
-          <w:sz w:val="22"/>
-          <w:szCs w:val="22"/>
-        </w:rPr>
-        <w:t>oioioi</w:t>
-      </w:r>
-      <w:proofErr w:type="spellEnd"/>
-      <w:r>
-        <w:rPr>
-          <w:sz w:val="22"/>
-          <w:szCs w:val="22"/>
-        </w:rPr>
-        <w:t xml:space="preserve"> </w:t>
-      </w:r>
-      <w:proofErr w:type="spellStart"/>
-      <w:r>
-        <w:rPr>
-          <w:sz w:val="22"/>
-          <w:szCs w:val="22"/>
-        </w:rPr>
-        <w:t>oioioioi</w:t>
-      </w:r>
-      <w:proofErr w:type="spellEnd"/>
-      <w:r>
-        <w:rPr>
-          <w:sz w:val="22"/>
-          <w:szCs w:val="22"/>
-        </w:rPr>
-        <w:t xml:space="preserve"> </w:t>
-      </w:r>
-      <w:proofErr w:type="spellStart"/>
-      <w:r>
-        <w:rPr>
-          <w:sz w:val="22"/>
-          <w:szCs w:val="22"/>
-        </w:rPr>
-        <w:t>oioioi</w:t>
-      </w:r>
-      <w:proofErr w:type="spellEnd"/>
-      <w:r>
-        <w:rPr>
-          <w:sz w:val="22"/>
-          <w:szCs w:val="22"/>
-        </w:rPr>
-        <w:t xml:space="preserve"> </w:t>
-      </w:r>
-      <w:proofErr w:type="spellStart"/>
-      <w:r>
-        <w:rPr>
-          <w:sz w:val="22"/>
-          <w:szCs w:val="22"/>
-        </w:rPr>
-        <w:t>oioioioi</w:t>
-      </w:r>
-      <w:proofErr w:type="spellEnd"/>
-      <w:r>
-        <w:rPr>
-          <w:sz w:val="22"/>
-          <w:szCs w:val="22"/>
-        </w:rPr>
-        <w:t xml:space="preserve"> </w:t>
-      </w:r>
-      <w:proofErr w:type="spellStart"/>
-      <w:r>
-        <w:rPr>
-          <w:sz w:val="22"/>
-          <w:szCs w:val="22"/>
-        </w:rPr>
-        <w:t>oioioi</w:t>
-      </w:r>
-      <w:proofErr w:type="spellEnd"/>
-      <w:r>
-        <w:rPr>
-          <w:sz w:val="22"/>
-          <w:szCs w:val="22"/>
-        </w:rPr>
-        <w:t xml:space="preserve"> </w:t>
-      </w:r>
-      <w:proofErr w:type="spellStart"/>
-      <w:r>
-        <w:rPr>
-          <w:sz w:val="22"/>
-          <w:szCs w:val="22"/>
-        </w:rPr>
-        <w:t>oioioioi</w:t>
-      </w:r>
-      <w:proofErr w:type="spellEnd"/>
-      <w:r>
-        <w:rPr>
-          <w:sz w:val="22"/>
-          <w:szCs w:val="22"/>
-        </w:rPr>
-        <w:t xml:space="preserve"> </w:t>
-      </w:r>
-      <w:proofErr w:type="spellStart"/>
-      <w:r>
-        <w:rPr>
-          <w:sz w:val="22"/>
-          <w:szCs w:val="22"/>
-        </w:rPr>
-        <w:t>oioioi</w:t>
-      </w:r>
-      <w:proofErr w:type="spellEnd"/>
-      <w:r>
-        <w:rPr>
-          <w:sz w:val="22"/>
-          <w:szCs w:val="22"/>
-        </w:rPr>
-        <w:t xml:space="preserve"> </w:t>
-      </w:r>
-      <w:proofErr w:type="spellStart"/>
-      <w:r>
-        <w:rPr>
-          <w:sz w:val="22"/>
-          <w:szCs w:val="22"/>
-        </w:rPr>
-        <w:t>oioioioi</w:t>
-      </w:r>
-      <w:proofErr w:type="spellEnd"/>
-      <w:r>
-        <w:rPr>
-          <w:sz w:val="22"/>
-          <w:szCs w:val="22"/>
-        </w:rPr>
-        <w:t xml:space="preserve"> </w:t>
-      </w:r>
-      <w:proofErr w:type="spellStart"/>
-      <w:r>
-        <w:rPr>
-          <w:sz w:val="22"/>
-          <w:szCs w:val="22"/>
-        </w:rPr>
-        <w:t>oioioi</w:t>
-      </w:r>
-      <w:proofErr w:type="spellEnd"/>
-      <w:r>
-        <w:rPr>
-          <w:sz w:val="22"/>
-          <w:szCs w:val="22"/>
-        </w:rPr>
-        <w:t xml:space="preserve"> </w:t>
-      </w:r>
-      <w:proofErr w:type="spellStart"/>
-      <w:r>
-        <w:rPr>
-          <w:sz w:val="22"/>
-          <w:szCs w:val="22"/>
-        </w:rPr>
-        <w:t>oioioioi</w:t>
-      </w:r>
-      <w:proofErr w:type="spellEnd"/>
-      <w:r>
-        <w:rPr>
-          <w:sz w:val="22"/>
-          <w:szCs w:val="22"/>
-        </w:rPr>
-        <w:t xml:space="preserve"> </w:t>
-      </w:r>
-      <w:proofErr w:type="spellStart"/>
-      <w:r>
-        <w:rPr>
-          <w:sz w:val="22"/>
-          <w:szCs w:val="22"/>
-        </w:rPr>
-        <w:t>oioioi</w:t>
-      </w:r>
-      <w:proofErr w:type="spellEnd"/>
-      <w:r>
-        <w:rPr>
-          <w:sz w:val="22"/>
-          <w:szCs w:val="22"/>
-        </w:rPr>
-        <w:t xml:space="preserve"> </w:t>
-      </w:r>
-      <w:proofErr w:type="spellStart"/>
-      <w:r>
-        <w:rPr>
-          <w:sz w:val="22"/>
-          <w:szCs w:val="22"/>
-        </w:rPr>
-        <w:t>oioioioi</w:t>
-      </w:r>
-      <w:proofErr w:type="spellEnd"/>
-      <w:r>
-        <w:rPr>
-          <w:sz w:val="22"/>
-          <w:szCs w:val="22"/>
-        </w:rPr>
-        <w:t xml:space="preserve"> </w:t>
-      </w:r>
-      <w:proofErr w:type="spellStart"/>
-      <w:r>
-        <w:rPr>
-          <w:sz w:val="22"/>
-          <w:szCs w:val="22"/>
-        </w:rPr>
-        <w:t>oioioi</w:t>
-      </w:r>
-      <w:proofErr w:type="spellEnd"/>
-      <w:r>
-        <w:rPr>
-          <w:sz w:val="22"/>
-          <w:szCs w:val="22"/>
-        </w:rPr>
-        <w:t xml:space="preserve"> </w:t>
-      </w:r>
-      <w:proofErr w:type="spellStart"/>
-      <w:r>
-        <w:rPr>
-          <w:sz w:val="22"/>
-          <w:szCs w:val="22"/>
-        </w:rPr>
-        <w:t>oioioioi</w:t>
-      </w:r>
-      <w:proofErr w:type="spellEnd"/>
-      <w:r>
-        <w:rPr>
-          <w:sz w:val="22"/>
-          <w:szCs w:val="22"/>
-        </w:rPr>
-        <w:t xml:space="preserve"> </w:t>
-      </w:r>
-      <w:proofErr w:type="spellStart"/>
-      <w:r>
-        <w:rPr>
-          <w:sz w:val="22"/>
-          <w:szCs w:val="22"/>
-        </w:rPr>
-        <w:t>oioioi</w:t>
-      </w:r>
-      <w:proofErr w:type="spellEnd"/>
-      <w:r>
-        <w:rPr>
-          <w:sz w:val="22"/>
-          <w:szCs w:val="22"/>
-        </w:rPr>
-        <w:t xml:space="preserve"> </w:t>
-      </w:r>
-      <w:proofErr w:type="spellStart"/>
-      <w:r>
-        <w:rPr>
-          <w:sz w:val="22"/>
-          <w:szCs w:val="22"/>
-        </w:rPr>
-        <w:t>oioioioi</w:t>
-      </w:r>
-      <w:proofErr w:type="spellEnd"/>
-      <w:r>
-        <w:rPr>
-          <w:sz w:val="22"/>
-          <w:szCs w:val="22"/>
-        </w:rPr>
-        <w:t xml:space="preserve"> </w:t>
-      </w:r>
-      <w:proofErr w:type="spellStart"/>
-      <w:r>
-        <w:rPr>
-          <w:sz w:val="22"/>
-          <w:szCs w:val="22"/>
-        </w:rPr>
-        <w:t>oioioi</w:t>
-      </w:r>
-      <w:proofErr w:type="spellEnd"/>
-      <w:r>
-        <w:rPr>
-          <w:sz w:val="22"/>
-          <w:szCs w:val="22"/>
-        </w:rPr>
-        <w:t xml:space="preserve"> </w:t>
-      </w:r>
-      <w:proofErr w:type="spellStart"/>
-      <w:r>
-        <w:rPr>
-          <w:sz w:val="22"/>
-          <w:szCs w:val="22"/>
-        </w:rPr>
-        <w:t>oioioioi</w:t>
-      </w:r>
-      <w:proofErr w:type="spellEnd"/>
-      <w:r>
-        <w:rPr>
-          <w:sz w:val="22"/>
-          <w:szCs w:val="22"/>
-        </w:rPr>
-        <w:t xml:space="preserve"> </w:t>
-      </w:r>
-      <w:proofErr w:type="spellStart"/>
-      <w:r>
-        <w:rPr>
-          <w:sz w:val="22"/>
-          <w:szCs w:val="22"/>
-        </w:rPr>
-        <w:t>oioioi</w:t>
-      </w:r>
-      <w:proofErr w:type="spellEnd"/>
-      <w:r>
-        <w:rPr>
-          <w:sz w:val="22"/>
-          <w:szCs w:val="22"/>
-        </w:rPr>
-        <w:t xml:space="preserve"> </w:t>
-      </w:r>
-      <w:proofErr w:type="spellStart"/>
-      <w:r>
-        <w:rPr>
-          <w:sz w:val="22"/>
-          <w:szCs w:val="22"/>
-        </w:rPr>
-        <w:t>oioioioi</w:t>
-      </w:r>
-      <w:proofErr w:type="spellEnd"/>
-      <w:r>
-        <w:rPr>
-          <w:sz w:val="22"/>
-          <w:szCs w:val="22"/>
-        </w:rPr>
-        <w:t xml:space="preserve"> </w:t>
-      </w:r>
-      <w:proofErr w:type="spellStart"/>
-      <w:r>
-        <w:rPr>
-          <w:sz w:val="22"/>
-          <w:szCs w:val="22"/>
-        </w:rPr>
-        <w:t>oioioi</w:t>
-      </w:r>
-      <w:proofErr w:type="spellEnd"/>
-      <w:r>
-        <w:rPr>
-          <w:sz w:val="22"/>
-          <w:szCs w:val="22"/>
-        </w:rPr>
-        <w:t xml:space="preserve"> </w:t>
-      </w:r>
-      <w:proofErr w:type="spellStart"/>
-      <w:r>
-        <w:rPr>
-          <w:sz w:val="22"/>
-          <w:szCs w:val="22"/>
-        </w:rPr>
-        <w:t>oioioioi</w:t>
-      </w:r>
-      <w:proofErr w:type="spellEnd"/>
-      <w:r>
-        <w:rPr>
-          <w:sz w:val="22"/>
-          <w:szCs w:val="22"/>
-        </w:rPr>
-        <w:t xml:space="preserve"> </w:t>
-      </w:r>
-      <w:proofErr w:type="spellStart"/>
-      <w:r>
-        <w:rPr>
-          <w:sz w:val="22"/>
-          <w:szCs w:val="22"/>
-        </w:rPr>
-        <w:t>oioioi</w:t>
-      </w:r>
-      <w:proofErr w:type="spellEnd"/>
-      <w:r>
-        <w:rPr>
-          <w:sz w:val="22"/>
-          <w:szCs w:val="22"/>
-        </w:rPr>
-        <w:t xml:space="preserve"> </w:t>
-      </w:r>
-      <w:proofErr w:type="spellStart"/>
-      <w:r>
-        <w:rPr>
-          <w:sz w:val="22"/>
-          <w:szCs w:val="22"/>
-        </w:rPr>
-        <w:t>oioioioi</w:t>
-      </w:r>
-      <w:proofErr w:type="spellEnd"/>
+      </w:pPr>
+      <w:r>
+        <w:rPr>
+          <w:color w:val="000000"/>
+          <w:sz w:val="22"/>
+          <w:szCs w:val="22"/>
+        </w:rPr>
+        <w:t>Desenvolver um ferramenta de simulação para o planejamento e análise de redes sem fio em ambientes INDOOR (fechados) em canais do tipo AWGN, Rayleigh e Rice, contribuindo para futuros planejamentos em qualquer ambiente, dessa forma</w:t>
+      </w:r>
+      <w:r>
+        <w:rPr>
+          <w:color w:val="000000"/>
+          <w:sz w:val="22"/>
+          <w:szCs w:val="22"/>
+        </w:rPr>
+        <w:t>,</w:t>
+      </w:r>
+      <w:r>
+        <w:rPr>
+          <w:color w:val="000000"/>
+          <w:sz w:val="22"/>
+          <w:szCs w:val="22"/>
+        </w:rPr>
+        <w:t xml:space="preserve"> a ferramenta será adaptável a </w:t>
+      </w:r>
+      <w:proofErr w:type="gramStart"/>
+      <w:r>
+        <w:rPr>
+          <w:color w:val="000000"/>
+          <w:sz w:val="22"/>
+          <w:szCs w:val="22"/>
+        </w:rPr>
+        <w:t>outro modelos</w:t>
+      </w:r>
+      <w:proofErr w:type="gramEnd"/>
+      <w:r>
+        <w:rPr>
+          <w:color w:val="000000"/>
+          <w:sz w:val="22"/>
+          <w:szCs w:val="22"/>
+        </w:rPr>
+        <w:t xml:space="preserve"> de propagação com caract</w:t>
+      </w:r>
+      <w:r>
+        <w:rPr>
+          <w:color w:val="000000"/>
+          <w:sz w:val="22"/>
+          <w:szCs w:val="22"/>
+        </w:rPr>
+        <w:t>e</w:t>
+      </w:r>
+      <w:r>
+        <w:rPr>
+          <w:color w:val="000000"/>
+          <w:sz w:val="22"/>
+          <w:szCs w:val="22"/>
+        </w:rPr>
+        <w:t>rística suburbanas e rurais</w:t>
+      </w:r>
       <w:r>
         <w:rPr>
           <w:sz w:val="22"/>
@@ -8805,399 +8143,29 @@
           <w:szCs w:val="22"/>
         </w:rPr>
       </w:pPr>
-      <w:proofErr w:type="spellStart"/>
-      <w:r>
-        <w:rPr>
-          <w:sz w:val="22"/>
-          <w:szCs w:val="22"/>
-        </w:rPr>
-        <w:t>Oioioioi</w:t>
-      </w:r>
-      <w:proofErr w:type="spellEnd"/>
-      <w:r>
-        <w:rPr>
-          <w:sz w:val="22"/>
-          <w:szCs w:val="22"/>
-        </w:rPr>
-        <w:t xml:space="preserve"> </w:t>
-      </w:r>
-      <w:proofErr w:type="spellStart"/>
-      <w:r>
-        <w:rPr>
-          <w:sz w:val="22"/>
-          <w:szCs w:val="22"/>
-        </w:rPr>
-        <w:t>oioioi</w:t>
-      </w:r>
-      <w:proofErr w:type="spellEnd"/>
-      <w:r>
-        <w:rPr>
-          <w:sz w:val="22"/>
-          <w:szCs w:val="22"/>
-        </w:rPr>
-        <w:t xml:space="preserve"> </w:t>
-      </w:r>
-      <w:proofErr w:type="spellStart"/>
-      <w:r>
-        <w:rPr>
-          <w:sz w:val="22"/>
-          <w:szCs w:val="22"/>
-        </w:rPr>
-        <w:t>oioioioi</w:t>
-      </w:r>
-      <w:proofErr w:type="spellEnd"/>
-      <w:r>
-        <w:rPr>
-          <w:sz w:val="22"/>
-          <w:szCs w:val="22"/>
-        </w:rPr>
-        <w:t xml:space="preserve"> </w:t>
-      </w:r>
-      <w:proofErr w:type="spellStart"/>
-      <w:r>
-        <w:rPr>
-          <w:sz w:val="22"/>
-          <w:szCs w:val="22"/>
-        </w:rPr>
-        <w:t>oioioi</w:t>
-      </w:r>
-      <w:proofErr w:type="spellEnd"/>
-      <w:r>
-        <w:rPr>
-          <w:sz w:val="22"/>
-          <w:szCs w:val="22"/>
-        </w:rPr>
-        <w:t xml:space="preserve"> </w:t>
-      </w:r>
-      <w:proofErr w:type="spellStart"/>
-      <w:r>
-        <w:rPr>
-          <w:sz w:val="22"/>
-          <w:szCs w:val="22"/>
-        </w:rPr>
-        <w:t>oioioioi</w:t>
-      </w:r>
-      <w:proofErr w:type="spellEnd"/>
-      <w:r>
-        <w:rPr>
-          <w:sz w:val="22"/>
-          <w:szCs w:val="22"/>
-        </w:rPr>
-        <w:t xml:space="preserve"> </w:t>
-      </w:r>
-      <w:proofErr w:type="spellStart"/>
-      <w:r>
-        <w:rPr>
-          <w:sz w:val="22"/>
-          <w:szCs w:val="22"/>
-        </w:rPr>
-        <w:t>oioioi</w:t>
-      </w:r>
-      <w:proofErr w:type="spellEnd"/>
-      <w:r>
-        <w:rPr>
-          <w:sz w:val="22"/>
-          <w:szCs w:val="22"/>
-        </w:rPr>
-        <w:t xml:space="preserve"> </w:t>
-      </w:r>
-      <w:proofErr w:type="spellStart"/>
-      <w:r>
-        <w:rPr>
-          <w:sz w:val="22"/>
-          <w:szCs w:val="22"/>
-        </w:rPr>
-        <w:t>oioioioi</w:t>
-      </w:r>
-      <w:proofErr w:type="spellEnd"/>
-      <w:r>
-        <w:rPr>
-          <w:sz w:val="22"/>
-          <w:szCs w:val="22"/>
-        </w:rPr>
-        <w:t xml:space="preserve"> </w:t>
-      </w:r>
-      <w:proofErr w:type="spellStart"/>
-      <w:r>
-        <w:rPr>
-          <w:sz w:val="22"/>
-          <w:szCs w:val="22"/>
-        </w:rPr>
-        <w:t>oioioi</w:t>
-      </w:r>
-      <w:proofErr w:type="spellEnd"/>
-      <w:r>
-        <w:rPr>
-          <w:sz w:val="22"/>
-          <w:szCs w:val="22"/>
-        </w:rPr>
-        <w:t xml:space="preserve"> </w:t>
-      </w:r>
-      <w:proofErr w:type="spellStart"/>
-      <w:r>
-        <w:rPr>
-          <w:sz w:val="22"/>
-          <w:szCs w:val="22"/>
-        </w:rPr>
-        <w:t>oioioioi</w:t>
-      </w:r>
-      <w:proofErr w:type="spellEnd"/>
-      <w:r>
-        <w:rPr>
-          <w:sz w:val="22"/>
-          <w:szCs w:val="22"/>
-        </w:rPr>
-        <w:t xml:space="preserve"> </w:t>
-      </w:r>
-      <w:proofErr w:type="spellStart"/>
-      <w:r>
-        <w:rPr>
-          <w:sz w:val="22"/>
-          <w:szCs w:val="22"/>
-        </w:rPr>
-        <w:t>oioioi</w:t>
-      </w:r>
-      <w:proofErr w:type="spellEnd"/>
-      <w:r>
-        <w:rPr>
-          <w:sz w:val="22"/>
-          <w:szCs w:val="22"/>
-        </w:rPr>
-        <w:t xml:space="preserve"> </w:t>
-      </w:r>
-      <w:proofErr w:type="spellStart"/>
-      <w:r>
-        <w:rPr>
-          <w:sz w:val="22"/>
-          <w:szCs w:val="22"/>
-        </w:rPr>
-        <w:t>oioioioi</w:t>
-      </w:r>
-      <w:proofErr w:type="spellEnd"/>
-      <w:r>
-        <w:rPr>
-          <w:sz w:val="22"/>
-          <w:szCs w:val="22"/>
-        </w:rPr>
-        <w:t xml:space="preserve"> </w:t>
-      </w:r>
-      <w:proofErr w:type="spellStart"/>
-      <w:r>
-        <w:rPr>
-          <w:sz w:val="22"/>
-          <w:szCs w:val="22"/>
-        </w:rPr>
-        <w:t>oioioi</w:t>
-      </w:r>
-      <w:proofErr w:type="spellEnd"/>
-      <w:r>
-        <w:rPr>
-          <w:sz w:val="22"/>
-          <w:szCs w:val="22"/>
-        </w:rPr>
-        <w:t xml:space="preserve"> </w:t>
-      </w:r>
-      <w:proofErr w:type="spellStart"/>
-      <w:r>
-        <w:rPr>
-          <w:sz w:val="22"/>
-          <w:szCs w:val="22"/>
-        </w:rPr>
-        <w:t>oioioioi</w:t>
-      </w:r>
-      <w:proofErr w:type="spellEnd"/>
-      <w:r>
-        <w:rPr>
-          <w:sz w:val="22"/>
-          <w:szCs w:val="22"/>
-        </w:rPr>
-        <w:t xml:space="preserve"> </w:t>
-      </w:r>
-      <w:proofErr w:type="spellStart"/>
-      <w:r>
-        <w:rPr>
-          <w:sz w:val="22"/>
-          <w:szCs w:val="22"/>
-        </w:rPr>
-        <w:t>oioioi</w:t>
-      </w:r>
-      <w:proofErr w:type="spellEnd"/>
-      <w:r>
-        <w:rPr>
-          <w:sz w:val="22"/>
-          <w:szCs w:val="22"/>
-        </w:rPr>
-        <w:t xml:space="preserve"> </w:t>
-      </w:r>
-      <w:proofErr w:type="spellStart"/>
-      <w:r>
-        <w:rPr>
-          <w:sz w:val="22"/>
-          <w:szCs w:val="22"/>
-        </w:rPr>
-        <w:t>oioioioi</w:t>
-      </w:r>
-      <w:proofErr w:type="spellEnd"/>
-      <w:r>
-        <w:rPr>
-          <w:sz w:val="22"/>
-          <w:szCs w:val="22"/>
-        </w:rPr>
-        <w:t xml:space="preserve"> </w:t>
-      </w:r>
-      <w:proofErr w:type="spellStart"/>
-      <w:r>
-        <w:rPr>
-          <w:sz w:val="22"/>
-          <w:szCs w:val="22"/>
-        </w:rPr>
-        <w:t>oioioi</w:t>
-      </w:r>
-      <w:proofErr w:type="spellEnd"/>
-      <w:r>
-        <w:rPr>
-          <w:sz w:val="22"/>
-          <w:szCs w:val="22"/>
-        </w:rPr>
-        <w:t xml:space="preserve"> </w:t>
-      </w:r>
-      <w:proofErr w:type="spellStart"/>
-      <w:r>
-        <w:rPr>
-          <w:sz w:val="22"/>
-          <w:szCs w:val="22"/>
-        </w:rPr>
-        <w:t>oioioioi</w:t>
-      </w:r>
-      <w:proofErr w:type="spellEnd"/>
-      <w:r>
-        <w:rPr>
-          <w:sz w:val="22"/>
-          <w:szCs w:val="22"/>
-        </w:rPr>
-        <w:t xml:space="preserve"> </w:t>
-      </w:r>
-      <w:proofErr w:type="spellStart"/>
-      <w:r>
-        <w:rPr>
-          <w:sz w:val="22"/>
-          <w:szCs w:val="22"/>
-        </w:rPr>
-        <w:t>oioioi</w:t>
-      </w:r>
-      <w:proofErr w:type="spellEnd"/>
-      <w:r>
-        <w:rPr>
-          <w:sz w:val="22"/>
-          <w:szCs w:val="22"/>
-        </w:rPr>
-        <w:t xml:space="preserve"> </w:t>
-      </w:r>
-      <w:proofErr w:type="spellStart"/>
-      <w:r>
-        <w:rPr>
-          <w:sz w:val="22"/>
-          <w:szCs w:val="22"/>
-        </w:rPr>
-        <w:t>oioioioi</w:t>
-      </w:r>
-      <w:proofErr w:type="spellEnd"/>
-      <w:r>
-        <w:rPr>
-          <w:sz w:val="22"/>
-          <w:szCs w:val="22"/>
-        </w:rPr>
-        <w:t xml:space="preserve"> </w:t>
-      </w:r>
-      <w:proofErr w:type="spellStart"/>
-      <w:r>
-        <w:rPr>
-          <w:sz w:val="22"/>
-          <w:szCs w:val="22"/>
-        </w:rPr>
-        <w:t>oioioi</w:t>
-      </w:r>
-      <w:proofErr w:type="spellEnd"/>
-      <w:r>
-        <w:rPr>
-          <w:sz w:val="22"/>
-          <w:szCs w:val="22"/>
-        </w:rPr>
-        <w:t xml:space="preserve"> </w:t>
-      </w:r>
-      <w:proofErr w:type="spellStart"/>
-      <w:r>
-        <w:rPr>
-          <w:sz w:val="22"/>
-          <w:szCs w:val="22"/>
-        </w:rPr>
-        <w:t>oioioioi</w:t>
-      </w:r>
-      <w:proofErr w:type="spellEnd"/>
-      <w:r>
-        <w:rPr>
-          <w:sz w:val="22"/>
-          <w:szCs w:val="22"/>
-        </w:rPr>
-        <w:t xml:space="preserve"> </w:t>
-      </w:r>
-      <w:proofErr w:type="spellStart"/>
-      <w:r>
-        <w:rPr>
-          <w:sz w:val="22"/>
-          <w:szCs w:val="22"/>
-        </w:rPr>
-        <w:t>oioioi</w:t>
-      </w:r>
-      <w:proofErr w:type="spellEnd"/>
-      <w:r>
-        <w:rPr>
-          <w:sz w:val="22"/>
-          <w:szCs w:val="22"/>
-        </w:rPr>
-        <w:t xml:space="preserve"> </w:t>
-      </w:r>
-      <w:proofErr w:type="spellStart"/>
-      <w:r>
-        <w:rPr>
-          <w:sz w:val="22"/>
-          <w:szCs w:val="22"/>
-        </w:rPr>
-        <w:t>oioioioi</w:t>
-      </w:r>
-      <w:proofErr w:type="spellEnd"/>
-      <w:r>
-        <w:rPr>
-          <w:sz w:val="22"/>
-          <w:szCs w:val="22"/>
-        </w:rPr>
-        <w:t xml:space="preserve"> </w:t>
-      </w:r>
-      <w:proofErr w:type="spellStart"/>
-      <w:r>
-        <w:rPr>
-          <w:sz w:val="22"/>
-          <w:szCs w:val="22"/>
-        </w:rPr>
-        <w:t>oioioi</w:t>
-      </w:r>
-      <w:proofErr w:type="spellEnd"/>
-      <w:r>
-        <w:rPr>
-          <w:sz w:val="22"/>
-          <w:szCs w:val="22"/>
-        </w:rPr>
-        <w:t xml:space="preserve"> </w:t>
-      </w:r>
-      <w:proofErr w:type="spellStart"/>
-      <w:r>
-        <w:rPr>
-          <w:sz w:val="22"/>
-          <w:szCs w:val="22"/>
-        </w:rPr>
-        <w:t>oioioioi</w:t>
-      </w:r>
-      <w:proofErr w:type="spellEnd"/>
+      <w:r>
+        <w:rPr>
+          <w:sz w:val="22"/>
+          <w:szCs w:val="22"/>
+        </w:rPr>
+        <w:t>Observar o comportamento do padrão IEEE 802.11</w:t>
+      </w:r>
+      <w:proofErr w:type="gramStart"/>
+      <w:r>
+        <w:rPr>
+          <w:sz w:val="22"/>
+          <w:szCs w:val="22"/>
+        </w:rPr>
+        <w:t>ac</w:t>
+      </w:r>
+      <w:proofErr w:type="gramEnd"/>
+      <w:r>
+        <w:rPr>
+          <w:sz w:val="22"/>
+          <w:szCs w:val="22"/>
+        </w:rPr>
+        <w:t xml:space="preserve"> nos canais Rayleigh e Rice, juntamente com AWGN</w:t>
+      </w:r>
       <w:r>
         <w:rPr>
           <w:sz w:val="22"/>
@@ -9215,304 +8183,33 @@
           <w:lang w:val="pt-BR"/>
         </w:rPr>
       </w:pPr>
-      <w:proofErr w:type="spellStart"/>
-      <w:r>
-        <w:rPr>
+      <w:r>
+        <w:rPr>
+          <w:color w:val="000000"/>
           <w:sz w:val="22"/>
           <w:szCs w:val="22"/>
           <w:lang w:val="pt-BR"/>
         </w:rPr>
-        <w:t>Oioioioi</w:t>
-      </w:r>
-      <w:proofErr w:type="spellEnd"/>
-      <w:r>
-        <w:rPr>
+        <w:t>Utilizar os conceitos de propagação para simular as características dos a</w:t>
+      </w:r>
+      <w:r>
+        <w:rPr>
+          <w:color w:val="000000"/>
           <w:sz w:val="22"/>
           <w:szCs w:val="22"/>
           <w:lang w:val="pt-BR"/>
         </w:rPr>
-        <w:t xml:space="preserve"> </w:t>
-      </w:r>
-      <w:proofErr w:type="spellStart"/>
-      <w:r>
-        <w:rPr>
+        <w:t>m</w:t>
+      </w:r>
+      <w:r>
+        <w:rPr>
+          <w:color w:val="000000"/>
           <w:sz w:val="22"/>
           <w:szCs w:val="22"/>
           <w:lang w:val="pt-BR"/>
         </w:rPr>
-        <w:t>oioioi</w:t>
-      </w:r>
-      <w:proofErr w:type="spellEnd"/>
-      <w:r>
-        <w:rPr>
-          <w:sz w:val="22"/>
-          <w:szCs w:val="22"/>
-          <w:lang w:val="pt-BR"/>
-        </w:rPr>
-        <w:t xml:space="preserve"> </w:t>
-      </w:r>
-      <w:proofErr w:type="spellStart"/>
-      <w:r>
-        <w:rPr>
-          <w:sz w:val="22"/>
-          <w:szCs w:val="22"/>
-          <w:lang w:val="pt-BR"/>
-        </w:rPr>
-        <w:t>ioioioi</w:t>
-      </w:r>
-      <w:proofErr w:type="spellEnd"/>
-      <w:r>
-        <w:rPr>
-          <w:sz w:val="22"/>
-          <w:szCs w:val="22"/>
-          <w:lang w:val="pt-BR"/>
-        </w:rPr>
-        <w:t xml:space="preserve"> </w:t>
-      </w:r>
-      <w:proofErr w:type="spellStart"/>
-      <w:r>
-        <w:rPr>
-          <w:sz w:val="22"/>
-          <w:szCs w:val="22"/>
-          <w:lang w:val="pt-BR"/>
-        </w:rPr>
-        <w:t>oioioi</w:t>
-      </w:r>
-      <w:proofErr w:type="spellEnd"/>
-      <w:r>
-        <w:rPr>
-          <w:sz w:val="22"/>
-          <w:szCs w:val="22"/>
-          <w:lang w:val="pt-BR"/>
-        </w:rPr>
-        <w:t xml:space="preserve"> </w:t>
-      </w:r>
-      <w:proofErr w:type="spellStart"/>
-      <w:r>
-        <w:rPr>
-          <w:sz w:val="22"/>
-          <w:szCs w:val="22"/>
-          <w:lang w:val="pt-BR"/>
-        </w:rPr>
-        <w:t>oioioioi</w:t>
-      </w:r>
-      <w:proofErr w:type="spellEnd"/>
-      <w:r>
-        <w:rPr>
-          <w:sz w:val="22"/>
-          <w:szCs w:val="22"/>
-          <w:lang w:val="pt-BR"/>
-        </w:rPr>
-        <w:t xml:space="preserve"> </w:t>
-      </w:r>
-      <w:proofErr w:type="spellStart"/>
-      <w:r>
-        <w:rPr>
-          <w:sz w:val="22"/>
-          <w:szCs w:val="22"/>
-          <w:lang w:val="pt-BR"/>
-        </w:rPr>
-        <w:t>oioioi</w:t>
-      </w:r>
-      <w:proofErr w:type="spellEnd"/>
-      <w:r>
-        <w:rPr>
-          <w:sz w:val="22"/>
-          <w:szCs w:val="22"/>
-          <w:lang w:val="pt-BR"/>
-        </w:rPr>
-        <w:t xml:space="preserve"> </w:t>
-      </w:r>
-      <w:proofErr w:type="spellStart"/>
-      <w:r>
-        <w:rPr>
-          <w:sz w:val="22"/>
-          <w:szCs w:val="22"/>
-          <w:lang w:val="pt-BR"/>
-        </w:rPr>
-        <w:t>oioioioi</w:t>
-      </w:r>
-      <w:proofErr w:type="spellEnd"/>
-      <w:r>
-        <w:rPr>
-          <w:sz w:val="22"/>
-          <w:szCs w:val="22"/>
-          <w:lang w:val="pt-BR"/>
-        </w:rPr>
-        <w:t xml:space="preserve"> </w:t>
-      </w:r>
-      <w:proofErr w:type="spellStart"/>
-      <w:r>
-        <w:rPr>
-          <w:sz w:val="22"/>
-          <w:szCs w:val="22"/>
-          <w:lang w:val="pt-BR"/>
-        </w:rPr>
-        <w:t>oioioi</w:t>
-      </w:r>
-      <w:proofErr w:type="spellEnd"/>
-      <w:r>
-        <w:rPr>
-          <w:sz w:val="22"/>
-          <w:szCs w:val="22"/>
-          <w:lang w:val="pt-BR"/>
-        </w:rPr>
-        <w:t xml:space="preserve"> </w:t>
-      </w:r>
-      <w:proofErr w:type="spellStart"/>
-      <w:r>
-        <w:rPr>
-          <w:sz w:val="22"/>
-          <w:szCs w:val="22"/>
-          <w:lang w:val="pt-BR"/>
-        </w:rPr>
-        <w:t>oioioioi</w:t>
-      </w:r>
-      <w:proofErr w:type="spellEnd"/>
-      <w:r>
-        <w:rPr>
-          <w:sz w:val="22"/>
-          <w:szCs w:val="22"/>
-          <w:lang w:val="pt-BR"/>
-        </w:rPr>
-        <w:t xml:space="preserve"> </w:t>
-      </w:r>
-      <w:proofErr w:type="spellStart"/>
-      <w:r>
-        <w:rPr>
-          <w:sz w:val="22"/>
-          <w:szCs w:val="22"/>
-          <w:lang w:val="pt-BR"/>
-        </w:rPr>
-        <w:t>oioioi</w:t>
-      </w:r>
-      <w:proofErr w:type="spellEnd"/>
-      <w:r>
-        <w:rPr>
-          <w:sz w:val="22"/>
-          <w:szCs w:val="22"/>
-          <w:lang w:val="pt-BR"/>
-        </w:rPr>
-        <w:t xml:space="preserve"> </w:t>
-      </w:r>
-      <w:proofErr w:type="spellStart"/>
-      <w:r>
-        <w:rPr>
-          <w:sz w:val="22"/>
-          <w:szCs w:val="22"/>
-          <w:lang w:val="pt-BR"/>
-        </w:rPr>
-        <w:t>oioioioi</w:t>
-      </w:r>
-      <w:proofErr w:type="spellEnd"/>
-      <w:r>
-        <w:rPr>
-          <w:sz w:val="22"/>
-          <w:szCs w:val="22"/>
-          <w:lang w:val="pt-BR"/>
-        </w:rPr>
-        <w:t xml:space="preserve"> </w:t>
-      </w:r>
-      <w:proofErr w:type="spellStart"/>
-      <w:r>
-        <w:rPr>
-          <w:sz w:val="22"/>
-          <w:szCs w:val="22"/>
-          <w:lang w:val="pt-BR"/>
-        </w:rPr>
-        <w:t>oioioi</w:t>
-      </w:r>
-      <w:proofErr w:type="spellEnd"/>
-      <w:r>
-        <w:rPr>
-          <w:sz w:val="22"/>
-          <w:szCs w:val="22"/>
-          <w:lang w:val="pt-BR"/>
-        </w:rPr>
-        <w:t xml:space="preserve"> </w:t>
-      </w:r>
-      <w:proofErr w:type="spellStart"/>
-      <w:r>
-        <w:rPr>
-          <w:sz w:val="22"/>
-          <w:szCs w:val="22"/>
-          <w:lang w:val="pt-BR"/>
-        </w:rPr>
-        <w:t>oioioioi</w:t>
-      </w:r>
-      <w:proofErr w:type="spellEnd"/>
-      <w:r>
-        <w:rPr>
-          <w:sz w:val="22"/>
-          <w:szCs w:val="22"/>
-          <w:lang w:val="pt-BR"/>
-        </w:rPr>
-        <w:t xml:space="preserve"> </w:t>
-      </w:r>
-      <w:proofErr w:type="spellStart"/>
-      <w:r>
-        <w:rPr>
-          <w:sz w:val="22"/>
-          <w:szCs w:val="22"/>
-          <w:lang w:val="pt-BR"/>
-        </w:rPr>
-        <w:t>oioioi</w:t>
-      </w:r>
-      <w:proofErr w:type="spellEnd"/>
-      <w:r>
-        <w:rPr>
-          <w:sz w:val="22"/>
-          <w:szCs w:val="22"/>
-          <w:lang w:val="pt-BR"/>
-        </w:rPr>
-        <w:t xml:space="preserve"> </w:t>
-      </w:r>
-      <w:proofErr w:type="spellStart"/>
-      <w:r>
-        <w:rPr>
-          <w:sz w:val="22"/>
-          <w:szCs w:val="22"/>
-          <w:lang w:val="pt-BR"/>
-        </w:rPr>
-        <w:t>oioioioi</w:t>
-      </w:r>
-      <w:proofErr w:type="spellEnd"/>
-      <w:r>
-        <w:rPr>
-          <w:sz w:val="22"/>
-          <w:szCs w:val="22"/>
-          <w:lang w:val="pt-BR"/>
-        </w:rPr>
-        <w:t xml:space="preserve"> </w:t>
-      </w:r>
-      <w:proofErr w:type="spellStart"/>
-      <w:r>
-        <w:rPr>
-          <w:sz w:val="22"/>
-          <w:szCs w:val="22"/>
-          <w:lang w:val="pt-BR"/>
-        </w:rPr>
-        <w:t>oioioi</w:t>
-      </w:r>
-      <w:proofErr w:type="spellEnd"/>
-      <w:r>
-        <w:rPr>
-          <w:sz w:val="22"/>
-          <w:szCs w:val="22"/>
-          <w:lang w:val="pt-BR"/>
-        </w:rPr>
-        <w:t xml:space="preserve"> </w:t>
-      </w:r>
-      <w:proofErr w:type="spellStart"/>
-      <w:r>
-        <w:rPr>
-          <w:sz w:val="22"/>
-          <w:szCs w:val="22"/>
-          <w:lang w:val="pt-BR"/>
-        </w:rPr>
-        <w:t>oioioioi</w:t>
-      </w:r>
-      <w:proofErr w:type="spellEnd"/>
+        <w:t>bientes INDOOR</w:t>
+      </w:r>
       <w:r>
         <w:rPr>
           <w:sz w:val="22"/>
@@ -9531,311 +8228,66 @@
           <w:lang w:val="pt-BR"/>
         </w:rPr>
       </w:pPr>
-      <w:proofErr w:type="spellStart"/>
-      <w:r>
-        <w:rPr>
+      <w:r>
+        <w:rPr>
+          <w:color w:val="000000"/>
           <w:sz w:val="22"/>
           <w:szCs w:val="22"/>
           <w:lang w:val="pt-BR"/>
         </w:rPr>
-        <w:t>Oioioioi</w:t>
-      </w:r>
-      <w:proofErr w:type="spellEnd"/>
-      <w:r>
-        <w:rPr>
+        <w:t xml:space="preserve">Estudar a </w:t>
+      </w:r>
+      <w:r>
+        <w:rPr>
+          <w:color w:val="000000"/>
           <w:sz w:val="22"/>
           <w:szCs w:val="22"/>
           <w:lang w:val="pt-BR"/>
         </w:rPr>
-        <w:t xml:space="preserve"> </w:t>
-      </w:r>
-      <w:proofErr w:type="spellStart"/>
-      <w:r>
-        <w:rPr>
+        <w:t>adição</w:t>
+      </w:r>
+      <w:r>
+        <w:rPr>
+          <w:color w:val="000000"/>
           <w:sz w:val="22"/>
           <w:szCs w:val="22"/>
           <w:lang w:val="pt-BR"/>
         </w:rPr>
-        <w:t>oioioi</w:t>
-      </w:r>
-      <w:proofErr w:type="spellEnd"/>
+        <w:t xml:space="preserve"> do ruído gaussiano no sinal</w:t>
+      </w:r>
       <w:r>
         <w:rPr>
           <w:sz w:val="22"/>
           <w:szCs w:val="22"/>
           <w:lang w:val="pt-BR"/>
         </w:rPr>
-        <w:t xml:space="preserve"> </w:t>
-      </w:r>
-      <w:proofErr w:type="spellStart"/>
-      <w:r>
+        <w:t>;</w:t>
+      </w:r>
+    </w:p>
+    <w:p>
+      <w:pPr>
+        <w:pStyle w:val="TCC0CorpoTextoItenscommarcadores"/>
         <w:rPr>
           <w:sz w:val="22"/>
           <w:szCs w:val="22"/>
           <w:lang w:val="pt-BR"/>
         </w:rPr>
-        <w:t>ioioioi</w:t>
-      </w:r>
-      <w:proofErr w:type="spellEnd"/>
-      <w:r>
-        <w:rPr>
+      </w:pPr>
+      <w:r>
+        <w:rPr>
+          <w:color w:val="000000"/>
           <w:sz w:val="22"/>
           <w:szCs w:val="22"/>
           <w:lang w:val="pt-BR"/>
         </w:rPr>
-        <w:t xml:space="preserve"> </w:t>
-      </w:r>
-      <w:proofErr w:type="spellStart"/>
-      <w:r>
-        <w:rPr>
-          <w:sz w:val="22"/>
-          <w:szCs w:val="22"/>
+        <w:t>Desenvolver uma ferramenta de simulação para análise dos sinais imersos nesses ambientes</w:t>
+      </w:r>
+      <w:r>
+        <w:rPr>
+          <w:color w:val="000000"/>
           <w:lang w:val="pt-BR"/>
         </w:rPr>
-        <w:t>oioioi</w:t>
-      </w:r>
-      <w:proofErr w:type="spellEnd"/>
-      <w:r>
-        <w:rPr>
-          <w:sz w:val="22"/>
-          <w:szCs w:val="22"/>
-          <w:lang w:val="pt-BR"/>
-        </w:rPr>
-        <w:t xml:space="preserve"> </w:t>
-      </w:r>
-      <w:proofErr w:type="spellStart"/>
-      <w:r>
-        <w:rPr>
-          <w:sz w:val="22"/>
-          <w:szCs w:val="22"/>
-          <w:lang w:val="pt-BR"/>
-        </w:rPr>
-        <w:t>oioioioi</w:t>
-      </w:r>
-      <w:proofErr w:type="spellEnd"/>
-      <w:r>
-        <w:rPr>
-          <w:sz w:val="22"/>
-          <w:szCs w:val="22"/>
-          <w:lang w:val="pt-BR"/>
-        </w:rPr>
-        <w:t xml:space="preserve"> </w:t>
-      </w:r>
-      <w:proofErr w:type="spellStart"/>
-      <w:r>
-        <w:rPr>
-          <w:sz w:val="22"/>
-          <w:szCs w:val="22"/>
-          <w:lang w:val="pt-BR"/>
-        </w:rPr>
-        <w:t>oioioi</w:t>
-      </w:r>
-      <w:proofErr w:type="spellEnd"/>
-      <w:r>
-        <w:rPr>
-          <w:sz w:val="22"/>
-          <w:szCs w:val="22"/>
-          <w:lang w:val="pt-BR"/>
-        </w:rPr>
-        <w:t xml:space="preserve"> </w:t>
-      </w:r>
-      <w:proofErr w:type="spellStart"/>
-      <w:r>
-        <w:rPr>
-          <w:sz w:val="22"/>
-          <w:szCs w:val="22"/>
-          <w:lang w:val="pt-BR"/>
-        </w:rPr>
-        <w:t>oioioioi</w:t>
-      </w:r>
-      <w:proofErr w:type="spellEnd"/>
-      <w:r>
-        <w:rPr>
-          <w:sz w:val="22"/>
-          <w:szCs w:val="22"/>
-          <w:lang w:val="pt-BR"/>
-        </w:rPr>
-        <w:t xml:space="preserve"> </w:t>
-      </w:r>
-      <w:proofErr w:type="spellStart"/>
-      <w:r>
-        <w:rPr>
-          <w:sz w:val="22"/>
-          <w:szCs w:val="22"/>
-          <w:lang w:val="pt-BR"/>
-        </w:rPr>
-        <w:t>oioioi</w:t>
-      </w:r>
-      <w:proofErr w:type="spellEnd"/>
-      <w:r>
-        <w:rPr>
-          <w:sz w:val="22"/>
-          <w:szCs w:val="22"/>
-          <w:lang w:val="pt-BR"/>
-        </w:rPr>
-        <w:t xml:space="preserve"> </w:t>
-      </w:r>
-      <w:proofErr w:type="spellStart"/>
-      <w:r>
-        <w:rPr>
-          <w:sz w:val="22"/>
-          <w:szCs w:val="22"/>
-          <w:lang w:val="pt-BR"/>
-        </w:rPr>
-        <w:t>oioioioi</w:t>
-      </w:r>
-      <w:proofErr w:type="spellEnd"/>
-      <w:r>
-        <w:rPr>
-          <w:sz w:val="22"/>
-          <w:szCs w:val="22"/>
-          <w:lang w:val="pt-BR"/>
-        </w:rPr>
-        <w:t xml:space="preserve"> </w:t>
-      </w:r>
-      <w:proofErr w:type="spellStart"/>
-      <w:r>
-        <w:rPr>
-          <w:sz w:val="22"/>
-          <w:szCs w:val="22"/>
-          <w:lang w:val="pt-BR"/>
-        </w:rPr>
-        <w:t>oioioi</w:t>
-      </w:r>
-      <w:proofErr w:type="spellEnd"/>
-      <w:r>
-        <w:rPr>
-          <w:sz w:val="22"/>
-          <w:szCs w:val="22"/>
-          <w:lang w:val="pt-BR"/>
-        </w:rPr>
-        <w:t xml:space="preserve"> </w:t>
-      </w:r>
-      <w:proofErr w:type="spellStart"/>
-      <w:r>
-        <w:rPr>
-          <w:sz w:val="22"/>
-          <w:szCs w:val="22"/>
-          <w:lang w:val="pt-BR"/>
-        </w:rPr>
-        <w:t>oioioioi</w:t>
-      </w:r>
-      <w:proofErr w:type="spellEnd"/>
-      <w:r>
-        <w:rPr>
-          <w:sz w:val="22"/>
-          <w:szCs w:val="22"/>
-          <w:lang w:val="pt-BR"/>
-        </w:rPr>
-        <w:t xml:space="preserve"> </w:t>
-      </w:r>
-      <w:proofErr w:type="spellStart"/>
-      <w:r>
-        <w:rPr>
-          <w:sz w:val="22"/>
-          <w:szCs w:val="22"/>
-          <w:lang w:val="pt-BR"/>
-        </w:rPr>
-        <w:t>oioioi</w:t>
-      </w:r>
-      <w:proofErr w:type="spellEnd"/>
-      <w:r>
-        <w:rPr>
-          <w:sz w:val="22"/>
-          <w:szCs w:val="22"/>
-          <w:lang w:val="pt-BR"/>
-        </w:rPr>
-        <w:t xml:space="preserve"> </w:t>
-      </w:r>
-      <w:proofErr w:type="spellStart"/>
-      <w:r>
-        <w:rPr>
-          <w:sz w:val="22"/>
-          <w:szCs w:val="22"/>
-          <w:lang w:val="pt-BR"/>
-        </w:rPr>
-        <w:t>oioioioi</w:t>
-      </w:r>
-      <w:proofErr w:type="spellEnd"/>
-      <w:r>
-        <w:rPr>
-          <w:sz w:val="22"/>
-          <w:szCs w:val="22"/>
-          <w:lang w:val="pt-BR"/>
-        </w:rPr>
-        <w:t xml:space="preserve"> </w:t>
-      </w:r>
-      <w:proofErr w:type="spellStart"/>
-      <w:r>
-        <w:rPr>
-          <w:sz w:val="22"/>
-          <w:szCs w:val="22"/>
-          <w:lang w:val="pt-BR"/>
-        </w:rPr>
-        <w:t>oioioi</w:t>
-      </w:r>
-      <w:proofErr w:type="spellEnd"/>
-      <w:r>
-        <w:rPr>
-          <w:sz w:val="22"/>
-          <w:szCs w:val="22"/>
-          <w:lang w:val="pt-BR"/>
-        </w:rPr>
-        <w:t xml:space="preserve"> </w:t>
-      </w:r>
-      <w:proofErr w:type="spellStart"/>
-      <w:r>
-        <w:rPr>
-          <w:sz w:val="22"/>
-          <w:szCs w:val="22"/>
-          <w:lang w:val="pt-BR"/>
-        </w:rPr>
-        <w:t>oioioioi</w:t>
-      </w:r>
-      <w:proofErr w:type="spellEnd"/>
-      <w:r>
-        <w:rPr>
-          <w:sz w:val="22"/>
-          <w:szCs w:val="22"/>
-          <w:lang w:val="pt-BR"/>
-        </w:rPr>
-        <w:t xml:space="preserve"> </w:t>
-      </w:r>
-      <w:proofErr w:type="spellStart"/>
-      <w:r>
-        <w:rPr>
-          <w:sz w:val="22"/>
-          <w:szCs w:val="22"/>
-          <w:lang w:val="pt-BR"/>
-        </w:rPr>
-        <w:t>oioioi</w:t>
-      </w:r>
-      <w:proofErr w:type="spellEnd"/>
-      <w:r>
-        <w:rPr>
-          <w:sz w:val="22"/>
-          <w:szCs w:val="22"/>
-          <w:lang w:val="pt-BR"/>
-        </w:rPr>
-        <w:t xml:space="preserve"> </w:t>
-      </w:r>
-      <w:proofErr w:type="spellStart"/>
-      <w:r>
-        <w:rPr>
-          <w:sz w:val="22"/>
-          <w:szCs w:val="22"/>
-          <w:lang w:val="pt-BR"/>
-        </w:rPr>
-        <w:t>oioioioi</w:t>
-      </w:r>
-      <w:proofErr w:type="spellEnd"/>
-      <w:r>
-        <w:rPr>
-          <w:sz w:val="22"/>
-          <w:szCs w:val="22"/>
-          <w:lang w:val="pt-BR"/>
-        </w:rPr>
-        <w:t>;</w:t>
+        <w:t>.</w:t>
       </w:r>
     </w:p>
     <w:p>
@@ -9850,316 +8302,11 @@
         </w:tabs>
         <w:ind w:left="1066"/>
         <w:rPr>
+          <w:sz w:val="22"/>
+          <w:szCs w:val="22"/>
           <w:lang w:val="pt-BR"/>
         </w:rPr>
       </w:pPr>
-      <w:proofErr w:type="spellStart"/>
-      <w:r>
-        <w:rPr>
-          <w:sz w:val="22"/>
-          <w:szCs w:val="22"/>
-          <w:lang w:val="pt-BR"/>
-        </w:rPr>
-        <w:lastRenderedPageBreak/>
-        <w:t>Oioioioi</w:t>
-      </w:r>
-      <w:proofErr w:type="spellEnd"/>
-      <w:r>
-        <w:rPr>
-          <w:sz w:val="22"/>
-          <w:szCs w:val="22"/>
-          <w:lang w:val="pt-BR"/>
-        </w:rPr>
-        <w:t xml:space="preserve"> </w:t>
-      </w:r>
-      <w:proofErr w:type="spellStart"/>
-      <w:r>
-        <w:rPr>
-          <w:sz w:val="22"/>
-          <w:szCs w:val="22"/>
-          <w:lang w:val="pt-BR"/>
-        </w:rPr>
-        <w:t>oioioi</w:t>
-      </w:r>
-      <w:proofErr w:type="spellEnd"/>
-      <w:r>
-        <w:rPr>
-          <w:sz w:val="22"/>
-          <w:szCs w:val="22"/>
-          <w:lang w:val="pt-BR"/>
-        </w:rPr>
-        <w:t xml:space="preserve"> </w:t>
-      </w:r>
-      <w:proofErr w:type="spellStart"/>
-      <w:r>
-        <w:rPr>
-          <w:sz w:val="22"/>
-          <w:szCs w:val="22"/>
-          <w:lang w:val="pt-BR"/>
-        </w:rPr>
-        <w:t>ioioioi</w:t>
-      </w:r>
-      <w:proofErr w:type="spellEnd"/>
-      <w:r>
-        <w:rPr>
-          <w:sz w:val="22"/>
-          <w:szCs w:val="22"/>
-          <w:lang w:val="pt-BR"/>
-        </w:rPr>
-        <w:t xml:space="preserve"> </w:t>
-      </w:r>
-      <w:proofErr w:type="spellStart"/>
-      <w:r>
-        <w:rPr>
-          <w:sz w:val="22"/>
-          <w:szCs w:val="22"/>
-          <w:lang w:val="pt-BR"/>
-        </w:rPr>
-        <w:t>oioioi</w:t>
-      </w:r>
-      <w:proofErr w:type="spellEnd"/>
-      <w:r>
-        <w:rPr>
-          <w:sz w:val="22"/>
-          <w:szCs w:val="22"/>
-          <w:lang w:val="pt-BR"/>
-        </w:rPr>
-        <w:t xml:space="preserve"> </w:t>
-      </w:r>
-      <w:proofErr w:type="spellStart"/>
-      <w:r>
-        <w:rPr>
-          <w:sz w:val="22"/>
-          <w:szCs w:val="22"/>
-          <w:lang w:val="pt-BR"/>
-        </w:rPr>
-        <w:t>oioioioi</w:t>
-      </w:r>
-      <w:proofErr w:type="spellEnd"/>
-      <w:r>
-        <w:rPr>
-          <w:sz w:val="22"/>
-          <w:szCs w:val="22"/>
-          <w:lang w:val="pt-BR"/>
-        </w:rPr>
-        <w:t xml:space="preserve"> </w:t>
-      </w:r>
-      <w:proofErr w:type="spellStart"/>
-      <w:r>
-        <w:rPr>
-          <w:sz w:val="22"/>
-          <w:szCs w:val="22"/>
-          <w:lang w:val="pt-BR"/>
-        </w:rPr>
-        <w:t>oioioi</w:t>
-      </w:r>
-      <w:proofErr w:type="spellEnd"/>
-      <w:r>
-        <w:rPr>
-          <w:sz w:val="22"/>
-          <w:szCs w:val="22"/>
-          <w:lang w:val="pt-BR"/>
-        </w:rPr>
-        <w:t xml:space="preserve"> </w:t>
-      </w:r>
-      <w:proofErr w:type="spellStart"/>
-      <w:r>
-        <w:rPr>
-          <w:sz w:val="22"/>
-          <w:szCs w:val="22"/>
-          <w:lang w:val="pt-BR"/>
-        </w:rPr>
-        <w:t>oioioioi</w:t>
-      </w:r>
-      <w:proofErr w:type="spellEnd"/>
-      <w:r>
-        <w:rPr>
-          <w:sz w:val="22"/>
-          <w:szCs w:val="22"/>
-          <w:lang w:val="pt-BR"/>
-        </w:rPr>
-        <w:t xml:space="preserve"> </w:t>
-      </w:r>
-      <w:proofErr w:type="spellStart"/>
-      <w:r>
-        <w:rPr>
-          <w:sz w:val="22"/>
-          <w:szCs w:val="22"/>
-          <w:lang w:val="pt-BR"/>
-        </w:rPr>
-        <w:t>oioioi</w:t>
-      </w:r>
-      <w:proofErr w:type="spellEnd"/>
-      <w:r>
-        <w:rPr>
-          <w:sz w:val="22"/>
-          <w:szCs w:val="22"/>
-          <w:lang w:val="pt-BR"/>
-        </w:rPr>
-        <w:t xml:space="preserve"> </w:t>
-      </w:r>
-      <w:proofErr w:type="spellStart"/>
-      <w:r>
-        <w:rPr>
-          <w:sz w:val="22"/>
-          <w:szCs w:val="22"/>
-          <w:lang w:val="pt-BR"/>
-        </w:rPr>
-        <w:t>oioioioi</w:t>
-      </w:r>
-      <w:proofErr w:type="spellEnd"/>
-      <w:r>
-        <w:rPr>
-          <w:sz w:val="22"/>
-          <w:szCs w:val="22"/>
-          <w:lang w:val="pt-BR"/>
-        </w:rPr>
-        <w:t xml:space="preserve"> </w:t>
-      </w:r>
-      <w:proofErr w:type="spellStart"/>
-      <w:r>
-        <w:rPr>
-          <w:sz w:val="22"/>
-          <w:szCs w:val="22"/>
-          <w:lang w:val="pt-BR"/>
-        </w:rPr>
-        <w:t>oioioi</w:t>
-      </w:r>
-      <w:proofErr w:type="spellEnd"/>
-      <w:r>
-        <w:rPr>
-          <w:sz w:val="22"/>
-          <w:szCs w:val="22"/>
-          <w:lang w:val="pt-BR"/>
-        </w:rPr>
-        <w:t xml:space="preserve"> </w:t>
-      </w:r>
-      <w:proofErr w:type="spellStart"/>
-      <w:r>
-        <w:rPr>
-          <w:sz w:val="22"/>
-          <w:szCs w:val="22"/>
-          <w:lang w:val="pt-BR"/>
-        </w:rPr>
-        <w:t>oioioioi</w:t>
-      </w:r>
-      <w:proofErr w:type="spellEnd"/>
-      <w:r>
-        <w:rPr>
-          <w:sz w:val="22"/>
-          <w:szCs w:val="22"/>
-          <w:lang w:val="pt-BR"/>
-        </w:rPr>
-        <w:t xml:space="preserve"> </w:t>
-      </w:r>
-      <w:proofErr w:type="spellStart"/>
-      <w:r>
-        <w:rPr>
-          <w:sz w:val="22"/>
-          <w:szCs w:val="22"/>
-          <w:lang w:val="pt-BR"/>
-        </w:rPr>
-        <w:t>oioioi</w:t>
-      </w:r>
-      <w:proofErr w:type="spellEnd"/>
-      <w:r>
-        <w:rPr>
-          <w:sz w:val="22"/>
-          <w:szCs w:val="22"/>
-          <w:lang w:val="pt-BR"/>
-        </w:rPr>
-        <w:t xml:space="preserve"> </w:t>
-      </w:r>
-      <w:proofErr w:type="spellStart"/>
-      <w:r>
-        <w:rPr>
-          <w:sz w:val="22"/>
-          <w:szCs w:val="22"/>
-          <w:lang w:val="pt-BR"/>
-        </w:rPr>
-        <w:t>oioioioi</w:t>
-      </w:r>
-      <w:proofErr w:type="spellEnd"/>
-      <w:r>
-        <w:rPr>
-          <w:sz w:val="22"/>
-          <w:szCs w:val="22"/>
-          <w:lang w:val="pt-BR"/>
-        </w:rPr>
-        <w:t xml:space="preserve"> </w:t>
-      </w:r>
-      <w:proofErr w:type="spellStart"/>
-      <w:r>
-        <w:rPr>
-          <w:sz w:val="22"/>
-          <w:szCs w:val="22"/>
-          <w:lang w:val="pt-BR"/>
-        </w:rPr>
-        <w:t>oioioi</w:t>
-      </w:r>
-      <w:proofErr w:type="spellEnd"/>
-      <w:r>
-        <w:rPr>
-          <w:sz w:val="22"/>
-          <w:szCs w:val="22"/>
-          <w:lang w:val="pt-BR"/>
-        </w:rPr>
-        <w:t xml:space="preserve"> </w:t>
-      </w:r>
-      <w:proofErr w:type="spellStart"/>
-      <w:r>
-        <w:rPr>
-          <w:sz w:val="22"/>
-          <w:szCs w:val="22"/>
-          <w:lang w:val="pt-BR"/>
-        </w:rPr>
-        <w:t>oioioioi</w:t>
-      </w:r>
-      <w:proofErr w:type="spellEnd"/>
-      <w:r>
-        <w:rPr>
-          <w:sz w:val="22"/>
-          <w:szCs w:val="22"/>
-          <w:lang w:val="pt-BR"/>
-        </w:rPr>
-        <w:t xml:space="preserve"> </w:t>
-      </w:r>
-      <w:proofErr w:type="spellStart"/>
-      <w:r>
-        <w:rPr>
-          <w:sz w:val="22"/>
-          <w:szCs w:val="22"/>
-          <w:lang w:val="pt-BR"/>
-        </w:rPr>
-        <w:t>oioioi</w:t>
-      </w:r>
-      <w:proofErr w:type="spellEnd"/>
-      <w:r>
-        <w:rPr>
-          <w:sz w:val="22"/>
-          <w:szCs w:val="22"/>
-          <w:lang w:val="pt-BR"/>
-        </w:rPr>
-        <w:t xml:space="preserve"> </w:t>
-      </w:r>
-      <w:proofErr w:type="spellStart"/>
-      <w:r>
-        <w:rPr>
-          <w:sz w:val="22"/>
-          <w:szCs w:val="22"/>
-          <w:lang w:val="pt-BR"/>
-        </w:rPr>
-        <w:t>oioioioi</w:t>
-      </w:r>
-      <w:proofErr w:type="spellEnd"/>
-      <w:r>
-        <w:rPr>
-          <w:sz w:val="22"/>
-          <w:szCs w:val="22"/>
-          <w:lang w:val="pt-BR"/>
-        </w:rPr>
-        <w:t>.</w:t>
-      </w:r>
     </w:p>
     <w:p>
       <w:pPr>
@@ -10176,7 +8323,248 @@
           <w:sz w:val="24"/>
           <w:szCs w:val="24"/>
         </w:rPr>
+        <w:lastRenderedPageBreak/>
         <w:t>Metodologia</w:t>
+      </w:r>
+    </w:p>
+    <w:p>
+      <w:pPr>
+        <w:pStyle w:val="TCC0CorpoTexto"/>
+        <w:rPr>
+          <w:sz w:val="22"/>
+          <w:szCs w:val="22"/>
+        </w:rPr>
+      </w:pPr>
+      <w:r>
+        <w:rPr>
+          <w:color w:val="000000"/>
+          <w:sz w:val="22"/>
+          <w:szCs w:val="22"/>
+        </w:rPr>
+        <w:t>No desenvolvimento deste trabalho será feita pesquisas bibliográfica com o intuito de fortalecer, solidificar e desenvolver mais os conceitos aprendidos até aqui. A análise sobre codificação de canal, modulação digital, espalhamento espectral, OFDM e modelos de canais de transmissão devem ser tratados com mais rigor matemático e as simulações tem como alvo descrever com maior exatidão possível a realidade</w:t>
+      </w:r>
+      <w:r>
+        <w:rPr>
+          <w:sz w:val="22"/>
+          <w:szCs w:val="22"/>
+        </w:rPr>
+        <w:t>.</w:t>
+      </w:r>
+    </w:p>
+    <w:p>
+      <w:pPr>
+        <w:pStyle w:val="TCC0CorpoTexto"/>
+        <w:rPr>
+          <w:color w:val="000000"/>
+          <w:sz w:val="22"/>
+          <w:szCs w:val="22"/>
+        </w:rPr>
+      </w:pPr>
+      <w:r>
+        <w:rPr>
+          <w:color w:val="000000"/>
+          <w:sz w:val="22"/>
+          <w:szCs w:val="22"/>
+        </w:rPr>
+        <w:t>Os padrões de comunicação IEEE 802.11 são um dos mais utilizados no mundo e também são referência para outros. Não obstante, analisar o mais novo modelo lançado, 802.11</w:t>
+      </w:r>
+      <w:proofErr w:type="gramStart"/>
+      <w:r>
+        <w:rPr>
+          <w:color w:val="000000"/>
+          <w:sz w:val="22"/>
+          <w:szCs w:val="22"/>
+        </w:rPr>
+        <w:t>ac</w:t>
+      </w:r>
+      <w:proofErr w:type="gramEnd"/>
+      <w:r>
+        <w:rPr>
+          <w:color w:val="000000"/>
+          <w:sz w:val="22"/>
+          <w:szCs w:val="22"/>
+        </w:rPr>
+        <w:t xml:space="preserve">, é de suma importância para o projeto de redes sem fio da atualidade. Logo, depois das </w:t>
+      </w:r>
+      <w:r>
+        <w:rPr>
+          <w:color w:val="000000"/>
+          <w:sz w:val="22"/>
+          <w:szCs w:val="22"/>
+        </w:rPr>
+        <w:t>consolidações</w:t>
+      </w:r>
+      <w:r>
+        <w:rPr>
+          <w:color w:val="000000"/>
+          <w:sz w:val="22"/>
+          <w:szCs w:val="22"/>
+        </w:rPr>
+        <w:t xml:space="preserve"> do</w:t>
+      </w:r>
+      <w:r>
+        <w:rPr>
+          <w:color w:val="000000"/>
+          <w:sz w:val="22"/>
+          <w:szCs w:val="22"/>
+        </w:rPr>
+        <w:t>s</w:t>
+      </w:r>
+      <w:r>
+        <w:rPr>
+          <w:color w:val="000000"/>
+          <w:sz w:val="22"/>
+          <w:szCs w:val="22"/>
+        </w:rPr>
+        <w:t xml:space="preserve"> conceitos aprendidos a simulação será elaborada e a análise de taxa de transmissão, taxa de erro de bit, EVM, RSR, melhor modulação para as várias características dos canais. Com isso pode ser levanta conclusões e p</w:t>
+      </w:r>
+      <w:r>
+        <w:rPr>
+          <w:color w:val="000000"/>
+          <w:sz w:val="22"/>
+          <w:szCs w:val="22"/>
+        </w:rPr>
+        <w:t>r</w:t>
+      </w:r>
+      <w:r>
+        <w:rPr>
+          <w:color w:val="000000"/>
+          <w:sz w:val="22"/>
+          <w:szCs w:val="22"/>
+        </w:rPr>
+        <w:t>oblema sobre o comportamento desse novo padrão</w:t>
+      </w:r>
+      <w:r>
+        <w:rPr>
+          <w:color w:val="000000"/>
+          <w:sz w:val="22"/>
+          <w:szCs w:val="22"/>
+        </w:rPr>
+        <w:t>.</w:t>
+      </w:r>
+    </w:p>
+    <w:p>
+      <w:pPr>
+        <w:pStyle w:val="TCC0CorpoTexto"/>
+        <w:rPr>
+          <w:color w:val="000000"/>
+          <w:sz w:val="22"/>
+          <w:szCs w:val="22"/>
+        </w:rPr>
+      </w:pPr>
+      <w:r>
+        <w:rPr>
+          <w:color w:val="000000"/>
+          <w:sz w:val="22"/>
+          <w:szCs w:val="22"/>
+        </w:rPr>
+        <w:t>Com os modelos de simulação prontos e examinados outras técnicas poderão ser analisadas e testadas com o intuito de obter melhoras no padrão</w:t>
+      </w:r>
+      <w:r>
+        <w:rPr>
+          <w:color w:val="000000"/>
+          <w:sz w:val="22"/>
+          <w:szCs w:val="22"/>
+        </w:rPr>
+        <w:t xml:space="preserve"> </w:t>
+      </w:r>
+      <w:r>
+        <w:rPr>
+          <w:color w:val="000000"/>
+          <w:sz w:val="22"/>
+          <w:szCs w:val="22"/>
+        </w:rPr>
+        <w:t>802.11ac. Existe</w:t>
+      </w:r>
+      <w:r>
+        <w:rPr>
+          <w:color w:val="000000"/>
+          <w:sz w:val="22"/>
+          <w:szCs w:val="22"/>
+        </w:rPr>
+        <w:t>m</w:t>
+      </w:r>
+      <w:r>
+        <w:rPr>
+          <w:color w:val="000000"/>
+          <w:sz w:val="22"/>
+          <w:szCs w:val="22"/>
+        </w:rPr>
+        <w:t xml:space="preserve"> várias técnicas utilizadas em outros sistemas que podem fornecer melhoras a taxa de transmissão e na disponibilidade. Por ex</w:t>
+      </w:r>
+      <w:r>
+        <w:rPr>
+          <w:color w:val="000000"/>
+          <w:sz w:val="22"/>
+          <w:szCs w:val="22"/>
+        </w:rPr>
+        <w:t>e</w:t>
+      </w:r>
+      <w:r>
+        <w:rPr>
+          <w:color w:val="000000"/>
+          <w:sz w:val="22"/>
+          <w:szCs w:val="22"/>
+        </w:rPr>
+        <w:t xml:space="preserve">mplos, os sistemas 4G LTE utiliza OFDMA com o objetivo de transmitir dados para vários usuários </w:t>
+      </w:r>
+      <w:r>
+        <w:rPr>
+          <w:color w:val="000000"/>
+          <w:sz w:val="22"/>
+          <w:szCs w:val="22"/>
+        </w:rPr>
+        <w:t>simultaneamente</w:t>
+      </w:r>
+      <w:r>
+        <w:rPr>
+          <w:color w:val="000000"/>
+          <w:sz w:val="22"/>
+          <w:szCs w:val="22"/>
+        </w:rPr>
+        <w:t xml:space="preserve">, assim, em locais em com alta densidade de usuários de WI-FI, como nos shoppings, pode-se ter um ganho na </w:t>
+      </w:r>
+      <w:bookmarkStart w:id="14" w:name="_GoBack"/>
+      <w:bookmarkEnd w:id="14"/>
+      <w:r>
+        <w:rPr>
+          <w:color w:val="000000"/>
+          <w:sz w:val="22"/>
+          <w:szCs w:val="22"/>
+        </w:rPr>
+        <w:t xml:space="preserve">disponibilidade de </w:t>
+      </w:r>
+      <w:r>
+        <w:rPr>
+          <w:color w:val="000000"/>
+          <w:sz w:val="22"/>
+          <w:szCs w:val="22"/>
+        </w:rPr>
+        <w:t>inf</w:t>
+      </w:r>
+      <w:r>
+        <w:rPr>
+          <w:color w:val="000000"/>
+          <w:sz w:val="22"/>
+          <w:szCs w:val="22"/>
+        </w:rPr>
+        <w:t>o</w:t>
+      </w:r>
+      <w:r>
+        <w:rPr>
+          <w:color w:val="000000"/>
+          <w:sz w:val="22"/>
+          <w:szCs w:val="22"/>
+        </w:rPr>
+        <w:t>r</w:t>
+      </w:r>
+      <w:r>
+        <w:rPr>
+          <w:color w:val="000000"/>
+          <w:sz w:val="22"/>
+          <w:szCs w:val="22"/>
+        </w:rPr>
+        <w:t>mação.</w:t>
       </w:r>
     </w:p>
     <w:p>
@@ -10195,439 +8583,6 @@
           <w:docGrid w:linePitch="360"/>
         </w:sectPr>
       </w:pPr>
-      <w:proofErr w:type="spellStart"/>
-      <w:r>
-        <w:rPr>
-          <w:sz w:val="22"/>
-          <w:szCs w:val="22"/>
-        </w:rPr>
-        <w:t>Oioioioi</w:t>
-      </w:r>
-      <w:proofErr w:type="spellEnd"/>
-      <w:r>
-        <w:rPr>
-          <w:sz w:val="22"/>
-          <w:szCs w:val="22"/>
-        </w:rPr>
-        <w:t xml:space="preserve"> </w:t>
-      </w:r>
-      <w:proofErr w:type="spellStart"/>
-      <w:r>
-        <w:rPr>
-          <w:sz w:val="22"/>
-          <w:szCs w:val="22"/>
-        </w:rPr>
-        <w:t>oioioi</w:t>
-      </w:r>
-      <w:proofErr w:type="spellEnd"/>
-      <w:r>
-        <w:rPr>
-          <w:sz w:val="22"/>
-          <w:szCs w:val="22"/>
-        </w:rPr>
-        <w:t xml:space="preserve"> </w:t>
-      </w:r>
-      <w:proofErr w:type="spellStart"/>
-      <w:r>
-        <w:rPr>
-          <w:sz w:val="22"/>
-          <w:szCs w:val="22"/>
-        </w:rPr>
-        <w:t>oioioioi</w:t>
-      </w:r>
-      <w:proofErr w:type="spellEnd"/>
-      <w:r>
-        <w:rPr>
-          <w:sz w:val="22"/>
-          <w:szCs w:val="22"/>
-        </w:rPr>
-        <w:t xml:space="preserve"> </w:t>
-      </w:r>
-      <w:proofErr w:type="spellStart"/>
-      <w:r>
-        <w:rPr>
-          <w:sz w:val="22"/>
-          <w:szCs w:val="22"/>
-        </w:rPr>
-        <w:t>oioioi</w:t>
-      </w:r>
-      <w:proofErr w:type="spellEnd"/>
-      <w:r>
-        <w:rPr>
-          <w:sz w:val="22"/>
-          <w:szCs w:val="22"/>
-        </w:rPr>
-        <w:t xml:space="preserve"> </w:t>
-      </w:r>
-      <w:proofErr w:type="spellStart"/>
-      <w:r>
-        <w:rPr>
-          <w:sz w:val="22"/>
-          <w:szCs w:val="22"/>
-        </w:rPr>
-        <w:t>oioioioi</w:t>
-      </w:r>
-      <w:proofErr w:type="spellEnd"/>
-      <w:r>
-        <w:rPr>
-          <w:sz w:val="22"/>
-          <w:szCs w:val="22"/>
-        </w:rPr>
-        <w:t xml:space="preserve"> </w:t>
-      </w:r>
-      <w:proofErr w:type="spellStart"/>
-      <w:r>
-        <w:rPr>
-          <w:sz w:val="22"/>
-          <w:szCs w:val="22"/>
-        </w:rPr>
-        <w:t>oioioi</w:t>
-      </w:r>
-      <w:proofErr w:type="spellEnd"/>
-      <w:r>
-        <w:rPr>
-          <w:sz w:val="22"/>
-          <w:szCs w:val="22"/>
-        </w:rPr>
-        <w:t xml:space="preserve"> </w:t>
-      </w:r>
-      <w:proofErr w:type="spellStart"/>
-      <w:r>
-        <w:rPr>
-          <w:sz w:val="22"/>
-          <w:szCs w:val="22"/>
-        </w:rPr>
-        <w:t>oioioioi</w:t>
-      </w:r>
-      <w:proofErr w:type="spellEnd"/>
-      <w:r>
-        <w:rPr>
-          <w:sz w:val="22"/>
-          <w:szCs w:val="22"/>
-        </w:rPr>
-        <w:t xml:space="preserve"> </w:t>
-      </w:r>
-      <w:proofErr w:type="spellStart"/>
-      <w:r>
-        <w:rPr>
-          <w:sz w:val="22"/>
-          <w:szCs w:val="22"/>
-        </w:rPr>
-        <w:t>oioioi</w:t>
-      </w:r>
-      <w:proofErr w:type="spellEnd"/>
-      <w:r>
-        <w:rPr>
-          <w:sz w:val="22"/>
-          <w:szCs w:val="22"/>
-        </w:rPr>
-        <w:t xml:space="preserve"> </w:t>
-      </w:r>
-      <w:proofErr w:type="spellStart"/>
-      <w:r>
-        <w:rPr>
-          <w:sz w:val="22"/>
-          <w:szCs w:val="22"/>
-        </w:rPr>
-        <w:t>oioioioi</w:t>
-      </w:r>
-      <w:proofErr w:type="spellEnd"/>
-      <w:r>
-        <w:rPr>
-          <w:sz w:val="22"/>
-          <w:szCs w:val="22"/>
-        </w:rPr>
-        <w:t xml:space="preserve"> </w:t>
-      </w:r>
-      <w:proofErr w:type="spellStart"/>
-      <w:r>
-        <w:rPr>
-          <w:sz w:val="22"/>
-          <w:szCs w:val="22"/>
-        </w:rPr>
-        <w:t>oioioi</w:t>
-      </w:r>
-      <w:proofErr w:type="spellEnd"/>
-      <w:r>
-        <w:rPr>
-          <w:sz w:val="22"/>
-          <w:szCs w:val="22"/>
-        </w:rPr>
-        <w:t xml:space="preserve"> </w:t>
-      </w:r>
-      <w:proofErr w:type="spellStart"/>
-      <w:r>
-        <w:rPr>
-          <w:sz w:val="22"/>
-          <w:szCs w:val="22"/>
-        </w:rPr>
-        <w:t>oioioioi</w:t>
-      </w:r>
-      <w:proofErr w:type="spellEnd"/>
-      <w:r>
-        <w:rPr>
-          <w:sz w:val="22"/>
-          <w:szCs w:val="22"/>
-        </w:rPr>
-        <w:t xml:space="preserve"> </w:t>
-      </w:r>
-      <w:proofErr w:type="spellStart"/>
-      <w:r>
-        <w:rPr>
-          <w:sz w:val="22"/>
-          <w:szCs w:val="22"/>
-        </w:rPr>
-        <w:t>oioioi</w:t>
-      </w:r>
-      <w:proofErr w:type="spellEnd"/>
-      <w:r>
-        <w:rPr>
-          <w:sz w:val="22"/>
-          <w:szCs w:val="22"/>
-        </w:rPr>
-        <w:t xml:space="preserve"> </w:t>
-      </w:r>
-      <w:proofErr w:type="spellStart"/>
-      <w:r>
-        <w:rPr>
-          <w:sz w:val="22"/>
-          <w:szCs w:val="22"/>
-        </w:rPr>
-        <w:t>oioioioi</w:t>
-      </w:r>
-      <w:proofErr w:type="spellEnd"/>
-      <w:r>
-        <w:rPr>
-          <w:sz w:val="22"/>
-          <w:szCs w:val="22"/>
-        </w:rPr>
-        <w:t xml:space="preserve"> </w:t>
-      </w:r>
-      <w:proofErr w:type="spellStart"/>
-      <w:r>
-        <w:rPr>
-          <w:sz w:val="22"/>
-          <w:szCs w:val="22"/>
-        </w:rPr>
-        <w:t>oioioi</w:t>
-      </w:r>
-      <w:proofErr w:type="spellEnd"/>
-      <w:r>
-        <w:rPr>
-          <w:sz w:val="22"/>
-          <w:szCs w:val="22"/>
-        </w:rPr>
-        <w:t xml:space="preserve"> </w:t>
-      </w:r>
-      <w:proofErr w:type="spellStart"/>
-      <w:r>
-        <w:rPr>
-          <w:sz w:val="22"/>
-          <w:szCs w:val="22"/>
-        </w:rPr>
-        <w:t>oioioioi</w:t>
-      </w:r>
-      <w:proofErr w:type="spellEnd"/>
-      <w:r>
-        <w:rPr>
-          <w:sz w:val="22"/>
-          <w:szCs w:val="22"/>
-        </w:rPr>
-        <w:t xml:space="preserve"> </w:t>
-      </w:r>
-      <w:proofErr w:type="spellStart"/>
-      <w:r>
-        <w:rPr>
-          <w:sz w:val="22"/>
-          <w:szCs w:val="22"/>
-        </w:rPr>
-        <w:t>oioioi</w:t>
-      </w:r>
-      <w:proofErr w:type="spellEnd"/>
-      <w:r>
-        <w:rPr>
-          <w:sz w:val="22"/>
-          <w:szCs w:val="22"/>
-        </w:rPr>
-        <w:t xml:space="preserve"> </w:t>
-      </w:r>
-      <w:proofErr w:type="spellStart"/>
-      <w:r>
-        <w:rPr>
-          <w:sz w:val="22"/>
-          <w:szCs w:val="22"/>
-        </w:rPr>
-        <w:t>oioioioi</w:t>
-      </w:r>
-      <w:proofErr w:type="spellEnd"/>
-      <w:r>
-        <w:rPr>
-          <w:sz w:val="22"/>
-          <w:szCs w:val="22"/>
-        </w:rPr>
-        <w:t xml:space="preserve"> </w:t>
-      </w:r>
-      <w:proofErr w:type="spellStart"/>
-      <w:r>
-        <w:rPr>
-          <w:sz w:val="22"/>
-          <w:szCs w:val="22"/>
-        </w:rPr>
-        <w:t>oioioi</w:t>
-      </w:r>
-      <w:proofErr w:type="spellEnd"/>
-      <w:r>
-        <w:rPr>
-          <w:sz w:val="22"/>
-          <w:szCs w:val="22"/>
-        </w:rPr>
-        <w:t xml:space="preserve"> </w:t>
-      </w:r>
-      <w:proofErr w:type="spellStart"/>
-      <w:r>
-        <w:rPr>
-          <w:sz w:val="22"/>
-          <w:szCs w:val="22"/>
-        </w:rPr>
-        <w:t>oioioioi</w:t>
-      </w:r>
-      <w:proofErr w:type="spellEnd"/>
-      <w:r>
-        <w:rPr>
-          <w:sz w:val="22"/>
-          <w:szCs w:val="22"/>
-        </w:rPr>
-        <w:t xml:space="preserve"> </w:t>
-      </w:r>
-      <w:proofErr w:type="spellStart"/>
-      <w:r>
-        <w:rPr>
-          <w:sz w:val="22"/>
-          <w:szCs w:val="22"/>
-        </w:rPr>
-        <w:t>oioioi</w:t>
-      </w:r>
-      <w:proofErr w:type="spellEnd"/>
-      <w:r>
-        <w:rPr>
-          <w:sz w:val="22"/>
-          <w:szCs w:val="22"/>
-        </w:rPr>
-        <w:t xml:space="preserve"> </w:t>
-      </w:r>
-      <w:proofErr w:type="spellStart"/>
-      <w:r>
-        <w:rPr>
-          <w:sz w:val="22"/>
-          <w:szCs w:val="22"/>
-        </w:rPr>
-        <w:t>oioioioi</w:t>
-      </w:r>
-      <w:proofErr w:type="spellEnd"/>
-      <w:r>
-        <w:rPr>
-          <w:sz w:val="22"/>
-          <w:szCs w:val="22"/>
-        </w:rPr>
-        <w:t xml:space="preserve"> </w:t>
-      </w:r>
-      <w:proofErr w:type="spellStart"/>
-      <w:r>
-        <w:rPr>
-          <w:sz w:val="22"/>
-          <w:szCs w:val="22"/>
-        </w:rPr>
-        <w:t>oioioi</w:t>
-      </w:r>
-      <w:proofErr w:type="spellEnd"/>
-      <w:r>
-        <w:rPr>
-          <w:sz w:val="22"/>
-          <w:szCs w:val="22"/>
-        </w:rPr>
-        <w:t xml:space="preserve"> </w:t>
-      </w:r>
-      <w:proofErr w:type="spellStart"/>
-      <w:r>
-        <w:rPr>
-          <w:sz w:val="22"/>
-          <w:szCs w:val="22"/>
-        </w:rPr>
-        <w:t>oioioioi</w:t>
-      </w:r>
-      <w:proofErr w:type="spellEnd"/>
-      <w:r>
-        <w:rPr>
-          <w:sz w:val="22"/>
-          <w:szCs w:val="22"/>
-        </w:rPr>
-        <w:t xml:space="preserve"> </w:t>
-      </w:r>
-      <w:proofErr w:type="spellStart"/>
-      <w:r>
-        <w:rPr>
-          <w:sz w:val="22"/>
-          <w:szCs w:val="22"/>
-        </w:rPr>
-        <w:t>oioioi</w:t>
-      </w:r>
-      <w:proofErr w:type="spellEnd"/>
-      <w:r>
-        <w:rPr>
-          <w:sz w:val="22"/>
-          <w:szCs w:val="22"/>
-        </w:rPr>
-        <w:t xml:space="preserve"> </w:t>
-      </w:r>
-      <w:proofErr w:type="spellStart"/>
-      <w:r>
-        <w:rPr>
-          <w:sz w:val="22"/>
-          <w:szCs w:val="22"/>
-        </w:rPr>
-        <w:t>oioioioi</w:t>
-      </w:r>
-      <w:proofErr w:type="spellEnd"/>
-      <w:r>
-        <w:rPr>
-          <w:sz w:val="22"/>
-          <w:szCs w:val="22"/>
-        </w:rPr>
-        <w:t xml:space="preserve"> </w:t>
-      </w:r>
-      <w:proofErr w:type="spellStart"/>
-      <w:r>
-        <w:rPr>
-          <w:sz w:val="22"/>
-          <w:szCs w:val="22"/>
-        </w:rPr>
-        <w:t>oioioi</w:t>
-      </w:r>
-      <w:proofErr w:type="spellEnd"/>
-      <w:r>
-        <w:rPr>
-          <w:sz w:val="22"/>
-          <w:szCs w:val="22"/>
-        </w:rPr>
-        <w:t xml:space="preserve"> </w:t>
-      </w:r>
-      <w:proofErr w:type="spellStart"/>
-      <w:r>
-        <w:rPr>
-          <w:sz w:val="22"/>
-          <w:szCs w:val="22"/>
-        </w:rPr>
-        <w:t>oioioioi</w:t>
-      </w:r>
-      <w:proofErr w:type="spellEnd"/>
-      <w:r>
-        <w:rPr>
-          <w:sz w:val="22"/>
-          <w:szCs w:val="22"/>
-        </w:rPr>
-        <w:t>.</w:t>
-      </w:r>
-      <w:proofErr w:type="gramStart"/>
     </w:p>
     <w:p>
       <w:pPr>
@@ -10638,7 +8593,6 @@
           <w:szCs w:val="24"/>
         </w:rPr>
       </w:pPr>
-      <w:proofErr w:type="gramEnd"/>
       <w:r>
         <w:rPr>
           <w:rFonts w:ascii="Times New Roman" w:hAnsi="Times New Roman"/>
@@ -13440,11 +11394,11 @@
           <w:tcPr>
             <w:tcW w:w="9778" w:type="dxa"/>
           </w:tcPr>
-          <w:bookmarkStart w:id="18" w:name="_MON_1142091770"/>
-          <w:bookmarkStart w:id="19" w:name="_MON_1143473062"/>
+          <w:bookmarkStart w:id="18" w:name="_MON_1143473062"/>
+          <w:bookmarkStart w:id="19" w:name="_MON_1142091456"/>
           <w:bookmarkEnd w:id="18"/>
           <w:bookmarkEnd w:id="19"/>
-          <w:bookmarkStart w:id="20" w:name="_MON_1142091456"/>
+          <w:bookmarkStart w:id="20" w:name="_MON_1142091770"/>
           <w:bookmarkEnd w:id="20"/>
           <w:p>
             <w:pPr>
@@ -13474,7 +11428,7 @@
                 <v:shape id="_x0000_i1025" type="#_x0000_t75" style="width:220.5pt;height:139.35pt" o:ole="">
                   <v:imagedata r:id="rId19" o:title=""/>
                 </v:shape>
-                <o:OLEObject Type="Embed" ProgID="Word.Picture.8" ShapeID="_x0000_i1025" DrawAspect="Content" ObjectID="_1530083831" r:id="rId20"/>
+                <o:OLEObject Type="Embed" ProgID="Word.Picture.8" ShapeID="_x0000_i1025" DrawAspect="Content" ObjectID="_1530132599" r:id="rId20"/>
               </w:object>
             </w:r>
           </w:p>
@@ -15956,13 +13910,13 @@
             <w:tcW w:w="4814" w:type="dxa"/>
             <w:vAlign w:val="center"/>
           </w:tcPr>
-          <w:bookmarkStart w:id="28" w:name="_MON_1143473063"/>
-          <w:bookmarkStart w:id="29" w:name="_MON_1142099763"/>
-          <w:bookmarkStart w:id="30" w:name="_MON_1142100064"/>
+          <w:bookmarkStart w:id="28" w:name="_MON_1142099763"/>
+          <w:bookmarkStart w:id="29" w:name="_MON_1142100064"/>
+          <w:bookmarkStart w:id="30" w:name="_MON_1142101067"/>
           <w:bookmarkEnd w:id="28"/>
           <w:bookmarkEnd w:id="29"/>
           <w:bookmarkEnd w:id="30"/>
-          <w:bookmarkStart w:id="31" w:name="_MON_1142101067"/>
+          <w:bookmarkStart w:id="31" w:name="_MON_1143473063"/>
           <w:bookmarkEnd w:id="31"/>
           <w:p>
             <w:pPr>
@@ -15973,14 +13927,14 @@
                 <v:shape id="_x0000_i1026" type="#_x0000_t75" style="width:220.5pt;height:139.35pt" o:ole="">
                   <v:imagedata r:id="rId19" o:title=""/>
                 </v:shape>
-                <o:OLEObject Type="Embed" ProgID="Word.Picture.8" ShapeID="_x0000_i1026" DrawAspect="Content" ObjectID="_1530083832" r:id="rId21"/>
+                <o:OLEObject Type="Embed" ProgID="Word.Picture.8" ShapeID="_x0000_i1026" DrawAspect="Content" ObjectID="_1530132600" r:id="rId21"/>
               </w:object>
             </w:r>
           </w:p>
         </w:tc>
-        <w:bookmarkStart w:id="32" w:name="_MON_1150793582"/>
+        <w:bookmarkStart w:id="32" w:name="_MON_1143473065"/>
         <w:bookmarkEnd w:id="32"/>
-        <w:bookmarkStart w:id="33" w:name="_MON_1143473065"/>
+        <w:bookmarkStart w:id="33" w:name="_MON_1150793582"/>
         <w:bookmarkEnd w:id="33"/>
         <w:tc>
           <w:tcPr>
@@ -15996,7 +13950,7 @@
                 <v:shape id="_x0000_i1027" type="#_x0000_t75" style="width:220.5pt;height:139.35pt" o:ole="">
                   <v:imagedata r:id="rId19" o:title=""/>
                 </v:shape>
-                <o:OLEObject Type="Embed" ProgID="Word.Picture.8" ShapeID="_x0000_i1027" DrawAspect="Content" ObjectID="_1530083833" r:id="rId22"/>
+                <o:OLEObject Type="Embed" ProgID="Word.Picture.8" ShapeID="_x0000_i1027" DrawAspect="Content" ObjectID="_1530132601" r:id="rId22"/>
               </w:object>
             </w:r>
           </w:p>
@@ -17072,7 +15026,7 @@
                 <v:shape id="_x0000_i1028" type="#_x0000_t75" style="width:47.8pt;height:14.4pt" o:ole="">
                   <v:imagedata r:id="rId25" o:title=""/>
                 </v:shape>
-                <o:OLEObject Type="Embed" ProgID="Equation.3" ShapeID="_x0000_i1028" DrawAspect="Content" ObjectID="_1530083834" r:id="rId26"/>
+                <o:OLEObject Type="Embed" ProgID="Equation.3" ShapeID="_x0000_i1028" DrawAspect="Content" ObjectID="_1530132602" r:id="rId26"/>
               </w:object>
             </w:r>
             <w:r>
@@ -17097,15 +15051,28 @@
             <w:r>
               <w:t xml:space="preserve">Equação </w:t>
             </w:r>
-            <w:fldSimple w:instr=" SEQ Equação \* ARABIC ">
-              <w:r>
-                <w:rPr>
-                  <w:noProof/>
-                </w:rPr>
-                <w:t>1</w:t>
-              </w:r>
-              <w:bookmarkEnd w:id="41"/>
-            </w:fldSimple>
+            <w:r>
+              <w:fldChar w:fldCharType="begin"/>
+            </w:r>
+            <w:r>
+              <w:instrText xml:space="preserve"> SEQ Equação \* ARABIC </w:instrText>
+            </w:r>
+            <w:r>
+              <w:fldChar w:fldCharType="separate"/>
+            </w:r>
+            <w:r>
+              <w:rPr>
+                <w:noProof/>
+              </w:rPr>
+              <w:t>1</w:t>
+            </w:r>
+            <w:bookmarkEnd w:id="41"/>
+            <w:r>
+              <w:rPr>
+                <w:noProof/>
+              </w:rPr>
+              <w:fldChar w:fldCharType="end"/>
+            </w:r>
             <w:bookmarkEnd w:id="40"/>
           </w:p>
           <w:p>
@@ -28772,7 +26739,7 @@
 </file>
 
 <file path=customXml/itemProps1.xml><?xml version="1.0" encoding="utf-8"?>
-<ds:datastoreItem xmlns:ds="http://schemas.openxmlformats.org/officeDocument/2006/customXml" ds:itemID="{5435EF9B-77C1-4A00-8E3B-8FCD205D8765}">
+<ds:datastoreItem xmlns:ds="http://schemas.openxmlformats.org/officeDocument/2006/customXml" ds:itemID="{B8F50C42-5326-4878-8B6E-A3C625653A98}">
   <ds:schemaRefs>
     <ds:schemaRef ds:uri="http://schemas.openxmlformats.org/officeDocument/2006/bibliography"/>
   </ds:schemaRefs>

</xml_diff>

<commit_message>
Foi terminado o capítulo de modulação
</commit_message>
<xml_diff>
--- a/Monografia-UEMA.docx
+++ b/Monografia-UEMA.docx
@@ -103,6 +103,8 @@
       <w:pPr>
         <w:pStyle w:val="TCCCapaIdentificaodoCurso"/>
       </w:pPr>
+      <w:bookmarkStart w:id="0" w:name="_GoBack"/>
+      <w:bookmarkEnd w:id="0"/>
     </w:p>
     <w:p>
       <w:pPr>
@@ -783,7 +785,7 @@
         <w:t>sumário</w:t>
       </w:r>
     </w:p>
-    <w:bookmarkStart w:id="0" w:name="_Toc68238735"/>
+    <w:bookmarkStart w:id="1" w:name="_Toc68238735"/>
     <w:p>
       <w:pPr>
         <w:pStyle w:val="Sumrio1"/>
@@ -1207,7 +1209,7 @@
           <w:szCs w:val="24"/>
         </w:rPr>
       </w:pPr>
-      <w:bookmarkStart w:id="1" w:name="_Toc452127276"/>
+      <w:bookmarkStart w:id="2" w:name="_Toc452127276"/>
       <w:r>
         <w:rPr>
           <w:rFonts w:ascii="Times New Roman" w:hAnsi="Times New Roman"/>
@@ -1217,7 +1219,7 @@
         <w:lastRenderedPageBreak/>
         <w:t>LISTA DE A</w:t>
       </w:r>
-      <w:bookmarkEnd w:id="0"/>
+      <w:bookmarkEnd w:id="1"/>
       <w:r>
         <w:rPr>
           <w:rFonts w:ascii="Times New Roman" w:hAnsi="Times New Roman"/>
@@ -1226,7 +1228,7 @@
         </w:rPr>
         <w:t>CRÔNIMOS</w:t>
       </w:r>
-      <w:bookmarkEnd w:id="1"/>
+      <w:bookmarkEnd w:id="2"/>
     </w:p>
     <w:p>
       <w:pPr>
@@ -2749,7 +2751,7 @@
         </w:rPr>
         <w:tab/>
       </w:r>
-      <w:bookmarkStart w:id="2" w:name="_Toc68238736"/>
+      <w:bookmarkStart w:id="3" w:name="_Toc68238736"/>
       <w:r>
         <w:rPr>
           <w:sz w:val="22"/>
@@ -2787,7 +2789,7 @@
       <w:pPr>
         <w:pStyle w:val="TCCTtuloListasResumoAbstract"/>
       </w:pPr>
-      <w:bookmarkStart w:id="3" w:name="_Toc452127277"/>
+      <w:bookmarkStart w:id="4" w:name="_Toc452127277"/>
       <w:r>
         <w:rPr>
           <w:rFonts w:ascii="Times New Roman" w:hAnsi="Times New Roman"/>
@@ -2797,8 +2799,8 @@
         <w:lastRenderedPageBreak/>
         <w:t>LISTA DE FIGURAS</w:t>
       </w:r>
-      <w:bookmarkEnd w:id="2"/>
       <w:bookmarkEnd w:id="3"/>
+      <w:bookmarkEnd w:id="4"/>
     </w:p>
     <w:p>
       <w:pPr>
@@ -2869,7 +2871,7 @@
             <w:noProof/>
             <w:webHidden/>
           </w:rPr>
-          <w:t>9</w:t>
+          <w:t>11</w:t>
         </w:r>
         <w:r>
           <w:rPr>
@@ -2940,7 +2942,7 @@
             <w:noProof/>
             <w:webHidden/>
           </w:rPr>
-          <w:t>10</w:t>
+          <w:t>12</w:t>
         </w:r>
         <w:r>
           <w:rPr>
@@ -3011,7 +3013,7 @@
             <w:noProof/>
             <w:webHidden/>
           </w:rPr>
-          <w:t>10</w:t>
+          <w:t>12</w:t>
         </w:r>
         <w:r>
           <w:rPr>
@@ -3042,13 +3044,13 @@
           <w:docGrid w:linePitch="360"/>
         </w:sectPr>
       </w:pPr>
-      <w:bookmarkStart w:id="4" w:name="_Toc68238737"/>
+      <w:bookmarkStart w:id="5" w:name="_Toc68238737"/>
     </w:p>
     <w:p>
       <w:pPr>
         <w:pStyle w:val="TCCTtuloListasResumoAbstract"/>
       </w:pPr>
-      <w:bookmarkStart w:id="5" w:name="_Toc452127278"/>
+      <w:bookmarkStart w:id="6" w:name="_Toc452127278"/>
       <w:r>
         <w:rPr>
           <w:rFonts w:ascii="Times New Roman" w:hAnsi="Times New Roman"/>
@@ -3058,8 +3060,8 @@
         <w:lastRenderedPageBreak/>
         <w:t>LISTA DE TABELAS</w:t>
       </w:r>
-      <w:bookmarkEnd w:id="4"/>
       <w:bookmarkEnd w:id="5"/>
+      <w:bookmarkEnd w:id="6"/>
     </w:p>
     <w:p>
       <w:pPr>
@@ -3130,7 +3132,7 @@
             <w:noProof/>
             <w:webHidden/>
           </w:rPr>
-          <w:t>9</w:t>
+          <w:t>11</w:t>
         </w:r>
         <w:r>
           <w:rPr>
@@ -3201,7 +3203,7 @@
             <w:noProof/>
             <w:webHidden/>
           </w:rPr>
-          <w:t>9</w:t>
+          <w:t>11</w:t>
         </w:r>
         <w:r>
           <w:rPr>
@@ -3232,7 +3234,7 @@
           <w:docGrid w:linePitch="360"/>
         </w:sectPr>
       </w:pPr>
-      <w:bookmarkStart w:id="6" w:name="_Toc68238738"/>
+      <w:bookmarkStart w:id="7" w:name="_Toc68238738"/>
     </w:p>
     <w:p>
       <w:pPr>
@@ -3243,7 +3245,7 @@
           <w:szCs w:val="24"/>
         </w:rPr>
       </w:pPr>
-      <w:bookmarkStart w:id="7" w:name="_Toc452127279"/>
+      <w:bookmarkStart w:id="8" w:name="_Toc452127279"/>
       <w:r>
         <w:rPr>
           <w:rFonts w:ascii="Times New Roman" w:hAnsi="Times New Roman"/>
@@ -3253,7 +3255,7 @@
         <w:lastRenderedPageBreak/>
         <w:t>LISTA DE EQUAÇÕES</w:t>
       </w:r>
-      <w:bookmarkEnd w:id="7"/>
+      <w:bookmarkEnd w:id="8"/>
     </w:p>
     <w:p>
       <w:pPr>
@@ -3382,7 +3384,7 @@
       <w:pPr>
         <w:pStyle w:val="TCCTtuloListasResumoAbstract"/>
       </w:pPr>
-      <w:bookmarkStart w:id="8" w:name="_Toc452127280"/>
+      <w:bookmarkStart w:id="9" w:name="_Toc452127280"/>
       <w:r>
         <w:rPr>
           <w:rFonts w:ascii="Times New Roman" w:hAnsi="Times New Roman"/>
@@ -3392,8 +3394,8 @@
         <w:lastRenderedPageBreak/>
         <w:t>RESUMO</w:t>
       </w:r>
-      <w:bookmarkEnd w:id="6"/>
-      <w:bookmarkEnd w:id="8"/>
+      <w:bookmarkEnd w:id="7"/>
+      <w:bookmarkEnd w:id="9"/>
     </w:p>
     <w:p>
       <w:pPr>
@@ -3688,7 +3690,7 @@
           <w:docGrid w:linePitch="360"/>
         </w:sectPr>
       </w:pPr>
-      <w:bookmarkStart w:id="9" w:name="_Toc68238739"/>
+      <w:bookmarkStart w:id="10" w:name="_Toc68238739"/>
     </w:p>
     <w:p>
       <w:pPr>
@@ -3697,7 +3699,7 @@
           <w:i/>
         </w:rPr>
       </w:pPr>
-      <w:bookmarkStart w:id="10" w:name="_Toc452127281"/>
+      <w:bookmarkStart w:id="11" w:name="_Toc452127281"/>
       <w:r>
         <w:rPr>
           <w:rFonts w:ascii="Times New Roman" w:hAnsi="Times New Roman"/>
@@ -3708,8 +3710,8 @@
         <w:lastRenderedPageBreak/>
         <w:t>ABSTRACT</w:t>
       </w:r>
-      <w:bookmarkEnd w:id="9"/>
       <w:bookmarkEnd w:id="10"/>
+      <w:bookmarkEnd w:id="11"/>
     </w:p>
     <w:p>
       <w:pPr>
@@ -6798,7 +6800,7 @@
           <w:lang w:val="en-US"/>
         </w:rPr>
       </w:pPr>
-      <w:bookmarkStart w:id="11" w:name="_Toc452127282"/>
+      <w:bookmarkStart w:id="12" w:name="_Toc452127282"/>
       <w:r>
         <w:rPr>
           <w:rFonts w:ascii="Times New Roman" w:hAnsi="Times New Roman"/>
@@ -6809,7 +6811,7 @@
         <w:lastRenderedPageBreak/>
         <w:t>AGRADECIMENTOS</w:t>
       </w:r>
-      <w:bookmarkEnd w:id="11"/>
+      <w:bookmarkEnd w:id="12"/>
     </w:p>
     <w:p>
       <w:pPr>
@@ -6943,8 +6945,8 @@
           <w:szCs w:val="24"/>
         </w:rPr>
       </w:pPr>
-      <w:bookmarkStart w:id="12" w:name="_Toc68238740"/>
-      <w:bookmarkStart w:id="13" w:name="_Toc452127283"/>
+      <w:bookmarkStart w:id="13" w:name="_Toc68238740"/>
+      <w:bookmarkStart w:id="14" w:name="_Toc452127283"/>
       <w:r>
         <w:rPr>
           <w:rFonts w:ascii="Times New Roman" w:hAnsi="Times New Roman"/>
@@ -6954,8 +6956,8 @@
         <w:lastRenderedPageBreak/>
         <w:t>INTRODUÇÃO</w:t>
       </w:r>
-      <w:bookmarkEnd w:id="12"/>
       <w:bookmarkEnd w:id="13"/>
+      <w:bookmarkEnd w:id="14"/>
     </w:p>
     <w:p>
       <w:pPr>
@@ -8803,7 +8805,7 @@
           <w:docGrid w:linePitch="360"/>
         </w:sectPr>
       </w:pPr>
-      <w:bookmarkStart w:id="14" w:name="_Toc68238741"/>
+      <w:bookmarkStart w:id="15" w:name="_Toc68238741"/>
       <w:r>
         <w:rPr>
           <w:color w:val="FF0000"/>
@@ -8832,8 +8834,8 @@
           <w:szCs w:val="24"/>
         </w:rPr>
       </w:pPr>
-      <w:bookmarkStart w:id="15" w:name="_Ref420263292"/>
-      <w:bookmarkStart w:id="16" w:name="_Toc452127284"/>
+      <w:bookmarkStart w:id="16" w:name="_Ref420263292"/>
+      <w:bookmarkStart w:id="17" w:name="_Toc452127284"/>
       <w:r>
         <w:rPr>
           <w:rFonts w:ascii="Times New Roman" w:hAnsi="Times New Roman"/>
@@ -8843,8 +8845,8 @@
         <w:lastRenderedPageBreak/>
         <w:t>FUNDAMENTAÇÃO TEÓRICA</w:t>
       </w:r>
-      <w:bookmarkEnd w:id="15"/>
       <w:bookmarkEnd w:id="16"/>
+      <w:bookmarkEnd w:id="17"/>
     </w:p>
     <w:p>
       <w:pPr>
@@ -9031,36 +9033,7 @@
                                 <w:rFonts w:ascii="Times New Roman" w:hAnsi="Times New Roman"/>
                                 <w:sz w:val="20"/>
                               </w:rPr>
-                              <w:fldChar w:fldCharType="begin"/>
-                            </w:r>
-                            <w:r>
-                              <w:rPr>
-                                <w:rFonts w:ascii="Times New Roman" w:hAnsi="Times New Roman"/>
-                                <w:sz w:val="20"/>
-                              </w:rPr>
-                              <w:instrText xml:space="preserve"> SEQ Figura \* ARABIC </w:instrText>
-                            </w:r>
-                            <w:r>
-                              <w:rPr>
-                                <w:rFonts w:ascii="Times New Roman" w:hAnsi="Times New Roman"/>
-                                <w:sz w:val="20"/>
-                              </w:rPr>
-                              <w:fldChar w:fldCharType="separate"/>
-                            </w:r>
-                            <w:r>
-                              <w:rPr>
-                                <w:rFonts w:ascii="Times New Roman" w:hAnsi="Times New Roman"/>
-                                <w:noProof/>
-                                <w:sz w:val="20"/>
-                              </w:rPr>
-                              <w:t>1</w:t>
-                            </w:r>
-                            <w:r>
-                              <w:rPr>
-                                <w:rFonts w:ascii="Times New Roman" w:hAnsi="Times New Roman"/>
-                                <w:sz w:val="20"/>
-                              </w:rPr>
-                              <w:fldChar w:fldCharType="end"/>
+                              <w:t>3</w:t>
                             </w:r>
                             <w:r>
                               <w:rPr>
@@ -9110,36 +9083,7 @@
                           <w:rFonts w:ascii="Times New Roman" w:hAnsi="Times New Roman"/>
                           <w:sz w:val="20"/>
                         </w:rPr>
-                        <w:fldChar w:fldCharType="begin"/>
-                      </w:r>
-                      <w:r>
-                        <w:rPr>
-                          <w:rFonts w:ascii="Times New Roman" w:hAnsi="Times New Roman"/>
-                          <w:sz w:val="20"/>
-                        </w:rPr>
-                        <w:instrText xml:space="preserve"> SEQ Figura \* ARABIC </w:instrText>
-                      </w:r>
-                      <w:r>
-                        <w:rPr>
-                          <w:rFonts w:ascii="Times New Roman" w:hAnsi="Times New Roman"/>
-                          <w:sz w:val="20"/>
-                        </w:rPr>
-                        <w:fldChar w:fldCharType="separate"/>
-                      </w:r>
-                      <w:r>
-                        <w:rPr>
-                          <w:rFonts w:ascii="Times New Roman" w:hAnsi="Times New Roman"/>
-                          <w:noProof/>
-                          <w:sz w:val="20"/>
-                        </w:rPr>
-                        <w:t>1</w:t>
-                      </w:r>
-                      <w:r>
-                        <w:rPr>
-                          <w:rFonts w:ascii="Times New Roman" w:hAnsi="Times New Roman"/>
-                          <w:sz w:val="20"/>
-                        </w:rPr>
-                        <w:fldChar w:fldCharType="end"/>
+                        <w:t>3</w:t>
                       </w:r>
                       <w:r>
                         <w:rPr>
@@ -10306,36 +10250,7 @@
                                 <w:rFonts w:ascii="Times New Roman" w:hAnsi="Times New Roman"/>
                                 <w:sz w:val="20"/>
                               </w:rPr>
-                              <w:fldChar w:fldCharType="begin"/>
-                            </w:r>
-                            <w:r>
-                              <w:rPr>
-                                <w:rFonts w:ascii="Times New Roman" w:hAnsi="Times New Roman"/>
-                                <w:sz w:val="20"/>
-                              </w:rPr>
-                              <w:instrText xml:space="preserve"> SEQ Figura \* ARABIC </w:instrText>
-                            </w:r>
-                            <w:r>
-                              <w:rPr>
-                                <w:rFonts w:ascii="Times New Roman" w:hAnsi="Times New Roman"/>
-                                <w:sz w:val="20"/>
-                              </w:rPr>
-                              <w:fldChar w:fldCharType="separate"/>
-                            </w:r>
-                            <w:r>
-                              <w:rPr>
-                                <w:rFonts w:ascii="Times New Roman" w:hAnsi="Times New Roman"/>
-                                <w:noProof/>
-                                <w:sz w:val="20"/>
-                              </w:rPr>
-                              <w:t>2</w:t>
-                            </w:r>
-                            <w:r>
-                              <w:rPr>
-                                <w:rFonts w:ascii="Times New Roman" w:hAnsi="Times New Roman"/>
-                                <w:sz w:val="20"/>
-                              </w:rPr>
-                              <w:fldChar w:fldCharType="end"/>
+                              <w:t>4</w:t>
                             </w:r>
                             <w:r>
                               <w:rPr>
@@ -10394,36 +10309,7 @@
                           <w:rFonts w:ascii="Times New Roman" w:hAnsi="Times New Roman"/>
                           <w:sz w:val="20"/>
                         </w:rPr>
-                        <w:fldChar w:fldCharType="begin"/>
-                      </w:r>
-                      <w:r>
-                        <w:rPr>
-                          <w:rFonts w:ascii="Times New Roman" w:hAnsi="Times New Roman"/>
-                          <w:sz w:val="20"/>
-                        </w:rPr>
-                        <w:instrText xml:space="preserve"> SEQ Figura \* ARABIC </w:instrText>
-                      </w:r>
-                      <w:r>
-                        <w:rPr>
-                          <w:rFonts w:ascii="Times New Roman" w:hAnsi="Times New Roman"/>
-                          <w:sz w:val="20"/>
-                        </w:rPr>
-                        <w:fldChar w:fldCharType="separate"/>
-                      </w:r>
-                      <w:r>
-                        <w:rPr>
-                          <w:rFonts w:ascii="Times New Roman" w:hAnsi="Times New Roman"/>
-                          <w:noProof/>
-                          <w:sz w:val="20"/>
-                        </w:rPr>
-                        <w:t>2</w:t>
-                      </w:r>
-                      <w:r>
-                        <w:rPr>
-                          <w:rFonts w:ascii="Times New Roman" w:hAnsi="Times New Roman"/>
-                          <w:sz w:val="20"/>
-                        </w:rPr>
-                        <w:fldChar w:fldCharType="end"/>
+                        <w:t>4</w:t>
                       </w:r>
                       <w:r>
                         <w:rPr>
@@ -10691,36 +10577,7 @@
                                   <w:rFonts w:ascii="Times New Roman" w:hAnsi="Times New Roman"/>
                                   <w:sz w:val="20"/>
                                 </w:rPr>
-                                <w:fldChar w:fldCharType="begin"/>
-                              </w:r>
-                              <w:r>
-                                <w:rPr>
-                                  <w:rFonts w:ascii="Times New Roman" w:hAnsi="Times New Roman"/>
-                                  <w:sz w:val="20"/>
-                                </w:rPr>
-                                <w:instrText xml:space="preserve"> SEQ Figura \* ARABIC </w:instrText>
-                              </w:r>
-                              <w:r>
-                                <w:rPr>
-                                  <w:rFonts w:ascii="Times New Roman" w:hAnsi="Times New Roman"/>
-                                  <w:sz w:val="20"/>
-                                </w:rPr>
-                                <w:fldChar w:fldCharType="separate"/>
-                              </w:r>
-                              <w:r>
-                                <w:rPr>
-                                  <w:rFonts w:ascii="Times New Roman" w:hAnsi="Times New Roman"/>
-                                  <w:noProof/>
-                                  <w:sz w:val="20"/>
-                                </w:rPr>
-                                <w:t>3</w:t>
-                              </w:r>
-                              <w:r>
-                                <w:rPr>
-                                  <w:rFonts w:ascii="Times New Roman" w:hAnsi="Times New Roman"/>
-                                  <w:sz w:val="20"/>
-                                </w:rPr>
-                                <w:fldChar w:fldCharType="end"/>
+                                <w:t>5</w:t>
                               </w:r>
                               <w:r>
                                 <w:rPr>
@@ -10792,36 +10649,7 @@
                             <w:rFonts w:ascii="Times New Roman" w:hAnsi="Times New Roman"/>
                             <w:sz w:val="20"/>
                           </w:rPr>
-                          <w:fldChar w:fldCharType="begin"/>
-                        </w:r>
-                        <w:r>
-                          <w:rPr>
-                            <w:rFonts w:ascii="Times New Roman" w:hAnsi="Times New Roman"/>
-                            <w:sz w:val="20"/>
-                          </w:rPr>
-                          <w:instrText xml:space="preserve"> SEQ Figura \* ARABIC </w:instrText>
-                        </w:r>
-                        <w:r>
-                          <w:rPr>
-                            <w:rFonts w:ascii="Times New Roman" w:hAnsi="Times New Roman"/>
-                            <w:sz w:val="20"/>
-                          </w:rPr>
-                          <w:fldChar w:fldCharType="separate"/>
-                        </w:r>
-                        <w:r>
-                          <w:rPr>
-                            <w:rFonts w:ascii="Times New Roman" w:hAnsi="Times New Roman"/>
-                            <w:noProof/>
-                            <w:sz w:val="20"/>
-                          </w:rPr>
-                          <w:t>3</w:t>
-                        </w:r>
-                        <w:r>
-                          <w:rPr>
-                            <w:rFonts w:ascii="Times New Roman" w:hAnsi="Times New Roman"/>
-                            <w:sz w:val="20"/>
-                          </w:rPr>
-                          <w:fldChar w:fldCharType="end"/>
+                          <w:t>5</w:t>
                         </w:r>
                         <w:r>
                           <w:rPr>
@@ -11054,32 +10882,7 @@
                                 <w:rPr>
                                   <w:sz w:val="20"/>
                                 </w:rPr>
-                                <w:fldChar w:fldCharType="begin"/>
-                              </w:r>
-                              <w:r>
-                                <w:rPr>
-                                  <w:sz w:val="20"/>
-                                </w:rPr>
-                                <w:instrText xml:space="preserve"> SEQ Figura \* ARABIC </w:instrText>
-                              </w:r>
-                              <w:r>
-                                <w:rPr>
-                                  <w:sz w:val="20"/>
-                                </w:rPr>
-                                <w:fldChar w:fldCharType="separate"/>
-                              </w:r>
-                              <w:r>
-                                <w:rPr>
-                                  <w:noProof/>
-                                  <w:sz w:val="20"/>
-                                </w:rPr>
-                                <w:t>4</w:t>
-                              </w:r>
-                              <w:r>
-                                <w:rPr>
-                                  <w:sz w:val="20"/>
-                                </w:rPr>
-                                <w:fldChar w:fldCharType="end"/>
+                                <w:t>6</w:t>
                               </w:r>
                               <w:r>
                                 <w:rPr>
@@ -11132,32 +10935,7 @@
                           <w:rPr>
                             <w:sz w:val="20"/>
                           </w:rPr>
-                          <w:fldChar w:fldCharType="begin"/>
-                        </w:r>
-                        <w:r>
-                          <w:rPr>
-                            <w:sz w:val="20"/>
-                          </w:rPr>
-                          <w:instrText xml:space="preserve"> SEQ Figura \* ARABIC </w:instrText>
-                        </w:r>
-                        <w:r>
-                          <w:rPr>
-                            <w:sz w:val="20"/>
-                          </w:rPr>
-                          <w:fldChar w:fldCharType="separate"/>
-                        </w:r>
-                        <w:r>
-                          <w:rPr>
-                            <w:noProof/>
-                            <w:sz w:val="20"/>
-                          </w:rPr>
-                          <w:t>4</w:t>
-                        </w:r>
-                        <w:r>
-                          <w:rPr>
-                            <w:sz w:val="20"/>
-                          </w:rPr>
-                          <w:fldChar w:fldCharType="end"/>
+                          <w:t>6</w:t>
                         </w:r>
                         <w:r>
                           <w:rPr>
@@ -12974,15 +12752,7 @@
                         <w:sz w:val="22"/>
                         <w:szCs w:val="22"/>
                       </w:rPr>
-                      <m:t>5</m:t>
-                    </m:r>
-                    <m:r>
-                      <w:rPr>
-                        <w:rFonts w:ascii="Cambria Math" w:hAnsi="Cambria Math"/>
-                        <w:sz w:val="22"/>
-                        <w:szCs w:val="22"/>
-                      </w:rPr>
-                      <m:t>π</m:t>
+                      <m:t>5π</m:t>
                     </m:r>
                   </m:num>
                   <m:den>
@@ -13181,15 +12951,7 @@
                         <w:sz w:val="22"/>
                         <w:szCs w:val="22"/>
                       </w:rPr>
-                      <m:t>3</m:t>
-                    </m:r>
-                    <m:r>
-                      <w:rPr>
-                        <w:rFonts w:ascii="Cambria Math" w:hAnsi="Cambria Math"/>
-                        <w:sz w:val="22"/>
-                        <w:szCs w:val="22"/>
-                      </w:rPr>
-                      <m:t>π</m:t>
+                      <m:t>3π</m:t>
                     </m:r>
                   </m:num>
                   <m:den>
@@ -13595,38 +13357,27 @@
                                 <w:rPr>
                                   <w:sz w:val="20"/>
                                 </w:rPr>
-                                <w:fldChar w:fldCharType="begin"/>
+                                <w:t>7</w:t>
                               </w:r>
                               <w:r>
                                 <w:rPr>
                                   <w:sz w:val="20"/>
                                 </w:rPr>
-                                <w:instrText xml:space="preserve"> SEQ Figura \* ARABIC </w:instrText>
+                                <w:t xml:space="preserve"> - Ondas </w:t>
                               </w:r>
+                              <w:proofErr w:type="gramStart"/>
                               <w:r>
                                 <w:rPr>
                                   <w:sz w:val="20"/>
                                 </w:rPr>
-                                <w:fldChar w:fldCharType="separate"/>
+                                <w:t>modulas</w:t>
                               </w:r>
-                              <w:r>
-                                <w:rPr>
-                                  <w:noProof/>
-                                  <w:sz w:val="20"/>
-                                </w:rPr>
-                                <w:t>5</w:t>
-                              </w:r>
+                              <w:proofErr w:type="gramEnd"/>
                               <w:r>
                                 <w:rPr>
                                   <w:sz w:val="20"/>
                                 </w:rPr>
-                                <w:fldChar w:fldCharType="end"/>
-                              </w:r>
-                              <w:r>
-                                <w:rPr>
-                                  <w:sz w:val="20"/>
-                                </w:rPr>
-                                <w:t xml:space="preserve"> - Ondas modulas em Fase e Amplitude</w:t>
+                                <w:t xml:space="preserve"> em Fase e Amplitude</w:t>
                               </w:r>
                             </w:p>
                           </w:txbxContent>
@@ -13679,38 +13430,27 @@
                           <w:rPr>
                             <w:sz w:val="20"/>
                           </w:rPr>
-                          <w:fldChar w:fldCharType="begin"/>
+                          <w:t>7</w:t>
                         </w:r>
                         <w:r>
                           <w:rPr>
                             <w:sz w:val="20"/>
                           </w:rPr>
-                          <w:instrText xml:space="preserve"> SEQ Figura \* ARABIC </w:instrText>
+                          <w:t xml:space="preserve"> - Ondas </w:t>
                         </w:r>
+                        <w:proofErr w:type="gramStart"/>
                         <w:r>
                           <w:rPr>
                             <w:sz w:val="20"/>
                           </w:rPr>
-                          <w:fldChar w:fldCharType="separate"/>
+                          <w:t>modulas</w:t>
                         </w:r>
-                        <w:r>
-                          <w:rPr>
-                            <w:noProof/>
-                            <w:sz w:val="20"/>
-                          </w:rPr>
-                          <w:t>5</w:t>
-                        </w:r>
+                        <w:proofErr w:type="gramEnd"/>
                         <w:r>
                           <w:rPr>
                             <w:sz w:val="20"/>
                           </w:rPr>
-                          <w:fldChar w:fldCharType="end"/>
-                        </w:r>
-                        <w:r>
-                          <w:rPr>
-                            <w:sz w:val="20"/>
-                          </w:rPr>
-                          <w:t xml:space="preserve"> - Ondas modulas em Fase e Amplitude</w:t>
+                          <w:t xml:space="preserve"> em Fase e Amplitude</w:t>
                         </w:r>
                       </w:p>
                     </w:txbxContent>
@@ -13767,8 +13507,6 @@
           <w:szCs w:val="22"/>
         </w:rPr>
       </w:pPr>
-      <w:bookmarkStart w:id="17" w:name="_GoBack"/>
-      <w:bookmarkEnd w:id="17"/>
     </w:p>
     <w:p>
       <w:pPr>
@@ -13954,17 +13692,109 @@
           <w:szCs w:val="22"/>
         </w:rPr>
       </w:pPr>
+      <m:oMathPara>
+        <m:oMath>
+          <m:r>
+            <w:rPr>
+              <w:rFonts w:ascii="Cambria Math" w:hAnsi="Cambria Math"/>
+              <w:color w:val="000000"/>
+              <w:sz w:val="22"/>
+              <w:szCs w:val="22"/>
+            </w:rPr>
+            <m:t xml:space="preserve">A= </m:t>
+          </m:r>
+          <m:rad>
+            <m:radPr>
+              <m:degHide m:val="1"/>
+              <m:ctrlPr>
+                <w:rPr>
+                  <w:rFonts w:ascii="Cambria Math" w:hAnsi="Cambria Math"/>
+                  <w:i/>
+                  <w:color w:val="000000"/>
+                  <w:sz w:val="22"/>
+                  <w:szCs w:val="22"/>
+                </w:rPr>
+              </m:ctrlPr>
+            </m:radPr>
+            <m:deg/>
+            <m:e>
+              <m:f>
+                <m:fPr>
+                  <m:ctrlPr>
+                    <w:rPr>
+                      <w:rFonts w:ascii="Cambria Math" w:hAnsi="Cambria Math"/>
+                      <w:i/>
+                      <w:color w:val="000000"/>
+                      <w:sz w:val="22"/>
+                      <w:szCs w:val="22"/>
+                    </w:rPr>
+                  </m:ctrlPr>
+                </m:fPr>
+                <m:num>
+                  <m:r>
+                    <w:rPr>
+                      <w:rFonts w:ascii="Cambria Math" w:hAnsi="Cambria Math"/>
+                      <w:color w:val="000000"/>
+                      <w:sz w:val="22"/>
+                      <w:szCs w:val="22"/>
+                    </w:rPr>
+                    <m:t>2E</m:t>
+                  </m:r>
+                </m:num>
+                <m:den>
+                  <m:r>
+                    <w:rPr>
+                      <w:rFonts w:ascii="Cambria Math" w:hAnsi="Cambria Math"/>
+                      <w:color w:val="000000"/>
+                      <w:sz w:val="22"/>
+                      <w:szCs w:val="22"/>
+                    </w:rPr>
+                    <m:t>T</m:t>
+                  </m:r>
+                </m:den>
+              </m:f>
+            </m:e>
+          </m:rad>
+        </m:oMath>
+      </m:oMathPara>
     </w:p>
     <w:p>
       <w:pPr>
         <w:pStyle w:val="TCC0CorpoTexto"/>
         <w:ind w:firstLine="0"/>
+        <w:jc w:val="center"/>
         <w:rPr>
           <w:color w:val="000000"/>
           <w:sz w:val="22"/>
           <w:szCs w:val="22"/>
         </w:rPr>
       </w:pPr>
+      <w:r>
+        <w:rPr>
+          <w:color w:val="000000"/>
+          <w:sz w:val="22"/>
+          <w:szCs w:val="22"/>
+        </w:rPr>
+        <w:t xml:space="preserve">Equação </w:t>
+      </w:r>
+      <w:proofErr w:type="gramStart"/>
+      <w:r>
+        <w:rPr>
+          <w:color w:val="000000"/>
+          <w:sz w:val="22"/>
+          <w:szCs w:val="22"/>
+        </w:rPr>
+        <w:t>3</w:t>
+      </w:r>
+      <w:proofErr w:type="gramEnd"/>
+      <w:r>
+        <w:rPr>
+          <w:color w:val="000000"/>
+          <w:sz w:val="22"/>
+          <w:szCs w:val="22"/>
+        </w:rPr>
+        <w:t>: Amplitude do sinal para QPSK</w:t>
+      </w:r>
     </w:p>
     <w:p>
       <w:pPr>
@@ -13972,6 +13802,1908 @@
         <w:ind w:firstLine="0"/>
         <w:rPr>
           <w:color w:val="000000"/>
+          <w:sz w:val="22"/>
+          <w:szCs w:val="22"/>
+        </w:rPr>
+      </w:pPr>
+      <w:proofErr w:type="gramStart"/>
+      <w:r>
+        <w:rPr>
+          <w:color w:val="000000"/>
+          <w:sz w:val="22"/>
+          <w:szCs w:val="22"/>
+        </w:rPr>
+        <w:t>pois</w:t>
+      </w:r>
+      <w:proofErr w:type="gramEnd"/>
+      <w:r>
+        <w:rPr>
+          <w:color w:val="000000"/>
+          <w:sz w:val="22"/>
+          <w:szCs w:val="22"/>
+        </w:rPr>
+        <w:t xml:space="preserve"> a energia é dada por </w:t>
+      </w:r>
+      <m:oMath>
+        <m:r>
+          <w:rPr>
+            <w:rFonts w:ascii="Cambria Math" w:hAnsi="Cambria Math"/>
+            <w:color w:val="000000"/>
+            <w:sz w:val="22"/>
+            <w:szCs w:val="22"/>
+          </w:rPr>
+          <m:t xml:space="preserve">E= </m:t>
+        </m:r>
+        <m:f>
+          <m:fPr>
+            <m:ctrlPr>
+              <w:rPr>
+                <w:rFonts w:ascii="Cambria Math" w:hAnsi="Cambria Math"/>
+                <w:i/>
+                <w:color w:val="000000"/>
+                <w:sz w:val="22"/>
+                <w:szCs w:val="22"/>
+              </w:rPr>
+            </m:ctrlPr>
+          </m:fPr>
+          <m:num>
+            <m:sSup>
+              <m:sSupPr>
+                <m:ctrlPr>
+                  <w:rPr>
+                    <w:rFonts w:ascii="Cambria Math" w:hAnsi="Cambria Math"/>
+                    <w:i/>
+                    <w:color w:val="000000"/>
+                    <w:sz w:val="22"/>
+                    <w:szCs w:val="22"/>
+                  </w:rPr>
+                </m:ctrlPr>
+              </m:sSupPr>
+              <m:e>
+                <m:r>
+                  <w:rPr>
+                    <w:rFonts w:ascii="Cambria Math" w:hAnsi="Cambria Math"/>
+                    <w:color w:val="000000"/>
+                    <w:sz w:val="22"/>
+                    <w:szCs w:val="22"/>
+                  </w:rPr>
+                  <m:t>A</m:t>
+                </m:r>
+              </m:e>
+              <m:sup>
+                <m:r>
+                  <w:rPr>
+                    <w:rFonts w:ascii="Cambria Math" w:hAnsi="Cambria Math"/>
+                    <w:color w:val="000000"/>
+                    <w:sz w:val="22"/>
+                    <w:szCs w:val="22"/>
+                  </w:rPr>
+                  <m:t>2</m:t>
+                </m:r>
+              </m:sup>
+            </m:sSup>
+          </m:num>
+          <m:den>
+            <m:r>
+              <w:rPr>
+                <w:rFonts w:ascii="Cambria Math" w:hAnsi="Cambria Math"/>
+                <w:color w:val="000000"/>
+                <w:sz w:val="22"/>
+                <w:szCs w:val="22"/>
+              </w:rPr>
+              <m:t>2</m:t>
+            </m:r>
+          </m:den>
+        </m:f>
+        <m:r>
+          <w:rPr>
+            <w:rFonts w:ascii="Cambria Math" w:hAnsi="Cambria Math"/>
+            <w:color w:val="000000"/>
+            <w:sz w:val="22"/>
+            <w:szCs w:val="22"/>
+          </w:rPr>
+          <m:t>T</m:t>
+        </m:r>
+      </m:oMath>
+      <w:r>
+        <w:rPr>
+          <w:color w:val="000000"/>
+          <w:sz w:val="22"/>
+          <w:szCs w:val="22"/>
+        </w:rPr>
+        <w:t xml:space="preserve">, onde T </w:t>
+      </w:r>
+      <w:r>
+        <w:rPr>
+          <w:color w:val="000000"/>
+          <w:sz w:val="22"/>
+          <w:szCs w:val="22"/>
+        </w:rPr>
+        <w:t xml:space="preserve">é uma unidade de tempo </w:t>
+      </w:r>
+      <w:r>
+        <w:rPr>
+          <w:color w:val="000000"/>
+          <w:sz w:val="22"/>
+          <w:szCs w:val="22"/>
+        </w:rPr>
+        <w:t>d</w:t>
+      </w:r>
+      <w:r>
+        <w:rPr>
+          <w:color w:val="000000"/>
+          <w:sz w:val="22"/>
+          <w:szCs w:val="22"/>
+        </w:rPr>
+        <w:t xml:space="preserve">as componentes </w:t>
+      </w:r>
+      <m:oMath>
+        <m:sSub>
+          <m:sSubPr>
+            <m:ctrlPr>
+              <w:rPr>
+                <w:rFonts w:ascii="Cambria Math" w:hAnsi="Cambria Math"/>
+                <w:i/>
+                <w:color w:val="000000"/>
+                <w:sz w:val="22"/>
+                <w:szCs w:val="22"/>
+              </w:rPr>
+            </m:ctrlPr>
+          </m:sSubPr>
+          <m:e>
+            <m:r>
+              <w:rPr>
+                <w:rFonts w:ascii="Cambria Math" w:hAnsi="Cambria Math"/>
+                <w:color w:val="000000"/>
+                <w:sz w:val="22"/>
+                <w:szCs w:val="22"/>
+              </w:rPr>
+              <m:t>s</m:t>
+            </m:r>
+          </m:e>
+          <m:sub>
+            <m:r>
+              <w:rPr>
+                <w:rFonts w:ascii="Cambria Math" w:hAnsi="Cambria Math"/>
+                <w:color w:val="000000"/>
+                <w:sz w:val="22"/>
+                <w:szCs w:val="22"/>
+              </w:rPr>
+              <m:t>I</m:t>
+            </m:r>
+          </m:sub>
+        </m:sSub>
+      </m:oMath>
+      <w:r>
+        <w:rPr>
+          <w:color w:val="000000"/>
+          <w:sz w:val="22"/>
+          <w:szCs w:val="22"/>
+        </w:rPr>
+        <w:t xml:space="preserve"> </w:t>
+      </w:r>
+      <w:r>
+        <w:rPr>
+          <w:color w:val="000000"/>
+          <w:sz w:val="22"/>
+          <w:szCs w:val="22"/>
+        </w:rPr>
+        <w:t xml:space="preserve">e </w:t>
+      </w:r>
+      <m:oMath>
+        <m:sSub>
+          <m:sSubPr>
+            <m:ctrlPr>
+              <w:rPr>
+                <w:rFonts w:ascii="Cambria Math" w:hAnsi="Cambria Math"/>
+                <w:i/>
+                <w:color w:val="000000"/>
+                <w:sz w:val="22"/>
+                <w:szCs w:val="22"/>
+              </w:rPr>
+            </m:ctrlPr>
+          </m:sSubPr>
+          <m:e>
+            <m:r>
+              <w:rPr>
+                <w:rFonts w:ascii="Cambria Math" w:hAnsi="Cambria Math"/>
+                <w:color w:val="000000"/>
+                <w:sz w:val="22"/>
+                <w:szCs w:val="22"/>
+              </w:rPr>
+              <m:t>s</m:t>
+            </m:r>
+          </m:e>
+          <m:sub>
+            <m:r>
+              <w:rPr>
+                <w:rFonts w:ascii="Cambria Math" w:hAnsi="Cambria Math"/>
+                <w:color w:val="000000"/>
+                <w:sz w:val="22"/>
+                <w:szCs w:val="22"/>
+              </w:rPr>
+              <m:t>Q</m:t>
+            </m:r>
+          </m:sub>
+        </m:sSub>
+      </m:oMath>
+      <w:r>
+        <w:rPr>
+          <w:color w:val="000000"/>
+          <w:sz w:val="22"/>
+          <w:szCs w:val="22"/>
+        </w:rPr>
+        <w:t xml:space="preserve"> da modulação QPSK podem ser formadas pelo arranjo dois a dois com repetição dos valores </w:t>
+      </w:r>
+      <m:oMath>
+        <m:r>
+          <w:rPr>
+            <w:rFonts w:ascii="Cambria Math" w:hAnsi="Cambria Math"/>
+            <w:color w:val="000000"/>
+            <w:sz w:val="22"/>
+            <w:szCs w:val="22"/>
+          </w:rPr>
+          <m:t>±</m:t>
+        </m:r>
+        <m:rad>
+          <m:radPr>
+            <m:degHide m:val="1"/>
+            <m:ctrlPr>
+              <w:rPr>
+                <w:rFonts w:ascii="Cambria Math" w:hAnsi="Cambria Math"/>
+                <w:i/>
+                <w:color w:val="000000"/>
+                <w:sz w:val="22"/>
+                <w:szCs w:val="22"/>
+              </w:rPr>
+            </m:ctrlPr>
+          </m:radPr>
+          <m:deg/>
+          <m:e>
+            <m:r>
+              <w:rPr>
+                <w:rFonts w:ascii="Cambria Math" w:hAnsi="Cambria Math"/>
+                <w:color w:val="000000"/>
+                <w:sz w:val="22"/>
+                <w:szCs w:val="22"/>
+              </w:rPr>
+              <m:t>E</m:t>
+            </m:r>
+          </m:e>
+        </m:rad>
+      </m:oMath>
+      <w:r>
+        <w:rPr>
+          <w:color w:val="000000"/>
+          <w:sz w:val="22"/>
+          <w:szCs w:val="22"/>
+        </w:rPr>
+        <w:t xml:space="preserve"> da seguinte forma:</w:t>
+      </w:r>
+      <w:r>
+        <w:rPr>
+          <w:color w:val="008000"/>
+          <w:sz w:val="22"/>
+          <w:szCs w:val="22"/>
+        </w:rPr>
+        <w:t xml:space="preserve"> </w:t>
+      </w:r>
+      <m:oMath>
+        <m:r>
+          <w:rPr>
+            <w:rFonts w:ascii="Cambria Math" w:hAnsi="Cambria Math"/>
+            <w:sz w:val="22"/>
+            <w:szCs w:val="22"/>
+          </w:rPr>
+          <m:t>(</m:t>
+        </m:r>
+        <m:sSub>
+          <m:sSubPr>
+            <m:ctrlPr>
+              <w:rPr>
+                <w:rFonts w:ascii="Cambria Math" w:hAnsi="Cambria Math"/>
+                <w:i/>
+                <w:color w:val="000000"/>
+                <w:sz w:val="22"/>
+                <w:szCs w:val="22"/>
+              </w:rPr>
+            </m:ctrlPr>
+          </m:sSubPr>
+          <m:e>
+            <m:r>
+              <w:rPr>
+                <w:rFonts w:ascii="Cambria Math" w:hAnsi="Cambria Math"/>
+                <w:color w:val="000000"/>
+                <w:sz w:val="22"/>
+                <w:szCs w:val="22"/>
+              </w:rPr>
+              <m:t>s</m:t>
+            </m:r>
+          </m:e>
+          <m:sub>
+            <m:r>
+              <w:rPr>
+                <w:rFonts w:ascii="Cambria Math" w:hAnsi="Cambria Math"/>
+                <w:color w:val="000000"/>
+                <w:sz w:val="22"/>
+                <w:szCs w:val="22"/>
+              </w:rPr>
+              <m:t>I</m:t>
+            </m:r>
+          </m:sub>
+        </m:sSub>
+        <m:r>
+          <w:rPr>
+            <w:rFonts w:ascii="Cambria Math" w:hAnsi="Cambria Math"/>
+            <w:color w:val="000000"/>
+            <w:sz w:val="22"/>
+            <w:szCs w:val="22"/>
+          </w:rPr>
+          <m:t>= +</m:t>
+        </m:r>
+        <m:rad>
+          <m:radPr>
+            <m:degHide m:val="1"/>
+            <m:ctrlPr>
+              <w:rPr>
+                <w:rFonts w:ascii="Cambria Math" w:hAnsi="Cambria Math"/>
+                <w:i/>
+                <w:color w:val="000000"/>
+                <w:sz w:val="22"/>
+                <w:szCs w:val="22"/>
+              </w:rPr>
+            </m:ctrlPr>
+          </m:radPr>
+          <m:deg/>
+          <m:e>
+            <m:r>
+              <w:rPr>
+                <w:rFonts w:ascii="Cambria Math" w:hAnsi="Cambria Math"/>
+                <w:color w:val="000000"/>
+                <w:sz w:val="22"/>
+                <w:szCs w:val="22"/>
+              </w:rPr>
+              <m:t>E</m:t>
+            </m:r>
+          </m:e>
+        </m:rad>
+        <m:r>
+          <w:rPr>
+            <w:rFonts w:ascii="Cambria Math" w:hAnsi="Cambria Math"/>
+            <w:color w:val="000000"/>
+            <w:sz w:val="22"/>
+            <w:szCs w:val="22"/>
+          </w:rPr>
+          <m:t xml:space="preserve">,  </m:t>
+        </m:r>
+        <m:sSub>
+          <m:sSubPr>
+            <m:ctrlPr>
+              <w:rPr>
+                <w:rFonts w:ascii="Cambria Math" w:hAnsi="Cambria Math"/>
+                <w:i/>
+                <w:color w:val="000000"/>
+                <w:sz w:val="22"/>
+                <w:szCs w:val="22"/>
+              </w:rPr>
+            </m:ctrlPr>
+          </m:sSubPr>
+          <m:e>
+            <m:r>
+              <w:rPr>
+                <w:rFonts w:ascii="Cambria Math" w:hAnsi="Cambria Math"/>
+                <w:color w:val="000000"/>
+                <w:sz w:val="22"/>
+                <w:szCs w:val="22"/>
+              </w:rPr>
+              <m:t>s</m:t>
+            </m:r>
+          </m:e>
+          <m:sub>
+            <m:r>
+              <w:rPr>
+                <w:rFonts w:ascii="Cambria Math" w:hAnsi="Cambria Math"/>
+                <w:color w:val="000000"/>
+                <w:sz w:val="22"/>
+                <w:szCs w:val="22"/>
+              </w:rPr>
+              <m:t>Q</m:t>
+            </m:r>
+          </m:sub>
+        </m:sSub>
+        <m:r>
+          <w:rPr>
+            <w:rFonts w:ascii="Cambria Math" w:hAnsi="Cambria Math"/>
+            <w:color w:val="000000"/>
+            <w:sz w:val="22"/>
+            <w:szCs w:val="22"/>
+          </w:rPr>
+          <m:t>= +</m:t>
+        </m:r>
+        <m:rad>
+          <m:radPr>
+            <m:degHide m:val="1"/>
+            <m:ctrlPr>
+              <w:rPr>
+                <w:rFonts w:ascii="Cambria Math" w:hAnsi="Cambria Math"/>
+                <w:i/>
+                <w:color w:val="000000"/>
+                <w:sz w:val="22"/>
+                <w:szCs w:val="22"/>
+              </w:rPr>
+            </m:ctrlPr>
+          </m:radPr>
+          <m:deg/>
+          <m:e>
+            <m:r>
+              <w:rPr>
+                <w:rFonts w:ascii="Cambria Math" w:hAnsi="Cambria Math"/>
+                <w:color w:val="000000"/>
+                <w:sz w:val="22"/>
+                <w:szCs w:val="22"/>
+              </w:rPr>
+              <m:t>E</m:t>
+            </m:r>
+          </m:e>
+        </m:rad>
+        <m:r>
+          <w:rPr>
+            <w:rFonts w:ascii="Cambria Math" w:hAnsi="Cambria Math"/>
+            <w:color w:val="000000"/>
+            <w:sz w:val="22"/>
+            <w:szCs w:val="22"/>
+          </w:rPr>
+          <m:t>)</m:t>
+        </m:r>
+      </m:oMath>
+      <w:r>
+        <w:rPr>
+          <w:color w:val="000000"/>
+          <w:sz w:val="22"/>
+          <w:szCs w:val="22"/>
+        </w:rPr>
+        <w:t>,</w:t>
+      </w:r>
+      <w:r>
+        <w:rPr>
+          <w:color w:val="008000"/>
+          <w:sz w:val="22"/>
+          <w:szCs w:val="22"/>
+        </w:rPr>
+        <w:t xml:space="preserve"> </w:t>
+      </w:r>
+      <m:oMath>
+        <m:r>
+          <w:rPr>
+            <w:rFonts w:ascii="Cambria Math" w:hAnsi="Cambria Math"/>
+            <w:sz w:val="22"/>
+            <w:szCs w:val="22"/>
+          </w:rPr>
+          <m:t>(</m:t>
+        </m:r>
+        <m:sSub>
+          <m:sSubPr>
+            <m:ctrlPr>
+              <w:rPr>
+                <w:rFonts w:ascii="Cambria Math" w:hAnsi="Cambria Math"/>
+                <w:i/>
+                <w:color w:val="000000"/>
+                <w:sz w:val="22"/>
+                <w:szCs w:val="22"/>
+              </w:rPr>
+            </m:ctrlPr>
+          </m:sSubPr>
+          <m:e>
+            <m:r>
+              <w:rPr>
+                <w:rFonts w:ascii="Cambria Math" w:hAnsi="Cambria Math"/>
+                <w:color w:val="000000"/>
+                <w:sz w:val="22"/>
+                <w:szCs w:val="22"/>
+              </w:rPr>
+              <m:t>s</m:t>
+            </m:r>
+          </m:e>
+          <m:sub>
+            <m:r>
+              <w:rPr>
+                <w:rFonts w:ascii="Cambria Math" w:hAnsi="Cambria Math"/>
+                <w:color w:val="000000"/>
+                <w:sz w:val="22"/>
+                <w:szCs w:val="22"/>
+              </w:rPr>
+              <m:t>I</m:t>
+            </m:r>
+          </m:sub>
+        </m:sSub>
+        <m:r>
+          <w:rPr>
+            <w:rFonts w:ascii="Cambria Math" w:hAnsi="Cambria Math"/>
+            <w:color w:val="000000"/>
+            <w:sz w:val="22"/>
+            <w:szCs w:val="22"/>
+          </w:rPr>
+          <m:t>= -</m:t>
+        </m:r>
+        <m:rad>
+          <m:radPr>
+            <m:degHide m:val="1"/>
+            <m:ctrlPr>
+              <w:rPr>
+                <w:rFonts w:ascii="Cambria Math" w:hAnsi="Cambria Math"/>
+                <w:i/>
+                <w:color w:val="000000"/>
+                <w:sz w:val="22"/>
+                <w:szCs w:val="22"/>
+              </w:rPr>
+            </m:ctrlPr>
+          </m:radPr>
+          <m:deg/>
+          <m:e>
+            <m:r>
+              <w:rPr>
+                <w:rFonts w:ascii="Cambria Math" w:hAnsi="Cambria Math"/>
+                <w:color w:val="000000"/>
+                <w:sz w:val="22"/>
+                <w:szCs w:val="22"/>
+              </w:rPr>
+              <m:t>E</m:t>
+            </m:r>
+          </m:e>
+        </m:rad>
+        <m:r>
+          <w:rPr>
+            <w:rFonts w:ascii="Cambria Math" w:hAnsi="Cambria Math"/>
+            <w:color w:val="000000"/>
+            <w:sz w:val="22"/>
+            <w:szCs w:val="22"/>
+          </w:rPr>
+          <m:t xml:space="preserve">,  </m:t>
+        </m:r>
+        <m:sSub>
+          <m:sSubPr>
+            <m:ctrlPr>
+              <w:rPr>
+                <w:rFonts w:ascii="Cambria Math" w:hAnsi="Cambria Math"/>
+                <w:i/>
+                <w:color w:val="000000"/>
+                <w:sz w:val="22"/>
+                <w:szCs w:val="22"/>
+              </w:rPr>
+            </m:ctrlPr>
+          </m:sSubPr>
+          <m:e>
+            <m:r>
+              <w:rPr>
+                <w:rFonts w:ascii="Cambria Math" w:hAnsi="Cambria Math"/>
+                <w:color w:val="000000"/>
+                <w:sz w:val="22"/>
+                <w:szCs w:val="22"/>
+              </w:rPr>
+              <m:t>s</m:t>
+            </m:r>
+          </m:e>
+          <m:sub>
+            <m:r>
+              <w:rPr>
+                <w:rFonts w:ascii="Cambria Math" w:hAnsi="Cambria Math"/>
+                <w:color w:val="000000"/>
+                <w:sz w:val="22"/>
+                <w:szCs w:val="22"/>
+              </w:rPr>
+              <m:t>Q</m:t>
+            </m:r>
+          </m:sub>
+        </m:sSub>
+        <m:r>
+          <w:rPr>
+            <w:rFonts w:ascii="Cambria Math" w:hAnsi="Cambria Math"/>
+            <w:color w:val="000000"/>
+            <w:sz w:val="22"/>
+            <w:szCs w:val="22"/>
+          </w:rPr>
+          <m:t>= +</m:t>
+        </m:r>
+        <m:rad>
+          <m:radPr>
+            <m:degHide m:val="1"/>
+            <m:ctrlPr>
+              <w:rPr>
+                <w:rFonts w:ascii="Cambria Math" w:hAnsi="Cambria Math"/>
+                <w:i/>
+                <w:color w:val="000000"/>
+                <w:sz w:val="22"/>
+                <w:szCs w:val="22"/>
+              </w:rPr>
+            </m:ctrlPr>
+          </m:radPr>
+          <m:deg/>
+          <m:e>
+            <m:r>
+              <w:rPr>
+                <w:rFonts w:ascii="Cambria Math" w:hAnsi="Cambria Math"/>
+                <w:color w:val="000000"/>
+                <w:sz w:val="22"/>
+                <w:szCs w:val="22"/>
+              </w:rPr>
+              <m:t>E</m:t>
+            </m:r>
+          </m:e>
+        </m:rad>
+        <m:r>
+          <w:rPr>
+            <w:rFonts w:ascii="Cambria Math" w:hAnsi="Cambria Math"/>
+            <w:color w:val="000000"/>
+            <w:sz w:val="22"/>
+            <w:szCs w:val="22"/>
+          </w:rPr>
+          <m:t>)</m:t>
+        </m:r>
+      </m:oMath>
+      <w:r>
+        <w:rPr>
+          <w:color w:val="000000"/>
+          <w:sz w:val="22"/>
+          <w:szCs w:val="22"/>
+        </w:rPr>
+        <w:t xml:space="preserve">, </w:t>
+      </w:r>
+      <m:oMath>
+        <m:r>
+          <w:rPr>
+            <w:rFonts w:ascii="Cambria Math" w:hAnsi="Cambria Math"/>
+            <w:sz w:val="22"/>
+            <w:szCs w:val="22"/>
+          </w:rPr>
+          <m:t>(</m:t>
+        </m:r>
+        <m:sSub>
+          <m:sSubPr>
+            <m:ctrlPr>
+              <w:rPr>
+                <w:rFonts w:ascii="Cambria Math" w:hAnsi="Cambria Math"/>
+                <w:i/>
+                <w:color w:val="000000"/>
+                <w:sz w:val="22"/>
+                <w:szCs w:val="22"/>
+              </w:rPr>
+            </m:ctrlPr>
+          </m:sSubPr>
+          <m:e>
+            <m:r>
+              <w:rPr>
+                <w:rFonts w:ascii="Cambria Math" w:hAnsi="Cambria Math"/>
+                <w:color w:val="000000"/>
+                <w:sz w:val="22"/>
+                <w:szCs w:val="22"/>
+              </w:rPr>
+              <m:t>s</m:t>
+            </m:r>
+          </m:e>
+          <m:sub>
+            <m:r>
+              <w:rPr>
+                <w:rFonts w:ascii="Cambria Math" w:hAnsi="Cambria Math"/>
+                <w:color w:val="000000"/>
+                <w:sz w:val="22"/>
+                <w:szCs w:val="22"/>
+              </w:rPr>
+              <m:t>I</m:t>
+            </m:r>
+          </m:sub>
+        </m:sSub>
+        <m:r>
+          <w:rPr>
+            <w:rFonts w:ascii="Cambria Math" w:hAnsi="Cambria Math"/>
+            <w:color w:val="000000"/>
+            <w:sz w:val="22"/>
+            <w:szCs w:val="22"/>
+          </w:rPr>
+          <m:t>= -</m:t>
+        </m:r>
+        <m:rad>
+          <m:radPr>
+            <m:degHide m:val="1"/>
+            <m:ctrlPr>
+              <w:rPr>
+                <w:rFonts w:ascii="Cambria Math" w:hAnsi="Cambria Math"/>
+                <w:i/>
+                <w:color w:val="000000"/>
+                <w:sz w:val="22"/>
+                <w:szCs w:val="22"/>
+              </w:rPr>
+            </m:ctrlPr>
+          </m:radPr>
+          <m:deg/>
+          <m:e>
+            <m:r>
+              <w:rPr>
+                <w:rFonts w:ascii="Cambria Math" w:hAnsi="Cambria Math"/>
+                <w:color w:val="000000"/>
+                <w:sz w:val="22"/>
+                <w:szCs w:val="22"/>
+              </w:rPr>
+              <m:t>E</m:t>
+            </m:r>
+          </m:e>
+        </m:rad>
+        <m:r>
+          <w:rPr>
+            <w:rFonts w:ascii="Cambria Math" w:hAnsi="Cambria Math"/>
+            <w:color w:val="000000"/>
+            <w:sz w:val="22"/>
+            <w:szCs w:val="22"/>
+          </w:rPr>
+          <m:t xml:space="preserve">,  </m:t>
+        </m:r>
+        <m:sSub>
+          <m:sSubPr>
+            <m:ctrlPr>
+              <w:rPr>
+                <w:rFonts w:ascii="Cambria Math" w:hAnsi="Cambria Math"/>
+                <w:i/>
+                <w:color w:val="000000"/>
+                <w:sz w:val="22"/>
+                <w:szCs w:val="22"/>
+              </w:rPr>
+            </m:ctrlPr>
+          </m:sSubPr>
+          <m:e>
+            <m:r>
+              <w:rPr>
+                <w:rFonts w:ascii="Cambria Math" w:hAnsi="Cambria Math"/>
+                <w:color w:val="000000"/>
+                <w:sz w:val="22"/>
+                <w:szCs w:val="22"/>
+              </w:rPr>
+              <m:t>s</m:t>
+            </m:r>
+          </m:e>
+          <m:sub>
+            <m:r>
+              <w:rPr>
+                <w:rFonts w:ascii="Cambria Math" w:hAnsi="Cambria Math"/>
+                <w:color w:val="000000"/>
+                <w:sz w:val="22"/>
+                <w:szCs w:val="22"/>
+              </w:rPr>
+              <m:t>Q</m:t>
+            </m:r>
+          </m:sub>
+        </m:sSub>
+        <m:r>
+          <w:rPr>
+            <w:rFonts w:ascii="Cambria Math" w:hAnsi="Cambria Math"/>
+            <w:color w:val="000000"/>
+            <w:sz w:val="22"/>
+            <w:szCs w:val="22"/>
+          </w:rPr>
+          <m:t>= -</m:t>
+        </m:r>
+        <m:rad>
+          <m:radPr>
+            <m:degHide m:val="1"/>
+            <m:ctrlPr>
+              <w:rPr>
+                <w:rFonts w:ascii="Cambria Math" w:hAnsi="Cambria Math"/>
+                <w:i/>
+                <w:color w:val="000000"/>
+                <w:sz w:val="22"/>
+                <w:szCs w:val="22"/>
+              </w:rPr>
+            </m:ctrlPr>
+          </m:radPr>
+          <m:deg/>
+          <m:e>
+            <m:r>
+              <w:rPr>
+                <w:rFonts w:ascii="Cambria Math" w:hAnsi="Cambria Math"/>
+                <w:color w:val="000000"/>
+                <w:sz w:val="22"/>
+                <w:szCs w:val="22"/>
+              </w:rPr>
+              <m:t>E</m:t>
+            </m:r>
+          </m:e>
+        </m:rad>
+        <m:r>
+          <w:rPr>
+            <w:rFonts w:ascii="Cambria Math" w:hAnsi="Cambria Math"/>
+            <w:color w:val="000000"/>
+            <w:sz w:val="22"/>
+            <w:szCs w:val="22"/>
+          </w:rPr>
+          <m:t>)</m:t>
+        </m:r>
+      </m:oMath>
+      <w:r>
+        <w:rPr>
+          <w:color w:val="008000"/>
+          <w:sz w:val="22"/>
+          <w:szCs w:val="22"/>
+        </w:rPr>
+        <w:t xml:space="preserve"> </w:t>
+      </w:r>
+      <w:r>
+        <w:rPr>
+          <w:color w:val="000000"/>
+          <w:sz w:val="22"/>
+          <w:szCs w:val="22"/>
+        </w:rPr>
+        <w:t>e</w:t>
+      </w:r>
+      <w:r>
+        <w:rPr>
+          <w:color w:val="008000"/>
+          <w:sz w:val="22"/>
+          <w:szCs w:val="22"/>
+        </w:rPr>
+        <w:t xml:space="preserve"> </w:t>
+      </w:r>
+      <m:oMath>
+        <m:r>
+          <w:rPr>
+            <w:rFonts w:ascii="Cambria Math" w:hAnsi="Cambria Math"/>
+            <w:sz w:val="22"/>
+            <w:szCs w:val="22"/>
+          </w:rPr>
+          <m:t>(</m:t>
+        </m:r>
+        <m:sSub>
+          <m:sSubPr>
+            <m:ctrlPr>
+              <w:rPr>
+                <w:rFonts w:ascii="Cambria Math" w:hAnsi="Cambria Math"/>
+                <w:i/>
+                <w:color w:val="000000"/>
+                <w:sz w:val="22"/>
+                <w:szCs w:val="22"/>
+              </w:rPr>
+            </m:ctrlPr>
+          </m:sSubPr>
+          <m:e>
+            <m:r>
+              <w:rPr>
+                <w:rFonts w:ascii="Cambria Math" w:hAnsi="Cambria Math"/>
+                <w:color w:val="000000"/>
+                <w:sz w:val="22"/>
+                <w:szCs w:val="22"/>
+              </w:rPr>
+              <m:t>s</m:t>
+            </m:r>
+          </m:e>
+          <m:sub>
+            <m:r>
+              <w:rPr>
+                <w:rFonts w:ascii="Cambria Math" w:hAnsi="Cambria Math"/>
+                <w:color w:val="000000"/>
+                <w:sz w:val="22"/>
+                <w:szCs w:val="22"/>
+              </w:rPr>
+              <m:t>I</m:t>
+            </m:r>
+          </m:sub>
+        </m:sSub>
+        <m:r>
+          <w:rPr>
+            <w:rFonts w:ascii="Cambria Math" w:hAnsi="Cambria Math"/>
+            <w:color w:val="000000"/>
+            <w:sz w:val="22"/>
+            <w:szCs w:val="22"/>
+          </w:rPr>
+          <m:t>= +</m:t>
+        </m:r>
+        <m:rad>
+          <m:radPr>
+            <m:degHide m:val="1"/>
+            <m:ctrlPr>
+              <w:rPr>
+                <w:rFonts w:ascii="Cambria Math" w:hAnsi="Cambria Math"/>
+                <w:i/>
+                <w:color w:val="000000"/>
+                <w:sz w:val="22"/>
+                <w:szCs w:val="22"/>
+              </w:rPr>
+            </m:ctrlPr>
+          </m:radPr>
+          <m:deg/>
+          <m:e>
+            <m:r>
+              <w:rPr>
+                <w:rFonts w:ascii="Cambria Math" w:hAnsi="Cambria Math"/>
+                <w:color w:val="000000"/>
+                <w:sz w:val="22"/>
+                <w:szCs w:val="22"/>
+              </w:rPr>
+              <m:t>E</m:t>
+            </m:r>
+          </m:e>
+        </m:rad>
+        <m:r>
+          <w:rPr>
+            <w:rFonts w:ascii="Cambria Math" w:hAnsi="Cambria Math"/>
+            <w:color w:val="000000"/>
+            <w:sz w:val="22"/>
+            <w:szCs w:val="22"/>
+          </w:rPr>
+          <m:t>,</m:t>
+        </m:r>
+        <m:sSub>
+          <m:sSubPr>
+            <m:ctrlPr>
+              <w:rPr>
+                <w:rFonts w:ascii="Cambria Math" w:hAnsi="Cambria Math"/>
+                <w:i/>
+                <w:color w:val="000000"/>
+                <w:sz w:val="22"/>
+                <w:szCs w:val="22"/>
+              </w:rPr>
+            </m:ctrlPr>
+          </m:sSubPr>
+          <m:e>
+            <m:r>
+              <w:rPr>
+                <w:rFonts w:ascii="Cambria Math" w:hAnsi="Cambria Math"/>
+                <w:color w:val="000000"/>
+                <w:sz w:val="22"/>
+                <w:szCs w:val="22"/>
+              </w:rPr>
+              <m:t xml:space="preserve"> s</m:t>
+            </m:r>
+          </m:e>
+          <m:sub>
+            <m:r>
+              <w:rPr>
+                <w:rFonts w:ascii="Cambria Math" w:hAnsi="Cambria Math"/>
+                <w:color w:val="000000"/>
+                <w:sz w:val="22"/>
+                <w:szCs w:val="22"/>
+              </w:rPr>
+              <m:t>Q</m:t>
+            </m:r>
+          </m:sub>
+        </m:sSub>
+        <m:r>
+          <w:rPr>
+            <w:rFonts w:ascii="Cambria Math" w:hAnsi="Cambria Math"/>
+            <w:color w:val="000000"/>
+            <w:sz w:val="22"/>
+            <w:szCs w:val="22"/>
+          </w:rPr>
+          <m:t>= -</m:t>
+        </m:r>
+        <m:rad>
+          <m:radPr>
+            <m:degHide m:val="1"/>
+            <m:ctrlPr>
+              <w:rPr>
+                <w:rFonts w:ascii="Cambria Math" w:hAnsi="Cambria Math"/>
+                <w:i/>
+                <w:color w:val="000000"/>
+                <w:sz w:val="22"/>
+                <w:szCs w:val="22"/>
+              </w:rPr>
+            </m:ctrlPr>
+          </m:radPr>
+          <m:deg/>
+          <m:e>
+            <m:r>
+              <w:rPr>
+                <w:rFonts w:ascii="Cambria Math" w:hAnsi="Cambria Math"/>
+                <w:color w:val="000000"/>
+                <w:sz w:val="22"/>
+                <w:szCs w:val="22"/>
+              </w:rPr>
+              <m:t>E</m:t>
+            </m:r>
+          </m:e>
+        </m:rad>
+        <m:r>
+          <w:rPr>
+            <w:rFonts w:ascii="Cambria Math" w:hAnsi="Cambria Math"/>
+            <w:color w:val="000000"/>
+            <w:sz w:val="22"/>
+            <w:szCs w:val="22"/>
+          </w:rPr>
+          <m:t>)</m:t>
+        </m:r>
+      </m:oMath>
+      <w:r>
+        <w:rPr>
+          <w:color w:val="000000"/>
+          <w:sz w:val="22"/>
+          <w:szCs w:val="22"/>
+        </w:rPr>
+        <w:t>.</w:t>
+      </w:r>
+    </w:p>
+    <w:p>
+      <w:pPr>
+        <w:pStyle w:val="TCC0CorpoTexto"/>
+        <w:ind w:firstLine="0"/>
+        <w:rPr>
+          <w:color w:val="000000"/>
+          <w:sz w:val="22"/>
+          <w:szCs w:val="22"/>
+        </w:rPr>
+      </w:pPr>
+      <w:r>
+        <w:rPr>
+          <w:noProof/>
+          <w:color w:val="000000"/>
+          <w:sz w:val="22"/>
+          <w:szCs w:val="22"/>
+        </w:rPr>
+        <mc:AlternateContent>
+          <mc:Choice Requires="wpg">
+            <w:drawing>
+              <wp:anchor distT="0" distB="0" distL="114300" distR="114300" simplePos="0" relativeHeight="251682304" behindDoc="0" locked="0" layoutInCell="1" allowOverlap="1" wp14:anchorId="2C0A8446" wp14:editId="2A813C5C">
+                <wp:simplePos x="0" y="0"/>
+                <wp:positionH relativeFrom="column">
+                  <wp:posOffset>1918599</wp:posOffset>
+                </wp:positionH>
+                <wp:positionV relativeFrom="paragraph">
+                  <wp:posOffset>142875</wp:posOffset>
+                </wp:positionV>
+                <wp:extent cx="2148349" cy="2424023"/>
+                <wp:effectExtent l="0" t="0" r="4445" b="0"/>
+                <wp:wrapNone/>
+                <wp:docPr id="23" name="Grupo 23"/>
+                <wp:cNvGraphicFramePr/>
+                <a:graphic xmlns:a="http://schemas.openxmlformats.org/drawingml/2006/main">
+                  <a:graphicData uri="http://schemas.microsoft.com/office/word/2010/wordprocessingGroup">
+                    <wpg:wgp>
+                      <wpg:cNvGrpSpPr/>
+                      <wpg:grpSpPr>
+                        <a:xfrm>
+                          <a:off x="0" y="0"/>
+                          <a:ext cx="2148349" cy="2424023"/>
+                          <a:chOff x="0" y="0"/>
+                          <a:chExt cx="1820848" cy="2212975"/>
+                        </a:xfrm>
+                      </wpg:grpSpPr>
+                      <pic:pic xmlns:pic="http://schemas.openxmlformats.org/drawingml/2006/picture">
+                        <pic:nvPicPr>
+                          <pic:cNvPr id="21" name="Imagem 21" descr="C:\Users\Silas\Desktop\Monografia\figuras\QPSK.png"/>
+                          <pic:cNvPicPr>
+                            <a:picLocks noChangeAspect="1"/>
+                          </pic:cNvPicPr>
+                        </pic:nvPicPr>
+                        <pic:blipFill>
+                          <a:blip r:embed="rId29" cstate="print">
+                            <a:extLst>
+                              <a:ext uri="{28A0092B-C50C-407E-A947-70E740481C1C}">
+                                <a14:useLocalDpi xmlns:a14="http://schemas.microsoft.com/office/drawing/2010/main" val="0"/>
+                              </a:ext>
+                            </a:extLst>
+                          </a:blip>
+                          <a:srcRect/>
+                          <a:stretch>
+                            <a:fillRect/>
+                          </a:stretch>
+                        </pic:blipFill>
+                        <pic:spPr bwMode="auto">
+                          <a:xfrm>
+                            <a:off x="0" y="0"/>
+                            <a:ext cx="1820848" cy="1868556"/>
+                          </a:xfrm>
+                          <a:prstGeom prst="rect">
+                            <a:avLst/>
+                          </a:prstGeom>
+                          <a:noFill/>
+                          <a:ln>
+                            <a:noFill/>
+                          </a:ln>
+                        </pic:spPr>
+                      </pic:pic>
+                      <wps:wsp>
+                        <wps:cNvPr id="22" name="Caixa de texto 22"/>
+                        <wps:cNvSpPr txBox="1"/>
+                        <wps:spPr>
+                          <a:xfrm>
+                            <a:off x="0" y="1899920"/>
+                            <a:ext cx="1817370" cy="313055"/>
+                          </a:xfrm>
+                          <a:prstGeom prst="rect">
+                            <a:avLst/>
+                          </a:prstGeom>
+                          <a:solidFill>
+                            <a:prstClr val="white"/>
+                          </a:solidFill>
+                          <a:ln>
+                            <a:noFill/>
+                          </a:ln>
+                          <a:effectLst/>
+                        </wps:spPr>
+                        <wps:txbx>
+                          <w:txbxContent>
+                            <w:p>
+                              <w:pPr>
+                                <w:pStyle w:val="Legenda"/>
+                                <w:rPr>
+                                  <w:rFonts w:ascii="Times New Roman" w:hAnsi="Times New Roman"/>
+                                  <w:noProof/>
+                                  <w:color w:val="000000"/>
+                                  <w:sz w:val="20"/>
+                                </w:rPr>
+                              </w:pPr>
+                              <w:r>
+                                <w:rPr>
+                                  <w:sz w:val="20"/>
+                                </w:rPr>
+                                <w:t xml:space="preserve">Figura </w:t>
+                              </w:r>
+                              <w:r>
+                                <w:rPr>
+                                  <w:sz w:val="20"/>
+                                </w:rPr>
+                                <w:t>8</w:t>
+                              </w:r>
+                              <w:r>
+                                <w:rPr>
+                                  <w:sz w:val="20"/>
+                                </w:rPr>
+                                <w:t xml:space="preserve"> - Constelação QPSK</w:t>
+                              </w:r>
+                            </w:p>
+                          </w:txbxContent>
+                        </wps:txbx>
+                        <wps:bodyPr rot="0" spcFirstLastPara="0" vertOverflow="overflow" horzOverflow="overflow" vert="horz" wrap="square" lIns="0" tIns="0" rIns="0" bIns="0" numCol="1" spcCol="0" rtlCol="0" fromWordArt="0" anchor="t" anchorCtr="0" forceAA="0" compatLnSpc="1">
+                          <a:prstTxWarp prst="textNoShape">
+                            <a:avLst/>
+                          </a:prstTxWarp>
+                          <a:noAutofit/>
+                        </wps:bodyPr>
+                      </wps:wsp>
+                    </wpg:wgp>
+                  </a:graphicData>
+                </a:graphic>
+                <wp14:sizeRelH relativeFrom="margin">
+                  <wp14:pctWidth>0</wp14:pctWidth>
+                </wp14:sizeRelH>
+                <wp14:sizeRelV relativeFrom="margin">
+                  <wp14:pctHeight>0</wp14:pctHeight>
+                </wp14:sizeRelV>
+              </wp:anchor>
+            </w:drawing>
+          </mc:Choice>
+          <mc:Fallback>
+            <w:pict>
+              <v:group id="Grupo 23" o:spid="_x0000_s1043" style="position:absolute;left:0;text-align:left;margin-left:151.05pt;margin-top:11.25pt;width:169.15pt;height:190.85pt;z-index:251682304;mso-width-relative:margin;mso-height-relative:margin" coordsize="18208,22129" o:gfxdata="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">
+                <v:shape id="Imagem 21" o:spid="_x0000_s1044" type="#_x0000_t75" style="position:absolute;width:18208;height:18685;visibility:visible;mso-wrap-style:square" o:gfxdata="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">
+                  <v:imagedata r:id="rId30" o:title="QPSK"/>
+                  <v:path arrowok="t"/>
+                </v:shape>
+                <v:shape id="Caixa de texto 22" o:spid="_x0000_s1045" type="#_x0000_t202" style="position:absolute;top:18999;width:18173;height:3130;visibility:visible;mso-wrap-style:square;v-text-anchor:top" o:gfxdata="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" stroked="f">
+                  <v:textbox inset="0,0,0,0">
+                    <w:txbxContent>
+                      <w:p>
+                        <w:pPr>
+                          <w:pStyle w:val="Legenda"/>
+                          <w:rPr>
+                            <w:rFonts w:ascii="Times New Roman" w:hAnsi="Times New Roman"/>
+                            <w:noProof/>
+                            <w:color w:val="000000"/>
+                            <w:sz w:val="20"/>
+                          </w:rPr>
+                        </w:pPr>
+                        <w:r>
+                          <w:rPr>
+                            <w:sz w:val="20"/>
+                          </w:rPr>
+                          <w:t xml:space="preserve">Figura </w:t>
+                        </w:r>
+                        <w:r>
+                          <w:rPr>
+                            <w:sz w:val="20"/>
+                          </w:rPr>
+                          <w:t>8</w:t>
+                        </w:r>
+                        <w:r>
+                          <w:rPr>
+                            <w:sz w:val="20"/>
+                          </w:rPr>
+                          <w:t xml:space="preserve"> - Constelação QPSK</w:t>
+                        </w:r>
+                      </w:p>
+                    </w:txbxContent>
+                  </v:textbox>
+                </v:shape>
+              </v:group>
+            </w:pict>
+          </mc:Fallback>
+        </mc:AlternateContent>
+      </w:r>
+    </w:p>
+    <w:p>
+      <w:pPr>
+        <w:pStyle w:val="TCC0CorpoTexto"/>
+        <w:ind w:firstLine="0"/>
+        <w:rPr>
+          <w:color w:val="000000"/>
+          <w:sz w:val="22"/>
+          <w:szCs w:val="22"/>
+        </w:rPr>
+      </w:pPr>
+    </w:p>
+    <w:p>
+      <w:pPr>
+        <w:pStyle w:val="TCC0CorpoTexto"/>
+        <w:ind w:firstLine="0"/>
+        <w:rPr>
+          <w:color w:val="000000"/>
+          <w:sz w:val="22"/>
+          <w:szCs w:val="22"/>
+        </w:rPr>
+      </w:pPr>
+    </w:p>
+    <w:p>
+      <w:pPr>
+        <w:pStyle w:val="TCC0CorpoTexto"/>
+        <w:ind w:firstLine="0"/>
+        <w:rPr>
+          <w:color w:val="000000"/>
+          <w:sz w:val="22"/>
+          <w:szCs w:val="22"/>
+        </w:rPr>
+      </w:pPr>
+    </w:p>
+    <w:p>
+      <w:pPr>
+        <w:pStyle w:val="TCC0CorpoTexto"/>
+        <w:ind w:firstLine="0"/>
+        <w:rPr>
+          <w:sz w:val="22"/>
+          <w:szCs w:val="22"/>
+        </w:rPr>
+      </w:pPr>
+    </w:p>
+    <w:p>
+      <w:pPr>
+        <w:pStyle w:val="TCC0CorpoTexto"/>
+        <w:ind w:firstLine="0"/>
+        <w:rPr>
+          <w:sz w:val="22"/>
+          <w:szCs w:val="22"/>
+        </w:rPr>
+      </w:pPr>
+    </w:p>
+    <w:p>
+      <w:pPr>
+        <w:pStyle w:val="TCC0CorpoTexto"/>
+        <w:ind w:firstLine="0"/>
+        <w:rPr>
+          <w:sz w:val="22"/>
+          <w:szCs w:val="22"/>
+        </w:rPr>
+      </w:pPr>
+    </w:p>
+    <w:p>
+      <w:pPr>
+        <w:pStyle w:val="TCC0CorpoTexto"/>
+        <w:ind w:firstLine="0"/>
+        <w:rPr>
+          <w:sz w:val="22"/>
+          <w:szCs w:val="22"/>
+        </w:rPr>
+      </w:pPr>
+    </w:p>
+    <w:p>
+      <w:pPr>
+        <w:pStyle w:val="TCC0CorpoTexto"/>
+        <w:ind w:firstLine="0"/>
+        <w:rPr>
+          <w:sz w:val="22"/>
+          <w:szCs w:val="22"/>
+        </w:rPr>
+      </w:pPr>
+    </w:p>
+    <w:p>
+      <w:pPr>
+        <w:pStyle w:val="TCC0CorpoTexto"/>
+        <w:ind w:firstLine="0"/>
+        <w:rPr>
+          <w:sz w:val="22"/>
+          <w:szCs w:val="22"/>
+        </w:rPr>
+      </w:pPr>
+      <w:r>
+        <w:rPr>
+          <w:noProof/>
+          <w:sz w:val="22"/>
+          <w:szCs w:val="22"/>
+        </w:rPr>
+        <w:lastRenderedPageBreak/>
+        <mc:AlternateContent>
+          <mc:Choice Requires="wpg">
+            <w:drawing>
+              <wp:anchor distT="0" distB="0" distL="114300" distR="114300" simplePos="0" relativeHeight="251685376" behindDoc="0" locked="0" layoutInCell="1" allowOverlap="1">
+                <wp:simplePos x="0" y="0"/>
+                <wp:positionH relativeFrom="column">
+                  <wp:posOffset>1592604</wp:posOffset>
+                </wp:positionH>
+                <wp:positionV relativeFrom="paragraph">
+                  <wp:posOffset>-1833</wp:posOffset>
+                </wp:positionV>
+                <wp:extent cx="2898475" cy="2955290"/>
+                <wp:effectExtent l="0" t="0" r="0" b="0"/>
+                <wp:wrapNone/>
+                <wp:docPr id="26" name="Grupo 26"/>
+                <wp:cNvGraphicFramePr/>
+                <a:graphic xmlns:a="http://schemas.openxmlformats.org/drawingml/2006/main">
+                  <a:graphicData uri="http://schemas.microsoft.com/office/word/2010/wordprocessingGroup">
+                    <wpg:wgp>
+                      <wpg:cNvGrpSpPr/>
+                      <wpg:grpSpPr>
+                        <a:xfrm>
+                          <a:off x="0" y="0"/>
+                          <a:ext cx="2898475" cy="2955290"/>
+                          <a:chOff x="0" y="0"/>
+                          <a:chExt cx="2898475" cy="2955290"/>
+                        </a:xfrm>
+                      </wpg:grpSpPr>
+                      <pic:pic xmlns:pic="http://schemas.openxmlformats.org/drawingml/2006/picture">
+                        <pic:nvPicPr>
+                          <pic:cNvPr id="24" name="Imagem 24" descr="C:\Users\Silas\Desktop\Monografia\figuras\16QAM.png"/>
+                          <pic:cNvPicPr>
+                            <a:picLocks noChangeAspect="1"/>
+                          </pic:cNvPicPr>
+                        </pic:nvPicPr>
+                        <pic:blipFill>
+                          <a:blip r:embed="rId31">
+                            <a:extLst>
+                              <a:ext uri="{28A0092B-C50C-407E-A947-70E740481C1C}">
+                                <a14:useLocalDpi xmlns:a14="http://schemas.microsoft.com/office/drawing/2010/main" val="0"/>
+                              </a:ext>
+                            </a:extLst>
+                          </a:blip>
+                          <a:srcRect/>
+                          <a:stretch>
+                            <a:fillRect/>
+                          </a:stretch>
+                        </pic:blipFill>
+                        <pic:spPr bwMode="auto">
+                          <a:xfrm>
+                            <a:off x="0" y="0"/>
+                            <a:ext cx="2898475" cy="2631056"/>
+                          </a:xfrm>
+                          <a:prstGeom prst="rect">
+                            <a:avLst/>
+                          </a:prstGeom>
+                          <a:noFill/>
+                          <a:ln>
+                            <a:noFill/>
+                          </a:ln>
+                        </pic:spPr>
+                      </pic:pic>
+                      <wps:wsp>
+                        <wps:cNvPr id="25" name="Caixa de texto 25"/>
+                        <wps:cNvSpPr txBox="1"/>
+                        <wps:spPr>
+                          <a:xfrm>
+                            <a:off x="0" y="2656840"/>
+                            <a:ext cx="2897505" cy="298450"/>
+                          </a:xfrm>
+                          <a:prstGeom prst="rect">
+                            <a:avLst/>
+                          </a:prstGeom>
+                          <a:solidFill>
+                            <a:prstClr val="white"/>
+                          </a:solidFill>
+                          <a:ln>
+                            <a:noFill/>
+                          </a:ln>
+                          <a:effectLst/>
+                        </wps:spPr>
+                        <wps:txbx>
+                          <w:txbxContent>
+                            <w:p>
+                              <w:pPr>
+                                <w:pStyle w:val="Legenda"/>
+                                <w:rPr>
+                                  <w:rFonts w:ascii="Times New Roman" w:hAnsi="Times New Roman"/>
+                                  <w:noProof/>
+                                  <w:sz w:val="20"/>
+                                </w:rPr>
+                              </w:pPr>
+                              <w:r>
+                                <w:rPr>
+                                  <w:sz w:val="20"/>
+                                </w:rPr>
+                                <w:t xml:space="preserve">Figure </w:t>
+                              </w:r>
+                              <w:proofErr w:type="gramStart"/>
+                              <w:r>
+                                <w:rPr>
+                                  <w:sz w:val="20"/>
+                                </w:rPr>
+                                <w:t>9 - Con</w:t>
+                              </w:r>
+                              <w:r>
+                                <w:rPr>
+                                  <w:sz w:val="20"/>
+                                </w:rPr>
+                                <w:t>s</w:t>
+                              </w:r>
+                              <w:r>
+                                <w:rPr>
+                                  <w:sz w:val="20"/>
+                                </w:rPr>
+                                <w:t>telação 16</w:t>
+                              </w:r>
+                              <w:proofErr w:type="gramEnd"/>
+                              <w:r>
+                                <w:rPr>
+                                  <w:sz w:val="20"/>
+                                </w:rPr>
+                                <w:t xml:space="preserve"> QAM</w:t>
+                              </w:r>
+                            </w:p>
+                          </w:txbxContent>
+                        </wps:txbx>
+                        <wps:bodyPr rot="0" spcFirstLastPara="0" vertOverflow="overflow" horzOverflow="overflow" vert="horz" wrap="square" lIns="0" tIns="0" rIns="0" bIns="0" numCol="1" spcCol="0" rtlCol="0" fromWordArt="0" anchor="t" anchorCtr="0" forceAA="0" compatLnSpc="1">
+                          <a:prstTxWarp prst="textNoShape">
+                            <a:avLst/>
+                          </a:prstTxWarp>
+                          <a:spAutoFit/>
+                        </wps:bodyPr>
+                      </wps:wsp>
+                    </wpg:wgp>
+                  </a:graphicData>
+                </a:graphic>
+              </wp:anchor>
+            </w:drawing>
+          </mc:Choice>
+          <mc:Fallback>
+            <w:pict>
+              <v:group id="Grupo 26" o:spid="_x0000_s1046" style="position:absolute;left:0;text-align:left;margin-left:125.4pt;margin-top:-.15pt;width:228.25pt;height:232.7pt;z-index:251685376" coordsize="28984,29552" o:gfxdata="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">
+                <v:shape id="Imagem 24" o:spid="_x0000_s1047" type="#_x0000_t75" style="position:absolute;width:28984;height:26310;visibility:visible;mso-wrap-style:square" o:gfxdata="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">
+                  <v:imagedata r:id="rId32" o:title="16QAM"/>
+                  <v:path arrowok="t"/>
+                </v:shape>
+                <v:shape id="Caixa de texto 25" o:spid="_x0000_s1048" type="#_x0000_t202" style="position:absolute;top:26568;width:28975;height:2984;visibility:visible;mso-wrap-style:square;v-text-anchor:top" o:gfxdata="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" stroked="f">
+                  <v:textbox style="mso-fit-shape-to-text:t" inset="0,0,0,0">
+                    <w:txbxContent>
+                      <w:p>
+                        <w:pPr>
+                          <w:pStyle w:val="Legenda"/>
+                          <w:rPr>
+                            <w:rFonts w:ascii="Times New Roman" w:hAnsi="Times New Roman"/>
+                            <w:noProof/>
+                            <w:sz w:val="20"/>
+                          </w:rPr>
+                        </w:pPr>
+                        <w:r>
+                          <w:rPr>
+                            <w:sz w:val="20"/>
+                          </w:rPr>
+                          <w:t xml:space="preserve">Figure </w:t>
+                        </w:r>
+                        <w:proofErr w:type="gramStart"/>
+                        <w:r>
+                          <w:rPr>
+                            <w:sz w:val="20"/>
+                          </w:rPr>
+                          <w:t>9 - Con</w:t>
+                        </w:r>
+                        <w:r>
+                          <w:rPr>
+                            <w:sz w:val="20"/>
+                          </w:rPr>
+                          <w:t>s</w:t>
+                        </w:r>
+                        <w:r>
+                          <w:rPr>
+                            <w:sz w:val="20"/>
+                          </w:rPr>
+                          <w:t>telação 16</w:t>
+                        </w:r>
+                        <w:proofErr w:type="gramEnd"/>
+                        <w:r>
+                          <w:rPr>
+                            <w:sz w:val="20"/>
+                          </w:rPr>
+                          <w:t xml:space="preserve"> QAM</w:t>
+                        </w:r>
+                      </w:p>
+                    </w:txbxContent>
+                  </v:textbox>
+                </v:shape>
+              </v:group>
+            </w:pict>
+          </mc:Fallback>
+        </mc:AlternateContent>
+      </w:r>
+    </w:p>
+    <w:p>
+      <w:pPr>
+        <w:pStyle w:val="TCC0CorpoTexto"/>
+        <w:ind w:firstLine="0"/>
+        <w:rPr>
+          <w:color w:val="000000"/>
+          <w:sz w:val="22"/>
+          <w:szCs w:val="22"/>
+        </w:rPr>
+      </w:pPr>
+    </w:p>
+    <w:p>
+      <w:pPr>
+        <w:pStyle w:val="TCC0CorpoTexto"/>
+        <w:ind w:firstLine="0"/>
+        <w:rPr>
+          <w:color w:val="000000"/>
+          <w:sz w:val="22"/>
+          <w:szCs w:val="22"/>
+        </w:rPr>
+      </w:pPr>
+    </w:p>
+    <w:p>
+      <w:pPr>
+        <w:pStyle w:val="TCC0CorpoTexto"/>
+        <w:ind w:firstLine="0"/>
+        <w:rPr>
+          <w:color w:val="000000"/>
+          <w:sz w:val="22"/>
+          <w:szCs w:val="22"/>
+        </w:rPr>
+      </w:pPr>
+    </w:p>
+    <w:p>
+      <w:pPr>
+        <w:pStyle w:val="TCC0CorpoTexto"/>
+        <w:ind w:firstLine="0"/>
+        <w:rPr>
+          <w:color w:val="000000"/>
+          <w:sz w:val="22"/>
+          <w:szCs w:val="22"/>
+        </w:rPr>
+      </w:pPr>
+    </w:p>
+    <w:p>
+      <w:pPr>
+        <w:pStyle w:val="TCC0CorpoTexto"/>
+        <w:ind w:firstLine="0"/>
+        <w:rPr>
+          <w:color w:val="000000"/>
+          <w:sz w:val="22"/>
+          <w:szCs w:val="22"/>
+        </w:rPr>
+      </w:pPr>
+    </w:p>
+    <w:p>
+      <w:pPr>
+        <w:pStyle w:val="TCC0CorpoTexto"/>
+        <w:ind w:firstLine="0"/>
+        <w:rPr>
+          <w:color w:val="000000"/>
+          <w:sz w:val="22"/>
+          <w:szCs w:val="22"/>
+        </w:rPr>
+      </w:pPr>
+    </w:p>
+    <w:p>
+      <w:pPr>
+        <w:pStyle w:val="TCC0CorpoTexto"/>
+        <w:ind w:firstLine="0"/>
+        <w:rPr>
+          <w:color w:val="000000"/>
+          <w:sz w:val="22"/>
+          <w:szCs w:val="22"/>
+        </w:rPr>
+      </w:pPr>
+    </w:p>
+    <w:p>
+      <w:pPr>
+        <w:pStyle w:val="TCC0CorpoTexto"/>
+        <w:ind w:firstLine="0"/>
+        <w:rPr>
+          <w:sz w:val="22"/>
+          <w:szCs w:val="22"/>
+        </w:rPr>
+      </w:pPr>
+      <w:r>
+        <w:rPr>
+          <w:color w:val="000000"/>
+          <w:sz w:val="22"/>
+          <w:szCs w:val="22"/>
+        </w:rPr>
+        <w:tab/>
+      </w:r>
+      <w:r>
+        <w:rPr>
+          <w:color w:val="000000"/>
+          <w:sz w:val="22"/>
+          <w:szCs w:val="22"/>
+        </w:rPr>
+        <w:t xml:space="preserve">Na constelação 16-QAM (Modulação em Amplitude e Quadratura com 16 pontos) e os pontos são mais próximos, o que a torna mais sujeita a ruídos aditivos. Para outras modulações são necessários os cálculos das amplitudes de cada componente. Em </w:t>
+      </w:r>
+      <w:r>
+        <w:rPr>
+          <w:sz w:val="22"/>
+          <w:szCs w:val="22"/>
+        </w:rPr>
+        <w:t>[1]</w:t>
+      </w:r>
+      <w:r>
+        <w:rPr>
+          <w:color w:val="000000"/>
+          <w:sz w:val="22"/>
+          <w:szCs w:val="22"/>
+        </w:rPr>
+        <w:t xml:space="preserve"> há mais detalhes sobre os cálculos das amplitudes e fases de casa métodos de modulação. Nesse trabalho iremos trabalhar com as modulações das constelações ilustradas na </w:t>
+      </w:r>
+      <w:r>
+        <w:rPr>
+          <w:sz w:val="22"/>
+          <w:szCs w:val="22"/>
+        </w:rPr>
+        <w:t>Figura 10</w:t>
+      </w:r>
+      <w:r>
+        <w:rPr>
+          <w:color w:val="000000"/>
+          <w:sz w:val="22"/>
+          <w:szCs w:val="22"/>
+        </w:rPr>
+        <w:t>.</w:t>
+      </w:r>
+    </w:p>
+    <w:p>
+      <w:pPr>
+        <w:pStyle w:val="TCC0CorpoTexto"/>
+        <w:ind w:firstLine="0"/>
+        <w:rPr>
+          <w:sz w:val="22"/>
+          <w:szCs w:val="22"/>
+        </w:rPr>
+      </w:pPr>
+      <w:r>
+        <w:rPr>
+          <w:noProof/>
+          <w:color w:val="000000"/>
+          <w:sz w:val="22"/>
+          <w:szCs w:val="22"/>
+        </w:rPr>
+        <mc:AlternateContent>
+          <mc:Choice Requires="wpg">
+            <w:drawing>
+              <wp:anchor distT="0" distB="0" distL="114300" distR="114300" simplePos="0" relativeHeight="251688448" behindDoc="0" locked="0" layoutInCell="1" allowOverlap="1" wp14:anchorId="2E4E7329" wp14:editId="12A4AC56">
+                <wp:simplePos x="0" y="0"/>
+                <wp:positionH relativeFrom="column">
+                  <wp:posOffset>608330</wp:posOffset>
+                </wp:positionH>
+                <wp:positionV relativeFrom="paragraph">
+                  <wp:posOffset>39106</wp:posOffset>
+                </wp:positionV>
+                <wp:extent cx="5158596" cy="3355675"/>
+                <wp:effectExtent l="0" t="0" r="4445" b="0"/>
+                <wp:wrapNone/>
+                <wp:docPr id="29" name="Grupo 29"/>
+                <wp:cNvGraphicFramePr/>
+                <a:graphic xmlns:a="http://schemas.openxmlformats.org/drawingml/2006/main">
+                  <a:graphicData uri="http://schemas.microsoft.com/office/word/2010/wordprocessingGroup">
+                    <wpg:wgp>
+                      <wpg:cNvGrpSpPr/>
+                      <wpg:grpSpPr>
+                        <a:xfrm>
+                          <a:off x="0" y="0"/>
+                          <a:ext cx="5158596" cy="3355675"/>
+                          <a:chOff x="0" y="0"/>
+                          <a:chExt cx="4865298" cy="3127375"/>
+                        </a:xfrm>
+                      </wpg:grpSpPr>
+                      <pic:pic xmlns:pic="http://schemas.openxmlformats.org/drawingml/2006/picture">
+                        <pic:nvPicPr>
+                          <pic:cNvPr id="27" name="Imagem 27" descr="C:\Users\Silas\Desktop\Monografia\figuras\constelacoes.PNG"/>
+                          <pic:cNvPicPr>
+                            <a:picLocks noChangeAspect="1"/>
+                          </pic:cNvPicPr>
+                        </pic:nvPicPr>
+                        <pic:blipFill>
+                          <a:blip r:embed="rId33">
+                            <a:extLst>
+                              <a:ext uri="{28A0092B-C50C-407E-A947-70E740481C1C}">
+                                <a14:useLocalDpi xmlns:a14="http://schemas.microsoft.com/office/drawing/2010/main" val="0"/>
+                              </a:ext>
+                            </a:extLst>
+                          </a:blip>
+                          <a:srcRect/>
+                          <a:stretch>
+                            <a:fillRect/>
+                          </a:stretch>
+                        </pic:blipFill>
+                        <pic:spPr bwMode="auto">
+                          <a:xfrm>
+                            <a:off x="0" y="0"/>
+                            <a:ext cx="4865298" cy="2812211"/>
+                          </a:xfrm>
+                          <a:prstGeom prst="rect">
+                            <a:avLst/>
+                          </a:prstGeom>
+                          <a:noFill/>
+                          <a:ln>
+                            <a:noFill/>
+                          </a:ln>
+                        </pic:spPr>
+                      </pic:pic>
+                      <wps:wsp>
+                        <wps:cNvPr id="28" name="Caixa de texto 28"/>
+                        <wps:cNvSpPr txBox="1"/>
+                        <wps:spPr>
+                          <a:xfrm>
+                            <a:off x="0" y="2828925"/>
+                            <a:ext cx="4864100" cy="298450"/>
+                          </a:xfrm>
+                          <a:prstGeom prst="rect">
+                            <a:avLst/>
+                          </a:prstGeom>
+                          <a:solidFill>
+                            <a:prstClr val="white"/>
+                          </a:solidFill>
+                          <a:ln>
+                            <a:noFill/>
+                          </a:ln>
+                          <a:effectLst/>
+                        </wps:spPr>
+                        <wps:txbx>
+                          <w:txbxContent>
+                            <w:p>
+                              <w:pPr>
+                                <w:pStyle w:val="Legenda"/>
+                                <w:rPr>
+                                  <w:rFonts w:ascii="Times New Roman" w:hAnsi="Times New Roman"/>
+                                  <w:noProof/>
+                                  <w:sz w:val="20"/>
+                                </w:rPr>
+                              </w:pPr>
+                              <w:r>
+                                <w:rPr>
+                                  <w:sz w:val="20"/>
+                                </w:rPr>
+                                <w:t>Figure 10 - Constelações utilizadas nesse trabalho</w:t>
+                              </w:r>
+                            </w:p>
+                          </w:txbxContent>
+                        </wps:txbx>
+                        <wps:bodyPr rot="0" spcFirstLastPara="0" vertOverflow="overflow" horzOverflow="overflow" vert="horz" wrap="square" lIns="0" tIns="0" rIns="0" bIns="0" numCol="1" spcCol="0" rtlCol="0" fromWordArt="0" anchor="t" anchorCtr="0" forceAA="0" compatLnSpc="1">
+                          <a:prstTxWarp prst="textNoShape">
+                            <a:avLst/>
+                          </a:prstTxWarp>
+                          <a:noAutofit/>
+                        </wps:bodyPr>
+                      </wps:wsp>
+                    </wpg:wgp>
+                  </a:graphicData>
+                </a:graphic>
+                <wp14:sizeRelH relativeFrom="margin">
+                  <wp14:pctWidth>0</wp14:pctWidth>
+                </wp14:sizeRelH>
+                <wp14:sizeRelV relativeFrom="margin">
+                  <wp14:pctHeight>0</wp14:pctHeight>
+                </wp14:sizeRelV>
+              </wp:anchor>
+            </w:drawing>
+          </mc:Choice>
+          <mc:Fallback>
+            <w:pict>
+              <v:group id="Grupo 29" o:spid="_x0000_s1049" style="position:absolute;left:0;text-align:left;margin-left:47.9pt;margin-top:3.1pt;width:406.2pt;height:264.25pt;z-index:251688448;mso-width-relative:margin;mso-height-relative:margin" coordsize="48652,31273" o:gfxdata="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">
+                <v:shape id="Imagem 27" o:spid="_x0000_s1050" type="#_x0000_t75" style="position:absolute;width:48652;height:28122;visibility:visible;mso-wrap-style:square" o:gfxdata="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">
+                  <v:imagedata r:id="rId34" o:title="constelacoes"/>
+                  <v:path arrowok="t"/>
+                </v:shape>
+                <v:shape id="Caixa de texto 28" o:spid="_x0000_s1051" type="#_x0000_t202" style="position:absolute;top:28289;width:48641;height:2984;visibility:visible;mso-wrap-style:square;v-text-anchor:top" o:gfxdata="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" stroked="f">
+                  <v:textbox inset="0,0,0,0">
+                    <w:txbxContent>
+                      <w:p>
+                        <w:pPr>
+                          <w:pStyle w:val="Legenda"/>
+                          <w:rPr>
+                            <w:rFonts w:ascii="Times New Roman" w:hAnsi="Times New Roman"/>
+                            <w:noProof/>
+                            <w:sz w:val="20"/>
+                          </w:rPr>
+                        </w:pPr>
+                        <w:r>
+                          <w:rPr>
+                            <w:sz w:val="20"/>
+                          </w:rPr>
+                          <w:t>Figure 10 - Constelações utilizadas nesse trabalho</w:t>
+                        </w:r>
+                      </w:p>
+                    </w:txbxContent>
+                  </v:textbox>
+                </v:shape>
+              </v:group>
+            </w:pict>
+          </mc:Fallback>
+        </mc:AlternateContent>
+      </w:r>
+    </w:p>
+    <w:p>
+      <w:pPr>
+        <w:pStyle w:val="TCC0CorpoTexto"/>
+        <w:ind w:firstLine="0"/>
+        <w:rPr>
+          <w:sz w:val="22"/>
+          <w:szCs w:val="22"/>
+        </w:rPr>
+      </w:pPr>
+    </w:p>
+    <w:p>
+      <w:pPr>
+        <w:pStyle w:val="TCC0CorpoTexto"/>
+        <w:ind w:firstLine="0"/>
+        <w:rPr>
+          <w:sz w:val="22"/>
+          <w:szCs w:val="22"/>
+        </w:rPr>
+      </w:pPr>
+    </w:p>
+    <w:p>
+      <w:pPr>
+        <w:pStyle w:val="TCC0CorpoTexto"/>
+        <w:ind w:firstLine="0"/>
+        <w:rPr>
+          <w:sz w:val="22"/>
+          <w:szCs w:val="22"/>
+        </w:rPr>
+      </w:pPr>
+    </w:p>
+    <w:p>
+      <w:pPr>
+        <w:pStyle w:val="TCC0CorpoTexto"/>
+        <w:ind w:firstLine="0"/>
+        <w:rPr>
+          <w:sz w:val="22"/>
+          <w:szCs w:val="22"/>
+        </w:rPr>
+      </w:pPr>
+    </w:p>
+    <w:p>
+      <w:pPr>
+        <w:pStyle w:val="TCC0CorpoTexto"/>
+        <w:ind w:firstLine="0"/>
+        <w:rPr>
+          <w:sz w:val="22"/>
+          <w:szCs w:val="22"/>
+        </w:rPr>
+      </w:pPr>
+    </w:p>
+    <w:p>
+      <w:pPr>
+        <w:pStyle w:val="TCC0CorpoTexto"/>
+        <w:ind w:firstLine="0"/>
+        <w:rPr>
+          <w:sz w:val="22"/>
+          <w:szCs w:val="22"/>
+        </w:rPr>
+      </w:pPr>
+    </w:p>
+    <w:p>
+      <w:pPr>
+        <w:pStyle w:val="TCC0CorpoTexto"/>
+        <w:ind w:firstLine="0"/>
+        <w:rPr>
+          <w:sz w:val="22"/>
+          <w:szCs w:val="22"/>
+        </w:rPr>
+      </w:pPr>
+    </w:p>
+    <w:p>
+      <w:pPr>
+        <w:pStyle w:val="TCC0CorpoTexto"/>
+        <w:ind w:firstLine="0"/>
+        <w:rPr>
+          <w:sz w:val="22"/>
+          <w:szCs w:val="22"/>
+        </w:rPr>
+      </w:pPr>
+    </w:p>
+    <w:p>
+      <w:pPr>
+        <w:pStyle w:val="TCC0CorpoTexto"/>
+        <w:ind w:firstLine="0"/>
+        <w:rPr>
           <w:sz w:val="22"/>
           <w:szCs w:val="22"/>
         </w:rPr>
@@ -14002,6 +15734,7 @@
           <w:sz w:val="24"/>
           <w:szCs w:val="24"/>
         </w:rPr>
+        <w:lastRenderedPageBreak/>
         <w:t>Canais de propagação</w:t>
       </w:r>
     </w:p>
@@ -14137,7 +15870,6 @@
           <w:sz w:val="22"/>
           <w:szCs w:val="22"/>
         </w:rPr>
-        <w:lastRenderedPageBreak/>
         <w:t>Oioioioi</w:t>
       </w:r>
       <w:proofErr w:type="spellEnd"/>
@@ -15432,7 +17164,7 @@
           <w:sz w:val="22"/>
           <w:szCs w:val="22"/>
         </w:rPr>
-        <w:t>Figura 6</w:t>
+        <w:t>Figura 1</w:t>
       </w:r>
       <w:r>
         <w:fldChar w:fldCharType="end"/>
@@ -15822,11 +17554,11 @@
           <w:tcPr>
             <w:tcW w:w="9778" w:type="dxa"/>
           </w:tcPr>
-          <w:bookmarkStart w:id="18" w:name="_MON_1142091770"/>
-          <w:bookmarkStart w:id="19" w:name="_MON_1143473062"/>
+          <w:bookmarkStart w:id="18" w:name="_MON_1142091456"/>
+          <w:bookmarkStart w:id="19" w:name="_MON_1142091770"/>
           <w:bookmarkEnd w:id="18"/>
           <w:bookmarkEnd w:id="19"/>
-          <w:bookmarkStart w:id="20" w:name="_MON_1142091456"/>
+          <w:bookmarkStart w:id="20" w:name="_MON_1143473062"/>
           <w:bookmarkEnd w:id="20"/>
           <w:p>
             <w:pPr>
@@ -15834,10 +17566,29 @@
             </w:pPr>
             <w:r>
               <w:object w:dxaOrig="4410" w:dyaOrig="2790">
+                <v:shapetype id="_x0000_t75" coordsize="21600,21600" o:spt="75" o:preferrelative="t" path="m@4@5l@4@11@9@11@9@5xe" filled="f" stroked="f">
+                  <v:stroke joinstyle="miter"/>
+                  <v:formulas>
+                    <v:f eqn="if lineDrawn pixelLineWidth 0"/>
+                    <v:f eqn="sum @0 1 0"/>
+                    <v:f eqn="sum 0 0 @1"/>
+                    <v:f eqn="prod @2 1 2"/>
+                    <v:f eqn="prod @3 21600 pixelWidth"/>
+                    <v:f eqn="prod @3 21600 pixelHeight"/>
+                    <v:f eqn="sum @0 0 1"/>
+                    <v:f eqn="prod @6 1 2"/>
+                    <v:f eqn="prod @7 21600 pixelWidth"/>
+                    <v:f eqn="sum @8 21600 0"/>
+                    <v:f eqn="prod @7 21600 pixelHeight"/>
+                    <v:f eqn="sum @10 21600 0"/>
+                  </v:formulas>
+                  <v:path o:extrusionok="f" gradientshapeok="t" o:connecttype="rect"/>
+                  <o:lock v:ext="edit" aspectratio="t"/>
+                </v:shapetype>
                 <v:shape id="_x0000_i1025" type="#_x0000_t75" style="width:220.5pt;height:139.35pt" o:ole="">
-                  <v:imagedata r:id="rId29" o:title=""/>
+                  <v:imagedata r:id="rId35" o:title=""/>
                 </v:shape>
-                <o:OLEObject Type="Embed" ProgID="Word.Picture.8" ShapeID="_x0000_i1025" DrawAspect="Content" ObjectID="_1530430187" r:id="rId30"/>
+                <o:OLEObject Type="Embed" ProgID="Word.Picture.8" ShapeID="_x0000_i1025" DrawAspect="Content" ObjectID="_1530530630" r:id="rId36"/>
               </w:object>
             </w:r>
           </w:p>
@@ -15888,7 +17639,7 @@
           <w:noProof/>
           <w:sz w:val="20"/>
         </w:rPr>
-        <w:t>6</w:t>
+        <w:t>1</w:t>
       </w:r>
       <w:r>
         <w:rPr>
@@ -17562,7 +19313,6 @@
                 <w:sz w:val="22"/>
                 <w:szCs w:val="22"/>
               </w:rPr>
-              <w:lastRenderedPageBreak/>
               <w:t xml:space="preserve">Dado: Linha </w:t>
             </w:r>
             <w:proofErr w:type="gramStart"/>
@@ -17695,7 +19445,7 @@
           <w:sz w:val="22"/>
           <w:szCs w:val="22"/>
         </w:rPr>
-        <w:t xml:space="preserve"> Figura 7</w:t>
+        <w:t xml:space="preserve"> Figura 2</w:t>
       </w:r>
       <w:r>
         <w:fldChar w:fldCharType="end"/>
@@ -18085,7 +19835,7 @@
           <w:sz w:val="22"/>
           <w:szCs w:val="22"/>
         </w:rPr>
-        <w:t>Figura 8</w:t>
+        <w:t>Figura 3</w:t>
       </w:r>
       <w:r>
         <w:fldChar w:fldCharType="end"/>
@@ -18319,13 +20069,13 @@
             <w:tcW w:w="4814" w:type="dxa"/>
             <w:vAlign w:val="center"/>
           </w:tcPr>
-          <w:bookmarkStart w:id="28" w:name="_MON_1142101067"/>
-          <w:bookmarkStart w:id="29" w:name="_MON_1143473063"/>
-          <w:bookmarkStart w:id="30" w:name="_MON_1142099763"/>
+          <w:bookmarkStart w:id="28" w:name="_MON_1142099763"/>
+          <w:bookmarkStart w:id="29" w:name="_MON_1142100064"/>
+          <w:bookmarkStart w:id="30" w:name="_MON_1142101067"/>
           <w:bookmarkEnd w:id="28"/>
           <w:bookmarkEnd w:id="29"/>
           <w:bookmarkEnd w:id="30"/>
-          <w:bookmarkStart w:id="31" w:name="_MON_1142100064"/>
+          <w:bookmarkStart w:id="31" w:name="_MON_1143473063"/>
           <w:bookmarkEnd w:id="31"/>
           <w:p>
             <w:pPr>
@@ -18334,9 +20084,9 @@
             <w:r>
               <w:object w:dxaOrig="4410" w:dyaOrig="2790">
                 <v:shape id="_x0000_i1026" type="#_x0000_t75" style="width:220.5pt;height:139.35pt" o:ole="">
-                  <v:imagedata r:id="rId29" o:title=""/>
+                  <v:imagedata r:id="rId35" o:title=""/>
                 </v:shape>
-                <o:OLEObject Type="Embed" ProgID="Word.Picture.8" ShapeID="_x0000_i1026" DrawAspect="Content" ObjectID="_1530430188" r:id="rId31"/>
+                <o:OLEObject Type="Embed" ProgID="Word.Picture.8" ShapeID="_x0000_i1026" DrawAspect="Content" ObjectID="_1530530631" r:id="rId37"/>
               </w:object>
             </w:r>
           </w:p>
@@ -18357,9 +20107,9 @@
             <w:r>
               <w:object w:dxaOrig="4410" w:dyaOrig="2790">
                 <v:shape id="_x0000_i1027" type="#_x0000_t75" style="width:220.5pt;height:139.35pt" o:ole="">
-                  <v:imagedata r:id="rId29" o:title=""/>
+                  <v:imagedata r:id="rId35" o:title=""/>
                 </v:shape>
-                <o:OLEObject Type="Embed" ProgID="Word.Picture.8" ShapeID="_x0000_i1027" DrawAspect="Content" ObjectID="_1530430189" r:id="rId32"/>
+                <o:OLEObject Type="Embed" ProgID="Word.Picture.8" ShapeID="_x0000_i1027" DrawAspect="Content" ObjectID="_1530530632" r:id="rId38"/>
               </w:object>
             </w:r>
           </w:p>
@@ -18379,6 +20129,7 @@
               <w:pStyle w:val="TCCFigura"/>
             </w:pPr>
             <w:r>
+              <w:lastRenderedPageBreak/>
               <w:t>(a)</w:t>
             </w:r>
           </w:p>
@@ -18450,7 +20201,7 @@
           <w:noProof/>
           <w:sz w:val="20"/>
         </w:rPr>
-        <w:t>7</w:t>
+        <w:t>2</w:t>
       </w:r>
       <w:r>
         <w:rPr>
@@ -18859,8 +20610,8 @@
           <w:sz w:val="20"/>
         </w:rPr>
         <w:sectPr>
-          <w:headerReference w:type="default" r:id="rId33"/>
-          <w:headerReference w:type="first" r:id="rId34"/>
+          <w:headerReference w:type="default" r:id="rId39"/>
+          <w:headerReference w:type="first" r:id="rId40"/>
           <w:pgSz w:w="11907" w:h="16840" w:code="9"/>
           <w:pgMar w:top="1701" w:right="851" w:bottom="1418" w:left="1418" w:header="709" w:footer="709" w:gutter="0"/>
           <w:pgNumType w:start="4"/>
@@ -18905,7 +20656,7 @@
           <w:noProof/>
           <w:sz w:val="20"/>
         </w:rPr>
-        <w:t>8</w:t>
+        <w:t>3</w:t>
       </w:r>
       <w:r>
         <w:rPr>
@@ -19433,9 +21184,9 @@
               </w:rPr>
               <w:object w:dxaOrig="960" w:dyaOrig="260">
                 <v:shape id="_x0000_i1028" type="#_x0000_t75" style="width:47.8pt;height:14.4pt" o:ole="">
-                  <v:imagedata r:id="rId35" o:title=""/>
+                  <v:imagedata r:id="rId41" o:title=""/>
                 </v:shape>
-                <o:OLEObject Type="Embed" ProgID="Equation.3" ShapeID="_x0000_i1028" DrawAspect="Content" ObjectID="_1530430190" r:id="rId36"/>
+                <o:OLEObject Type="Embed" ProgID="Equation.3" ShapeID="_x0000_i1028" DrawAspect="Content" ObjectID="_1530530633" r:id="rId42"/>
               </w:object>
             </w:r>
             <w:r>
@@ -19652,7 +21403,7 @@
         </w:rPr>
       </w:pPr>
       <w:bookmarkStart w:id="42" w:name="_Ref420263327"/>
-      <w:bookmarkEnd w:id="14"/>
+      <w:bookmarkEnd w:id="15"/>
     </w:p>
     <w:p>
       <w:pPr>
@@ -22127,8 +23878,8 @@
           <w:szCs w:val="22"/>
         </w:rPr>
         <w:sectPr>
-          <w:headerReference w:type="default" r:id="rId37"/>
-          <w:headerReference w:type="first" r:id="rId38"/>
+          <w:headerReference w:type="default" r:id="rId43"/>
+          <w:headerReference w:type="first" r:id="rId44"/>
           <w:pgSz w:w="11907" w:h="16840" w:code="9"/>
           <w:pgMar w:top="1701" w:right="851" w:bottom="1418" w:left="1418" w:header="709" w:footer="709" w:gutter="0"/>
           <w:pgNumType w:start="4"/>
@@ -23023,7 +24774,7 @@
           <w:szCs w:val="22"/>
         </w:rPr>
         <w:sectPr>
-          <w:headerReference w:type="first" r:id="rId39"/>
+          <w:headerReference w:type="first" r:id="rId45"/>
           <w:pgSz w:w="11907" w:h="16840" w:code="9"/>
           <w:pgMar w:top="1701" w:right="851" w:bottom="1418" w:left="1418" w:header="709" w:footer="709" w:gutter="0"/>
           <w:cols w:space="708"/>
@@ -24354,7 +26105,7 @@
           <w:szCs w:val="22"/>
         </w:rPr>
         <w:sectPr>
-          <w:headerReference w:type="first" r:id="rId40"/>
+          <w:headerReference w:type="first" r:id="rId46"/>
           <w:pgSz w:w="11907" w:h="16840" w:code="9"/>
           <w:pgMar w:top="1701" w:right="851" w:bottom="1418" w:left="1418" w:header="709" w:footer="709" w:gutter="0"/>
           <w:cols w:space="708"/>
@@ -24930,7 +26681,7 @@
           <w:color w:val="FF0000"/>
         </w:rPr>
         <w:sectPr>
-          <w:headerReference w:type="first" r:id="rId41"/>
+          <w:headerReference w:type="first" r:id="rId47"/>
           <w:pgSz w:w="11907" w:h="16840" w:code="9"/>
           <w:pgMar w:top="1701" w:right="851" w:bottom="1418" w:left="1418" w:header="709" w:footer="709" w:gutter="0"/>
           <w:cols w:space="708"/>
@@ -26303,7 +28054,7 @@
       <w:pPr>
         <w:pStyle w:val="TCCTtuloNvel1numerado"/>
         <w:sectPr>
-          <w:headerReference w:type="first" r:id="rId42"/>
+          <w:headerReference w:type="first" r:id="rId48"/>
           <w:pgSz w:w="11907" w:h="16840" w:code="9"/>
           <w:pgMar w:top="1701" w:right="851" w:bottom="1418" w:left="1418" w:header="709" w:footer="709" w:gutter="0"/>
           <w:cols w:space="708"/>
@@ -26671,8 +28422,8 @@
       </w:r>
     </w:p>
     <w:sectPr>
-      <w:headerReference w:type="default" r:id="rId43"/>
-      <w:headerReference w:type="first" r:id="rId44"/>
+      <w:headerReference w:type="default" r:id="rId49"/>
+      <w:headerReference w:type="first" r:id="rId50"/>
       <w:pgSz w:w="11907" w:h="16840" w:code="9"/>
       <w:pgMar w:top="1701" w:right="851" w:bottom="1418" w:left="1418" w:header="709" w:footer="709" w:gutter="0"/>
       <w:cols w:space="708"/>
@@ -26790,6 +28541,7 @@
         <w:docPartUnique/>
       </w:docPartObj>
     </w:sdtPr>
+    <w:sdtEndPr/>
     <w:sdtContent>
       <w:p>
         <w:pPr>
@@ -26838,6 +28590,7 @@
         <w:docPartUnique/>
       </w:docPartObj>
     </w:sdtPr>
+    <w:sdtEndPr/>
     <w:sdtContent>
       <w:p>
         <w:pPr>
@@ -26882,6 +28635,7 @@
         <w:docPartUnique/>
       </w:docPartObj>
     </w:sdtPr>
+    <w:sdtEndPr/>
     <w:sdtContent>
       <w:p>
         <w:pPr>
@@ -26924,6 +28678,7 @@
         <w:docPartUnique/>
       </w:docPartObj>
     </w:sdtPr>
+    <w:sdtEndPr/>
     <w:sdtContent>
       <w:p>
         <w:pPr>
@@ -26985,6 +28740,7 @@
         <w:docPartUnique/>
       </w:docPartObj>
     </w:sdtPr>
+    <w:sdtEndPr/>
     <w:sdtContent>
       <w:p>
         <w:pPr>
@@ -27062,6 +28818,7 @@
         <w:docPartUnique/>
       </w:docPartObj>
     </w:sdtPr>
+    <w:sdtEndPr/>
     <w:sdtContent>
       <w:p>
         <w:pPr>
@@ -27110,6 +28867,7 @@
         <w:docPartUnique/>
       </w:docPartObj>
     </w:sdtPr>
+    <w:sdtEndPr/>
     <w:sdtContent>
       <w:p>
         <w:pPr>
@@ -27175,6 +28933,7 @@
         <w:docPartUnique/>
       </w:docPartObj>
     </w:sdtPr>
+    <w:sdtEndPr/>
     <w:sdtContent>
       <w:p>
         <w:pPr>
@@ -27219,6 +28978,7 @@
         <w:docPartUnique/>
       </w:docPartObj>
     </w:sdtPr>
+    <w:sdtEndPr/>
     <w:sdtContent>
       <w:p>
         <w:pPr>
@@ -31174,538 +32934,6 @@
 </w:styles>
 </file>
 
-<file path=word/glossary/document.xml><?xml version="1.0" encoding="utf-8"?>
-<w:glossaryDocument xmlns:wpc="http://schemas.microsoft.com/office/word/2010/wordprocessingCanvas" xmlns:mc="http://schemas.openxmlformats.org/markup-compatibility/2006" xmlns:o="urn:schemas-microsoft-com:office:office" xmlns:r="http://schemas.openxmlformats.org/officeDocument/2006/relationships" xmlns:m="http://schemas.openxmlformats.org/officeDocument/2006/math" xmlns:v="urn:schemas-microsoft-com:vml" xmlns:wp14="http://schemas.microsoft.com/office/word/2010/wordprocessingDrawing" xmlns:wp="http://schemas.openxmlformats.org/drawingml/2006/wordprocessingDrawing" xmlns:w10="urn:schemas-microsoft-com:office:word" xmlns:w="http://schemas.openxmlformats.org/wordprocessingml/2006/main" xmlns:w14="http://schemas.microsoft.com/office/word/2010/wordml" xmlns:wpg="http://schemas.microsoft.com/office/word/2010/wordprocessingGroup" xmlns:wpi="http://schemas.microsoft.com/office/word/2010/wordprocessingInk" xmlns:wne="http://schemas.microsoft.com/office/word/2006/wordml" xmlns:wps="http://schemas.microsoft.com/office/word/2010/wordprocessingShape" mc:Ignorable="w14 wp14"/>
-</file>
-
-<file path=word/glossary/fontTable.xml><?xml version="1.0" encoding="utf-8"?>
-<w:fonts xmlns:mc="http://schemas.openxmlformats.org/markup-compatibility/2006" xmlns:r="http://schemas.openxmlformats.org/officeDocument/2006/relationships" xmlns:w="http://schemas.openxmlformats.org/wordprocessingml/2006/main" xmlns:w14="http://schemas.microsoft.com/office/word/2010/wordml" mc:Ignorable="w14">
-  <w:font w:name="Symbol">
-    <w:panose1 w:val="05050102010706020507"/>
-    <w:charset w:val="02"/>
-    <w:family w:val="roman"/>
-    <w:pitch w:val="variable"/>
-    <w:sig w:usb0="00000000" w:usb1="10000000" w:usb2="00000000" w:usb3="00000000" w:csb0="80000000" w:csb1="00000000"/>
-  </w:font>
-  <w:font w:name="Times New Roman">
-    <w:panose1 w:val="02020603050405020304"/>
-    <w:charset w:val="00"/>
-    <w:family w:val="roman"/>
-    <w:pitch w:val="variable"/>
-    <w:sig w:usb0="E0002AFF" w:usb1="C0007841" w:usb2="00000009" w:usb3="00000000" w:csb0="000001FF" w:csb1="00000000"/>
-  </w:font>
-  <w:font w:name="Courier New">
-    <w:panose1 w:val="02070309020205020404"/>
-    <w:charset w:val="00"/>
-    <w:family w:val="modern"/>
-    <w:pitch w:val="fixed"/>
-    <w:sig w:usb0="E0002AFF" w:usb1="C0007843" w:usb2="00000009" w:usb3="00000000" w:csb0="000001FF" w:csb1="00000000"/>
-  </w:font>
-  <w:font w:name="Wingdings">
-    <w:panose1 w:val="05000000000000000000"/>
-    <w:charset w:val="02"/>
-    <w:family w:val="auto"/>
-    <w:pitch w:val="variable"/>
-    <w:sig w:usb0="00000000" w:usb1="10000000" w:usb2="00000000" w:usb3="00000000" w:csb0="80000000" w:csb1="00000000"/>
-  </w:font>
-  <w:font w:name="Arial">
-    <w:panose1 w:val="020B0604020202020204"/>
-    <w:charset w:val="00"/>
-    <w:family w:val="swiss"/>
-    <w:pitch w:val="variable"/>
-    <w:sig w:usb0="E0002AFF" w:usb1="C0007843" w:usb2="00000009" w:usb3="00000000" w:csb0="000001FF" w:csb1="00000000"/>
-  </w:font>
-  <w:font w:name="Times">
-    <w:panose1 w:val="02020603050405020304"/>
-    <w:charset w:val="00"/>
-    <w:family w:val="roman"/>
-    <w:pitch w:val="variable"/>
-    <w:sig w:usb0="E0002AFF" w:usb1="C0007841" w:usb2="00000009" w:usb3="00000000" w:csb0="000001FF" w:csb1="00000000"/>
-  </w:font>
-  <w:font w:name="Tahoma">
-    <w:panose1 w:val="020B0604030504040204"/>
-    <w:charset w:val="00"/>
-    <w:family w:val="swiss"/>
-    <w:pitch w:val="variable"/>
-    <w:sig w:usb0="E1002EFF" w:usb1="C000605B" w:usb2="00000029" w:usb3="00000000" w:csb0="000101FF" w:csb1="00000000"/>
-  </w:font>
-  <w:font w:name="Courier">
-    <w:altName w:val="Courier New"/>
-    <w:panose1 w:val="02070409020205020404"/>
-    <w:charset w:val="00"/>
-    <w:family w:val="modern"/>
-    <w:notTrueType/>
-    <w:pitch w:val="fixed"/>
-    <w:sig w:usb0="00000003" w:usb1="00000000" w:usb2="00000000" w:usb3="00000000" w:csb0="00000001" w:csb1="00000000"/>
-  </w:font>
-  <w:font w:name="Calibri">
-    <w:panose1 w:val="020F0502020204030204"/>
-    <w:charset w:val="00"/>
-    <w:family w:val="swiss"/>
-    <w:pitch w:val="variable"/>
-    <w:sig w:usb0="E00002FF" w:usb1="4000ACFF" w:usb2="00000001" w:usb3="00000000" w:csb0="0000019F" w:csb1="00000000"/>
-  </w:font>
-  <w:font w:name="Cambria Math">
-    <w:panose1 w:val="02040503050406030204"/>
-    <w:charset w:val="00"/>
-    <w:family w:val="roman"/>
-    <w:pitch w:val="variable"/>
-    <w:sig w:usb0="E00002FF" w:usb1="420024FF" w:usb2="00000000" w:usb3="00000000" w:csb0="0000019F" w:csb1="00000000"/>
-  </w:font>
-  <w:font w:name="Cambria">
-    <w:panose1 w:val="02040503050406030204"/>
-    <w:charset w:val="00"/>
-    <w:family w:val="roman"/>
-    <w:pitch w:val="variable"/>
-    <w:sig w:usb0="E00002FF" w:usb1="400004FF" w:usb2="00000000" w:usb3="00000000" w:csb0="0000019F" w:csb1="00000000"/>
-  </w:font>
-</w:fonts>
-</file>
-
-<file path=word/glossary/settings.xml><?xml version="1.0" encoding="utf-8"?>
-<w:settings xmlns:mc="http://schemas.openxmlformats.org/markup-compatibility/2006" xmlns:o="urn:schemas-microsoft-com:office:office" xmlns:r="http://schemas.openxmlformats.org/officeDocument/2006/relationships" xmlns:m="http://schemas.openxmlformats.org/officeDocument/2006/math" xmlns:v="urn:schemas-microsoft-com:vml" xmlns:w10="urn:schemas-microsoft-com:office:word" xmlns:w="http://schemas.openxmlformats.org/wordprocessingml/2006/main" xmlns:w14="http://schemas.microsoft.com/office/word/2010/wordml" xmlns:sl="http://schemas.openxmlformats.org/schemaLibrary/2006/main" mc:Ignorable="w14">
-  <w:view w:val="normal"/>
-  <w:defaultTabStop w:val="708"/>
-  <w:hyphenationZone w:val="425"/>
-  <w:characterSpacingControl w:val="doNotCompress"/>
-  <w:compat>
-    <w:useFELayout/>
-    <w:compatSetting w:name="compatibilityMode" w:uri="http://schemas.microsoft.com/office/word" w:val="14"/>
-    <w:compatSetting w:name="overrideTableStyleFontSizeAndJustification" w:uri="http://schemas.microsoft.com/office/word" w:val="1"/>
-    <w:compatSetting w:name="enableOpenTypeFeatures" w:uri="http://schemas.microsoft.com/office/word" w:val="1"/>
-    <w:compatSetting w:name="doNotFlipMirrorIndents" w:uri="http://schemas.microsoft.com/office/word" w:val="1"/>
-  </w:compat>
-  <w:rsids>
-    <w:rsidRoot w:val="0084532F"/>
-    <w:rsid w:val="0084532F"/>
-  </w:rsids>
-  <m:mathPr>
-    <m:mathFont m:val="Cambria Math"/>
-    <m:brkBin m:val="before"/>
-    <m:brkBinSub m:val="--"/>
-    <m:smallFrac m:val="0"/>
-    <m:dispDef/>
-    <m:lMargin m:val="0"/>
-    <m:rMargin m:val="0"/>
-    <m:defJc m:val="centerGroup"/>
-    <m:wrapIndent m:val="1440"/>
-    <m:intLim m:val="subSup"/>
-    <m:naryLim m:val="undOvr"/>
-  </m:mathPr>
-  <w:themeFontLang w:val="pt-BR"/>
-  <w:clrSchemeMapping w:bg1="light1" w:t1="dark1" w:bg2="light2" w:t2="dark2" w:accent1="accent1" w:accent2="accent2" w:accent3="accent3" w:accent4="accent4" w:accent5="accent5" w:accent6="accent6" w:hyperlink="hyperlink" w:followedHyperlink="followedHyperlink"/>
-  <w:decimalSymbol w:val=","/>
-  <w:listSeparator w:val=";"/>
-</w:settings>
-</file>
-
-<file path=word/glossary/styles.xml><?xml version="1.0" encoding="utf-8"?>
-<w:styles xmlns:mc="http://schemas.openxmlformats.org/markup-compatibility/2006" xmlns:r="http://schemas.openxmlformats.org/officeDocument/2006/relationships" xmlns:w="http://schemas.openxmlformats.org/wordprocessingml/2006/main" xmlns:w14="http://schemas.microsoft.com/office/word/2010/wordml" mc:Ignorable="w14">
-  <w:docDefaults>
-    <w:rPrDefault>
-      <w:rPr>
-        <w:rFonts w:asciiTheme="minorHAnsi" w:eastAsiaTheme="minorEastAsia" w:hAnsiTheme="minorHAnsi" w:cstheme="minorBidi"/>
-        <w:sz w:val="22"/>
-        <w:szCs w:val="22"/>
-        <w:lang w:val="pt-BR" w:eastAsia="pt-BR" w:bidi="ar-SA"/>
-      </w:rPr>
-    </w:rPrDefault>
-    <w:pPrDefault>
-      <w:pPr>
-        <w:spacing w:after="200" w:line="276" w:lineRule="auto"/>
-      </w:pPr>
-    </w:pPrDefault>
-  </w:docDefaults>
-  <w:latentStyles w:defLockedState="0" w:defUIPriority="99" w:defSemiHidden="1" w:defUnhideWhenUsed="1" w:defQFormat="0" w:count="267">
-    <w:lsdException w:name="Normal" w:semiHidden="0" w:uiPriority="0" w:unhideWhenUsed="0" w:qFormat="1"/>
-    <w:lsdException w:name="heading 1" w:semiHidden="0" w:uiPriority="9" w:unhideWhenUsed="0" w:qFormat="1"/>
-    <w:lsdException w:name="heading 2" w:uiPriority="9" w:qFormat="1"/>
-    <w:lsdException w:name="heading 3" w:uiPriority="9" w:qFormat="1"/>
-    <w:lsdException w:name="heading 4" w:uiPriority="9" w:qFormat="1"/>
-    <w:lsdException w:name="heading 5" w:uiPriority="9" w:qFormat="1"/>
-    <w:lsdException w:name="heading 6" w:uiPriority="9" w:qFormat="1"/>
-    <w:lsdException w:name="heading 7" w:uiPriority="9" w:qFormat="1"/>
-    <w:lsdException w:name="heading 8" w:uiPriority="9" w:qFormat="1"/>
-    <w:lsdException w:name="heading 9" w:uiPriority="9" w:qFormat="1"/>
-    <w:lsdException w:name="toc 1" w:uiPriority="39"/>
-    <w:lsdException w:name="toc 2" w:uiPriority="39"/>
-    <w:lsdException w:name="toc 3" w:uiPriority="39"/>
-    <w:lsdException w:name="toc 4" w:uiPriority="39"/>
-    <w:lsdException w:name="toc 5" w:uiPriority="39"/>
-    <w:lsdException w:name="toc 6" w:uiPriority="39"/>
-    <w:lsdException w:name="toc 7" w:uiPriority="39"/>
-    <w:lsdException w:name="toc 8" w:uiPriority="39"/>
-    <w:lsdException w:name="toc 9" w:uiPriority="39"/>
-    <w:lsdException w:name="caption" w:uiPriority="35" w:qFormat="1"/>
-    <w:lsdException w:name="Title" w:semiHidden="0" w:uiPriority="10" w:unhideWhenUsed="0" w:qFormat="1"/>
-    <w:lsdException w:name="Default Paragraph Font" w:uiPriority="1"/>
-    <w:lsdException w:name="Subtitle" w:semiHidden="0" w:uiPriority="11" w:unhideWhenUsed="0" w:qFormat="1"/>
-    <w:lsdException w:name="Strong" w:semiHidden="0" w:uiPriority="22" w:unhideWhenUsed="0" w:qFormat="1"/>
-    <w:lsdException w:name="Emphasis" w:semiHidden="0" w:uiPriority="20" w:unhideWhenUsed="0" w:qFormat="1"/>
-    <w:lsdException w:name="Table Grid" w:semiHidden="0" w:uiPriority="59" w:unhideWhenUsed="0"/>
-    <w:lsdException w:name="Placeholder Text" w:unhideWhenUsed="0"/>
-    <w:lsdException w:name="No Spacing" w:semiHidden="0" w:uiPriority="1" w:unhideWhenUsed="0" w:qFormat="1"/>
-    <w:lsdException w:name="Light Shading" w:semiHidden="0" w:uiPriority="60" w:unhideWhenUsed="0"/>
-    <w:lsdException w:name="Light List" w:semiHidden="0" w:uiPriority="61" w:unhideWhenUsed="0"/>
-    <w:lsdException w:name="Light Grid" w:semiHidden="0" w:uiPriority="62" w:unhideWhenUsed="0"/>
-    <w:lsdException w:name="Medium Shading 1" w:semiHidden="0" w:uiPriority="63" w:unhideWhenUsed="0"/>
-    <w:lsdException w:name="Medium Shading 2" w:semiHidden="0" w:uiPriority="64" w:unhideWhenUsed="0"/>
-    <w:lsdException w:name="Medium List 1" w:semiHidden="0" w:uiPriority="65" w:unhideWhenUsed="0"/>
-    <w:lsdException w:name="Medium List 2" w:semiHidden="0" w:uiPriority="66" w:unhideWhenUsed="0"/>
-    <w:lsdException w:name="Medium Grid 1" w:semiHidden="0" w:uiPriority="67" w:unhideWhenUsed="0"/>
-    <w:lsdException w:name="Medium Grid 2" w:semiHidden="0" w:uiPriority="68" w:unhideWhenUsed="0"/>
-    <w:lsdException w:name="Medium Grid 3" w:semiHidden="0" w:uiPriority="69" w:unhideWhenUsed="0"/>
-    <w:lsdException w:name="Dark List" w:semiHidden="0" w:uiPriority="70" w:unhideWhenUsed="0"/>
-    <w:lsdException w:name="Colorful Shading" w:semiHidden="0" w:uiPriority="71" w:unhideWhenUsed="0"/>
-    <w:lsdException w:name="Colorful List" w:semiHidden="0" w:uiPriority="72" w:unhideWhenUsed="0"/>
-    <w:lsdException w:name="Colorful Grid" w:semiHidden="0" w:uiPriority="73" w:unhideWhenUsed="0"/>
-    <w:lsdException w:name="Light Shading Accent 1" w:semiHidden="0" w:uiPriority="60" w:unhideWhenUsed="0"/>
-    <w:lsdException w:name="Light List Accent 1" w:semiHidden="0" w:uiPriority="61" w:unhideWhenUsed="0"/>
-    <w:lsdException w:name="Light Grid Accent 1" w:semiHidden="0" w:uiPriority="62" w:unhideWhenUsed="0"/>
-    <w:lsdException w:name="Medium Shading 1 Accent 1" w:semiHidden="0" w:uiPriority="63" w:unhideWhenUsed="0"/>
-    <w:lsdException w:name="Medium Shading 2 Accent 1" w:semiHidden="0" w:uiPriority="64" w:unhideWhenUsed="0"/>
-    <w:lsdException w:name="Medium List 1 Accent 1" w:semiHidden="0" w:uiPriority="65" w:unhideWhenUsed="0"/>
-    <w:lsdException w:name="Revision" w:unhideWhenUsed="0"/>
-    <w:lsdException w:name="List Paragraph" w:semiHidden="0" w:uiPriority="34" w:unhideWhenUsed="0" w:qFormat="1"/>
-    <w:lsdException w:name="Quote" w:semiHidden="0" w:uiPriority="29" w:unhideWhenUsed="0" w:qFormat="1"/>
-    <w:lsdException w:name="Intense Quote" w:semiHidden="0" w:uiPriority="30" w:unhideWhenUsed="0" w:qFormat="1"/>
-    <w:lsdException w:name="Medium List 2 Accent 1" w:semiHidden="0" w:uiPriority="66" w:unhideWhenUsed="0"/>
-    <w:lsdException w:name="Medium Grid 1 Accent 1" w:semiHidden="0" w:uiPriority="67" w:unhideWhenUsed="0"/>
-    <w:lsdException w:name="Medium Grid 2 Accent 1" w:semiHidden="0" w:uiPriority="68" w:unhideWhenUsed="0"/>
-    <w:lsdException w:name="Medium Grid 3 Accent 1" w:semiHidden="0" w:uiPriority="69" w:unhideWhenUsed="0"/>
-    <w:lsdException w:name="Dark List Accent 1" w:semiHidden="0" w:uiPriority="70" w:unhideWhenUsed="0"/>
-    <w:lsdException w:name="Colorful Shading Accent 1" w:semiHidden="0" w:uiPriority="71" w:unhideWhenUsed="0"/>
-    <w:lsdException w:name="Colorful List Accent 1" w:semiHidden="0" w:uiPriority="72" w:unhideWhenUsed="0"/>
-    <w:lsdException w:name="Colorful Grid Accent 1" w:semiHidden="0" w:uiPriority="73" w:unhideWhenUsed="0"/>
-    <w:lsdException w:name="Light Shading Accent 2" w:semiHidden="0" w:uiPriority="60" w:unhideWhenUsed="0"/>
-    <w:lsdException w:name="Light List Accent 2" w:semiHidden="0" w:uiPriority="61" w:unhideWhenUsed="0"/>
-    <w:lsdException w:name="Light Grid Accent 2" w:semiHidden="0" w:uiPriority="62" w:unhideWhenUsed="0"/>
-    <w:lsdException w:name="Medium Shading 1 Accent 2" w:semiHidden="0" w:uiPriority="63" w:unhideWhenUsed="0"/>
-    <w:lsdException w:name="Medium Shading 2 Accent 2" w:semiHidden="0" w:uiPriority="64" w:unhideWhenUsed="0"/>
-    <w:lsdException w:name="Medium List 1 Accent 2" w:semiHidden="0" w:uiPriority="65" w:unhideWhenUsed="0"/>
-    <w:lsdException w:name="Medium List 2 Accent 2" w:semiHidden="0" w:uiPriority="66" w:unhideWhenUsed="0"/>
-    <w:lsdException w:name="Medium Grid 1 Accent 2" w:semiHidden="0" w:uiPriority="67" w:unhideWhenUsed="0"/>
-    <w:lsdException w:name="Medium Grid 2 Accent 2" w:semiHidden="0" w:uiPriority="68" w:unhideWhenUsed="0"/>
-    <w:lsdException w:name="Medium Grid 3 Accent 2" w:semiHidden="0" w:uiPriority="69" w:unhideWhenUsed="0"/>
-    <w:lsdException w:name="Dark List Accent 2" w:semiHidden="0" w:uiPriority="70" w:unhideWhenUsed="0"/>
-    <w:lsdException w:name="Colorful Shading Accent 2" w:semiHidden="0" w:uiPriority="71" w:unhideWhenUsed="0"/>
-    <w:lsdException w:name="Colorful List Accent 2" w:semiHidden="0" w:uiPriority="72" w:unhideWhenUsed="0"/>
-    <w:lsdException w:name="Colorful Grid Accent 2" w:semiHidden="0" w:uiPriority="73" w:unhideWhenUsed="0"/>
-    <w:lsdException w:name="Light Shading Accent 3" w:semiHidden="0" w:uiPriority="60" w:unhideWhenUsed="0"/>
-    <w:lsdException w:name="Light List Accent 3" w:semiHidden="0" w:uiPriority="61" w:unhideWhenUsed="0"/>
-    <w:lsdException w:name="Light Grid Accent 3" w:semiHidden="0" w:uiPriority="62" w:unhideWhenUsed="0"/>
-    <w:lsdException w:name="Medium Shading 1 Accent 3" w:semiHidden="0" w:uiPriority="63" w:unhideWhenUsed="0"/>
-    <w:lsdException w:name="Medium Shading 2 Accent 3" w:semiHidden="0" w:uiPriority="64" w:unhideWhenUsed="0"/>
-    <w:lsdException w:name="Medium List 1 Accent 3" w:semiHidden="0" w:uiPriority="65" w:unhideWhenUsed="0"/>
-    <w:lsdException w:name="Medium List 2 Accent 3" w:semiHidden="0" w:uiPriority="66" w:unhideWhenUsed="0"/>
-    <w:lsdException w:name="Medium Grid 1 Accent 3" w:semiHidden="0" w:uiPriority="67" w:unhideWhenUsed="0"/>
-    <w:lsdException w:name="Medium Grid 2 Accent 3" w:semiHidden="0" w:uiPriority="68" w:unhideWhenUsed="0"/>
-    <w:lsdException w:name="Medium Grid 3 Accent 3" w:semiHidden="0" w:uiPriority="69" w:unhideWhenUsed="0"/>
-    <w:lsdException w:name="Dark List Accent 3" w:semiHidden="0" w:uiPriority="70" w:unhideWhenUsed="0"/>
-    <w:lsdException w:name="Colorful Shading Accent 3" w:semiHidden="0" w:uiPriority="71" w:unhideWhenUsed="0"/>
-    <w:lsdException w:name="Colorful List Accent 3" w:semiHidden="0" w:uiPriority="72" w:unhideWhenUsed="0"/>
-    <w:lsdException w:name="Colorful Grid Accent 3" w:semiHidden="0" w:uiPriority="73" w:unhideWhenUsed="0"/>
-    <w:lsdException w:name="Light Shading Accent 4" w:semiHidden="0" w:uiPriority="60" w:unhideWhenUsed="0"/>
-    <w:lsdException w:name="Light List Accent 4" w:semiHidden="0" w:uiPriority="61" w:unhideWhenUsed="0"/>
-    <w:lsdException w:name="Light Grid Accent 4" w:semiHidden="0" w:uiPriority="62" w:unhideWhenUsed="0"/>
-    <w:lsdException w:name="Medium Shading 1 Accent 4" w:semiHidden="0" w:uiPriority="63" w:unhideWhenUsed="0"/>
-    <w:lsdException w:name="Medium Shading 2 Accent 4" w:semiHidden="0" w:uiPriority="64" w:unhideWhenUsed="0"/>
-    <w:lsdException w:name="Medium List 1 Accent 4" w:semiHidden="0" w:uiPriority="65" w:unhideWhenUsed="0"/>
-    <w:lsdException w:name="Medium List 2 Accent 4" w:semiHidden="0" w:uiPriority="66" w:unhideWhenUsed="0"/>
-    <w:lsdException w:name="Medium Grid 1 Accent 4" w:semiHidden="0" w:uiPriority="67" w:unhideWhenUsed="0"/>
-    <w:lsdException w:name="Medium Grid 2 Accent 4" w:semiHidden="0" w:uiPriority="68" w:unhideWhenUsed="0"/>
-    <w:lsdException w:name="Medium Grid 3 Accent 4" w:semiHidden="0" w:uiPriority="69" w:unhideWhenUsed="0"/>
-    <w:lsdException w:name="Dark List Accent 4" w:semiHidden="0" w:uiPriority="70" w:unhideWhenUsed="0"/>
-    <w:lsdException w:name="Colorful Shading Accent 4" w:semiHidden="0" w:uiPriority="71" w:unhideWhenUsed="0"/>
-    <w:lsdException w:name="Colorful List Accent 4" w:semiHidden="0" w:uiPriority="72" w:unhideWhenUsed="0"/>
-    <w:lsdException w:name="Colorful Grid Accent 4" w:semiHidden="0" w:uiPriority="73" w:unhideWhenUsed="0"/>
-    <w:lsdException w:name="Light Shading Accent 5" w:semiHidden="0" w:uiPriority="60" w:unhideWhenUsed="0"/>
-    <w:lsdException w:name="Light List Accent 5" w:semiHidden="0" w:uiPriority="61" w:unhideWhenUsed="0"/>
-    <w:lsdException w:name="Light Grid Accent 5" w:semiHidden="0" w:uiPriority="62" w:unhideWhenUsed="0"/>
-    <w:lsdException w:name="Medium Shading 1 Accent 5" w:semiHidden="0" w:uiPriority="63" w:unhideWhenUsed="0"/>
-    <w:lsdException w:name="Medium Shading 2 Accent 5" w:semiHidden="0" w:uiPriority="64" w:unhideWhenUsed="0"/>
-    <w:lsdException w:name="Medium List 1 Accent 5" w:semiHidden="0" w:uiPriority="65" w:unhideWhenUsed="0"/>
-    <w:lsdException w:name="Medium List 2 Accent 5" w:semiHidden="0" w:uiPriority="66" w:unhideWhenUsed="0"/>
-    <w:lsdException w:name="Medium Grid 1 Accent 5" w:semiHidden="0" w:uiPriority="67" w:unhideWhenUsed="0"/>
-    <w:lsdException w:name="Medium Grid 2 Accent 5" w:semiHidden="0" w:uiPriority="68" w:unhideWhenUsed="0"/>
-    <w:lsdException w:name="Medium Grid 3 Accent 5" w:semiHidden="0" w:uiPriority="69" w:unhideWhenUsed="0"/>
-    <w:lsdException w:name="Dark List Accent 5" w:semiHidden="0" w:uiPriority="70" w:unhideWhenUsed="0"/>
-    <w:lsdException w:name="Colorful Shading Accent 5" w:semiHidden="0" w:uiPriority="71" w:unhideWhenUsed="0"/>
-    <w:lsdException w:name="Colorful List Accent 5" w:semiHidden="0" w:uiPriority="72" w:unhideWhenUsed="0"/>
-    <w:lsdException w:name="Colorful Grid Accent 5" w:semiHidden="0" w:uiPriority="73" w:unhideWhenUsed="0"/>
-    <w:lsdException w:name="Light Shading Accent 6" w:semiHidden="0" w:uiPriority="60" w:unhideWhenUsed="0"/>
-    <w:lsdException w:name="Light List Accent 6" w:semiHidden="0" w:uiPriority="61" w:unhideWhenUsed="0"/>
-    <w:lsdException w:name="Light Grid Accent 6" w:semiHidden="0" w:uiPriority="62" w:unhideWhenUsed="0"/>
-    <w:lsdException w:name="Medium Shading 1 Accent 6" w:semiHidden="0" w:uiPriority="63" w:unhideWhenUsed="0"/>
-    <w:lsdException w:name="Medium Shading 2 Accent 6" w:semiHidden="0" w:uiPriority="64" w:unhideWhenUsed="0"/>
-    <w:lsdException w:name="Medium List 1 Accent 6" w:semiHidden="0" w:uiPriority="65" w:unhideWhenUsed="0"/>
-    <w:lsdException w:name="Medium List 2 Accent 6" w:semiHidden="0" w:uiPriority="66" w:unhideWhenUsed="0"/>
-    <w:lsdException w:name="Medium Grid 1 Accent 6" w:semiHidden="0" w:uiPriority="67" w:unhideWhenUsed="0"/>
-    <w:lsdException w:name="Medium Grid 2 Accent 6" w:semiHidden="0" w:uiPriority="68" w:unhideWhenUsed="0"/>
-    <w:lsdException w:name="Medium Grid 3 Accent 6" w:semiHidden="0" w:uiPriority="69" w:unhideWhenUsed="0"/>
-    <w:lsdException w:name="Dark List Accent 6" w:semiHidden="0" w:uiPriority="70" w:unhideWhenUsed="0"/>
-    <w:lsdException w:name="Colorful Shading Accent 6" w:semiHidden="0" w:uiPriority="71" w:unhideWhenUsed="0"/>
-    <w:lsdException w:name="Colorful List Accent 6" w:semiHidden="0" w:uiPriority="72" w:unhideWhenUsed="0"/>
-    <w:lsdException w:name="Colorful Grid Accent 6" w:semiHidden="0" w:uiPriority="73" w:unhideWhenUsed="0"/>
-    <w:lsdException w:name="Subtle Emphasis" w:semiHidden="0" w:uiPriority="19" w:unhideWhenUsed="0" w:qFormat="1"/>
-    <w:lsdException w:name="Intense Emphasis" w:semiHidden="0" w:uiPriority="21" w:unhideWhenUsed="0" w:qFormat="1"/>
-    <w:lsdException w:name="Subtle Reference" w:semiHidden="0" w:uiPriority="31" w:unhideWhenUsed="0" w:qFormat="1"/>
-    <w:lsdException w:name="Intense Reference" w:semiHidden="0" w:uiPriority="32" w:unhideWhenUsed="0" w:qFormat="1"/>
-    <w:lsdException w:name="Book Title" w:semiHidden="0" w:uiPriority="33" w:unhideWhenUsed="0" w:qFormat="1"/>
-    <w:lsdException w:name="Bibliography" w:uiPriority="37"/>
-    <w:lsdException w:name="TOC Heading" w:uiPriority="39" w:qFormat="1"/>
-  </w:latentStyles>
-  <w:style w:type="paragraph" w:default="1" w:styleId="Normal">
-    <w:name w:val="Normal"/>
-    <w:qFormat/>
-  </w:style>
-  <w:style w:type="character" w:default="1" w:styleId="Fontepargpadro">
-    <w:name w:val="Default Paragraph Font"/>
-    <w:uiPriority w:val="1"/>
-    <w:semiHidden/>
-    <w:unhideWhenUsed/>
-  </w:style>
-  <w:style w:type="table" w:default="1" w:styleId="Tabelanormal">
-    <w:name w:val="Normal Table"/>
-    <w:uiPriority w:val="99"/>
-    <w:semiHidden/>
-    <w:unhideWhenUsed/>
-    <w:tblPr>
-      <w:tblInd w:w="0" w:type="dxa"/>
-      <w:tblCellMar>
-        <w:top w:w="0" w:type="dxa"/>
-        <w:left w:w="108" w:type="dxa"/>
-        <w:bottom w:w="0" w:type="dxa"/>
-        <w:right w:w="108" w:type="dxa"/>
-      </w:tblCellMar>
-    </w:tblPr>
-  </w:style>
-  <w:style w:type="numbering" w:default="1" w:styleId="Semlista">
-    <w:name w:val="No List"/>
-    <w:uiPriority w:val="99"/>
-    <w:semiHidden/>
-    <w:unhideWhenUsed/>
-  </w:style>
-  <w:style w:type="character" w:styleId="TextodoEspaoReservado">
-    <w:name w:val="Placeholder Text"/>
-    <w:basedOn w:val="Fontepargpadro"/>
-    <w:uiPriority w:val="99"/>
-    <w:semiHidden/>
-    <w:rsid w:val="0084532F"/>
-    <w:rPr>
-      <w:color w:val="808080"/>
-    </w:rPr>
-  </w:style>
-</w:styles>
-</file>
-
-<file path=word/glossary/stylesWithEffects.xml><?xml version="1.0" encoding="utf-8"?>
-<w:styles xmlns:wpc="http://schemas.microsoft.com/office/word/2010/wordprocessingCanvas" xmlns:mc="http://schemas.openxmlformats.org/markup-compatibility/2006" xmlns:o="urn:schemas-microsoft-com:office:office" xmlns:r="http://schemas.openxmlformats.org/officeDocument/2006/relationships" xmlns:m="http://schemas.openxmlformats.org/officeDocument/2006/math" xmlns:v="urn:schemas-microsoft-com:vml" xmlns:wp14="http://schemas.microsoft.com/office/word/2010/wordprocessingDrawing" xmlns:wp="http://schemas.openxmlformats.org/drawingml/2006/wordprocessingDrawing" xmlns:w10="urn:schemas-microsoft-com:office:word" xmlns:w="http://schemas.openxmlformats.org/wordprocessingml/2006/main" xmlns:w14="http://schemas.microsoft.com/office/word/2010/wordml" xmlns:wpg="http://schemas.microsoft.com/office/word/2010/wordprocessingGroup" xmlns:wpi="http://schemas.microsoft.com/office/word/2010/wordprocessingInk" xmlns:wne="http://schemas.microsoft.com/office/word/2006/wordml" xmlns:wps="http://schemas.microsoft.com/office/word/2010/wordprocessingShape" mc:Ignorable="w14 wp14">
-  <w:docDefaults>
-    <w:rPrDefault>
-      <w:rPr>
-        <w:rFonts w:asciiTheme="minorHAnsi" w:eastAsiaTheme="minorEastAsia" w:hAnsiTheme="minorHAnsi" w:cstheme="minorBidi"/>
-        <w:sz w:val="22"/>
-        <w:szCs w:val="22"/>
-        <w:lang w:val="pt-BR" w:eastAsia="pt-BR" w:bidi="ar-SA"/>
-      </w:rPr>
-    </w:rPrDefault>
-    <w:pPrDefault>
-      <w:pPr>
-        <w:spacing w:after="200" w:line="276" w:lineRule="auto"/>
-      </w:pPr>
-    </w:pPrDefault>
-  </w:docDefaults>
-  <w:latentStyles w:defLockedState="0" w:defUIPriority="99" w:defSemiHidden="1" w:defUnhideWhenUsed="1" w:defQFormat="0" w:count="267">
-    <w:lsdException w:name="Normal" w:semiHidden="0" w:uiPriority="0" w:unhideWhenUsed="0" w:qFormat="1"/>
-    <w:lsdException w:name="heading 1" w:semiHidden="0" w:uiPriority="9" w:unhideWhenUsed="0" w:qFormat="1"/>
-    <w:lsdException w:name="heading 2" w:uiPriority="9" w:qFormat="1"/>
-    <w:lsdException w:name="heading 3" w:uiPriority="9" w:qFormat="1"/>
-    <w:lsdException w:name="heading 4" w:uiPriority="9" w:qFormat="1"/>
-    <w:lsdException w:name="heading 5" w:uiPriority="9" w:qFormat="1"/>
-    <w:lsdException w:name="heading 6" w:uiPriority="9" w:qFormat="1"/>
-    <w:lsdException w:name="heading 7" w:uiPriority="9" w:qFormat="1"/>
-    <w:lsdException w:name="heading 8" w:uiPriority="9" w:qFormat="1"/>
-    <w:lsdException w:name="heading 9" w:uiPriority="9" w:qFormat="1"/>
-    <w:lsdException w:name="toc 1" w:uiPriority="39"/>
-    <w:lsdException w:name="toc 2" w:uiPriority="39"/>
-    <w:lsdException w:name="toc 3" w:uiPriority="39"/>
-    <w:lsdException w:name="toc 4" w:uiPriority="39"/>
-    <w:lsdException w:name="toc 5" w:uiPriority="39"/>
-    <w:lsdException w:name="toc 6" w:uiPriority="39"/>
-    <w:lsdException w:name="toc 7" w:uiPriority="39"/>
-    <w:lsdException w:name="toc 8" w:uiPriority="39"/>
-    <w:lsdException w:name="toc 9" w:uiPriority="39"/>
-    <w:lsdException w:name="caption" w:uiPriority="35" w:qFormat="1"/>
-    <w:lsdException w:name="Title" w:semiHidden="0" w:uiPriority="10" w:unhideWhenUsed="0" w:qFormat="1"/>
-    <w:lsdException w:name="Default Paragraph Font" w:uiPriority="1"/>
-    <w:lsdException w:name="Subtitle" w:semiHidden="0" w:uiPriority="11" w:unhideWhenUsed="0" w:qFormat="1"/>
-    <w:lsdException w:name="Strong" w:semiHidden="0" w:uiPriority="22" w:unhideWhenUsed="0" w:qFormat="1"/>
-    <w:lsdException w:name="Emphasis" w:semiHidden="0" w:uiPriority="20" w:unhideWhenUsed="0" w:qFormat="1"/>
-    <w:lsdException w:name="Table Grid" w:semiHidden="0" w:uiPriority="59" w:unhideWhenUsed="0"/>
-    <w:lsdException w:name="Placeholder Text" w:unhideWhenUsed="0"/>
-    <w:lsdException w:name="No Spacing" w:semiHidden="0" w:uiPriority="1" w:unhideWhenUsed="0" w:qFormat="1"/>
-    <w:lsdException w:name="Light Shading" w:semiHidden="0" w:uiPriority="60" w:unhideWhenUsed="0"/>
-    <w:lsdException w:name="Light List" w:semiHidden="0" w:uiPriority="61" w:unhideWhenUsed="0"/>
-    <w:lsdException w:name="Light Grid" w:semiHidden="0" w:uiPriority="62" w:unhideWhenUsed="0"/>
-    <w:lsdException w:name="Medium Shading 1" w:semiHidden="0" w:uiPriority="63" w:unhideWhenUsed="0"/>
-    <w:lsdException w:name="Medium Shading 2" w:semiHidden="0" w:uiPriority="64" w:unhideWhenUsed="0"/>
-    <w:lsdException w:name="Medium List 1" w:semiHidden="0" w:uiPriority="65" w:unhideWhenUsed="0"/>
-    <w:lsdException w:name="Medium List 2" w:semiHidden="0" w:uiPriority="66" w:unhideWhenUsed="0"/>
-    <w:lsdException w:name="Medium Grid 1" w:semiHidden="0" w:uiPriority="67" w:unhideWhenUsed="0"/>
-    <w:lsdException w:name="Medium Grid 2" w:semiHidden="0" w:uiPriority="68" w:unhideWhenUsed="0"/>
-    <w:lsdException w:name="Medium Grid 3" w:semiHidden="0" w:uiPriority="69" w:unhideWhenUsed="0"/>
-    <w:lsdException w:name="Dark List" w:semiHidden="0" w:uiPriority="70" w:unhideWhenUsed="0"/>
-    <w:lsdException w:name="Colorful Shading" w:semiHidden="0" w:uiPriority="71" w:unhideWhenUsed="0"/>
-    <w:lsdException w:name="Colorful List" w:semiHidden="0" w:uiPriority="72" w:unhideWhenUsed="0"/>
-    <w:lsdException w:name="Colorful Grid" w:semiHidden="0" w:uiPriority="73" w:unhideWhenUsed="0"/>
-    <w:lsdException w:name="Light Shading Accent 1" w:semiHidden="0" w:uiPriority="60" w:unhideWhenUsed="0"/>
-    <w:lsdException w:name="Light List Accent 1" w:semiHidden="0" w:uiPriority="61" w:unhideWhenUsed="0"/>
-    <w:lsdException w:name="Light Grid Accent 1" w:semiHidden="0" w:uiPriority="62" w:unhideWhenUsed="0"/>
-    <w:lsdException w:name="Medium Shading 1 Accent 1" w:semiHidden="0" w:uiPriority="63" w:unhideWhenUsed="0"/>
-    <w:lsdException w:name="Medium Shading 2 Accent 1" w:semiHidden="0" w:uiPriority="64" w:unhideWhenUsed="0"/>
-    <w:lsdException w:name="Medium List 1 Accent 1" w:semiHidden="0" w:uiPriority="65" w:unhideWhenUsed="0"/>
-    <w:lsdException w:name="Revision" w:unhideWhenUsed="0"/>
-    <w:lsdException w:name="List Paragraph" w:semiHidden="0" w:uiPriority="34" w:unhideWhenUsed="0" w:qFormat="1"/>
-    <w:lsdException w:name="Quote" w:semiHidden="0" w:uiPriority="29" w:unhideWhenUsed="0" w:qFormat="1"/>
-    <w:lsdException w:name="Intense Quote" w:semiHidden="0" w:uiPriority="30" w:unhideWhenUsed="0" w:qFormat="1"/>
-    <w:lsdException w:name="Medium List 2 Accent 1" w:semiHidden="0" w:uiPriority="66" w:unhideWhenUsed="0"/>
-    <w:lsdException w:name="Medium Grid 1 Accent 1" w:semiHidden="0" w:uiPriority="67" w:unhideWhenUsed="0"/>
-    <w:lsdException w:name="Medium Grid 2 Accent 1" w:semiHidden="0" w:uiPriority="68" w:unhideWhenUsed="0"/>
-    <w:lsdException w:name="Medium Grid 3 Accent 1" w:semiHidden="0" w:uiPriority="69" w:unhideWhenUsed="0"/>
-    <w:lsdException w:name="Dark List Accent 1" w:semiHidden="0" w:uiPriority="70" w:unhideWhenUsed="0"/>
-    <w:lsdException w:name="Colorful Shading Accent 1" w:semiHidden="0" w:uiPriority="71" w:unhideWhenUsed="0"/>
-    <w:lsdException w:name="Colorful List Accent 1" w:semiHidden="0" w:uiPriority="72" w:unhideWhenUsed="0"/>
-    <w:lsdException w:name="Colorful Grid Accent 1" w:semiHidden="0" w:uiPriority="73" w:unhideWhenUsed="0"/>
-    <w:lsdException w:name="Light Shading Accent 2" w:semiHidden="0" w:uiPriority="60" w:unhideWhenUsed="0"/>
-    <w:lsdException w:name="Light List Accent 2" w:semiHidden="0" w:uiPriority="61" w:unhideWhenUsed="0"/>
-    <w:lsdException w:name="Light Grid Accent 2" w:semiHidden="0" w:uiPriority="62" w:unhideWhenUsed="0"/>
-    <w:lsdException w:name="Medium Shading 1 Accent 2" w:semiHidden="0" w:uiPriority="63" w:unhideWhenUsed="0"/>
-    <w:lsdException w:name="Medium Shading 2 Accent 2" w:semiHidden="0" w:uiPriority="64" w:unhideWhenUsed="0"/>
-    <w:lsdException w:name="Medium List 1 Accent 2" w:semiHidden="0" w:uiPriority="65" w:unhideWhenUsed="0"/>
-    <w:lsdException w:name="Medium List 2 Accent 2" w:semiHidden="0" w:uiPriority="66" w:unhideWhenUsed="0"/>
-    <w:lsdException w:name="Medium Grid 1 Accent 2" w:semiHidden="0" w:uiPriority="67" w:unhideWhenUsed="0"/>
-    <w:lsdException w:name="Medium Grid 2 Accent 2" w:semiHidden="0" w:uiPriority="68" w:unhideWhenUsed="0"/>
-    <w:lsdException w:name="Medium Grid 3 Accent 2" w:semiHidden="0" w:uiPriority="69" w:unhideWhenUsed="0"/>
-    <w:lsdException w:name="Dark List Accent 2" w:semiHidden="0" w:uiPriority="70" w:unhideWhenUsed="0"/>
-    <w:lsdException w:name="Colorful Shading Accent 2" w:semiHidden="0" w:uiPriority="71" w:unhideWhenUsed="0"/>
-    <w:lsdException w:name="Colorful List Accent 2" w:semiHidden="0" w:uiPriority="72" w:unhideWhenUsed="0"/>
-    <w:lsdException w:name="Colorful Grid Accent 2" w:semiHidden="0" w:uiPriority="73" w:unhideWhenUsed="0"/>
-    <w:lsdException w:name="Light Shading Accent 3" w:semiHidden="0" w:uiPriority="60" w:unhideWhenUsed="0"/>
-    <w:lsdException w:name="Light List Accent 3" w:semiHidden="0" w:uiPriority="61" w:unhideWhenUsed="0"/>
-    <w:lsdException w:name="Light Grid Accent 3" w:semiHidden="0" w:uiPriority="62" w:unhideWhenUsed="0"/>
-    <w:lsdException w:name="Medium Shading 1 Accent 3" w:semiHidden="0" w:uiPriority="63" w:unhideWhenUsed="0"/>
-    <w:lsdException w:name="Medium Shading 2 Accent 3" w:semiHidden="0" w:uiPriority="64" w:unhideWhenUsed="0"/>
-    <w:lsdException w:name="Medium List 1 Accent 3" w:semiHidden="0" w:uiPriority="65" w:unhideWhenUsed="0"/>
-    <w:lsdException w:name="Medium List 2 Accent 3" w:semiHidden="0" w:uiPriority="66" w:unhideWhenUsed="0"/>
-    <w:lsdException w:name="Medium Grid 1 Accent 3" w:semiHidden="0" w:uiPriority="67" w:unhideWhenUsed="0"/>
-    <w:lsdException w:name="Medium Grid 2 Accent 3" w:semiHidden="0" w:uiPriority="68" w:unhideWhenUsed="0"/>
-    <w:lsdException w:name="Medium Grid 3 Accent 3" w:semiHidden="0" w:uiPriority="69" w:unhideWhenUsed="0"/>
-    <w:lsdException w:name="Dark List Accent 3" w:semiHidden="0" w:uiPriority="70" w:unhideWhenUsed="0"/>
-    <w:lsdException w:name="Colorful Shading Accent 3" w:semiHidden="0" w:uiPriority="71" w:unhideWhenUsed="0"/>
-    <w:lsdException w:name="Colorful List Accent 3" w:semiHidden="0" w:uiPriority="72" w:unhideWhenUsed="0"/>
-    <w:lsdException w:name="Colorful Grid Accent 3" w:semiHidden="0" w:uiPriority="73" w:unhideWhenUsed="0"/>
-    <w:lsdException w:name="Light Shading Accent 4" w:semiHidden="0" w:uiPriority="60" w:unhideWhenUsed="0"/>
-    <w:lsdException w:name="Light List Accent 4" w:semiHidden="0" w:uiPriority="61" w:unhideWhenUsed="0"/>
-    <w:lsdException w:name="Light Grid Accent 4" w:semiHidden="0" w:uiPriority="62" w:unhideWhenUsed="0"/>
-    <w:lsdException w:name="Medium Shading 1 Accent 4" w:semiHidden="0" w:uiPriority="63" w:unhideWhenUsed="0"/>
-    <w:lsdException w:name="Medium Shading 2 Accent 4" w:semiHidden="0" w:uiPriority="64" w:unhideWhenUsed="0"/>
-    <w:lsdException w:name="Medium List 1 Accent 4" w:semiHidden="0" w:uiPriority="65" w:unhideWhenUsed="0"/>
-    <w:lsdException w:name="Medium List 2 Accent 4" w:semiHidden="0" w:uiPriority="66" w:unhideWhenUsed="0"/>
-    <w:lsdException w:name="Medium Grid 1 Accent 4" w:semiHidden="0" w:uiPriority="67" w:unhideWhenUsed="0"/>
-    <w:lsdException w:name="Medium Grid 2 Accent 4" w:semiHidden="0" w:uiPriority="68" w:unhideWhenUsed="0"/>
-    <w:lsdException w:name="Medium Grid 3 Accent 4" w:semiHidden="0" w:uiPriority="69" w:unhideWhenUsed="0"/>
-    <w:lsdException w:name="Dark List Accent 4" w:semiHidden="0" w:uiPriority="70" w:unhideWhenUsed="0"/>
-    <w:lsdException w:name="Colorful Shading Accent 4" w:semiHidden="0" w:uiPriority="71" w:unhideWhenUsed="0"/>
-    <w:lsdException w:name="Colorful List Accent 4" w:semiHidden="0" w:uiPriority="72" w:unhideWhenUsed="0"/>
-    <w:lsdException w:name="Colorful Grid Accent 4" w:semiHidden="0" w:uiPriority="73" w:unhideWhenUsed="0"/>
-    <w:lsdException w:name="Light Shading Accent 5" w:semiHidden="0" w:uiPriority="60" w:unhideWhenUsed="0"/>
-    <w:lsdException w:name="Light List Accent 5" w:semiHidden="0" w:uiPriority="61" w:unhideWhenUsed="0"/>
-    <w:lsdException w:name="Light Grid Accent 5" w:semiHidden="0" w:uiPriority="62" w:unhideWhenUsed="0"/>
-    <w:lsdException w:name="Medium Shading 1 Accent 5" w:semiHidden="0" w:uiPriority="63" w:unhideWhenUsed="0"/>
-    <w:lsdException w:name="Medium Shading 2 Accent 5" w:semiHidden="0" w:uiPriority="64" w:unhideWhenUsed="0"/>
-    <w:lsdException w:name="Medium List 1 Accent 5" w:semiHidden="0" w:uiPriority="65" w:unhideWhenUsed="0"/>
-    <w:lsdException w:name="Medium List 2 Accent 5" w:semiHidden="0" w:uiPriority="66" w:unhideWhenUsed="0"/>
-    <w:lsdException w:name="Medium Grid 1 Accent 5" w:semiHidden="0" w:uiPriority="67" w:unhideWhenUsed="0"/>
-    <w:lsdException w:name="Medium Grid 2 Accent 5" w:semiHidden="0" w:uiPriority="68" w:unhideWhenUsed="0"/>
-    <w:lsdException w:name="Medium Grid 3 Accent 5" w:semiHidden="0" w:uiPriority="69" w:unhideWhenUsed="0"/>
-    <w:lsdException w:name="Dark List Accent 5" w:semiHidden="0" w:uiPriority="70" w:unhideWhenUsed="0"/>
-    <w:lsdException w:name="Colorful Shading Accent 5" w:semiHidden="0" w:uiPriority="71" w:unhideWhenUsed="0"/>
-    <w:lsdException w:name="Colorful List Accent 5" w:semiHidden="0" w:uiPriority="72" w:unhideWhenUsed="0"/>
-    <w:lsdException w:name="Colorful Grid Accent 5" w:semiHidden="0" w:uiPriority="73" w:unhideWhenUsed="0"/>
-    <w:lsdException w:name="Light Shading Accent 6" w:semiHidden="0" w:uiPriority="60" w:unhideWhenUsed="0"/>
-    <w:lsdException w:name="Light List Accent 6" w:semiHidden="0" w:uiPriority="61" w:unhideWhenUsed="0"/>
-    <w:lsdException w:name="Light Grid Accent 6" w:semiHidden="0" w:uiPriority="62" w:unhideWhenUsed="0"/>
-    <w:lsdException w:name="Medium Shading 1 Accent 6" w:semiHidden="0" w:uiPriority="63" w:unhideWhenUsed="0"/>
-    <w:lsdException w:name="Medium Shading 2 Accent 6" w:semiHidden="0" w:uiPriority="64" w:unhideWhenUsed="0"/>
-    <w:lsdException w:name="Medium List 1 Accent 6" w:semiHidden="0" w:uiPriority="65" w:unhideWhenUsed="0"/>
-    <w:lsdException w:name="Medium List 2 Accent 6" w:semiHidden="0" w:uiPriority="66" w:unhideWhenUsed="0"/>
-    <w:lsdException w:name="Medium Grid 1 Accent 6" w:semiHidden="0" w:uiPriority="67" w:unhideWhenUsed="0"/>
-    <w:lsdException w:name="Medium Grid 2 Accent 6" w:semiHidden="0" w:uiPriority="68" w:unhideWhenUsed="0"/>
-    <w:lsdException w:name="Medium Grid 3 Accent 6" w:semiHidden="0" w:uiPriority="69" w:unhideWhenUsed="0"/>
-    <w:lsdException w:name="Dark List Accent 6" w:semiHidden="0" w:uiPriority="70" w:unhideWhenUsed="0"/>
-    <w:lsdException w:name="Colorful Shading Accent 6" w:semiHidden="0" w:uiPriority="71" w:unhideWhenUsed="0"/>
-    <w:lsdException w:name="Colorful List Accent 6" w:semiHidden="0" w:uiPriority="72" w:unhideWhenUsed="0"/>
-    <w:lsdException w:name="Colorful Grid Accent 6" w:semiHidden="0" w:uiPriority="73" w:unhideWhenUsed="0"/>
-    <w:lsdException w:name="Subtle Emphasis" w:semiHidden="0" w:uiPriority="19" w:unhideWhenUsed="0" w:qFormat="1"/>
-    <w:lsdException w:name="Intense Emphasis" w:semiHidden="0" w:uiPriority="21" w:unhideWhenUsed="0" w:qFormat="1"/>
-    <w:lsdException w:name="Subtle Reference" w:semiHidden="0" w:uiPriority="31" w:unhideWhenUsed="0" w:qFormat="1"/>
-    <w:lsdException w:name="Intense Reference" w:semiHidden="0" w:uiPriority="32" w:unhideWhenUsed="0" w:qFormat="1"/>
-    <w:lsdException w:name="Book Title" w:semiHidden="0" w:uiPriority="33" w:unhideWhenUsed="0" w:qFormat="1"/>
-    <w:lsdException w:name="Bibliography" w:uiPriority="37"/>
-    <w:lsdException w:name="TOC Heading" w:uiPriority="39" w:qFormat="1"/>
-  </w:latentStyles>
-  <w:style w:type="paragraph" w:default="1" w:styleId="Normal">
-    <w:name w:val="Normal"/>
-    <w:qFormat/>
-  </w:style>
-  <w:style w:type="character" w:default="1" w:styleId="Fontepargpadro">
-    <w:name w:val="Default Paragraph Font"/>
-    <w:uiPriority w:val="1"/>
-    <w:semiHidden/>
-    <w:unhideWhenUsed/>
-  </w:style>
-  <w:style w:type="table" w:default="1" w:styleId="Tabelanormal">
-    <w:name w:val="Normal Table"/>
-    <w:uiPriority w:val="99"/>
-    <w:semiHidden/>
-    <w:unhideWhenUsed/>
-    <w:tblPr>
-      <w:tblInd w:w="0" w:type="dxa"/>
-      <w:tblCellMar>
-        <w:top w:w="0" w:type="dxa"/>
-        <w:left w:w="108" w:type="dxa"/>
-        <w:bottom w:w="0" w:type="dxa"/>
-        <w:right w:w="108" w:type="dxa"/>
-      </w:tblCellMar>
-    </w:tblPr>
-  </w:style>
-  <w:style w:type="numbering" w:default="1" w:styleId="Semlista">
-    <w:name w:val="No List"/>
-    <w:uiPriority w:val="99"/>
-    <w:semiHidden/>
-    <w:unhideWhenUsed/>
-  </w:style>
-  <w:style w:type="character" w:styleId="TextodoEspaoReservado">
-    <w:name w:val="Placeholder Text"/>
-    <w:basedOn w:val="Fontepargpadro"/>
-    <w:uiPriority w:val="99"/>
-    <w:semiHidden/>
-    <w:rsid w:val="0084532F"/>
-    <w:rPr>
-      <w:color w:val="808080"/>
-    </w:rPr>
-  </w:style>
-</w:styles>
-</file>
-
-<file path=word/glossary/webSettings.xml><?xml version="1.0" encoding="utf-8"?>
-<w:webSettings xmlns:mc="http://schemas.openxmlformats.org/markup-compatibility/2006" xmlns:r="http://schemas.openxmlformats.org/officeDocument/2006/relationships" xmlns:w="http://schemas.openxmlformats.org/wordprocessingml/2006/main" xmlns:w14="http://schemas.microsoft.com/office/word/2010/wordml" mc:Ignorable="w14">
-  <w:optimizeForBrowser/>
-  <w:allowPNG/>
-</w:webSettings>
-</file>
-
 <file path=word/theme/theme1.xml><?xml version="1.0" encoding="utf-8"?>
 <a:theme xmlns:a="http://schemas.openxmlformats.org/drawingml/2006/main" name="Tema do Office">
   <a:themeElements>
@@ -31994,7 +33222,7 @@
 </file>
 
 <file path=customXml/itemProps1.xml><?xml version="1.0" encoding="utf-8"?>
-<ds:datastoreItem xmlns:ds="http://schemas.openxmlformats.org/officeDocument/2006/customXml" ds:itemID="{FFC2E979-617E-4954-AF5D-94C5C27E0BE0}">
+<ds:datastoreItem xmlns:ds="http://schemas.openxmlformats.org/officeDocument/2006/customXml" ds:itemID="{0DE52320-683D-47CB-B27E-318B8062B72E}">
   <ds:schemaRefs>
     <ds:schemaRef ds:uri="http://schemas.openxmlformats.org/officeDocument/2006/bibliography"/>
   </ds:schemaRefs>

</xml_diff>

<commit_message>
Finalizado o capítulo de OFDM
</commit_message>
<xml_diff>
--- a/Monografia-UEMA.docx
+++ b/Monografia-UEMA.docx
@@ -2366,6 +2366,85 @@
           <w:sz w:val="22"/>
           <w:szCs w:val="22"/>
         </w:rPr>
+        <w:t>TS</w:t>
+      </w:r>
+      <w:r>
+        <w:rPr>
+          <w:sz w:val="22"/>
+          <w:szCs w:val="22"/>
+        </w:rPr>
+        <w:tab/>
+        <w:t>Tempo de Símbolo</w:t>
+      </w:r>
+    </w:p>
+    <w:p>
+      <w:pPr>
+        <w:pStyle w:val="TCCListasTextoAbreviaturaseGlossrio"/>
+        <w:rPr>
+          <w:sz w:val="22"/>
+          <w:szCs w:val="22"/>
+        </w:rPr>
+      </w:pPr>
+      <w:r>
+        <w:rPr>
+          <w:sz w:val="22"/>
+          <w:szCs w:val="22"/>
+        </w:rPr>
+        <w:t>TU</w:t>
+      </w:r>
+      <w:r>
+        <w:rPr>
+          <w:sz w:val="22"/>
+          <w:szCs w:val="22"/>
+        </w:rPr>
+        <w:tab/>
+        <w:t xml:space="preserve">Tempo </w:t>
+      </w:r>
+      <w:r>
+        <w:rPr>
+          <w:sz w:val="22"/>
+          <w:szCs w:val="22"/>
+        </w:rPr>
+        <w:t>Útil</w:t>
+      </w:r>
+    </w:p>
+    <w:p>
+      <w:pPr>
+        <w:pStyle w:val="TCCListasTextoAbreviaturaseGlossrio"/>
+        <w:rPr>
+          <w:sz w:val="22"/>
+          <w:szCs w:val="22"/>
+        </w:rPr>
+      </w:pPr>
+      <w:r>
+        <w:rPr>
+          <w:sz w:val="22"/>
+          <w:szCs w:val="22"/>
+        </w:rPr>
+        <w:t>TG</w:t>
+      </w:r>
+      <w:r>
+        <w:rPr>
+          <w:sz w:val="22"/>
+          <w:szCs w:val="22"/>
+        </w:rPr>
+        <w:tab/>
+        <w:t>Tempo de Guarda</w:t>
+      </w:r>
+    </w:p>
+    <w:p>
+      <w:pPr>
+        <w:pStyle w:val="TCCListasTextoAbreviaturaseGlossrio"/>
+        <w:rPr>
+          <w:sz w:val="22"/>
+          <w:szCs w:val="22"/>
+        </w:rPr>
+      </w:pPr>
+      <w:r>
+        <w:rPr>
+          <w:sz w:val="22"/>
+          <w:szCs w:val="22"/>
+        </w:rPr>
         <w:t>OFDMA</w:t>
       </w:r>
       <w:r>
@@ -2869,7 +2948,7 @@
             <w:noProof/>
             <w:webHidden/>
           </w:rPr>
-          <w:t>16</w:t>
+          <w:t>18</w:t>
         </w:r>
         <w:r>
           <w:rPr>
@@ -2940,7 +3019,7 @@
             <w:noProof/>
             <w:webHidden/>
           </w:rPr>
-          <w:t>17</w:t>
+          <w:t>19</w:t>
         </w:r>
         <w:r>
           <w:rPr>
@@ -3011,7 +3090,7 @@
             <w:noProof/>
             <w:webHidden/>
           </w:rPr>
-          <w:t>17</w:t>
+          <w:t>19</w:t>
         </w:r>
         <w:r>
           <w:rPr>
@@ -3130,7 +3209,7 @@
             <w:noProof/>
             <w:webHidden/>
           </w:rPr>
-          <w:t>16</w:t>
+          <w:t>18</w:t>
         </w:r>
         <w:r>
           <w:rPr>
@@ -3201,7 +3280,7 @@
             <w:noProof/>
             <w:webHidden/>
           </w:rPr>
-          <w:t>17</w:t>
+          <w:t>19</w:t>
         </w:r>
         <w:r>
           <w:rPr>
@@ -13549,7 +13628,23 @@
           <w:sz w:val="22"/>
           <w:szCs w:val="22"/>
         </w:rPr>
-        <w:t xml:space="preserve">, o sinal terá, no mínimo, 64 subportadoras, todas elas serão somadas formando apenas uma onda resultante e cada onda estará um frequência diferente e múltipla uma da outra. O fato que uma onda está em uma frequência múltipla da outra faz com que não haja interferência de </w:t>
+        <w:t xml:space="preserve">, o sinal terá, no </w:t>
+      </w:r>
+      <w:proofErr w:type="gramStart"/>
+      <w:r>
+        <w:rPr>
+          <w:sz w:val="22"/>
+          <w:szCs w:val="22"/>
+        </w:rPr>
+        <w:t>mínimo</w:t>
+      </w:r>
+      <w:proofErr w:type="gramEnd"/>
+      <w:r>
+        <w:rPr>
+          <w:sz w:val="22"/>
+          <w:szCs w:val="22"/>
+        </w:rPr>
+        <w:t xml:space="preserve">, 64 subportadoras, todas elas serão somadas formando apenas uma onda resultante e cada onda estará um frequência diferente e múltipla uma da outra. O fato que uma onda está em uma frequência múltipla da outra faz com que não haja interferência de </w:t>
       </w:r>
       <w:proofErr w:type="spellStart"/>
       <w:r>
@@ -19895,7 +19990,6 @@
                                 </w:rPr>
                                 <w:fldChar w:fldCharType="separate"/>
                               </w:r>
-                              <w:proofErr w:type="gramStart"/>
                               <w:r>
                                 <w:rPr>
                                   <w:noProof/>
@@ -19909,6 +20003,7 @@
                                 </w:rPr>
                                 <w:fldChar w:fldCharType="end"/>
                               </w:r>
+                              <w:proofErr w:type="gramStart"/>
                               <w:r>
                                 <w:rPr>
                                   <w:sz w:val="20"/>
@@ -19956,33 +20051,10 @@
           <mc:Fallback>
             <w:pict>
               <v:group id="Grupo 38" o:spid="_x0000_s1058" style="position:absolute;left:0;text-align:left;margin-left:29.65pt;margin-top:7.25pt;width:414.35pt;height:231.3pt;z-index:251697664;mso-width-relative:margin" coordsize="53486,29375" o:gfxdata="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">
-                <v:shapetype id="_x0000_t75" coordsize="21600,21600" o:spt="75" o:preferrelative="t" path="m@4@5l@4@11@9@11@9@5xe" filled="f" stroked="f">
-                  <v:stroke joinstyle="miter"/>
-                  <v:formulas>
-                    <v:f eqn="if lineDrawn pixelLineWidth 0"/>
-                    <v:f eqn="sum @0 1 0"/>
-                    <v:f eqn="sum 0 0 @1"/>
-                    <v:f eqn="prod @2 1 2"/>
-                    <v:f eqn="prod @3 21600 pixelWidth"/>
-                    <v:f eqn="prod @3 21600 pixelHeight"/>
-                    <v:f eqn="sum @0 0 1"/>
-                    <v:f eqn="prod @6 1 2"/>
-                    <v:f eqn="prod @7 21600 pixelWidth"/>
-                    <v:f eqn="sum @8 21600 0"/>
-                    <v:f eqn="prod @7 21600 pixelHeight"/>
-                    <v:f eqn="sum @10 21600 0"/>
-                  </v:formulas>
-                  <v:path o:extrusionok="f" gradientshapeok="t" o:connecttype="rect"/>
-                  <o:lock v:ext="edit" aspectratio="t"/>
-                </v:shapetype>
                 <v:shape id="Imagem 36" o:spid="_x0000_s1059" type="#_x0000_t75" style="position:absolute;width:53483;height:26224;visibility:visible;mso-wrap-style:square" o:gfxdata="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">
                   <v:imagedata r:id="rId40" o:title="rice"/>
                   <v:path arrowok="t"/>
                 </v:shape>
-                <v:shapetype id="_x0000_t202" coordsize="21600,21600" o:spt="202" path="m,l,21600r21600,l21600,xe">
-                  <v:stroke joinstyle="miter"/>
-                  <v:path gradientshapeok="t" o:connecttype="rect"/>
-                </v:shapetype>
                 <v:shape id="Caixa de texto 37" o:spid="_x0000_s1060" type="#_x0000_t202" style="position:absolute;top:26390;width:53486;height:2985;visibility:visible;mso-wrap-style:square;v-text-anchor:top" o:gfxdata="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" stroked="f">
                   <v:textbox inset="0,0,0,0">
                     <w:txbxContent>
@@ -20020,7 +20092,6 @@
                           </w:rPr>
                           <w:fldChar w:fldCharType="separate"/>
                         </w:r>
-                        <w:proofErr w:type="gramStart"/>
                         <w:r>
                           <w:rPr>
                             <w:noProof/>
@@ -20034,6 +20105,7 @@
                           </w:rPr>
                           <w:fldChar w:fldCharType="end"/>
                         </w:r>
+                        <w:proofErr w:type="gramStart"/>
                         <w:r>
                           <w:rPr>
                             <w:sz w:val="20"/>
@@ -21645,8 +21717,6 @@
         </w:rPr>
         <w:t>/h (PB3);</w:t>
       </w:r>
-      <w:bookmarkStart w:id="17" w:name="_GoBack"/>
-      <w:bookmarkEnd w:id="17"/>
     </w:p>
     <w:p>
       <w:pPr>
@@ -23801,19 +23871,800 @@
           <w:szCs w:val="22"/>
         </w:rPr>
       </w:pPr>
+      <w:r>
+        <w:rPr>
+          <w:color w:val="000000"/>
+          <w:sz w:val="22"/>
+          <w:szCs w:val="22"/>
+        </w:rPr>
+        <w:t>A técnica de transmissão OFDM é uma técnica de espalhamento espectral. Isso significa que ela usa toda a largura de banda do espectro que é fornecida, igual FHSS</w:t>
+      </w:r>
+      <w:r>
+        <w:rPr>
+          <w:color w:val="000000"/>
+          <w:sz w:val="22"/>
+          <w:szCs w:val="22"/>
+        </w:rPr>
+        <w:t xml:space="preserve"> e</w:t>
+      </w:r>
+      <w:r>
+        <w:rPr>
+          <w:color w:val="000000"/>
+          <w:sz w:val="22"/>
+          <w:szCs w:val="22"/>
+        </w:rPr>
+        <w:t xml:space="preserve"> DSSS. Erroneamente a OFDM é chamada </w:t>
+      </w:r>
+      <w:r>
+        <w:rPr>
+          <w:color w:val="000000"/>
+          <w:sz w:val="22"/>
+          <w:szCs w:val="22"/>
+        </w:rPr>
+        <w:lastRenderedPageBreak/>
+        <w:t xml:space="preserve">de técnica de modulação, por outro lado, ela admite que o sinal já esteja modulado com as modulações digitais QAM ou PSK. A técnica consiste em fatiar a faixa de frequência disponível em faixas menores múltiplas uma das outros e somar todas formando o sinal OFDM. Isso implica que o receptor deve ter uma sensibilidade em frequência maior e o sinal se torna mais sensível ao efeito multipercurso. Para resolver isso, é inserido prefixo cíclico no início sinal, dessa forma, o tempo de símbolo TS será agora a soma do tempo útil TU do sinal com o tempo TG do intervalo de guarda </w:t>
+      </w:r>
+      <w:r>
+        <w:rPr>
+          <w:sz w:val="22"/>
+          <w:szCs w:val="22"/>
+        </w:rPr>
+        <w:t>[5]</w:t>
+      </w:r>
+      <w:r>
+        <w:rPr>
+          <w:color w:val="000000"/>
+          <w:sz w:val="22"/>
+          <w:szCs w:val="22"/>
+        </w:rPr>
+        <w:t xml:space="preserve">. A maior vantagem da OFDM é que ela fornece uma economia de </w:t>
+      </w:r>
+      <w:r>
+        <w:rPr>
+          <w:color w:val="000000"/>
+          <w:sz w:val="22"/>
+          <w:szCs w:val="22"/>
+        </w:rPr>
+        <w:t>aproxima</w:t>
+      </w:r>
+      <w:r>
+        <w:rPr>
+          <w:color w:val="000000"/>
+          <w:sz w:val="22"/>
+          <w:szCs w:val="22"/>
+        </w:rPr>
+        <w:t xml:space="preserve">damente </w:t>
+      </w:r>
+      <w:r>
+        <w:rPr>
+          <w:sz w:val="22"/>
+          <w:szCs w:val="22"/>
+        </w:rPr>
+        <w:t>50%</w:t>
+      </w:r>
+      <w:r>
+        <w:rPr>
+          <w:color w:val="000000"/>
+          <w:sz w:val="22"/>
+          <w:szCs w:val="22"/>
+        </w:rPr>
+        <w:t xml:space="preserve"> da largura de banda, ou seja, se em FHSS é utilizado </w:t>
+      </w:r>
+      <w:proofErr w:type="gramStart"/>
+      <w:r>
+        <w:rPr>
+          <w:color w:val="000000"/>
+          <w:sz w:val="22"/>
+          <w:szCs w:val="22"/>
+        </w:rPr>
+        <w:t>10MHz</w:t>
+      </w:r>
+      <w:proofErr w:type="gramEnd"/>
+      <w:r>
+        <w:rPr>
+          <w:color w:val="000000"/>
+          <w:sz w:val="22"/>
+          <w:szCs w:val="22"/>
+        </w:rPr>
+        <w:t xml:space="preserve"> para transmitir 20Mbps</w:t>
+      </w:r>
+      <w:r>
+        <w:rPr>
+          <w:color w:val="000000"/>
+          <w:sz w:val="22"/>
+          <w:szCs w:val="22"/>
+        </w:rPr>
+        <w:t>, já</w:t>
+      </w:r>
+      <w:r>
+        <w:rPr>
+          <w:color w:val="000000"/>
+          <w:sz w:val="22"/>
+          <w:szCs w:val="22"/>
+        </w:rPr>
+        <w:t xml:space="preserve"> em OFDM</w:t>
+      </w:r>
+      <w:r>
+        <w:rPr>
+          <w:color w:val="000000"/>
+          <w:sz w:val="22"/>
+          <w:szCs w:val="22"/>
+        </w:rPr>
+        <w:t>,</w:t>
+      </w:r>
+      <w:r>
+        <w:rPr>
+          <w:color w:val="000000"/>
+          <w:sz w:val="22"/>
+          <w:szCs w:val="22"/>
+        </w:rPr>
+        <w:t xml:space="preserve"> é </w:t>
+      </w:r>
+      <w:r>
+        <w:rPr>
+          <w:color w:val="000000"/>
+          <w:sz w:val="22"/>
+          <w:szCs w:val="22"/>
+        </w:rPr>
+        <w:t>necessário</w:t>
+      </w:r>
+      <w:r>
+        <w:rPr>
+          <w:color w:val="000000"/>
+          <w:sz w:val="22"/>
+          <w:szCs w:val="22"/>
+        </w:rPr>
+        <w:t xml:space="preserve"> apenas 5MHz para transmitir os mesmo 20Mbps.</w:t>
+      </w:r>
     </w:p>
     <w:p>
       <w:pPr>
         <w:pStyle w:val="TCC0CorpoTexto"/>
-        <w:rPr>
-          <w:sz w:val="22"/>
-          <w:szCs w:val="22"/>
-        </w:rPr>
-      </w:pPr>
-    </w:p>
-    <w:p>
-      <w:pPr>
-        <w:pStyle w:val="TCCSubttuloNvel1"/>
+        <w:ind w:firstLine="0"/>
+        <w:rPr>
+          <w:sz w:val="22"/>
+          <w:szCs w:val="22"/>
+        </w:rPr>
+      </w:pPr>
+      <w:r>
+        <w:rPr>
+          <w:noProof/>
+          <w:color w:val="000000"/>
+          <w:sz w:val="22"/>
+          <w:szCs w:val="22"/>
+        </w:rPr>
+        <mc:AlternateContent>
+          <mc:Choice Requires="wpg">
+            <w:drawing>
+              <wp:anchor distT="0" distB="0" distL="114300" distR="114300" simplePos="0" relativeHeight="251700736" behindDoc="0" locked="0" layoutInCell="1" allowOverlap="1" wp14:anchorId="38B770AA" wp14:editId="7069EF24">
+                <wp:simplePos x="0" y="0"/>
+                <wp:positionH relativeFrom="column">
+                  <wp:posOffset>808990</wp:posOffset>
+                </wp:positionH>
+                <wp:positionV relativeFrom="paragraph">
+                  <wp:posOffset>110794</wp:posOffset>
+                </wp:positionV>
+                <wp:extent cx="4587875" cy="2071370"/>
+                <wp:effectExtent l="0" t="0" r="3175" b="5080"/>
+                <wp:wrapNone/>
+                <wp:docPr id="42" name="Grupo 42"/>
+                <wp:cNvGraphicFramePr/>
+                <a:graphic xmlns:a="http://schemas.openxmlformats.org/drawingml/2006/main">
+                  <a:graphicData uri="http://schemas.microsoft.com/office/word/2010/wordprocessingGroup">
+                    <wpg:wgp>
+                      <wpg:cNvGrpSpPr/>
+                      <wpg:grpSpPr>
+                        <a:xfrm>
+                          <a:off x="0" y="0"/>
+                          <a:ext cx="4587875" cy="2071370"/>
+                          <a:chOff x="0" y="0"/>
+                          <a:chExt cx="4587903" cy="2071370"/>
+                        </a:xfrm>
+                      </wpg:grpSpPr>
+                      <pic:pic xmlns:pic="http://schemas.openxmlformats.org/drawingml/2006/picture">
+                        <pic:nvPicPr>
+                          <pic:cNvPr id="40" name="Imagem 40" descr="C:\Users\Silas\Desktop\Monografia\figuras\intervalo_guarda.PNG"/>
+                          <pic:cNvPicPr>
+                            <a:picLocks noChangeAspect="1"/>
+                          </pic:cNvPicPr>
+                        </pic:nvPicPr>
+                        <pic:blipFill>
+                          <a:blip r:embed="rId41">
+                            <a:extLst>
+                              <a:ext uri="{28A0092B-C50C-407E-A947-70E740481C1C}">
+                                <a14:useLocalDpi xmlns:a14="http://schemas.microsoft.com/office/drawing/2010/main" val="0"/>
+                              </a:ext>
+                            </a:extLst>
+                          </a:blip>
+                          <a:srcRect/>
+                          <a:stretch>
+                            <a:fillRect/>
+                          </a:stretch>
+                        </pic:blipFill>
+                        <pic:spPr bwMode="auto">
+                          <a:xfrm>
+                            <a:off x="0" y="0"/>
+                            <a:ext cx="4587903" cy="1741336"/>
+                          </a:xfrm>
+                          <a:prstGeom prst="rect">
+                            <a:avLst/>
+                          </a:prstGeom>
+                          <a:noFill/>
+                          <a:ln>
+                            <a:noFill/>
+                          </a:ln>
+                        </pic:spPr>
+                      </pic:pic>
+                      <wps:wsp>
+                        <wps:cNvPr id="41" name="Caixa de texto 41"/>
+                        <wps:cNvSpPr txBox="1"/>
+                        <wps:spPr>
+                          <a:xfrm>
+                            <a:off x="0" y="1772920"/>
+                            <a:ext cx="4587875" cy="298450"/>
+                          </a:xfrm>
+                          <a:prstGeom prst="rect">
+                            <a:avLst/>
+                          </a:prstGeom>
+                          <a:solidFill>
+                            <a:prstClr val="white"/>
+                          </a:solidFill>
+                          <a:ln>
+                            <a:noFill/>
+                          </a:ln>
+                          <a:effectLst/>
+                        </wps:spPr>
+                        <wps:txbx>
+                          <w:txbxContent>
+                            <w:p>
+                              <w:pPr>
+                                <w:pStyle w:val="Legenda"/>
+                                <w:rPr>
+                                  <w:rFonts w:ascii="Times New Roman" w:hAnsi="Times New Roman"/>
+                                  <w:color w:val="000000"/>
+                                  <w:sz w:val="20"/>
+                                </w:rPr>
+                              </w:pPr>
+                              <w:r>
+                                <w:rPr>
+                                  <w:sz w:val="20"/>
+                                </w:rPr>
+                                <w:t xml:space="preserve">Figure </w:t>
+                              </w:r>
+                              <w:r>
+                                <w:rPr>
+                                  <w:sz w:val="20"/>
+                                </w:rPr>
+                                <w:t>13</w:t>
+                              </w:r>
+                              <w:r>
+                                <w:rPr>
+                                  <w:sz w:val="20"/>
+                                </w:rPr>
+                                <w:t xml:space="preserve"> - Intervalo de Guarda para OFDM</w:t>
+                              </w:r>
+                            </w:p>
+                          </w:txbxContent>
+                        </wps:txbx>
+                        <wps:bodyPr rot="0" spcFirstLastPara="0" vertOverflow="overflow" horzOverflow="overflow" vert="horz" wrap="square" lIns="0" tIns="0" rIns="0" bIns="0" numCol="1" spcCol="0" rtlCol="0" fromWordArt="0" anchor="t" anchorCtr="0" forceAA="0" compatLnSpc="1">
+                          <a:prstTxWarp prst="textNoShape">
+                            <a:avLst/>
+                          </a:prstTxWarp>
+                          <a:spAutoFit/>
+                        </wps:bodyPr>
+                      </wps:wsp>
+                    </wpg:wgp>
+                  </a:graphicData>
+                </a:graphic>
+              </wp:anchor>
+            </w:drawing>
+          </mc:Choice>
+          <mc:Fallback>
+            <w:pict>
+              <v:group id="Grupo 42" o:spid="_x0000_s1061" style="position:absolute;left:0;text-align:left;margin-left:63.7pt;margin-top:8.7pt;width:361.25pt;height:163.1pt;z-index:251700736" coordsize="45879,20713" o:gfxdata="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">
+                <v:shape id="Imagem 40" o:spid="_x0000_s1062" type="#_x0000_t75" style="position:absolute;width:45879;height:17413;visibility:visible;mso-wrap-style:square" o:gfxdata="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">
+                  <v:imagedata r:id="rId42" o:title="intervalo_guarda"/>
+                  <v:path arrowok="t"/>
+                </v:shape>
+                <v:shape id="Caixa de texto 41" o:spid="_x0000_s1063" type="#_x0000_t202" style="position:absolute;top:17729;width:45878;height:2984;visibility:visible;mso-wrap-style:square;v-text-anchor:top" o:gfxdata="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" stroked="f">
+                  <v:textbox style="mso-fit-shape-to-text:t" inset="0,0,0,0">
+                    <w:txbxContent>
+                      <w:p>
+                        <w:pPr>
+                          <w:pStyle w:val="Legenda"/>
+                          <w:rPr>
+                            <w:rFonts w:ascii="Times New Roman" w:hAnsi="Times New Roman"/>
+                            <w:color w:val="000000"/>
+                            <w:sz w:val="20"/>
+                          </w:rPr>
+                        </w:pPr>
+                        <w:r>
+                          <w:rPr>
+                            <w:sz w:val="20"/>
+                          </w:rPr>
+                          <w:t xml:space="preserve">Figure </w:t>
+                        </w:r>
+                        <w:r>
+                          <w:rPr>
+                            <w:sz w:val="20"/>
+                          </w:rPr>
+                          <w:t>13</w:t>
+                        </w:r>
+                        <w:r>
+                          <w:rPr>
+                            <w:sz w:val="20"/>
+                          </w:rPr>
+                          <w:t xml:space="preserve"> - Intervalo de Guarda para OFDM</w:t>
+                        </w:r>
+                      </w:p>
+                    </w:txbxContent>
+                  </v:textbox>
+                </v:shape>
+              </v:group>
+            </w:pict>
+          </mc:Fallback>
+        </mc:AlternateContent>
+      </w:r>
+    </w:p>
+    <w:p>
+      <w:pPr>
+        <w:pStyle w:val="TCC0CorpoTexto"/>
+        <w:ind w:firstLine="0"/>
+        <w:rPr>
+          <w:sz w:val="22"/>
+          <w:szCs w:val="22"/>
+        </w:rPr>
+      </w:pPr>
+    </w:p>
+    <w:p>
+      <w:pPr>
+        <w:pStyle w:val="TCC0CorpoTexto"/>
+        <w:ind w:firstLine="0"/>
+        <w:rPr>
+          <w:sz w:val="22"/>
+          <w:szCs w:val="22"/>
+        </w:rPr>
+      </w:pPr>
+    </w:p>
+    <w:p>
+      <w:pPr>
+        <w:pStyle w:val="TCC0CorpoTexto"/>
+        <w:rPr>
+          <w:sz w:val="22"/>
+          <w:szCs w:val="22"/>
+        </w:rPr>
+      </w:pPr>
+    </w:p>
+    <w:p>
+      <w:pPr>
+        <w:pStyle w:val="TCC0CorpoTexto"/>
+        <w:rPr>
+          <w:sz w:val="22"/>
+          <w:szCs w:val="22"/>
+        </w:rPr>
+      </w:pPr>
+    </w:p>
+    <w:p>
+      <w:pPr>
+        <w:pStyle w:val="TCC0CorpoTexto"/>
+        <w:rPr>
+          <w:sz w:val="22"/>
+          <w:szCs w:val="22"/>
+        </w:rPr>
+      </w:pPr>
+    </w:p>
+    <w:p>
+      <w:pPr>
+        <w:pStyle w:val="TCC0CorpoTexto"/>
+        <w:ind w:firstLine="0"/>
+        <w:rPr>
+          <w:color w:val="000000"/>
+          <w:sz w:val="22"/>
+          <w:szCs w:val="22"/>
+        </w:rPr>
+      </w:pPr>
+      <w:r>
+        <w:rPr>
+          <w:color w:val="000000"/>
+          <w:sz w:val="22"/>
+          <w:szCs w:val="22"/>
+        </w:rPr>
+        <w:tab/>
+      </w:r>
+      <w:r>
+        <w:rPr>
+          <w:color w:val="000000"/>
+          <w:sz w:val="22"/>
+          <w:szCs w:val="22"/>
+        </w:rPr>
+        <w:t xml:space="preserve">De antemão, sabemos que o sinal é </w:t>
+      </w:r>
+      <w:proofErr w:type="gramStart"/>
+      <w:r>
+        <w:rPr>
+          <w:color w:val="000000"/>
+          <w:sz w:val="22"/>
+          <w:szCs w:val="22"/>
+        </w:rPr>
+        <w:t>formada</w:t>
+      </w:r>
+      <w:proofErr w:type="gramEnd"/>
+      <w:r>
+        <w:rPr>
+          <w:color w:val="000000"/>
+          <w:sz w:val="22"/>
+          <w:szCs w:val="22"/>
+        </w:rPr>
+        <w:t xml:space="preserve"> por duas componentes </w:t>
+      </w:r>
+      <m:oMath>
+        <m:sSub>
+          <m:sSubPr>
+            <m:ctrlPr>
+              <w:rPr>
+                <w:rFonts w:ascii="Cambria Math" w:hAnsi="Cambria Math"/>
+                <w:i/>
+                <w:sz w:val="22"/>
+                <w:szCs w:val="22"/>
+              </w:rPr>
+            </m:ctrlPr>
+          </m:sSubPr>
+          <m:e>
+            <m:r>
+              <w:rPr>
+                <w:rFonts w:ascii="Cambria Math" w:hAnsi="Cambria Math"/>
+                <w:sz w:val="22"/>
+                <w:szCs w:val="22"/>
+              </w:rPr>
+              <m:t>s</m:t>
+            </m:r>
+          </m:e>
+          <m:sub>
+            <m:r>
+              <w:rPr>
+                <w:rFonts w:ascii="Cambria Math" w:hAnsi="Cambria Math"/>
+                <w:sz w:val="22"/>
+                <w:szCs w:val="22"/>
+              </w:rPr>
+              <m:t>I</m:t>
+            </m:r>
+          </m:sub>
+        </m:sSub>
+      </m:oMath>
+      <w:r>
+        <w:rPr>
+          <w:color w:val="000000"/>
+          <w:sz w:val="22"/>
+          <w:szCs w:val="22"/>
+        </w:rPr>
+        <w:t xml:space="preserve"> em faze e </w:t>
+      </w:r>
+      <m:oMath>
+        <m:sSub>
+          <m:sSubPr>
+            <m:ctrlPr>
+              <w:rPr>
+                <w:rFonts w:ascii="Cambria Math" w:hAnsi="Cambria Math"/>
+                <w:i/>
+                <w:color w:val="000000"/>
+                <w:sz w:val="22"/>
+                <w:szCs w:val="22"/>
+              </w:rPr>
+            </m:ctrlPr>
+          </m:sSubPr>
+          <m:e>
+            <m:r>
+              <w:rPr>
+                <w:rFonts w:ascii="Cambria Math" w:hAnsi="Cambria Math"/>
+                <w:color w:val="000000"/>
+                <w:sz w:val="22"/>
+                <w:szCs w:val="22"/>
+              </w:rPr>
+              <m:t>s</m:t>
+            </m:r>
+          </m:e>
+          <m:sub>
+            <m:r>
+              <w:rPr>
+                <w:rFonts w:ascii="Cambria Math" w:hAnsi="Cambria Math"/>
+                <w:color w:val="000000"/>
+                <w:sz w:val="22"/>
+                <w:szCs w:val="22"/>
+              </w:rPr>
+              <m:t>Q</m:t>
+            </m:r>
+          </m:sub>
+        </m:sSub>
+      </m:oMath>
+      <w:r>
+        <w:rPr>
+          <w:color w:val="000000"/>
+          <w:sz w:val="22"/>
+          <w:szCs w:val="22"/>
+        </w:rPr>
+        <w:t xml:space="preserve"> em quadratura formando uma base canônica de um espaço. Isso sugere que podemos formar uma base complexo, como segue</w:t>
+      </w:r>
+      <w:r>
+        <w:rPr>
+          <w:color w:val="000000"/>
+          <w:sz w:val="22"/>
+          <w:szCs w:val="22"/>
+        </w:rPr>
+        <w:t>,</w:t>
+      </w:r>
+    </w:p>
+    <w:p>
+      <w:pPr>
+        <w:pStyle w:val="TCC0CorpoTexto"/>
+        <w:ind w:firstLine="0"/>
+        <w:rPr>
+          <w:sz w:val="22"/>
+          <w:szCs w:val="22"/>
+        </w:rPr>
+      </w:pPr>
+      <m:oMathPara>
+        <m:oMath>
+          <m:r>
+            <w:rPr>
+              <w:rFonts w:ascii="Cambria Math" w:hAnsi="Cambria Math"/>
+              <w:sz w:val="22"/>
+              <w:szCs w:val="22"/>
+            </w:rPr>
+            <m:t xml:space="preserve">c= </m:t>
+          </m:r>
+          <m:sSub>
+            <m:sSubPr>
+              <m:ctrlPr>
+                <w:rPr>
+                  <w:rFonts w:ascii="Cambria Math" w:hAnsi="Cambria Math"/>
+                  <w:i/>
+                  <w:sz w:val="22"/>
+                  <w:szCs w:val="22"/>
+                </w:rPr>
+              </m:ctrlPr>
+            </m:sSubPr>
+            <m:e>
+              <m:r>
+                <w:rPr>
+                  <w:rFonts w:ascii="Cambria Math" w:hAnsi="Cambria Math"/>
+                  <w:sz w:val="22"/>
+                  <w:szCs w:val="22"/>
+                </w:rPr>
+                <m:t>s</m:t>
+              </m:r>
+            </m:e>
+            <m:sub>
+              <m:r>
+                <w:rPr>
+                  <w:rFonts w:ascii="Cambria Math" w:hAnsi="Cambria Math"/>
+                  <w:sz w:val="22"/>
+                  <w:szCs w:val="22"/>
+                </w:rPr>
+                <m:t>I</m:t>
+              </m:r>
+            </m:sub>
+          </m:sSub>
+          <m:r>
+            <w:rPr>
+              <w:rFonts w:ascii="Cambria Math" w:hAnsi="Cambria Math"/>
+              <w:sz w:val="22"/>
+              <w:szCs w:val="22"/>
+            </w:rPr>
+            <m:t>+</m:t>
+          </m:r>
+          <m:sSub>
+            <m:sSubPr>
+              <m:ctrlPr>
+                <w:rPr>
+                  <w:rFonts w:ascii="Cambria Math" w:hAnsi="Cambria Math"/>
+                  <w:i/>
+                  <w:sz w:val="22"/>
+                  <w:szCs w:val="22"/>
+                </w:rPr>
+              </m:ctrlPr>
+            </m:sSubPr>
+            <m:e>
+              <m:r>
+                <w:rPr>
+                  <w:rFonts w:ascii="Cambria Math" w:hAnsi="Cambria Math"/>
+                  <w:sz w:val="22"/>
+                  <w:szCs w:val="22"/>
+                </w:rPr>
+                <m:t>js</m:t>
+              </m:r>
+            </m:e>
+            <m:sub>
+              <m:r>
+                <w:rPr>
+                  <w:rFonts w:ascii="Cambria Math" w:hAnsi="Cambria Math"/>
+                  <w:sz w:val="22"/>
+                  <w:szCs w:val="22"/>
+                </w:rPr>
+                <m:t>Q</m:t>
+              </m:r>
+            </m:sub>
+          </m:sSub>
+        </m:oMath>
+      </m:oMathPara>
+    </w:p>
+    <w:p>
+      <w:pPr>
+        <w:pStyle w:val="TCC0CorpoTexto"/>
+        <w:ind w:firstLine="0"/>
+        <w:jc w:val="center"/>
+        <w:rPr>
+          <w:sz w:val="22"/>
+          <w:szCs w:val="22"/>
+        </w:rPr>
+      </w:pPr>
+      <w:r>
+        <w:rPr>
+          <w:sz w:val="22"/>
+          <w:szCs w:val="22"/>
+        </w:rPr>
+        <w:t>Equação 13</w:t>
+      </w:r>
+    </w:p>
+    <w:p>
+      <w:pPr>
+        <w:pStyle w:val="TCC0CorpoTexto"/>
+        <w:ind w:firstLine="0"/>
+        <w:jc w:val="left"/>
+        <w:rPr>
+          <w:sz w:val="22"/>
+          <w:szCs w:val="22"/>
+        </w:rPr>
+      </w:pPr>
+      <w:proofErr w:type="gramStart"/>
+      <w:r>
+        <w:rPr>
+          <w:color w:val="000000"/>
+          <w:sz w:val="22"/>
+          <w:szCs w:val="22"/>
+        </w:rPr>
+        <w:t>onde</w:t>
+      </w:r>
+      <w:proofErr w:type="gramEnd"/>
+      <w:r>
+        <w:rPr>
+          <w:color w:val="000000"/>
+          <w:sz w:val="22"/>
+          <w:szCs w:val="22"/>
+        </w:rPr>
+        <w:t xml:space="preserve"> cada componente real e imaginária é modulada como mostrado na </w:t>
+      </w:r>
+      <w:r>
+        <w:rPr>
+          <w:sz w:val="22"/>
+          <w:szCs w:val="22"/>
+        </w:rPr>
+        <w:t>figura 10</w:t>
+      </w:r>
+      <w:r>
+        <w:rPr>
+          <w:color w:val="000000"/>
+          <w:sz w:val="22"/>
+          <w:szCs w:val="22"/>
+        </w:rPr>
+        <w:t>.</w:t>
+      </w:r>
+    </w:p>
+    <w:p>
+      <w:pPr>
+        <w:pStyle w:val="TCC0CorpoTexto"/>
+        <w:rPr>
+          <w:color w:val="000000"/>
+          <w:sz w:val="22"/>
+          <w:szCs w:val="22"/>
+        </w:rPr>
+      </w:pPr>
+      <w:r>
+        <w:rPr>
+          <w:color w:val="000000"/>
+          <w:sz w:val="22"/>
+          <w:szCs w:val="22"/>
+        </w:rPr>
+        <w:t>A técnica OFDM foi proposta em 1968, e patenteada em 1970 pelo</w:t>
+      </w:r>
+      <w:r>
+        <w:rPr>
+          <w:color w:val="000000"/>
+          <w:sz w:val="22"/>
+          <w:szCs w:val="22"/>
+        </w:rPr>
+        <w:t>s</w:t>
+      </w:r>
+      <w:r>
+        <w:rPr>
+          <w:color w:val="000000"/>
+          <w:sz w:val="22"/>
+          <w:szCs w:val="22"/>
+        </w:rPr>
+        <w:t xml:space="preserve"> Estados Unidos </w:t>
+      </w:r>
+      <w:r>
+        <w:rPr>
+          <w:sz w:val="22"/>
+          <w:szCs w:val="22"/>
+        </w:rPr>
+        <w:t>[5]</w:t>
+      </w:r>
+      <w:r>
+        <w:rPr>
+          <w:color w:val="000000"/>
+          <w:sz w:val="22"/>
+          <w:szCs w:val="22"/>
+        </w:rPr>
+        <w:t>. No início, a implantação era dispendiosa</w:t>
+      </w:r>
+      <w:proofErr w:type="gramStart"/>
+      <w:r>
+        <w:rPr>
+          <w:color w:val="000000"/>
+          <w:sz w:val="22"/>
+          <w:szCs w:val="22"/>
+        </w:rPr>
+        <w:t xml:space="preserve"> pois</w:t>
+      </w:r>
+      <w:proofErr w:type="gramEnd"/>
+      <w:r>
+        <w:rPr>
+          <w:color w:val="000000"/>
+          <w:sz w:val="22"/>
+          <w:szCs w:val="22"/>
+        </w:rPr>
+        <w:t xml:space="preserve"> com o aumento das subportadoras exigia uma maior quantidade de capacitores, tonando o projeto de alto custo. Com o desenvolvimento das técnicas de processamento de sinais digitais (DSP – Digital </w:t>
+      </w:r>
+      <w:proofErr w:type="spellStart"/>
+      <w:r>
+        <w:rPr>
+          <w:color w:val="000000"/>
+          <w:sz w:val="22"/>
+          <w:szCs w:val="22"/>
+        </w:rPr>
+        <w:t>Signal</w:t>
+      </w:r>
+      <w:proofErr w:type="spellEnd"/>
+      <w:r>
+        <w:rPr>
+          <w:color w:val="000000"/>
+          <w:sz w:val="22"/>
+          <w:szCs w:val="22"/>
+        </w:rPr>
+        <w:t xml:space="preserve"> </w:t>
+      </w:r>
+      <w:proofErr w:type="spellStart"/>
+      <w:r>
+        <w:rPr>
+          <w:color w:val="000000"/>
+          <w:sz w:val="22"/>
+          <w:szCs w:val="22"/>
+        </w:rPr>
+        <w:t>Process</w:t>
+      </w:r>
+      <w:proofErr w:type="spellEnd"/>
+      <w:r>
+        <w:rPr>
+          <w:color w:val="000000"/>
+          <w:sz w:val="22"/>
+          <w:szCs w:val="22"/>
+        </w:rPr>
+        <w:t>) foi viabilizado a utilização da OFDM para altas quantidades de subportadoras possibilitando, assim, grandes taxas de</w:t>
+      </w:r>
+      <w:bookmarkStart w:id="17" w:name="_GoBack"/>
+      <w:bookmarkEnd w:id="17"/>
+      <w:r>
+        <w:rPr>
+          <w:color w:val="000000"/>
+          <w:sz w:val="22"/>
+          <w:szCs w:val="22"/>
+        </w:rPr>
+        <w:t xml:space="preserve"> transmissão.</w:t>
+      </w:r>
+    </w:p>
+    <w:p>
+      <w:pPr>
+        <w:pStyle w:val="TCCSubttuloNvel2"/>
         <w:rPr>
           <w:rFonts w:ascii="Times New Roman" w:hAnsi="Times New Roman"/>
           <w:sz w:val="24"/>
@@ -23826,6 +24677,1266 @@
           <w:sz w:val="24"/>
           <w:szCs w:val="24"/>
         </w:rPr>
+        <w:t>Geração do Sinal OFDM</w:t>
+      </w:r>
+    </w:p>
+    <w:p>
+      <w:pPr>
+        <w:pStyle w:val="TCC0CorpoTexto"/>
+        <w:ind w:firstLine="0"/>
+        <w:rPr>
+          <w:color w:val="000000"/>
+          <w:sz w:val="22"/>
+          <w:szCs w:val="22"/>
+        </w:rPr>
+      </w:pPr>
+      <w:r>
+        <w:rPr>
+          <w:color w:val="000000"/>
+          <w:sz w:val="22"/>
+          <w:szCs w:val="22"/>
+        </w:rPr>
+        <w:tab/>
+      </w:r>
+      <w:r>
+        <w:rPr>
+          <w:color w:val="000000"/>
+          <w:sz w:val="22"/>
+          <w:szCs w:val="22"/>
+        </w:rPr>
+        <w:t>Portanto, para que seja gerado um sinal OFDM é necessário que cada informação esteja modulada e pronta para ser colocada em uma subportadora específica. Cada informação é modulada em série</w:t>
+      </w:r>
+      <w:r>
+        <w:rPr>
+          <w:color w:val="000000"/>
+          <w:sz w:val="22"/>
+          <w:szCs w:val="22"/>
+        </w:rPr>
+        <w:t>,</w:t>
+      </w:r>
+      <w:r>
+        <w:rPr>
+          <w:color w:val="000000"/>
+          <w:sz w:val="22"/>
+          <w:szCs w:val="22"/>
+        </w:rPr>
+        <w:t xml:space="preserve"> em uma </w:t>
+      </w:r>
+      <w:r>
+        <w:rPr>
+          <w:color w:val="000000"/>
+          <w:sz w:val="22"/>
+          <w:szCs w:val="22"/>
+        </w:rPr>
+        <w:lastRenderedPageBreak/>
+        <w:t xml:space="preserve">frequência central do canal predeterminado e depois multiplexada para sua determinada </w:t>
+      </w:r>
+      <w:proofErr w:type="spellStart"/>
+      <w:r>
+        <w:rPr>
+          <w:color w:val="000000"/>
+          <w:sz w:val="22"/>
+          <w:szCs w:val="22"/>
+        </w:rPr>
+        <w:t>subfaixa</w:t>
+      </w:r>
+      <w:proofErr w:type="spellEnd"/>
+      <w:r>
+        <w:rPr>
+          <w:color w:val="000000"/>
+          <w:sz w:val="22"/>
+          <w:szCs w:val="22"/>
+        </w:rPr>
+        <w:t xml:space="preserve"> (subportadora) dentro da largura de banda do canal. Para que isso seja feito o sinal modulado na frequência central deve ser deslocada, isso sugere que podemos utilizar a propriedade da transformada de Fourier de deslocamento em frequência, </w:t>
+      </w:r>
+      <w:proofErr w:type="gramStart"/>
+      <w:r>
+        <w:rPr>
+          <w:color w:val="000000"/>
+          <w:sz w:val="22"/>
+          <w:szCs w:val="22"/>
+        </w:rPr>
+        <w:t>assim</w:t>
+      </w:r>
+      <w:proofErr w:type="gramEnd"/>
+    </w:p>
+    <w:p>
+      <w:pPr>
+        <w:pStyle w:val="TCC0CorpoTexto"/>
+        <w:ind w:firstLine="0"/>
+        <w:rPr>
+          <w:color w:val="000000"/>
+          <w:sz w:val="22"/>
+          <w:szCs w:val="22"/>
+        </w:rPr>
+      </w:pPr>
+      <m:oMathPara>
+        <m:oMath>
+          <m:sSub>
+            <m:sSubPr>
+              <m:ctrlPr>
+                <w:rPr>
+                  <w:rFonts w:ascii="Cambria Math" w:hAnsi="Cambria Math"/>
+                  <w:i/>
+                  <w:color w:val="000000"/>
+                  <w:sz w:val="22"/>
+                  <w:szCs w:val="22"/>
+                </w:rPr>
+              </m:ctrlPr>
+            </m:sSubPr>
+            <m:e>
+              <m:r>
+                <w:rPr>
+                  <w:rFonts w:ascii="Cambria Math" w:hAnsi="Cambria Math"/>
+                  <w:color w:val="000000"/>
+                  <w:sz w:val="22"/>
+                  <w:szCs w:val="22"/>
+                </w:rPr>
+                <m:t>c</m:t>
+              </m:r>
+            </m:e>
+            <m:sub>
+              <m:r>
+                <w:rPr>
+                  <w:rFonts w:ascii="Cambria Math" w:hAnsi="Cambria Math"/>
+                  <w:color w:val="000000"/>
+                  <w:sz w:val="22"/>
+                  <w:szCs w:val="22"/>
+                </w:rPr>
+                <m:t>1</m:t>
+              </m:r>
+            </m:sub>
+          </m:sSub>
+          <m:r>
+            <w:rPr>
+              <w:rFonts w:ascii="Cambria Math" w:hAnsi="Cambria Math"/>
+              <w:color w:val="000000"/>
+              <w:sz w:val="22"/>
+              <w:szCs w:val="22"/>
+            </w:rPr>
+            <m:t>=c</m:t>
+          </m:r>
+          <m:sSup>
+            <m:sSupPr>
+              <m:ctrlPr>
+                <w:rPr>
+                  <w:rFonts w:ascii="Cambria Math" w:hAnsi="Cambria Math"/>
+                  <w:i/>
+                  <w:color w:val="000000"/>
+                  <w:sz w:val="22"/>
+                  <w:szCs w:val="22"/>
+                </w:rPr>
+              </m:ctrlPr>
+            </m:sSupPr>
+            <m:e>
+              <m:r>
+                <w:rPr>
+                  <w:rFonts w:ascii="Cambria Math" w:hAnsi="Cambria Math"/>
+                  <w:color w:val="000000"/>
+                  <w:sz w:val="22"/>
+                  <w:szCs w:val="22"/>
+                </w:rPr>
+                <m:t>e</m:t>
+              </m:r>
+            </m:e>
+            <m:sup>
+              <m:r>
+                <w:rPr>
+                  <w:rFonts w:ascii="Cambria Math" w:hAnsi="Cambria Math"/>
+                  <w:color w:val="000000"/>
+                  <w:sz w:val="22"/>
+                  <w:szCs w:val="22"/>
+                </w:rPr>
+                <m:t>2π</m:t>
+              </m:r>
+              <m:sSub>
+                <m:sSubPr>
+                  <m:ctrlPr>
+                    <w:rPr>
+                      <w:rFonts w:ascii="Cambria Math" w:hAnsi="Cambria Math"/>
+                      <w:i/>
+                      <w:color w:val="000000"/>
+                      <w:sz w:val="22"/>
+                      <w:szCs w:val="22"/>
+                    </w:rPr>
+                  </m:ctrlPr>
+                </m:sSubPr>
+                <m:e>
+                  <m:r>
+                    <w:rPr>
+                      <w:rFonts w:ascii="Cambria Math" w:hAnsi="Cambria Math"/>
+                      <w:color w:val="000000"/>
+                      <w:sz w:val="22"/>
+                      <w:szCs w:val="22"/>
+                    </w:rPr>
+                    <m:t>f</m:t>
+                  </m:r>
+                </m:e>
+                <m:sub>
+                  <m:r>
+                    <w:rPr>
+                      <w:rFonts w:ascii="Cambria Math" w:hAnsi="Cambria Math"/>
+                      <w:color w:val="000000"/>
+                      <w:sz w:val="22"/>
+                      <w:szCs w:val="22"/>
+                    </w:rPr>
+                    <m:t>1</m:t>
+                  </m:r>
+                </m:sub>
+              </m:sSub>
+              <m:r>
+                <w:rPr>
+                  <w:rFonts w:ascii="Cambria Math" w:hAnsi="Cambria Math"/>
+                  <w:color w:val="000000"/>
+                  <w:sz w:val="22"/>
+                  <w:szCs w:val="22"/>
+                </w:rPr>
+                <m:t>t</m:t>
+              </m:r>
+            </m:sup>
+          </m:sSup>
+        </m:oMath>
+      </m:oMathPara>
+    </w:p>
+    <w:p>
+      <w:pPr>
+        <w:pStyle w:val="TCC0CorpoTexto"/>
+        <w:ind w:firstLine="0"/>
+        <w:rPr>
+          <w:color w:val="000000"/>
+          <w:sz w:val="22"/>
+          <w:szCs w:val="22"/>
+        </w:rPr>
+      </w:pPr>
+      <m:oMathPara>
+        <m:oMath>
+          <m:sSub>
+            <m:sSubPr>
+              <m:ctrlPr>
+                <w:rPr>
+                  <w:rFonts w:ascii="Cambria Math" w:hAnsi="Cambria Math"/>
+                  <w:i/>
+                  <w:color w:val="000000"/>
+                  <w:sz w:val="22"/>
+                  <w:szCs w:val="22"/>
+                </w:rPr>
+              </m:ctrlPr>
+            </m:sSubPr>
+            <m:e>
+              <m:r>
+                <w:rPr>
+                  <w:rFonts w:ascii="Cambria Math" w:hAnsi="Cambria Math"/>
+                  <w:color w:val="000000"/>
+                  <w:sz w:val="22"/>
+                  <w:szCs w:val="22"/>
+                </w:rPr>
+                <m:t>c</m:t>
+              </m:r>
+            </m:e>
+            <m:sub>
+              <m:r>
+                <w:rPr>
+                  <w:rFonts w:ascii="Cambria Math" w:hAnsi="Cambria Math"/>
+                  <w:color w:val="000000"/>
+                  <w:sz w:val="22"/>
+                  <w:szCs w:val="22"/>
+                </w:rPr>
+                <m:t>2</m:t>
+              </m:r>
+            </m:sub>
+          </m:sSub>
+          <m:r>
+            <w:rPr>
+              <w:rFonts w:ascii="Cambria Math" w:hAnsi="Cambria Math"/>
+              <w:color w:val="000000"/>
+              <w:sz w:val="22"/>
+              <w:szCs w:val="22"/>
+            </w:rPr>
+            <m:t>=c</m:t>
+          </m:r>
+          <m:sSup>
+            <m:sSupPr>
+              <m:ctrlPr>
+                <w:rPr>
+                  <w:rFonts w:ascii="Cambria Math" w:hAnsi="Cambria Math"/>
+                  <w:i/>
+                  <w:color w:val="000000"/>
+                  <w:sz w:val="22"/>
+                  <w:szCs w:val="22"/>
+                </w:rPr>
+              </m:ctrlPr>
+            </m:sSupPr>
+            <m:e>
+              <m:r>
+                <w:rPr>
+                  <w:rFonts w:ascii="Cambria Math" w:hAnsi="Cambria Math"/>
+                  <w:color w:val="000000"/>
+                  <w:sz w:val="22"/>
+                  <w:szCs w:val="22"/>
+                </w:rPr>
+                <m:t>e</m:t>
+              </m:r>
+            </m:e>
+            <m:sup>
+              <m:r>
+                <w:rPr>
+                  <w:rFonts w:ascii="Cambria Math" w:hAnsi="Cambria Math"/>
+                  <w:color w:val="000000"/>
+                  <w:sz w:val="22"/>
+                  <w:szCs w:val="22"/>
+                </w:rPr>
+                <m:t>2π</m:t>
+              </m:r>
+              <m:sSub>
+                <m:sSubPr>
+                  <m:ctrlPr>
+                    <w:rPr>
+                      <w:rFonts w:ascii="Cambria Math" w:hAnsi="Cambria Math"/>
+                      <w:i/>
+                      <w:color w:val="000000"/>
+                      <w:sz w:val="22"/>
+                      <w:szCs w:val="22"/>
+                    </w:rPr>
+                  </m:ctrlPr>
+                </m:sSubPr>
+                <m:e>
+                  <m:r>
+                    <w:rPr>
+                      <w:rFonts w:ascii="Cambria Math" w:hAnsi="Cambria Math"/>
+                      <w:color w:val="000000"/>
+                      <w:sz w:val="22"/>
+                      <w:szCs w:val="22"/>
+                    </w:rPr>
+                    <m:t>f</m:t>
+                  </m:r>
+                </m:e>
+                <m:sub>
+                  <m:r>
+                    <w:rPr>
+                      <w:rFonts w:ascii="Cambria Math" w:hAnsi="Cambria Math"/>
+                      <w:color w:val="000000"/>
+                      <w:sz w:val="22"/>
+                      <w:szCs w:val="22"/>
+                    </w:rPr>
+                    <m:t>2</m:t>
+                  </m:r>
+                </m:sub>
+              </m:sSub>
+              <m:r>
+                <w:rPr>
+                  <w:rFonts w:ascii="Cambria Math" w:hAnsi="Cambria Math"/>
+                  <w:color w:val="000000"/>
+                  <w:sz w:val="22"/>
+                  <w:szCs w:val="22"/>
+                </w:rPr>
+                <m:t>t</m:t>
+              </m:r>
+            </m:sup>
+          </m:sSup>
+        </m:oMath>
+      </m:oMathPara>
+    </w:p>
+    <w:p>
+      <w:pPr>
+        <w:pStyle w:val="TCC0CorpoTexto"/>
+        <w:ind w:firstLine="0"/>
+        <w:rPr>
+          <w:color w:val="000000"/>
+          <w:sz w:val="22"/>
+          <w:szCs w:val="22"/>
+        </w:rPr>
+      </w:pPr>
+      <m:oMathPara>
+        <m:oMath>
+          <m:r>
+            <w:rPr>
+              <w:rFonts w:ascii="Cambria Math" w:hAnsi="Cambria Math"/>
+              <w:color w:val="000000"/>
+            </w:rPr>
+            <m:t>⋮</m:t>
+          </m:r>
+        </m:oMath>
+      </m:oMathPara>
+    </w:p>
+    <w:p>
+      <w:pPr>
+        <w:pStyle w:val="TCC0CorpoTexto"/>
+        <w:ind w:firstLine="0"/>
+        <w:rPr>
+          <w:color w:val="000000"/>
+          <w:sz w:val="22"/>
+          <w:szCs w:val="22"/>
+        </w:rPr>
+      </w:pPr>
+      <m:oMathPara>
+        <m:oMath>
+          <m:sSub>
+            <m:sSubPr>
+              <m:ctrlPr>
+                <w:rPr>
+                  <w:rFonts w:ascii="Cambria Math" w:hAnsi="Cambria Math"/>
+                  <w:i/>
+                  <w:color w:val="000000"/>
+                  <w:sz w:val="22"/>
+                  <w:szCs w:val="22"/>
+                </w:rPr>
+              </m:ctrlPr>
+            </m:sSubPr>
+            <m:e>
+              <m:r>
+                <w:rPr>
+                  <w:rFonts w:ascii="Cambria Math" w:hAnsi="Cambria Math"/>
+                  <w:color w:val="000000"/>
+                  <w:sz w:val="22"/>
+                  <w:szCs w:val="22"/>
+                </w:rPr>
+                <m:t>c</m:t>
+              </m:r>
+            </m:e>
+            <m:sub>
+              <m:r>
+                <w:rPr>
+                  <w:rFonts w:ascii="Cambria Math" w:hAnsi="Cambria Math"/>
+                  <w:color w:val="000000"/>
+                  <w:sz w:val="22"/>
+                  <w:szCs w:val="22"/>
+                </w:rPr>
+                <m:t>n</m:t>
+              </m:r>
+            </m:sub>
+          </m:sSub>
+          <m:r>
+            <w:rPr>
+              <w:rFonts w:ascii="Cambria Math" w:hAnsi="Cambria Math"/>
+              <w:color w:val="000000"/>
+              <w:sz w:val="22"/>
+              <w:szCs w:val="22"/>
+            </w:rPr>
+            <m:t>=c</m:t>
+          </m:r>
+          <m:sSup>
+            <m:sSupPr>
+              <m:ctrlPr>
+                <w:rPr>
+                  <w:rFonts w:ascii="Cambria Math" w:hAnsi="Cambria Math"/>
+                  <w:i/>
+                  <w:color w:val="000000"/>
+                  <w:sz w:val="22"/>
+                  <w:szCs w:val="22"/>
+                </w:rPr>
+              </m:ctrlPr>
+            </m:sSupPr>
+            <m:e>
+              <m:r>
+                <w:rPr>
+                  <w:rFonts w:ascii="Cambria Math" w:hAnsi="Cambria Math"/>
+                  <w:color w:val="000000"/>
+                  <w:sz w:val="22"/>
+                  <w:szCs w:val="22"/>
+                </w:rPr>
+                <m:t>e</m:t>
+              </m:r>
+            </m:e>
+            <m:sup>
+              <m:r>
+                <w:rPr>
+                  <w:rFonts w:ascii="Cambria Math" w:hAnsi="Cambria Math"/>
+                  <w:color w:val="000000"/>
+                  <w:sz w:val="22"/>
+                  <w:szCs w:val="22"/>
+                </w:rPr>
+                <m:t>2π</m:t>
+              </m:r>
+              <m:sSub>
+                <m:sSubPr>
+                  <m:ctrlPr>
+                    <w:rPr>
+                      <w:rFonts w:ascii="Cambria Math" w:hAnsi="Cambria Math"/>
+                      <w:i/>
+                      <w:color w:val="000000"/>
+                      <w:sz w:val="22"/>
+                      <w:szCs w:val="22"/>
+                    </w:rPr>
+                  </m:ctrlPr>
+                </m:sSubPr>
+                <m:e>
+                  <m:r>
+                    <w:rPr>
+                      <w:rFonts w:ascii="Cambria Math" w:hAnsi="Cambria Math"/>
+                      <w:color w:val="000000"/>
+                      <w:sz w:val="22"/>
+                      <w:szCs w:val="22"/>
+                    </w:rPr>
+                    <m:t>f</m:t>
+                  </m:r>
+                </m:e>
+                <m:sub>
+                  <m:r>
+                    <w:rPr>
+                      <w:rFonts w:ascii="Cambria Math" w:hAnsi="Cambria Math"/>
+                      <w:color w:val="000000"/>
+                      <w:sz w:val="22"/>
+                      <w:szCs w:val="22"/>
+                    </w:rPr>
+                    <m:t>n</m:t>
+                  </m:r>
+                </m:sub>
+              </m:sSub>
+              <m:r>
+                <w:rPr>
+                  <w:rFonts w:ascii="Cambria Math" w:hAnsi="Cambria Math"/>
+                  <w:color w:val="000000"/>
+                  <w:sz w:val="22"/>
+                  <w:szCs w:val="22"/>
+                </w:rPr>
+                <m:t>t</m:t>
+              </m:r>
+            </m:sup>
+          </m:sSup>
+        </m:oMath>
+      </m:oMathPara>
+    </w:p>
+    <w:p>
+      <w:pPr>
+        <w:pStyle w:val="TCC0CorpoTexto"/>
+        <w:ind w:firstLine="0"/>
+        <w:jc w:val="center"/>
+        <w:rPr>
+          <w:color w:val="000000"/>
+          <w:sz w:val="22"/>
+          <w:szCs w:val="22"/>
+        </w:rPr>
+      </w:pPr>
+      <w:r>
+        <w:rPr>
+          <w:color w:val="000000"/>
+          <w:sz w:val="22"/>
+          <w:szCs w:val="22"/>
+        </w:rPr>
+        <w:t>Equação 14</w:t>
+      </w:r>
+    </w:p>
+    <w:p>
+      <w:pPr>
+        <w:pStyle w:val="TCC0CorpoTexto"/>
+        <w:ind w:firstLine="0"/>
+        <w:rPr>
+          <w:color w:val="000000"/>
+          <w:sz w:val="22"/>
+          <w:szCs w:val="22"/>
+        </w:rPr>
+      </w:pPr>
+      <w:proofErr w:type="gramStart"/>
+      <w:r>
+        <w:rPr>
+          <w:color w:val="000000"/>
+          <w:sz w:val="22"/>
+          <w:szCs w:val="22"/>
+        </w:rPr>
+        <w:t>depois</w:t>
+      </w:r>
+      <w:proofErr w:type="gramEnd"/>
+      <w:r>
+        <w:rPr>
+          <w:color w:val="000000"/>
+          <w:sz w:val="22"/>
+          <w:szCs w:val="22"/>
+        </w:rPr>
+        <w:t xml:space="preserve"> cada componentes </w:t>
+      </w:r>
+      <m:oMath>
+        <m:sSub>
+          <m:sSubPr>
+            <m:ctrlPr>
+              <w:rPr>
+                <w:rFonts w:ascii="Cambria Math" w:hAnsi="Cambria Math"/>
+                <w:i/>
+                <w:color w:val="000000"/>
+                <w:sz w:val="22"/>
+                <w:szCs w:val="22"/>
+              </w:rPr>
+            </m:ctrlPr>
+          </m:sSubPr>
+          <m:e>
+            <m:r>
+              <w:rPr>
+                <w:rFonts w:ascii="Cambria Math" w:hAnsi="Cambria Math"/>
+                <w:color w:val="000000"/>
+                <w:sz w:val="22"/>
+                <w:szCs w:val="22"/>
+              </w:rPr>
+              <m:t>c</m:t>
+            </m:r>
+          </m:e>
+          <m:sub>
+            <m:r>
+              <w:rPr>
+                <w:rFonts w:ascii="Cambria Math" w:hAnsi="Cambria Math"/>
+                <w:color w:val="000000"/>
+                <w:sz w:val="22"/>
+                <w:szCs w:val="22"/>
+              </w:rPr>
+              <m:t>i</m:t>
+            </m:r>
+          </m:sub>
+        </m:sSub>
+      </m:oMath>
+      <w:r>
+        <w:rPr>
+          <w:color w:val="000000"/>
+          <w:sz w:val="22"/>
+          <w:szCs w:val="22"/>
+        </w:rPr>
+        <w:t xml:space="preserve"> é somada e o sinal fica da seguinte forma,</w:t>
+      </w:r>
+    </w:p>
+    <w:p>
+      <w:pPr>
+        <w:pStyle w:val="TCC0CorpoTexto"/>
+        <w:ind w:firstLine="0"/>
+        <w:rPr>
+          <w:color w:val="000000"/>
+          <w:sz w:val="22"/>
+          <w:szCs w:val="22"/>
+        </w:rPr>
+      </w:pPr>
+      <m:oMathPara>
+        <m:oMath>
+          <m:sSub>
+            <m:sSubPr>
+              <m:ctrlPr>
+                <w:rPr>
+                  <w:rFonts w:ascii="Cambria Math" w:hAnsi="Cambria Math"/>
+                  <w:i/>
+                  <w:color w:val="000000"/>
+                  <w:sz w:val="22"/>
+                  <w:szCs w:val="22"/>
+                </w:rPr>
+              </m:ctrlPr>
+            </m:sSubPr>
+            <m:e>
+              <m:r>
+                <w:rPr>
+                  <w:rFonts w:ascii="Cambria Math" w:hAnsi="Cambria Math"/>
+                  <w:color w:val="000000"/>
+                  <w:sz w:val="22"/>
+                  <w:szCs w:val="22"/>
+                </w:rPr>
+                <m:t>S</m:t>
+              </m:r>
+            </m:e>
+            <m:sub>
+              <m:r>
+                <w:rPr>
+                  <w:rFonts w:ascii="Cambria Math" w:hAnsi="Cambria Math"/>
+                  <w:color w:val="000000"/>
+                  <w:sz w:val="22"/>
+                  <w:szCs w:val="22"/>
+                </w:rPr>
+                <m:t>ofdm</m:t>
+              </m:r>
+            </m:sub>
+          </m:sSub>
+          <m:r>
+            <w:rPr>
+              <w:rFonts w:ascii="Cambria Math" w:hAnsi="Cambria Math"/>
+              <w:color w:val="000000"/>
+              <w:sz w:val="22"/>
+              <w:szCs w:val="22"/>
+            </w:rPr>
+            <m:t>=</m:t>
+          </m:r>
+          <m:nary>
+            <m:naryPr>
+              <m:chr m:val="∑"/>
+              <m:limLoc m:val="undOvr"/>
+              <m:ctrlPr>
+                <w:rPr>
+                  <w:rFonts w:ascii="Cambria Math" w:hAnsi="Cambria Math"/>
+                  <w:i/>
+                  <w:color w:val="000000"/>
+                  <w:sz w:val="22"/>
+                  <w:szCs w:val="22"/>
+                </w:rPr>
+              </m:ctrlPr>
+            </m:naryPr>
+            <m:sub>
+              <m:r>
+                <w:rPr>
+                  <w:rFonts w:ascii="Cambria Math" w:hAnsi="Cambria Math"/>
+                  <w:color w:val="000000"/>
+                  <w:sz w:val="22"/>
+                  <w:szCs w:val="22"/>
+                </w:rPr>
+                <m:t>n=1</m:t>
+              </m:r>
+            </m:sub>
+            <m:sup>
+              <m:r>
+                <w:rPr>
+                  <w:rFonts w:ascii="Cambria Math" w:hAnsi="Cambria Math"/>
+                  <w:color w:val="000000"/>
+                  <w:sz w:val="22"/>
+                  <w:szCs w:val="22"/>
+                </w:rPr>
+                <m:t>N</m:t>
+              </m:r>
+            </m:sup>
+            <m:e>
+              <m:sSub>
+                <m:sSubPr>
+                  <m:ctrlPr>
+                    <w:rPr>
+                      <w:rFonts w:ascii="Cambria Math" w:hAnsi="Cambria Math"/>
+                      <w:i/>
+                      <w:color w:val="000000"/>
+                      <w:sz w:val="22"/>
+                      <w:szCs w:val="22"/>
+                    </w:rPr>
+                  </m:ctrlPr>
+                </m:sSubPr>
+                <m:e>
+                  <m:r>
+                    <w:rPr>
+                      <w:rFonts w:ascii="Cambria Math" w:hAnsi="Cambria Math"/>
+                      <w:color w:val="000000"/>
+                      <w:sz w:val="22"/>
+                      <w:szCs w:val="22"/>
+                    </w:rPr>
+                    <m:t>c</m:t>
+                  </m:r>
+                </m:e>
+                <m:sub>
+                  <m:r>
+                    <w:rPr>
+                      <w:rFonts w:ascii="Cambria Math" w:hAnsi="Cambria Math"/>
+                      <w:color w:val="000000"/>
+                      <w:sz w:val="22"/>
+                      <w:szCs w:val="22"/>
+                    </w:rPr>
+                    <m:t>i</m:t>
+                  </m:r>
+                </m:sub>
+              </m:sSub>
+              <m:sSup>
+                <m:sSupPr>
+                  <m:ctrlPr>
+                    <w:rPr>
+                      <w:rFonts w:ascii="Cambria Math" w:hAnsi="Cambria Math"/>
+                      <w:i/>
+                      <w:color w:val="000000"/>
+                      <w:sz w:val="22"/>
+                      <w:szCs w:val="22"/>
+                    </w:rPr>
+                  </m:ctrlPr>
+                </m:sSupPr>
+                <m:e>
+                  <m:r>
+                    <w:rPr>
+                      <w:rFonts w:ascii="Cambria Math" w:hAnsi="Cambria Math"/>
+                      <w:color w:val="000000"/>
+                      <w:sz w:val="22"/>
+                      <w:szCs w:val="22"/>
+                    </w:rPr>
+                    <m:t>e</m:t>
+                  </m:r>
+                </m:e>
+                <m:sup>
+                  <m:r>
+                    <w:rPr>
+                      <w:rFonts w:ascii="Cambria Math" w:hAnsi="Cambria Math"/>
+                      <w:color w:val="000000"/>
+                      <w:sz w:val="22"/>
+                      <w:szCs w:val="22"/>
+                    </w:rPr>
+                    <m:t>2π</m:t>
+                  </m:r>
+                  <m:sSub>
+                    <m:sSubPr>
+                      <m:ctrlPr>
+                        <w:rPr>
+                          <w:rFonts w:ascii="Cambria Math" w:hAnsi="Cambria Math"/>
+                          <w:i/>
+                          <w:color w:val="000000"/>
+                          <w:sz w:val="22"/>
+                          <w:szCs w:val="22"/>
+                        </w:rPr>
+                      </m:ctrlPr>
+                    </m:sSubPr>
+                    <m:e>
+                      <m:r>
+                        <w:rPr>
+                          <w:rFonts w:ascii="Cambria Math" w:hAnsi="Cambria Math"/>
+                          <w:color w:val="000000"/>
+                          <w:sz w:val="22"/>
+                          <w:szCs w:val="22"/>
+                        </w:rPr>
+                        <m:t>f</m:t>
+                      </m:r>
+                    </m:e>
+                    <m:sub>
+                      <m:r>
+                        <w:rPr>
+                          <w:rFonts w:ascii="Cambria Math" w:hAnsi="Cambria Math"/>
+                          <w:color w:val="000000"/>
+                          <w:sz w:val="22"/>
+                          <w:szCs w:val="22"/>
+                        </w:rPr>
+                        <m:t>i</m:t>
+                      </m:r>
+                    </m:sub>
+                  </m:sSub>
+                  <m:r>
+                    <w:rPr>
+                      <w:rFonts w:ascii="Cambria Math" w:hAnsi="Cambria Math"/>
+                      <w:color w:val="000000"/>
+                      <w:sz w:val="22"/>
+                      <w:szCs w:val="22"/>
+                    </w:rPr>
+                    <m:t>t</m:t>
+                  </m:r>
+                </m:sup>
+              </m:sSup>
+            </m:e>
+          </m:nary>
+        </m:oMath>
+      </m:oMathPara>
+    </w:p>
+    <w:p>
+      <w:pPr>
+        <w:pStyle w:val="TCC0CorpoTexto"/>
+        <w:ind w:firstLine="0"/>
+        <w:jc w:val="center"/>
+        <w:rPr>
+          <w:color w:val="000000"/>
+          <w:sz w:val="22"/>
+          <w:szCs w:val="22"/>
+        </w:rPr>
+      </w:pPr>
+      <w:r>
+        <w:rPr>
+          <w:color w:val="000000"/>
+          <w:sz w:val="22"/>
+          <w:szCs w:val="22"/>
+        </w:rPr>
+        <w:t>Equação 15</w:t>
+      </w:r>
+    </w:p>
+    <w:p>
+      <w:pPr>
+        <w:pStyle w:val="TCC0CorpoTexto"/>
+        <w:ind w:firstLine="0"/>
+        <w:rPr>
+          <w:color w:val="000000"/>
+          <w:sz w:val="22"/>
+          <w:szCs w:val="22"/>
+        </w:rPr>
+      </w:pPr>
+      <w:r>
+        <w:rPr>
+          <w:noProof/>
+          <w:color w:val="000000"/>
+          <w:sz w:val="22"/>
+          <w:szCs w:val="22"/>
+        </w:rPr>
+        <mc:AlternateContent>
+          <mc:Choice Requires="wpg">
+            <w:drawing>
+              <wp:anchor distT="0" distB="0" distL="114300" distR="114300" simplePos="0" relativeHeight="251703808" behindDoc="0" locked="0" layoutInCell="1" allowOverlap="1">
+                <wp:simplePos x="0" y="0"/>
+                <wp:positionH relativeFrom="column">
+                  <wp:posOffset>220704</wp:posOffset>
+                </wp:positionH>
+                <wp:positionV relativeFrom="paragraph">
+                  <wp:posOffset>1621210</wp:posOffset>
+                </wp:positionV>
+                <wp:extent cx="5510254" cy="2182495"/>
+                <wp:effectExtent l="0" t="0" r="0" b="8255"/>
+                <wp:wrapNone/>
+                <wp:docPr id="45" name="Grupo 45"/>
+                <wp:cNvGraphicFramePr/>
+                <a:graphic xmlns:a="http://schemas.openxmlformats.org/drawingml/2006/main">
+                  <a:graphicData uri="http://schemas.microsoft.com/office/word/2010/wordprocessingGroup">
+                    <wpg:wgp>
+                      <wpg:cNvGrpSpPr/>
+                      <wpg:grpSpPr>
+                        <a:xfrm>
+                          <a:off x="0" y="0"/>
+                          <a:ext cx="5510254" cy="2182495"/>
+                          <a:chOff x="0" y="0"/>
+                          <a:chExt cx="5510254" cy="2182495"/>
+                        </a:xfrm>
+                      </wpg:grpSpPr>
+                      <pic:pic xmlns:pic="http://schemas.openxmlformats.org/drawingml/2006/picture">
+                        <pic:nvPicPr>
+                          <pic:cNvPr id="43" name="Imagem 43" descr="C:\Users\Silas\Desktop\Monografia\figuras\processo_ofdm.PNG"/>
+                          <pic:cNvPicPr>
+                            <a:picLocks noChangeAspect="1"/>
+                          </pic:cNvPicPr>
+                        </pic:nvPicPr>
+                        <pic:blipFill>
+                          <a:blip r:embed="rId43">
+                            <a:extLst>
+                              <a:ext uri="{28A0092B-C50C-407E-A947-70E740481C1C}">
+                                <a14:useLocalDpi xmlns:a14="http://schemas.microsoft.com/office/drawing/2010/main" val="0"/>
+                              </a:ext>
+                            </a:extLst>
+                          </a:blip>
+                          <a:srcRect/>
+                          <a:stretch>
+                            <a:fillRect/>
+                          </a:stretch>
+                        </pic:blipFill>
+                        <pic:spPr bwMode="auto">
+                          <a:xfrm>
+                            <a:off x="0" y="0"/>
+                            <a:ext cx="5510254" cy="1860605"/>
+                          </a:xfrm>
+                          <a:prstGeom prst="rect">
+                            <a:avLst/>
+                          </a:prstGeom>
+                          <a:noFill/>
+                          <a:ln>
+                            <a:noFill/>
+                          </a:ln>
+                        </pic:spPr>
+                      </pic:pic>
+                      <wps:wsp>
+                        <wps:cNvPr id="44" name="Caixa de texto 44"/>
+                        <wps:cNvSpPr txBox="1"/>
+                        <wps:spPr>
+                          <a:xfrm>
+                            <a:off x="0" y="1884045"/>
+                            <a:ext cx="5509260" cy="298450"/>
+                          </a:xfrm>
+                          <a:prstGeom prst="rect">
+                            <a:avLst/>
+                          </a:prstGeom>
+                          <a:solidFill>
+                            <a:prstClr val="white"/>
+                          </a:solidFill>
+                          <a:ln>
+                            <a:noFill/>
+                          </a:ln>
+                          <a:effectLst/>
+                        </wps:spPr>
+                        <wps:txbx>
+                          <w:txbxContent>
+                            <w:p>
+                              <w:pPr>
+                                <w:pStyle w:val="Legenda"/>
+                                <w:rPr>
+                                  <w:rFonts w:ascii="Times New Roman" w:hAnsi="Times New Roman"/>
+                                  <w:noProof/>
+                                  <w:color w:val="000000"/>
+                                  <w:sz w:val="20"/>
+                                </w:rPr>
+                              </w:pPr>
+                              <w:r>
+                                <w:rPr>
+                                  <w:sz w:val="20"/>
+                                </w:rPr>
+                                <w:t xml:space="preserve">Figure </w:t>
+                              </w:r>
+                              <w:proofErr w:type="gramStart"/>
+                              <w:r>
+                                <w:rPr>
+                                  <w:sz w:val="20"/>
+                                </w:rPr>
+                                <w:t>14</w:t>
+                              </w:r>
+                              <w:r>
+                                <w:rPr>
+                                  <w:sz w:val="20"/>
+                                </w:rPr>
+                                <w:t xml:space="preserve"> - Geração</w:t>
+                              </w:r>
+                              <w:proofErr w:type="gramEnd"/>
+                              <w:r>
+                                <w:rPr>
+                                  <w:sz w:val="20"/>
+                                </w:rPr>
+                                <w:t xml:space="preserve"> do sinal OFDM</w:t>
+                              </w:r>
+                            </w:p>
+                          </w:txbxContent>
+                        </wps:txbx>
+                        <wps:bodyPr rot="0" spcFirstLastPara="0" vertOverflow="overflow" horzOverflow="overflow" vert="horz" wrap="square" lIns="0" tIns="0" rIns="0" bIns="0" numCol="1" spcCol="0" rtlCol="0" fromWordArt="0" anchor="t" anchorCtr="0" forceAA="0" compatLnSpc="1">
+                          <a:prstTxWarp prst="textNoShape">
+                            <a:avLst/>
+                          </a:prstTxWarp>
+                          <a:spAutoFit/>
+                        </wps:bodyPr>
+                      </wps:wsp>
+                    </wpg:wgp>
+                  </a:graphicData>
+                </a:graphic>
+              </wp:anchor>
+            </w:drawing>
+          </mc:Choice>
+          <mc:Fallback>
+            <w:pict>
+              <v:group id="Grupo 45" o:spid="_x0000_s1064" style="position:absolute;left:0;text-align:left;margin-left:17.4pt;margin-top:127.65pt;width:433.9pt;height:171.85pt;z-index:251703808" coordsize="55102,21824" o:gfxdata="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">
+                <v:shape id="Imagem 43" o:spid="_x0000_s1065" type="#_x0000_t75" style="position:absolute;width:55102;height:18606;visibility:visible;mso-wrap-style:square" o:gfxdata="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">
+                  <v:imagedata r:id="rId44" o:title="processo_ofdm"/>
+                  <v:path arrowok="t"/>
+                </v:shape>
+                <v:shape id="Caixa de texto 44" o:spid="_x0000_s1066" type="#_x0000_t202" style="position:absolute;top:18840;width:55092;height:2984;visibility:visible;mso-wrap-style:square;v-text-anchor:top" o:gfxdata="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" stroked="f">
+                  <v:textbox style="mso-fit-shape-to-text:t" inset="0,0,0,0">
+                    <w:txbxContent>
+                      <w:p>
+                        <w:pPr>
+                          <w:pStyle w:val="Legenda"/>
+                          <w:rPr>
+                            <w:rFonts w:ascii="Times New Roman" w:hAnsi="Times New Roman"/>
+                            <w:noProof/>
+                            <w:color w:val="000000"/>
+                            <w:sz w:val="20"/>
+                          </w:rPr>
+                        </w:pPr>
+                        <w:r>
+                          <w:rPr>
+                            <w:sz w:val="20"/>
+                          </w:rPr>
+                          <w:t xml:space="preserve">Figure </w:t>
+                        </w:r>
+                        <w:proofErr w:type="gramStart"/>
+                        <w:r>
+                          <w:rPr>
+                            <w:sz w:val="20"/>
+                          </w:rPr>
+                          <w:t>14</w:t>
+                        </w:r>
+                        <w:r>
+                          <w:rPr>
+                            <w:sz w:val="20"/>
+                          </w:rPr>
+                          <w:t xml:space="preserve"> - Geração</w:t>
+                        </w:r>
+                        <w:proofErr w:type="gramEnd"/>
+                        <w:r>
+                          <w:rPr>
+                            <w:sz w:val="20"/>
+                          </w:rPr>
+                          <w:t xml:space="preserve"> do sinal OFDM</w:t>
+                        </w:r>
+                      </w:p>
+                    </w:txbxContent>
+                  </v:textbox>
+                </v:shape>
+              </v:group>
+            </w:pict>
+          </mc:Fallback>
+        </mc:AlternateContent>
+      </w:r>
+      <w:proofErr w:type="gramStart"/>
+      <w:r>
+        <w:rPr>
+          <w:color w:val="000000"/>
+          <w:sz w:val="22"/>
+          <w:szCs w:val="22"/>
+        </w:rPr>
+        <w:t>a</w:t>
+      </w:r>
+      <w:proofErr w:type="gramEnd"/>
+      <w:r>
+        <w:rPr>
+          <w:color w:val="000000"/>
+          <w:sz w:val="22"/>
+          <w:szCs w:val="22"/>
+        </w:rPr>
+        <w:t xml:space="preserve"> equação acima mostra que o sinal OFDM é obtido fazendo uma transformada inversa de Fourier. Assim, percebe-se que para o processo de transmissão utilizando essa técnica será </w:t>
+      </w:r>
+      <w:r>
+        <w:rPr>
+          <w:color w:val="000000"/>
+          <w:sz w:val="22"/>
+          <w:szCs w:val="22"/>
+        </w:rPr>
+        <w:t>necessário</w:t>
+      </w:r>
+      <w:r>
+        <w:rPr>
+          <w:color w:val="000000"/>
+          <w:sz w:val="22"/>
+          <w:szCs w:val="22"/>
+        </w:rPr>
+        <w:t xml:space="preserve"> utiliza</w:t>
+      </w:r>
+      <w:r>
+        <w:rPr>
+          <w:color w:val="000000"/>
+          <w:sz w:val="22"/>
+          <w:szCs w:val="22"/>
+        </w:rPr>
+        <w:t>r o</w:t>
+      </w:r>
+      <w:r>
+        <w:rPr>
+          <w:color w:val="000000"/>
+          <w:sz w:val="22"/>
+          <w:szCs w:val="22"/>
+        </w:rPr>
+        <w:t xml:space="preserve"> algoritmo de transformada de Fourier e, portanto, os algoritmos FFT e IFFT, pois eles são os mais rápidos algoritmos para tais fins. No entanto, tais algoritmos só trabalham com sinais com tamanho que podem ser do tipo</w:t>
+      </w:r>
+      <w:r>
+        <w:rPr>
+          <w:color w:val="008000"/>
+          <w:sz w:val="22"/>
+          <w:szCs w:val="22"/>
+        </w:rPr>
+        <w:t xml:space="preserve"> </w:t>
+      </w:r>
+      <m:oMath>
+        <m:sSup>
+          <m:sSupPr>
+            <m:ctrlPr>
+              <w:rPr>
+                <w:rFonts w:ascii="Cambria Math" w:hAnsi="Cambria Math"/>
+                <w:i/>
+                <w:sz w:val="22"/>
+                <w:szCs w:val="22"/>
+              </w:rPr>
+            </m:ctrlPr>
+          </m:sSupPr>
+          <m:e>
+            <m:r>
+              <w:rPr>
+                <w:rFonts w:ascii="Cambria Math" w:hAnsi="Cambria Math"/>
+                <w:sz w:val="22"/>
+                <w:szCs w:val="22"/>
+              </w:rPr>
+              <m:t>2</m:t>
+            </m:r>
+          </m:e>
+          <m:sup>
+            <m:r>
+              <w:rPr>
+                <w:rFonts w:ascii="Cambria Math" w:hAnsi="Cambria Math"/>
+                <w:sz w:val="22"/>
+                <w:szCs w:val="22"/>
+              </w:rPr>
+              <m:t>n</m:t>
+            </m:r>
+          </m:sup>
+        </m:sSup>
+      </m:oMath>
+      <w:r>
+        <w:rPr>
+          <w:color w:val="000000"/>
+          <w:sz w:val="22"/>
+          <w:szCs w:val="22"/>
+        </w:rPr>
+        <w:t>. Por isso tudo, temos que a quantidade de subportadoras</w:t>
+      </w:r>
+      <w:r>
+        <w:rPr>
+          <w:color w:val="000000"/>
+          <w:sz w:val="22"/>
+          <w:szCs w:val="22"/>
+        </w:rPr>
+        <w:t xml:space="preserve"> para o sinal OFDM nos padrão 802.11</w:t>
+      </w:r>
+      <w:proofErr w:type="gramStart"/>
+      <w:r>
+        <w:rPr>
+          <w:color w:val="000000"/>
+          <w:sz w:val="22"/>
+          <w:szCs w:val="22"/>
+        </w:rPr>
+        <w:t>ac</w:t>
+      </w:r>
+      <w:proofErr w:type="gramEnd"/>
+      <w:r>
+        <w:rPr>
+          <w:color w:val="000000"/>
+          <w:sz w:val="22"/>
+          <w:szCs w:val="22"/>
+        </w:rPr>
+        <w:t xml:space="preserve"> são 64, 128, 256 e 512.</w:t>
+      </w:r>
+    </w:p>
+    <w:p>
+      <w:pPr>
+        <w:pStyle w:val="TCC0CorpoTexto"/>
+        <w:ind w:firstLine="0"/>
+        <w:rPr>
+          <w:color w:val="000000"/>
+          <w:sz w:val="22"/>
+          <w:szCs w:val="22"/>
+        </w:rPr>
+      </w:pPr>
+    </w:p>
+    <w:p>
+      <w:pPr>
+        <w:pStyle w:val="TCC0CorpoTexto"/>
+        <w:ind w:firstLine="0"/>
+        <w:rPr>
+          <w:color w:val="000000"/>
+          <w:sz w:val="22"/>
+          <w:szCs w:val="22"/>
+        </w:rPr>
+      </w:pPr>
+    </w:p>
+    <w:p>
+      <w:pPr>
+        <w:pStyle w:val="TCC0CorpoTexto"/>
+        <w:ind w:firstLine="0"/>
+        <w:rPr>
+          <w:color w:val="000000"/>
+          <w:sz w:val="22"/>
+          <w:szCs w:val="22"/>
+        </w:rPr>
+      </w:pPr>
+    </w:p>
+    <w:p>
+      <w:pPr>
+        <w:pStyle w:val="TCC0CorpoTexto"/>
+        <w:ind w:firstLine="0"/>
+        <w:rPr>
+          <w:color w:val="000000"/>
+          <w:sz w:val="22"/>
+          <w:szCs w:val="22"/>
+        </w:rPr>
+      </w:pPr>
+    </w:p>
+    <w:p>
+      <w:pPr>
+        <w:pStyle w:val="TCC0CorpoTexto"/>
+        <w:ind w:firstLine="0"/>
+        <w:rPr>
+          <w:color w:val="000000"/>
+          <w:sz w:val="22"/>
+          <w:szCs w:val="22"/>
+        </w:rPr>
+      </w:pPr>
+    </w:p>
+    <w:p>
+      <w:pPr>
+        <w:pStyle w:val="TCC0CorpoTexto"/>
+        <w:ind w:firstLine="0"/>
+        <w:rPr>
+          <w:sz w:val="22"/>
+          <w:szCs w:val="22"/>
+        </w:rPr>
+      </w:pPr>
+    </w:p>
+    <w:p>
+      <w:pPr>
+        <w:pStyle w:val="TCCSubttuloNvel1"/>
+        <w:rPr>
+          <w:rFonts w:ascii="Times New Roman" w:hAnsi="Times New Roman"/>
+          <w:sz w:val="24"/>
+          <w:szCs w:val="24"/>
+        </w:rPr>
+      </w:pPr>
+      <w:r>
+        <w:rPr>
+          <w:rFonts w:ascii="Times New Roman" w:hAnsi="Times New Roman"/>
+          <w:sz w:val="24"/>
+          <w:szCs w:val="24"/>
+        </w:rPr>
+        <w:lastRenderedPageBreak/>
         <w:t>Codificação de canal</w:t>
       </w:r>
     </w:p>
@@ -25573,11 +27684,11 @@
           <w:tcPr>
             <w:tcW w:w="9778" w:type="dxa"/>
           </w:tcPr>
-          <w:bookmarkStart w:id="18" w:name="_MON_1142091770"/>
-          <w:bookmarkStart w:id="19" w:name="_MON_1143473062"/>
+          <w:bookmarkStart w:id="18" w:name="_MON_1143473062"/>
+          <w:bookmarkStart w:id="19" w:name="_MON_1142091456"/>
           <w:bookmarkEnd w:id="18"/>
           <w:bookmarkEnd w:id="19"/>
-          <w:bookmarkStart w:id="20" w:name="_MON_1142091456"/>
+          <w:bookmarkStart w:id="20" w:name="_MON_1142091770"/>
           <w:bookmarkEnd w:id="20"/>
           <w:p>
             <w:pPr>
@@ -25586,9 +27697,9 @@
             <w:r>
               <w:object w:dxaOrig="4410" w:dyaOrig="2790">
                 <v:shape id="_x0000_i1025" type="#_x0000_t75" style="width:220.5pt;height:139.35pt" o:ole="">
-                  <v:imagedata r:id="rId41" o:title=""/>
+                  <v:imagedata r:id="rId45" o:title=""/>
                 </v:shape>
-                <o:OLEObject Type="Embed" ProgID="Word.Picture.8" ShapeID="_x0000_i1025" DrawAspect="Content" ObjectID="_1532978860" r:id="rId42"/>
+                <o:OLEObject Type="Embed" ProgID="Word.Picture.8" ShapeID="_x0000_i1025" DrawAspect="Content" ObjectID="_1533453453" r:id="rId46"/>
               </w:object>
             </w:r>
           </w:p>
@@ -26013,890 +28124,6 @@
         <w:t>. Nome da tabela (caso não seja de autoria própria citar e referenciar)</w:t>
       </w:r>
       <w:bookmarkEnd w:id="25"/>
-    </w:p>
-    <w:tbl>
-      <w:tblPr>
-        <w:tblW w:w="0" w:type="auto"/>
-        <w:tblBorders>
-          <w:top w:val="single" w:sz="4" w:space="0" w:color="auto"/>
-          <w:left w:val="single" w:sz="4" w:space="0" w:color="auto"/>
-          <w:bottom w:val="single" w:sz="4" w:space="0" w:color="auto"/>
-          <w:right w:val="single" w:sz="4" w:space="0" w:color="auto"/>
-          <w:insideH w:val="single" w:sz="4" w:space="0" w:color="auto"/>
-          <w:insideV w:val="single" w:sz="4" w:space="0" w:color="auto"/>
-        </w:tblBorders>
-        <w:tblCellMar>
-          <w:left w:w="70" w:type="dxa"/>
-          <w:right w:w="70" w:type="dxa"/>
-        </w:tblCellMar>
-        <w:tblLook w:val="0000" w:firstRow="0" w:lastRow="0" w:firstColumn="0" w:lastColumn="0" w:noHBand="0" w:noVBand="0"/>
-      </w:tblPr>
-      <w:tblGrid>
-        <w:gridCol w:w="3259"/>
-        <w:gridCol w:w="3259"/>
-        <w:gridCol w:w="3260"/>
-      </w:tblGrid>
-      <w:tr>
-        <w:tc>
-          <w:tcPr>
-            <w:tcW w:w="3259" w:type="dxa"/>
-            <w:tcBorders>
-              <w:top w:val="single" w:sz="12" w:space="0" w:color="auto"/>
-              <w:left w:val="nil"/>
-              <w:bottom w:val="single" w:sz="12" w:space="0" w:color="auto"/>
-            </w:tcBorders>
-          </w:tcPr>
-          <w:p>
-            <w:pPr>
-              <w:pStyle w:val="TCC0CorpoTextodeTabela"/>
-              <w:rPr>
-                <w:b/>
-                <w:bCs/>
-                <w:sz w:val="22"/>
-                <w:szCs w:val="22"/>
-              </w:rPr>
-            </w:pPr>
-            <w:r>
-              <w:rPr>
-                <w:b/>
-                <w:bCs/>
-                <w:sz w:val="22"/>
-                <w:szCs w:val="22"/>
-              </w:rPr>
-              <w:t xml:space="preserve">Título da Coluna </w:t>
-            </w:r>
-            <w:proofErr w:type="gramStart"/>
-            <w:r>
-              <w:rPr>
-                <w:b/>
-                <w:bCs/>
-                <w:sz w:val="22"/>
-                <w:szCs w:val="22"/>
-              </w:rPr>
-              <w:t>1</w:t>
-            </w:r>
-            <w:proofErr w:type="gramEnd"/>
-          </w:p>
-        </w:tc>
-        <w:tc>
-          <w:tcPr>
-            <w:tcW w:w="3259" w:type="dxa"/>
-            <w:tcBorders>
-              <w:top w:val="single" w:sz="12" w:space="0" w:color="auto"/>
-              <w:bottom w:val="single" w:sz="12" w:space="0" w:color="auto"/>
-            </w:tcBorders>
-          </w:tcPr>
-          <w:p>
-            <w:pPr>
-              <w:pStyle w:val="TCC0CorpoTextodeTabela"/>
-              <w:rPr>
-                <w:b/>
-                <w:bCs/>
-                <w:sz w:val="22"/>
-                <w:szCs w:val="22"/>
-              </w:rPr>
-            </w:pPr>
-            <w:r>
-              <w:rPr>
-                <w:b/>
-                <w:bCs/>
-                <w:sz w:val="22"/>
-                <w:szCs w:val="22"/>
-              </w:rPr>
-              <w:t xml:space="preserve">Título da Coluna </w:t>
-            </w:r>
-            <w:proofErr w:type="gramStart"/>
-            <w:r>
-              <w:rPr>
-                <w:b/>
-                <w:bCs/>
-                <w:sz w:val="22"/>
-                <w:szCs w:val="22"/>
-              </w:rPr>
-              <w:t>2</w:t>
-            </w:r>
-            <w:proofErr w:type="gramEnd"/>
-          </w:p>
-        </w:tc>
-        <w:tc>
-          <w:tcPr>
-            <w:tcW w:w="3260" w:type="dxa"/>
-            <w:tcBorders>
-              <w:top w:val="single" w:sz="12" w:space="0" w:color="auto"/>
-              <w:bottom w:val="single" w:sz="12" w:space="0" w:color="auto"/>
-              <w:right w:val="nil"/>
-            </w:tcBorders>
-          </w:tcPr>
-          <w:p>
-            <w:pPr>
-              <w:pStyle w:val="TCC0CorpoTextodeTabela"/>
-              <w:rPr>
-                <w:b/>
-                <w:bCs/>
-                <w:sz w:val="22"/>
-                <w:szCs w:val="22"/>
-              </w:rPr>
-            </w:pPr>
-            <w:r>
-              <w:rPr>
-                <w:b/>
-                <w:bCs/>
-                <w:sz w:val="22"/>
-                <w:szCs w:val="22"/>
-              </w:rPr>
-              <w:t xml:space="preserve">Título da Coluna </w:t>
-            </w:r>
-            <w:proofErr w:type="gramStart"/>
-            <w:r>
-              <w:rPr>
-                <w:b/>
-                <w:bCs/>
-                <w:sz w:val="22"/>
-                <w:szCs w:val="22"/>
-              </w:rPr>
-              <w:t>3</w:t>
-            </w:r>
-            <w:proofErr w:type="gramEnd"/>
-          </w:p>
-        </w:tc>
-      </w:tr>
-      <w:tr>
-        <w:tc>
-          <w:tcPr>
-            <w:tcW w:w="3259" w:type="dxa"/>
-            <w:tcBorders>
-              <w:top w:val="single" w:sz="12" w:space="0" w:color="auto"/>
-              <w:left w:val="nil"/>
-            </w:tcBorders>
-          </w:tcPr>
-          <w:p>
-            <w:pPr>
-              <w:pStyle w:val="TCC0CorpoTextodeTabela"/>
-              <w:rPr>
-                <w:sz w:val="22"/>
-                <w:szCs w:val="22"/>
-              </w:rPr>
-            </w:pPr>
-            <w:r>
-              <w:rPr>
-                <w:sz w:val="22"/>
-                <w:szCs w:val="22"/>
-              </w:rPr>
-              <w:lastRenderedPageBreak/>
-              <w:t xml:space="preserve">Dado: Linha </w:t>
-            </w:r>
-            <w:proofErr w:type="gramStart"/>
-            <w:r>
-              <w:rPr>
-                <w:sz w:val="22"/>
-                <w:szCs w:val="22"/>
-              </w:rPr>
-              <w:t>1</w:t>
-            </w:r>
-            <w:proofErr w:type="gramEnd"/>
-            <w:r>
-              <w:rPr>
-                <w:sz w:val="22"/>
-                <w:szCs w:val="22"/>
-              </w:rPr>
-              <w:t>, Coluna 1</w:t>
-            </w:r>
-          </w:p>
-        </w:tc>
-        <w:tc>
-          <w:tcPr>
-            <w:tcW w:w="3259" w:type="dxa"/>
-            <w:tcBorders>
-              <w:top w:val="single" w:sz="12" w:space="0" w:color="auto"/>
-            </w:tcBorders>
-          </w:tcPr>
-          <w:p>
-            <w:pPr>
-              <w:pStyle w:val="TCC0CorpoTextodeTabela"/>
-              <w:rPr>
-                <w:sz w:val="22"/>
-                <w:szCs w:val="22"/>
-              </w:rPr>
-            </w:pPr>
-            <w:r>
-              <w:rPr>
-                <w:sz w:val="22"/>
-                <w:szCs w:val="22"/>
-              </w:rPr>
-              <w:t xml:space="preserve">Dado: Linha </w:t>
-            </w:r>
-            <w:proofErr w:type="gramStart"/>
-            <w:r>
-              <w:rPr>
-                <w:sz w:val="22"/>
-                <w:szCs w:val="22"/>
-              </w:rPr>
-              <w:t>1</w:t>
-            </w:r>
-            <w:proofErr w:type="gramEnd"/>
-            <w:r>
-              <w:rPr>
-                <w:sz w:val="22"/>
-                <w:szCs w:val="22"/>
-              </w:rPr>
-              <w:t>, Coluna 2</w:t>
-            </w:r>
-          </w:p>
-        </w:tc>
-        <w:tc>
-          <w:tcPr>
-            <w:tcW w:w="3260" w:type="dxa"/>
-            <w:tcBorders>
-              <w:top w:val="single" w:sz="12" w:space="0" w:color="auto"/>
-              <w:right w:val="nil"/>
-            </w:tcBorders>
-          </w:tcPr>
-          <w:p>
-            <w:pPr>
-              <w:pStyle w:val="TCC0CorpoTextodeTabela"/>
-              <w:rPr>
-                <w:sz w:val="22"/>
-                <w:szCs w:val="22"/>
-              </w:rPr>
-            </w:pPr>
-            <w:r>
-              <w:rPr>
-                <w:sz w:val="22"/>
-                <w:szCs w:val="22"/>
-              </w:rPr>
-              <w:t xml:space="preserve">Dado: Linha </w:t>
-            </w:r>
-            <w:proofErr w:type="gramStart"/>
-            <w:r>
-              <w:rPr>
-                <w:sz w:val="22"/>
-                <w:szCs w:val="22"/>
-              </w:rPr>
-              <w:t>1</w:t>
-            </w:r>
-            <w:proofErr w:type="gramEnd"/>
-            <w:r>
-              <w:rPr>
-                <w:sz w:val="22"/>
-                <w:szCs w:val="22"/>
-              </w:rPr>
-              <w:t>, Coluna 2</w:t>
-            </w:r>
-          </w:p>
-        </w:tc>
-      </w:tr>
-      <w:tr>
-        <w:tc>
-          <w:tcPr>
-            <w:tcW w:w="3259" w:type="dxa"/>
-            <w:tcBorders>
-              <w:left w:val="nil"/>
-              <w:bottom w:val="single" w:sz="4" w:space="0" w:color="auto"/>
-            </w:tcBorders>
-          </w:tcPr>
-          <w:p>
-            <w:pPr>
-              <w:pStyle w:val="TCC0CorpoTextodeTabela"/>
-              <w:rPr>
-                <w:sz w:val="22"/>
-                <w:szCs w:val="22"/>
-              </w:rPr>
-            </w:pPr>
-            <w:r>
-              <w:rPr>
-                <w:sz w:val="22"/>
-                <w:szCs w:val="22"/>
-              </w:rPr>
-              <w:t xml:space="preserve">Dado: Linha </w:t>
-            </w:r>
-            <w:proofErr w:type="gramStart"/>
-            <w:r>
-              <w:rPr>
-                <w:sz w:val="22"/>
-                <w:szCs w:val="22"/>
-              </w:rPr>
-              <w:t>2</w:t>
-            </w:r>
-            <w:proofErr w:type="gramEnd"/>
-            <w:r>
-              <w:rPr>
-                <w:sz w:val="22"/>
-                <w:szCs w:val="22"/>
-              </w:rPr>
-              <w:t>, Coluna 1</w:t>
-            </w:r>
-          </w:p>
-        </w:tc>
-        <w:tc>
-          <w:tcPr>
-            <w:tcW w:w="3259" w:type="dxa"/>
-            <w:tcBorders>
-              <w:bottom w:val="single" w:sz="4" w:space="0" w:color="auto"/>
-            </w:tcBorders>
-          </w:tcPr>
-          <w:p>
-            <w:pPr>
-              <w:pStyle w:val="TCC0CorpoTextodeTabela"/>
-              <w:rPr>
-                <w:sz w:val="22"/>
-                <w:szCs w:val="22"/>
-              </w:rPr>
-            </w:pPr>
-            <w:r>
-              <w:rPr>
-                <w:sz w:val="22"/>
-                <w:szCs w:val="22"/>
-              </w:rPr>
-              <w:t xml:space="preserve">Dado: Linha </w:t>
-            </w:r>
-            <w:proofErr w:type="gramStart"/>
-            <w:r>
-              <w:rPr>
-                <w:sz w:val="22"/>
-                <w:szCs w:val="22"/>
-              </w:rPr>
-              <w:t>2</w:t>
-            </w:r>
-            <w:proofErr w:type="gramEnd"/>
-            <w:r>
-              <w:rPr>
-                <w:sz w:val="22"/>
-                <w:szCs w:val="22"/>
-              </w:rPr>
-              <w:t>, Coluna 2</w:t>
-            </w:r>
-          </w:p>
-        </w:tc>
-        <w:tc>
-          <w:tcPr>
-            <w:tcW w:w="3260" w:type="dxa"/>
-            <w:tcBorders>
-              <w:bottom w:val="single" w:sz="4" w:space="0" w:color="auto"/>
-              <w:right w:val="nil"/>
-            </w:tcBorders>
-          </w:tcPr>
-          <w:p>
-            <w:pPr>
-              <w:pStyle w:val="TCC0CorpoTextodeTabela"/>
-              <w:rPr>
-                <w:sz w:val="22"/>
-                <w:szCs w:val="22"/>
-              </w:rPr>
-            </w:pPr>
-            <w:r>
-              <w:rPr>
-                <w:sz w:val="22"/>
-                <w:szCs w:val="22"/>
-              </w:rPr>
-              <w:t xml:space="preserve">Dado: Linha </w:t>
-            </w:r>
-            <w:proofErr w:type="gramStart"/>
-            <w:r>
-              <w:rPr>
-                <w:sz w:val="22"/>
-                <w:szCs w:val="22"/>
-              </w:rPr>
-              <w:t>2</w:t>
-            </w:r>
-            <w:proofErr w:type="gramEnd"/>
-            <w:r>
-              <w:rPr>
-                <w:sz w:val="22"/>
-                <w:szCs w:val="22"/>
-              </w:rPr>
-              <w:t>, Coluna 2</w:t>
-            </w:r>
-          </w:p>
-        </w:tc>
-      </w:tr>
-      <w:tr>
-        <w:tc>
-          <w:tcPr>
-            <w:tcW w:w="3259" w:type="dxa"/>
-            <w:tcBorders>
-              <w:left w:val="nil"/>
-              <w:bottom w:val="single" w:sz="12" w:space="0" w:color="auto"/>
-            </w:tcBorders>
-          </w:tcPr>
-          <w:p>
-            <w:pPr>
-              <w:pStyle w:val="TCC0CorpoTextodeTabela"/>
-              <w:rPr>
-                <w:sz w:val="22"/>
-                <w:szCs w:val="22"/>
-              </w:rPr>
-            </w:pPr>
-            <w:r>
-              <w:rPr>
-                <w:sz w:val="22"/>
-                <w:szCs w:val="22"/>
-              </w:rPr>
-              <w:t xml:space="preserve">Dado: Linha </w:t>
-            </w:r>
-            <w:proofErr w:type="gramStart"/>
-            <w:r>
-              <w:rPr>
-                <w:sz w:val="22"/>
-                <w:szCs w:val="22"/>
-              </w:rPr>
-              <w:t>3</w:t>
-            </w:r>
-            <w:proofErr w:type="gramEnd"/>
-            <w:r>
-              <w:rPr>
-                <w:sz w:val="22"/>
-                <w:szCs w:val="22"/>
-              </w:rPr>
-              <w:t>, Coluna 1</w:t>
-            </w:r>
-          </w:p>
-        </w:tc>
-        <w:tc>
-          <w:tcPr>
-            <w:tcW w:w="3259" w:type="dxa"/>
-            <w:tcBorders>
-              <w:bottom w:val="single" w:sz="12" w:space="0" w:color="auto"/>
-            </w:tcBorders>
-          </w:tcPr>
-          <w:p>
-            <w:pPr>
-              <w:pStyle w:val="TCC0CorpoTextodeTabela"/>
-              <w:rPr>
-                <w:sz w:val="22"/>
-                <w:szCs w:val="22"/>
-              </w:rPr>
-            </w:pPr>
-            <w:r>
-              <w:rPr>
-                <w:sz w:val="22"/>
-                <w:szCs w:val="22"/>
-              </w:rPr>
-              <w:t xml:space="preserve">Dado: Linha </w:t>
-            </w:r>
-            <w:proofErr w:type="gramStart"/>
-            <w:r>
-              <w:rPr>
-                <w:sz w:val="22"/>
-                <w:szCs w:val="22"/>
-              </w:rPr>
-              <w:t>3</w:t>
-            </w:r>
-            <w:proofErr w:type="gramEnd"/>
-            <w:r>
-              <w:rPr>
-                <w:sz w:val="22"/>
-                <w:szCs w:val="22"/>
-              </w:rPr>
-              <w:t>, Coluna 2</w:t>
-            </w:r>
-          </w:p>
-        </w:tc>
-        <w:tc>
-          <w:tcPr>
-            <w:tcW w:w="3260" w:type="dxa"/>
-            <w:tcBorders>
-              <w:bottom w:val="single" w:sz="12" w:space="0" w:color="auto"/>
-              <w:right w:val="nil"/>
-            </w:tcBorders>
-          </w:tcPr>
-          <w:p>
-            <w:pPr>
-              <w:pStyle w:val="TCC0CorpoTextodeTabela"/>
-              <w:rPr>
-                <w:sz w:val="22"/>
-                <w:szCs w:val="22"/>
-              </w:rPr>
-            </w:pPr>
-            <w:r>
-              <w:rPr>
-                <w:sz w:val="22"/>
-                <w:szCs w:val="22"/>
-              </w:rPr>
-              <w:t xml:space="preserve">Dado: Linha </w:t>
-            </w:r>
-            <w:proofErr w:type="gramStart"/>
-            <w:r>
-              <w:rPr>
-                <w:sz w:val="22"/>
-                <w:szCs w:val="22"/>
-              </w:rPr>
-              <w:t>3</w:t>
-            </w:r>
-            <w:proofErr w:type="gramEnd"/>
-            <w:r>
-              <w:rPr>
-                <w:sz w:val="22"/>
-                <w:szCs w:val="22"/>
-              </w:rPr>
-              <w:t>, Coluna 2</w:t>
-            </w:r>
-          </w:p>
-        </w:tc>
-      </w:tr>
-    </w:tbl>
-    <w:p>
-      <w:pPr>
-        <w:pStyle w:val="TCC0CorpoTexto"/>
-        <w:rPr>
-          <w:sz w:val="22"/>
-          <w:szCs w:val="22"/>
-        </w:rPr>
-      </w:pPr>
-      <w:r>
-        <w:rPr>
-          <w:sz w:val="22"/>
-          <w:szCs w:val="22"/>
-        </w:rPr>
-        <w:t xml:space="preserve">Na </w:t>
-      </w:r>
-      <w:r>
-        <w:rPr>
-          <w:sz w:val="22"/>
-          <w:szCs w:val="22"/>
-        </w:rPr>
-        <w:fldChar w:fldCharType="begin"/>
-      </w:r>
-      <w:r>
-        <w:rPr>
-          <w:sz w:val="22"/>
-          <w:szCs w:val="22"/>
-        </w:rPr>
-        <w:instrText xml:space="preserve"> REF _Ref429066236 \h </w:instrText>
-      </w:r>
-      <w:r>
-        <w:rPr>
-          <w:sz w:val="22"/>
-          <w:szCs w:val="22"/>
-        </w:rPr>
-      </w:r>
-      <w:r>
-        <w:rPr>
-          <w:sz w:val="22"/>
-          <w:szCs w:val="22"/>
-        </w:rPr>
-        <w:fldChar w:fldCharType="separate"/>
-      </w:r>
-      <w:r>
-        <w:rPr>
-          <w:sz w:val="20"/>
-        </w:rPr>
-        <w:t xml:space="preserve">Tabela </w:t>
-      </w:r>
-      <w:r>
-        <w:rPr>
-          <w:noProof/>
-          <w:sz w:val="20"/>
-        </w:rPr>
-        <w:t>6</w:t>
-      </w:r>
-      <w:r>
-        <w:rPr>
-          <w:sz w:val="22"/>
-          <w:szCs w:val="22"/>
-        </w:rPr>
-        <w:fldChar w:fldCharType="end"/>
-      </w:r>
-      <w:r>
-        <w:rPr>
-          <w:sz w:val="22"/>
-          <w:szCs w:val="22"/>
-        </w:rPr>
-        <w:t xml:space="preserve">, </w:t>
-      </w:r>
-      <w:proofErr w:type="spellStart"/>
-      <w:r>
-        <w:rPr>
-          <w:sz w:val="22"/>
-          <w:szCs w:val="22"/>
-        </w:rPr>
-        <w:t>o</w:t>
-      </w:r>
-      <w:r>
-        <w:rPr>
-          <w:sz w:val="22"/>
-          <w:szCs w:val="22"/>
-        </w:rPr>
-        <w:t>ioioioi</w:t>
-      </w:r>
-      <w:proofErr w:type="spellEnd"/>
-      <w:r>
-        <w:rPr>
-          <w:sz w:val="22"/>
-          <w:szCs w:val="22"/>
-        </w:rPr>
-        <w:t xml:space="preserve"> </w:t>
-      </w:r>
-      <w:proofErr w:type="spellStart"/>
-      <w:r>
-        <w:rPr>
-          <w:sz w:val="22"/>
-          <w:szCs w:val="22"/>
-        </w:rPr>
-        <w:t>oioioi</w:t>
-      </w:r>
-      <w:proofErr w:type="spellEnd"/>
-      <w:r>
-        <w:rPr>
-          <w:sz w:val="22"/>
-          <w:szCs w:val="22"/>
-        </w:rPr>
-        <w:t xml:space="preserve"> </w:t>
-      </w:r>
-      <w:proofErr w:type="spellStart"/>
-      <w:r>
-        <w:rPr>
-          <w:sz w:val="22"/>
-          <w:szCs w:val="22"/>
-        </w:rPr>
-        <w:t>oioioioi</w:t>
-      </w:r>
-      <w:proofErr w:type="spellEnd"/>
-      <w:r>
-        <w:rPr>
-          <w:sz w:val="22"/>
-          <w:szCs w:val="22"/>
-        </w:rPr>
-        <w:t xml:space="preserve"> </w:t>
-      </w:r>
-      <w:proofErr w:type="spellStart"/>
-      <w:r>
-        <w:rPr>
-          <w:sz w:val="22"/>
-          <w:szCs w:val="22"/>
-        </w:rPr>
-        <w:t>oioioi</w:t>
-      </w:r>
-      <w:proofErr w:type="spellEnd"/>
-      <w:r>
-        <w:rPr>
-          <w:sz w:val="22"/>
-          <w:szCs w:val="22"/>
-        </w:rPr>
-        <w:t xml:space="preserve"> </w:t>
-      </w:r>
-      <w:proofErr w:type="spellStart"/>
-      <w:r>
-        <w:rPr>
-          <w:sz w:val="22"/>
-          <w:szCs w:val="22"/>
-        </w:rPr>
-        <w:t>oioioioi</w:t>
-      </w:r>
-      <w:proofErr w:type="spellEnd"/>
-      <w:r>
-        <w:rPr>
-          <w:sz w:val="22"/>
-          <w:szCs w:val="22"/>
-        </w:rPr>
-        <w:t xml:space="preserve"> </w:t>
-      </w:r>
-      <w:proofErr w:type="spellStart"/>
-      <w:r>
-        <w:rPr>
-          <w:sz w:val="22"/>
-          <w:szCs w:val="22"/>
-        </w:rPr>
-        <w:t>oioioi</w:t>
-      </w:r>
-      <w:proofErr w:type="spellEnd"/>
-      <w:r>
-        <w:rPr>
-          <w:sz w:val="22"/>
-          <w:szCs w:val="22"/>
-        </w:rPr>
-        <w:t xml:space="preserve"> </w:t>
-      </w:r>
-      <w:proofErr w:type="spellStart"/>
-      <w:r>
-        <w:rPr>
-          <w:sz w:val="22"/>
-          <w:szCs w:val="22"/>
-        </w:rPr>
-        <w:t>oioioioi</w:t>
-      </w:r>
-      <w:proofErr w:type="spellEnd"/>
-      <w:r>
-        <w:rPr>
-          <w:sz w:val="22"/>
-          <w:szCs w:val="22"/>
-        </w:rPr>
-        <w:t xml:space="preserve"> </w:t>
-      </w:r>
-      <w:proofErr w:type="spellStart"/>
-      <w:r>
-        <w:rPr>
-          <w:sz w:val="22"/>
-          <w:szCs w:val="22"/>
-        </w:rPr>
-        <w:t>oioioi</w:t>
-      </w:r>
-      <w:proofErr w:type="spellEnd"/>
-      <w:r>
-        <w:rPr>
-          <w:sz w:val="22"/>
-          <w:szCs w:val="22"/>
-        </w:rPr>
-        <w:t xml:space="preserve"> </w:t>
-      </w:r>
-      <w:proofErr w:type="spellStart"/>
-      <w:r>
-        <w:rPr>
-          <w:sz w:val="22"/>
-          <w:szCs w:val="22"/>
-        </w:rPr>
-        <w:t>oioioioi</w:t>
-      </w:r>
-      <w:proofErr w:type="spellEnd"/>
-      <w:r>
-        <w:rPr>
-          <w:sz w:val="22"/>
-          <w:szCs w:val="22"/>
-        </w:rPr>
-        <w:t xml:space="preserve"> </w:t>
-      </w:r>
-      <w:proofErr w:type="spellStart"/>
-      <w:r>
-        <w:rPr>
-          <w:sz w:val="22"/>
-          <w:szCs w:val="22"/>
-        </w:rPr>
-        <w:t>oioioi</w:t>
-      </w:r>
-      <w:proofErr w:type="spellEnd"/>
-      <w:r>
-        <w:rPr>
-          <w:sz w:val="22"/>
-          <w:szCs w:val="22"/>
-        </w:rPr>
-        <w:t xml:space="preserve"> </w:t>
-      </w:r>
-      <w:proofErr w:type="spellStart"/>
-      <w:r>
-        <w:rPr>
-          <w:sz w:val="22"/>
-          <w:szCs w:val="22"/>
-        </w:rPr>
-        <w:t>oioioioi</w:t>
-      </w:r>
-      <w:proofErr w:type="spellEnd"/>
-      <w:r>
-        <w:rPr>
-          <w:sz w:val="22"/>
-          <w:szCs w:val="22"/>
-        </w:rPr>
-        <w:t xml:space="preserve"> </w:t>
-      </w:r>
-      <w:proofErr w:type="spellStart"/>
-      <w:r>
-        <w:rPr>
-          <w:sz w:val="22"/>
-          <w:szCs w:val="22"/>
-        </w:rPr>
-        <w:t>oioioi</w:t>
-      </w:r>
-      <w:proofErr w:type="spellEnd"/>
-      <w:r>
-        <w:rPr>
-          <w:sz w:val="22"/>
-          <w:szCs w:val="22"/>
-        </w:rPr>
-        <w:t xml:space="preserve"> </w:t>
-      </w:r>
-      <w:proofErr w:type="spellStart"/>
-      <w:r>
-        <w:rPr>
-          <w:sz w:val="22"/>
-          <w:szCs w:val="22"/>
-        </w:rPr>
-        <w:t>oioioioi</w:t>
-      </w:r>
-      <w:proofErr w:type="spellEnd"/>
-      <w:r>
-        <w:rPr>
-          <w:sz w:val="22"/>
-          <w:szCs w:val="22"/>
-        </w:rPr>
-        <w:t>.</w:t>
-      </w:r>
-    </w:p>
-    <w:p>
-      <w:pPr>
-        <w:pStyle w:val="Legenda"/>
-        <w:rPr>
-          <w:rFonts w:ascii="Times New Roman" w:hAnsi="Times New Roman"/>
-          <w:sz w:val="20"/>
-        </w:rPr>
-      </w:pPr>
-      <w:bookmarkStart w:id="26" w:name="_Ref429066236"/>
-      <w:bookmarkStart w:id="27" w:name="_Toc429066606"/>
-      <w:r>
-        <w:rPr>
-          <w:rFonts w:ascii="Times New Roman" w:hAnsi="Times New Roman"/>
-          <w:sz w:val="20"/>
-        </w:rPr>
-        <w:t xml:space="preserve">Tabela </w:t>
-      </w:r>
-      <w:r>
-        <w:rPr>
-          <w:rFonts w:ascii="Times New Roman" w:hAnsi="Times New Roman"/>
-          <w:sz w:val="20"/>
-        </w:rPr>
-        <w:fldChar w:fldCharType="begin"/>
-      </w:r>
-      <w:r>
-        <w:rPr>
-          <w:rFonts w:ascii="Times New Roman" w:hAnsi="Times New Roman"/>
-          <w:sz w:val="20"/>
-        </w:rPr>
-        <w:instrText xml:space="preserve"> SEQ Tabela \* ARABIC </w:instrText>
-      </w:r>
-      <w:r>
-        <w:rPr>
-          <w:rFonts w:ascii="Times New Roman" w:hAnsi="Times New Roman"/>
-          <w:sz w:val="20"/>
-        </w:rPr>
-        <w:fldChar w:fldCharType="separate"/>
-      </w:r>
-      <w:r>
-        <w:rPr>
-          <w:rFonts w:ascii="Times New Roman" w:hAnsi="Times New Roman"/>
-          <w:noProof/>
-          <w:sz w:val="20"/>
-        </w:rPr>
-        <w:t>6</w:t>
-      </w:r>
-      <w:r>
-        <w:rPr>
-          <w:rFonts w:ascii="Times New Roman" w:hAnsi="Times New Roman"/>
-          <w:sz w:val="20"/>
-        </w:rPr>
-        <w:fldChar w:fldCharType="end"/>
-      </w:r>
-      <w:bookmarkEnd w:id="26"/>
-      <w:r>
-        <w:rPr>
-          <w:rFonts w:ascii="Times New Roman" w:hAnsi="Times New Roman"/>
-          <w:sz w:val="20"/>
-        </w:rPr>
-        <w:t xml:space="preserve">. </w:t>
-      </w:r>
-      <w:r>
-        <w:rPr>
-          <w:rFonts w:ascii="Times New Roman" w:hAnsi="Times New Roman"/>
-          <w:bCs w:val="0"/>
-          <w:sz w:val="20"/>
-        </w:rPr>
-        <w:t>Nome da tabela</w:t>
-      </w:r>
-      <w:r>
-        <w:rPr>
-          <w:rFonts w:ascii="Times New Roman" w:hAnsi="Times New Roman"/>
-          <w:bCs w:val="0"/>
-          <w:sz w:val="20"/>
-        </w:rPr>
-        <w:t xml:space="preserve"> (caso não seja de autoria própria citar e referenciar)</w:t>
-      </w:r>
-      <w:bookmarkEnd w:id="27"/>
     </w:p>
     <w:tbl>
       <w:tblPr>
@@ -27430,6 +28657,890 @@
           <w:sz w:val="22"/>
           <w:szCs w:val="22"/>
         </w:rPr>
+        <w:lastRenderedPageBreak/>
+        <w:t xml:space="preserve">Na </w:t>
+      </w:r>
+      <w:r>
+        <w:rPr>
+          <w:sz w:val="22"/>
+          <w:szCs w:val="22"/>
+        </w:rPr>
+        <w:fldChar w:fldCharType="begin"/>
+      </w:r>
+      <w:r>
+        <w:rPr>
+          <w:sz w:val="22"/>
+          <w:szCs w:val="22"/>
+        </w:rPr>
+        <w:instrText xml:space="preserve"> REF _Ref429066236 \h </w:instrText>
+      </w:r>
+      <w:r>
+        <w:rPr>
+          <w:sz w:val="22"/>
+          <w:szCs w:val="22"/>
+        </w:rPr>
+      </w:r>
+      <w:r>
+        <w:rPr>
+          <w:sz w:val="22"/>
+          <w:szCs w:val="22"/>
+        </w:rPr>
+        <w:fldChar w:fldCharType="separate"/>
+      </w:r>
+      <w:r>
+        <w:rPr>
+          <w:sz w:val="20"/>
+        </w:rPr>
+        <w:t xml:space="preserve">Tabela </w:t>
+      </w:r>
+      <w:r>
+        <w:rPr>
+          <w:noProof/>
+          <w:sz w:val="20"/>
+        </w:rPr>
+        <w:t>6</w:t>
+      </w:r>
+      <w:r>
+        <w:rPr>
+          <w:sz w:val="22"/>
+          <w:szCs w:val="22"/>
+        </w:rPr>
+        <w:fldChar w:fldCharType="end"/>
+      </w:r>
+      <w:r>
+        <w:rPr>
+          <w:sz w:val="22"/>
+          <w:szCs w:val="22"/>
+        </w:rPr>
+        <w:t xml:space="preserve">, </w:t>
+      </w:r>
+      <w:proofErr w:type="spellStart"/>
+      <w:r>
+        <w:rPr>
+          <w:sz w:val="22"/>
+          <w:szCs w:val="22"/>
+        </w:rPr>
+        <w:t>o</w:t>
+      </w:r>
+      <w:r>
+        <w:rPr>
+          <w:sz w:val="22"/>
+          <w:szCs w:val="22"/>
+        </w:rPr>
+        <w:t>ioioioi</w:t>
+      </w:r>
+      <w:proofErr w:type="spellEnd"/>
+      <w:r>
+        <w:rPr>
+          <w:sz w:val="22"/>
+          <w:szCs w:val="22"/>
+        </w:rPr>
+        <w:t xml:space="preserve"> </w:t>
+      </w:r>
+      <w:proofErr w:type="spellStart"/>
+      <w:r>
+        <w:rPr>
+          <w:sz w:val="22"/>
+          <w:szCs w:val="22"/>
+        </w:rPr>
+        <w:t>oioioi</w:t>
+      </w:r>
+      <w:proofErr w:type="spellEnd"/>
+      <w:r>
+        <w:rPr>
+          <w:sz w:val="22"/>
+          <w:szCs w:val="22"/>
+        </w:rPr>
+        <w:t xml:space="preserve"> </w:t>
+      </w:r>
+      <w:proofErr w:type="spellStart"/>
+      <w:r>
+        <w:rPr>
+          <w:sz w:val="22"/>
+          <w:szCs w:val="22"/>
+        </w:rPr>
+        <w:t>oioioioi</w:t>
+      </w:r>
+      <w:proofErr w:type="spellEnd"/>
+      <w:r>
+        <w:rPr>
+          <w:sz w:val="22"/>
+          <w:szCs w:val="22"/>
+        </w:rPr>
+        <w:t xml:space="preserve"> </w:t>
+      </w:r>
+      <w:proofErr w:type="spellStart"/>
+      <w:r>
+        <w:rPr>
+          <w:sz w:val="22"/>
+          <w:szCs w:val="22"/>
+        </w:rPr>
+        <w:t>oioioi</w:t>
+      </w:r>
+      <w:proofErr w:type="spellEnd"/>
+      <w:r>
+        <w:rPr>
+          <w:sz w:val="22"/>
+          <w:szCs w:val="22"/>
+        </w:rPr>
+        <w:t xml:space="preserve"> </w:t>
+      </w:r>
+      <w:proofErr w:type="spellStart"/>
+      <w:r>
+        <w:rPr>
+          <w:sz w:val="22"/>
+          <w:szCs w:val="22"/>
+        </w:rPr>
+        <w:t>oioioioi</w:t>
+      </w:r>
+      <w:proofErr w:type="spellEnd"/>
+      <w:r>
+        <w:rPr>
+          <w:sz w:val="22"/>
+          <w:szCs w:val="22"/>
+        </w:rPr>
+        <w:t xml:space="preserve"> </w:t>
+      </w:r>
+      <w:proofErr w:type="spellStart"/>
+      <w:r>
+        <w:rPr>
+          <w:sz w:val="22"/>
+          <w:szCs w:val="22"/>
+        </w:rPr>
+        <w:t>oioioi</w:t>
+      </w:r>
+      <w:proofErr w:type="spellEnd"/>
+      <w:r>
+        <w:rPr>
+          <w:sz w:val="22"/>
+          <w:szCs w:val="22"/>
+        </w:rPr>
+        <w:t xml:space="preserve"> </w:t>
+      </w:r>
+      <w:proofErr w:type="spellStart"/>
+      <w:r>
+        <w:rPr>
+          <w:sz w:val="22"/>
+          <w:szCs w:val="22"/>
+        </w:rPr>
+        <w:t>oioioioi</w:t>
+      </w:r>
+      <w:proofErr w:type="spellEnd"/>
+      <w:r>
+        <w:rPr>
+          <w:sz w:val="22"/>
+          <w:szCs w:val="22"/>
+        </w:rPr>
+        <w:t xml:space="preserve"> </w:t>
+      </w:r>
+      <w:proofErr w:type="spellStart"/>
+      <w:r>
+        <w:rPr>
+          <w:sz w:val="22"/>
+          <w:szCs w:val="22"/>
+        </w:rPr>
+        <w:t>oioioi</w:t>
+      </w:r>
+      <w:proofErr w:type="spellEnd"/>
+      <w:r>
+        <w:rPr>
+          <w:sz w:val="22"/>
+          <w:szCs w:val="22"/>
+        </w:rPr>
+        <w:t xml:space="preserve"> </w:t>
+      </w:r>
+      <w:proofErr w:type="spellStart"/>
+      <w:r>
+        <w:rPr>
+          <w:sz w:val="22"/>
+          <w:szCs w:val="22"/>
+        </w:rPr>
+        <w:t>oioioioi</w:t>
+      </w:r>
+      <w:proofErr w:type="spellEnd"/>
+      <w:r>
+        <w:rPr>
+          <w:sz w:val="22"/>
+          <w:szCs w:val="22"/>
+        </w:rPr>
+        <w:t xml:space="preserve"> </w:t>
+      </w:r>
+      <w:proofErr w:type="spellStart"/>
+      <w:r>
+        <w:rPr>
+          <w:sz w:val="22"/>
+          <w:szCs w:val="22"/>
+        </w:rPr>
+        <w:t>oioioi</w:t>
+      </w:r>
+      <w:proofErr w:type="spellEnd"/>
+      <w:r>
+        <w:rPr>
+          <w:sz w:val="22"/>
+          <w:szCs w:val="22"/>
+        </w:rPr>
+        <w:t xml:space="preserve"> </w:t>
+      </w:r>
+      <w:proofErr w:type="spellStart"/>
+      <w:r>
+        <w:rPr>
+          <w:sz w:val="22"/>
+          <w:szCs w:val="22"/>
+        </w:rPr>
+        <w:t>oioioioi</w:t>
+      </w:r>
+      <w:proofErr w:type="spellEnd"/>
+      <w:r>
+        <w:rPr>
+          <w:sz w:val="22"/>
+          <w:szCs w:val="22"/>
+        </w:rPr>
+        <w:t xml:space="preserve"> </w:t>
+      </w:r>
+      <w:proofErr w:type="spellStart"/>
+      <w:r>
+        <w:rPr>
+          <w:sz w:val="22"/>
+          <w:szCs w:val="22"/>
+        </w:rPr>
+        <w:t>oioioi</w:t>
+      </w:r>
+      <w:proofErr w:type="spellEnd"/>
+      <w:r>
+        <w:rPr>
+          <w:sz w:val="22"/>
+          <w:szCs w:val="22"/>
+        </w:rPr>
+        <w:t xml:space="preserve"> </w:t>
+      </w:r>
+      <w:proofErr w:type="spellStart"/>
+      <w:r>
+        <w:rPr>
+          <w:sz w:val="22"/>
+          <w:szCs w:val="22"/>
+        </w:rPr>
+        <w:t>oioioioi</w:t>
+      </w:r>
+      <w:proofErr w:type="spellEnd"/>
+      <w:r>
+        <w:rPr>
+          <w:sz w:val="22"/>
+          <w:szCs w:val="22"/>
+        </w:rPr>
+        <w:t>.</w:t>
+      </w:r>
+    </w:p>
+    <w:p>
+      <w:pPr>
+        <w:pStyle w:val="Legenda"/>
+        <w:rPr>
+          <w:rFonts w:ascii="Times New Roman" w:hAnsi="Times New Roman"/>
+          <w:sz w:val="20"/>
+        </w:rPr>
+      </w:pPr>
+      <w:bookmarkStart w:id="26" w:name="_Ref429066236"/>
+      <w:bookmarkStart w:id="27" w:name="_Toc429066606"/>
+      <w:r>
+        <w:rPr>
+          <w:rFonts w:ascii="Times New Roman" w:hAnsi="Times New Roman"/>
+          <w:sz w:val="20"/>
+        </w:rPr>
+        <w:t xml:space="preserve">Tabela </w:t>
+      </w:r>
+      <w:r>
+        <w:rPr>
+          <w:rFonts w:ascii="Times New Roman" w:hAnsi="Times New Roman"/>
+          <w:sz w:val="20"/>
+        </w:rPr>
+        <w:fldChar w:fldCharType="begin"/>
+      </w:r>
+      <w:r>
+        <w:rPr>
+          <w:rFonts w:ascii="Times New Roman" w:hAnsi="Times New Roman"/>
+          <w:sz w:val="20"/>
+        </w:rPr>
+        <w:instrText xml:space="preserve"> SEQ Tabela \* ARABIC </w:instrText>
+      </w:r>
+      <w:r>
+        <w:rPr>
+          <w:rFonts w:ascii="Times New Roman" w:hAnsi="Times New Roman"/>
+          <w:sz w:val="20"/>
+        </w:rPr>
+        <w:fldChar w:fldCharType="separate"/>
+      </w:r>
+      <w:r>
+        <w:rPr>
+          <w:rFonts w:ascii="Times New Roman" w:hAnsi="Times New Roman"/>
+          <w:noProof/>
+          <w:sz w:val="20"/>
+        </w:rPr>
+        <w:t>6</w:t>
+      </w:r>
+      <w:r>
+        <w:rPr>
+          <w:rFonts w:ascii="Times New Roman" w:hAnsi="Times New Roman"/>
+          <w:sz w:val="20"/>
+        </w:rPr>
+        <w:fldChar w:fldCharType="end"/>
+      </w:r>
+      <w:bookmarkEnd w:id="26"/>
+      <w:r>
+        <w:rPr>
+          <w:rFonts w:ascii="Times New Roman" w:hAnsi="Times New Roman"/>
+          <w:sz w:val="20"/>
+        </w:rPr>
+        <w:t xml:space="preserve">. </w:t>
+      </w:r>
+      <w:r>
+        <w:rPr>
+          <w:rFonts w:ascii="Times New Roman" w:hAnsi="Times New Roman"/>
+          <w:bCs w:val="0"/>
+          <w:sz w:val="20"/>
+        </w:rPr>
+        <w:t>Nome da tabela</w:t>
+      </w:r>
+      <w:r>
+        <w:rPr>
+          <w:rFonts w:ascii="Times New Roman" w:hAnsi="Times New Roman"/>
+          <w:bCs w:val="0"/>
+          <w:sz w:val="20"/>
+        </w:rPr>
+        <w:t xml:space="preserve"> (caso não seja de autoria própria citar e referenciar)</w:t>
+      </w:r>
+      <w:bookmarkEnd w:id="27"/>
+    </w:p>
+    <w:tbl>
+      <w:tblPr>
+        <w:tblW w:w="0" w:type="auto"/>
+        <w:tblBorders>
+          <w:top w:val="single" w:sz="4" w:space="0" w:color="auto"/>
+          <w:left w:val="single" w:sz="4" w:space="0" w:color="auto"/>
+          <w:bottom w:val="single" w:sz="4" w:space="0" w:color="auto"/>
+          <w:right w:val="single" w:sz="4" w:space="0" w:color="auto"/>
+          <w:insideH w:val="single" w:sz="4" w:space="0" w:color="auto"/>
+          <w:insideV w:val="single" w:sz="4" w:space="0" w:color="auto"/>
+        </w:tblBorders>
+        <w:tblCellMar>
+          <w:left w:w="70" w:type="dxa"/>
+          <w:right w:w="70" w:type="dxa"/>
+        </w:tblCellMar>
+        <w:tblLook w:val="0000" w:firstRow="0" w:lastRow="0" w:firstColumn="0" w:lastColumn="0" w:noHBand="0" w:noVBand="0"/>
+      </w:tblPr>
+      <w:tblGrid>
+        <w:gridCol w:w="3259"/>
+        <w:gridCol w:w="3259"/>
+        <w:gridCol w:w="3260"/>
+      </w:tblGrid>
+      <w:tr>
+        <w:tc>
+          <w:tcPr>
+            <w:tcW w:w="3259" w:type="dxa"/>
+            <w:tcBorders>
+              <w:top w:val="single" w:sz="12" w:space="0" w:color="auto"/>
+              <w:left w:val="nil"/>
+              <w:bottom w:val="single" w:sz="12" w:space="0" w:color="auto"/>
+            </w:tcBorders>
+          </w:tcPr>
+          <w:p>
+            <w:pPr>
+              <w:pStyle w:val="TCC0CorpoTextodeTabela"/>
+              <w:rPr>
+                <w:b/>
+                <w:bCs/>
+                <w:sz w:val="22"/>
+                <w:szCs w:val="22"/>
+              </w:rPr>
+            </w:pPr>
+            <w:r>
+              <w:rPr>
+                <w:b/>
+                <w:bCs/>
+                <w:sz w:val="22"/>
+                <w:szCs w:val="22"/>
+              </w:rPr>
+              <w:t xml:space="preserve">Título da Coluna </w:t>
+            </w:r>
+            <w:proofErr w:type="gramStart"/>
+            <w:r>
+              <w:rPr>
+                <w:b/>
+                <w:bCs/>
+                <w:sz w:val="22"/>
+                <w:szCs w:val="22"/>
+              </w:rPr>
+              <w:t>1</w:t>
+            </w:r>
+            <w:proofErr w:type="gramEnd"/>
+          </w:p>
+        </w:tc>
+        <w:tc>
+          <w:tcPr>
+            <w:tcW w:w="3259" w:type="dxa"/>
+            <w:tcBorders>
+              <w:top w:val="single" w:sz="12" w:space="0" w:color="auto"/>
+              <w:bottom w:val="single" w:sz="12" w:space="0" w:color="auto"/>
+            </w:tcBorders>
+          </w:tcPr>
+          <w:p>
+            <w:pPr>
+              <w:pStyle w:val="TCC0CorpoTextodeTabela"/>
+              <w:rPr>
+                <w:b/>
+                <w:bCs/>
+                <w:sz w:val="22"/>
+                <w:szCs w:val="22"/>
+              </w:rPr>
+            </w:pPr>
+            <w:r>
+              <w:rPr>
+                <w:b/>
+                <w:bCs/>
+                <w:sz w:val="22"/>
+                <w:szCs w:val="22"/>
+              </w:rPr>
+              <w:t xml:space="preserve">Título da Coluna </w:t>
+            </w:r>
+            <w:proofErr w:type="gramStart"/>
+            <w:r>
+              <w:rPr>
+                <w:b/>
+                <w:bCs/>
+                <w:sz w:val="22"/>
+                <w:szCs w:val="22"/>
+              </w:rPr>
+              <w:t>2</w:t>
+            </w:r>
+            <w:proofErr w:type="gramEnd"/>
+          </w:p>
+        </w:tc>
+        <w:tc>
+          <w:tcPr>
+            <w:tcW w:w="3260" w:type="dxa"/>
+            <w:tcBorders>
+              <w:top w:val="single" w:sz="12" w:space="0" w:color="auto"/>
+              <w:bottom w:val="single" w:sz="12" w:space="0" w:color="auto"/>
+              <w:right w:val="nil"/>
+            </w:tcBorders>
+          </w:tcPr>
+          <w:p>
+            <w:pPr>
+              <w:pStyle w:val="TCC0CorpoTextodeTabela"/>
+              <w:rPr>
+                <w:b/>
+                <w:bCs/>
+                <w:sz w:val="22"/>
+                <w:szCs w:val="22"/>
+              </w:rPr>
+            </w:pPr>
+            <w:r>
+              <w:rPr>
+                <w:b/>
+                <w:bCs/>
+                <w:sz w:val="22"/>
+                <w:szCs w:val="22"/>
+              </w:rPr>
+              <w:t xml:space="preserve">Título da Coluna </w:t>
+            </w:r>
+            <w:proofErr w:type="gramStart"/>
+            <w:r>
+              <w:rPr>
+                <w:b/>
+                <w:bCs/>
+                <w:sz w:val="22"/>
+                <w:szCs w:val="22"/>
+              </w:rPr>
+              <w:t>3</w:t>
+            </w:r>
+            <w:proofErr w:type="gramEnd"/>
+          </w:p>
+        </w:tc>
+      </w:tr>
+      <w:tr>
+        <w:tc>
+          <w:tcPr>
+            <w:tcW w:w="3259" w:type="dxa"/>
+            <w:tcBorders>
+              <w:top w:val="single" w:sz="12" w:space="0" w:color="auto"/>
+              <w:left w:val="nil"/>
+            </w:tcBorders>
+          </w:tcPr>
+          <w:p>
+            <w:pPr>
+              <w:pStyle w:val="TCC0CorpoTextodeTabela"/>
+              <w:rPr>
+                <w:sz w:val="22"/>
+                <w:szCs w:val="22"/>
+              </w:rPr>
+            </w:pPr>
+            <w:r>
+              <w:rPr>
+                <w:sz w:val="22"/>
+                <w:szCs w:val="22"/>
+              </w:rPr>
+              <w:t xml:space="preserve">Dado: Linha </w:t>
+            </w:r>
+            <w:proofErr w:type="gramStart"/>
+            <w:r>
+              <w:rPr>
+                <w:sz w:val="22"/>
+                <w:szCs w:val="22"/>
+              </w:rPr>
+              <w:t>1</w:t>
+            </w:r>
+            <w:proofErr w:type="gramEnd"/>
+            <w:r>
+              <w:rPr>
+                <w:sz w:val="22"/>
+                <w:szCs w:val="22"/>
+              </w:rPr>
+              <w:t>, Coluna 1</w:t>
+            </w:r>
+          </w:p>
+        </w:tc>
+        <w:tc>
+          <w:tcPr>
+            <w:tcW w:w="3259" w:type="dxa"/>
+            <w:tcBorders>
+              <w:top w:val="single" w:sz="12" w:space="0" w:color="auto"/>
+            </w:tcBorders>
+          </w:tcPr>
+          <w:p>
+            <w:pPr>
+              <w:pStyle w:val="TCC0CorpoTextodeTabela"/>
+              <w:rPr>
+                <w:sz w:val="22"/>
+                <w:szCs w:val="22"/>
+              </w:rPr>
+            </w:pPr>
+            <w:r>
+              <w:rPr>
+                <w:sz w:val="22"/>
+                <w:szCs w:val="22"/>
+              </w:rPr>
+              <w:t xml:space="preserve">Dado: Linha </w:t>
+            </w:r>
+            <w:proofErr w:type="gramStart"/>
+            <w:r>
+              <w:rPr>
+                <w:sz w:val="22"/>
+                <w:szCs w:val="22"/>
+              </w:rPr>
+              <w:t>1</w:t>
+            </w:r>
+            <w:proofErr w:type="gramEnd"/>
+            <w:r>
+              <w:rPr>
+                <w:sz w:val="22"/>
+                <w:szCs w:val="22"/>
+              </w:rPr>
+              <w:t>, Coluna 2</w:t>
+            </w:r>
+          </w:p>
+        </w:tc>
+        <w:tc>
+          <w:tcPr>
+            <w:tcW w:w="3260" w:type="dxa"/>
+            <w:tcBorders>
+              <w:top w:val="single" w:sz="12" w:space="0" w:color="auto"/>
+              <w:right w:val="nil"/>
+            </w:tcBorders>
+          </w:tcPr>
+          <w:p>
+            <w:pPr>
+              <w:pStyle w:val="TCC0CorpoTextodeTabela"/>
+              <w:rPr>
+                <w:sz w:val="22"/>
+                <w:szCs w:val="22"/>
+              </w:rPr>
+            </w:pPr>
+            <w:r>
+              <w:rPr>
+                <w:sz w:val="22"/>
+                <w:szCs w:val="22"/>
+              </w:rPr>
+              <w:t xml:space="preserve">Dado: Linha </w:t>
+            </w:r>
+            <w:proofErr w:type="gramStart"/>
+            <w:r>
+              <w:rPr>
+                <w:sz w:val="22"/>
+                <w:szCs w:val="22"/>
+              </w:rPr>
+              <w:t>1</w:t>
+            </w:r>
+            <w:proofErr w:type="gramEnd"/>
+            <w:r>
+              <w:rPr>
+                <w:sz w:val="22"/>
+                <w:szCs w:val="22"/>
+              </w:rPr>
+              <w:t>, Coluna 2</w:t>
+            </w:r>
+          </w:p>
+        </w:tc>
+      </w:tr>
+      <w:tr>
+        <w:tc>
+          <w:tcPr>
+            <w:tcW w:w="3259" w:type="dxa"/>
+            <w:tcBorders>
+              <w:left w:val="nil"/>
+              <w:bottom w:val="single" w:sz="4" w:space="0" w:color="auto"/>
+            </w:tcBorders>
+          </w:tcPr>
+          <w:p>
+            <w:pPr>
+              <w:pStyle w:val="TCC0CorpoTextodeTabela"/>
+              <w:rPr>
+                <w:sz w:val="22"/>
+                <w:szCs w:val="22"/>
+              </w:rPr>
+            </w:pPr>
+            <w:r>
+              <w:rPr>
+                <w:sz w:val="22"/>
+                <w:szCs w:val="22"/>
+              </w:rPr>
+              <w:t xml:space="preserve">Dado: Linha </w:t>
+            </w:r>
+            <w:proofErr w:type="gramStart"/>
+            <w:r>
+              <w:rPr>
+                <w:sz w:val="22"/>
+                <w:szCs w:val="22"/>
+              </w:rPr>
+              <w:t>2</w:t>
+            </w:r>
+            <w:proofErr w:type="gramEnd"/>
+            <w:r>
+              <w:rPr>
+                <w:sz w:val="22"/>
+                <w:szCs w:val="22"/>
+              </w:rPr>
+              <w:t>, Coluna 1</w:t>
+            </w:r>
+          </w:p>
+        </w:tc>
+        <w:tc>
+          <w:tcPr>
+            <w:tcW w:w="3259" w:type="dxa"/>
+            <w:tcBorders>
+              <w:bottom w:val="single" w:sz="4" w:space="0" w:color="auto"/>
+            </w:tcBorders>
+          </w:tcPr>
+          <w:p>
+            <w:pPr>
+              <w:pStyle w:val="TCC0CorpoTextodeTabela"/>
+              <w:rPr>
+                <w:sz w:val="22"/>
+                <w:szCs w:val="22"/>
+              </w:rPr>
+            </w:pPr>
+            <w:r>
+              <w:rPr>
+                <w:sz w:val="22"/>
+                <w:szCs w:val="22"/>
+              </w:rPr>
+              <w:t xml:space="preserve">Dado: Linha </w:t>
+            </w:r>
+            <w:proofErr w:type="gramStart"/>
+            <w:r>
+              <w:rPr>
+                <w:sz w:val="22"/>
+                <w:szCs w:val="22"/>
+              </w:rPr>
+              <w:t>2</w:t>
+            </w:r>
+            <w:proofErr w:type="gramEnd"/>
+            <w:r>
+              <w:rPr>
+                <w:sz w:val="22"/>
+                <w:szCs w:val="22"/>
+              </w:rPr>
+              <w:t>, Coluna 2</w:t>
+            </w:r>
+          </w:p>
+        </w:tc>
+        <w:tc>
+          <w:tcPr>
+            <w:tcW w:w="3260" w:type="dxa"/>
+            <w:tcBorders>
+              <w:bottom w:val="single" w:sz="4" w:space="0" w:color="auto"/>
+              <w:right w:val="nil"/>
+            </w:tcBorders>
+          </w:tcPr>
+          <w:p>
+            <w:pPr>
+              <w:pStyle w:val="TCC0CorpoTextodeTabela"/>
+              <w:rPr>
+                <w:sz w:val="22"/>
+                <w:szCs w:val="22"/>
+              </w:rPr>
+            </w:pPr>
+            <w:r>
+              <w:rPr>
+                <w:sz w:val="22"/>
+                <w:szCs w:val="22"/>
+              </w:rPr>
+              <w:t xml:space="preserve">Dado: Linha </w:t>
+            </w:r>
+            <w:proofErr w:type="gramStart"/>
+            <w:r>
+              <w:rPr>
+                <w:sz w:val="22"/>
+                <w:szCs w:val="22"/>
+              </w:rPr>
+              <w:t>2</w:t>
+            </w:r>
+            <w:proofErr w:type="gramEnd"/>
+            <w:r>
+              <w:rPr>
+                <w:sz w:val="22"/>
+                <w:szCs w:val="22"/>
+              </w:rPr>
+              <w:t>, Coluna 2</w:t>
+            </w:r>
+          </w:p>
+        </w:tc>
+      </w:tr>
+      <w:tr>
+        <w:tc>
+          <w:tcPr>
+            <w:tcW w:w="3259" w:type="dxa"/>
+            <w:tcBorders>
+              <w:left w:val="nil"/>
+              <w:bottom w:val="single" w:sz="12" w:space="0" w:color="auto"/>
+            </w:tcBorders>
+          </w:tcPr>
+          <w:p>
+            <w:pPr>
+              <w:pStyle w:val="TCC0CorpoTextodeTabela"/>
+              <w:rPr>
+                <w:sz w:val="22"/>
+                <w:szCs w:val="22"/>
+              </w:rPr>
+            </w:pPr>
+            <w:r>
+              <w:rPr>
+                <w:sz w:val="22"/>
+                <w:szCs w:val="22"/>
+              </w:rPr>
+              <w:t xml:space="preserve">Dado: Linha </w:t>
+            </w:r>
+            <w:proofErr w:type="gramStart"/>
+            <w:r>
+              <w:rPr>
+                <w:sz w:val="22"/>
+                <w:szCs w:val="22"/>
+              </w:rPr>
+              <w:t>3</w:t>
+            </w:r>
+            <w:proofErr w:type="gramEnd"/>
+            <w:r>
+              <w:rPr>
+                <w:sz w:val="22"/>
+                <w:szCs w:val="22"/>
+              </w:rPr>
+              <w:t>, Coluna 1</w:t>
+            </w:r>
+          </w:p>
+        </w:tc>
+        <w:tc>
+          <w:tcPr>
+            <w:tcW w:w="3259" w:type="dxa"/>
+            <w:tcBorders>
+              <w:bottom w:val="single" w:sz="12" w:space="0" w:color="auto"/>
+            </w:tcBorders>
+          </w:tcPr>
+          <w:p>
+            <w:pPr>
+              <w:pStyle w:val="TCC0CorpoTextodeTabela"/>
+              <w:rPr>
+                <w:sz w:val="22"/>
+                <w:szCs w:val="22"/>
+              </w:rPr>
+            </w:pPr>
+            <w:r>
+              <w:rPr>
+                <w:sz w:val="22"/>
+                <w:szCs w:val="22"/>
+              </w:rPr>
+              <w:t xml:space="preserve">Dado: Linha </w:t>
+            </w:r>
+            <w:proofErr w:type="gramStart"/>
+            <w:r>
+              <w:rPr>
+                <w:sz w:val="22"/>
+                <w:szCs w:val="22"/>
+              </w:rPr>
+              <w:t>3</w:t>
+            </w:r>
+            <w:proofErr w:type="gramEnd"/>
+            <w:r>
+              <w:rPr>
+                <w:sz w:val="22"/>
+                <w:szCs w:val="22"/>
+              </w:rPr>
+              <w:t>, Coluna 2</w:t>
+            </w:r>
+          </w:p>
+        </w:tc>
+        <w:tc>
+          <w:tcPr>
+            <w:tcW w:w="3260" w:type="dxa"/>
+            <w:tcBorders>
+              <w:bottom w:val="single" w:sz="12" w:space="0" w:color="auto"/>
+              <w:right w:val="nil"/>
+            </w:tcBorders>
+          </w:tcPr>
+          <w:p>
+            <w:pPr>
+              <w:pStyle w:val="TCC0CorpoTextodeTabela"/>
+              <w:rPr>
+                <w:sz w:val="22"/>
+                <w:szCs w:val="22"/>
+              </w:rPr>
+            </w:pPr>
+            <w:r>
+              <w:rPr>
+                <w:sz w:val="22"/>
+                <w:szCs w:val="22"/>
+              </w:rPr>
+              <w:t xml:space="preserve">Dado: Linha </w:t>
+            </w:r>
+            <w:proofErr w:type="gramStart"/>
+            <w:r>
+              <w:rPr>
+                <w:sz w:val="22"/>
+                <w:szCs w:val="22"/>
+              </w:rPr>
+              <w:t>3</w:t>
+            </w:r>
+            <w:proofErr w:type="gramEnd"/>
+            <w:r>
+              <w:rPr>
+                <w:sz w:val="22"/>
+                <w:szCs w:val="22"/>
+              </w:rPr>
+              <w:t>, Coluna 2</w:t>
+            </w:r>
+          </w:p>
+        </w:tc>
+      </w:tr>
+    </w:tbl>
+    <w:p>
+      <w:pPr>
+        <w:pStyle w:val="TCC0CorpoTexto"/>
+        <w:rPr>
+          <w:sz w:val="22"/>
+          <w:szCs w:val="22"/>
+        </w:rPr>
+      </w:pPr>
+      <w:r>
+        <w:rPr>
+          <w:sz w:val="22"/>
+          <w:szCs w:val="22"/>
+        </w:rPr>
         <w:t xml:space="preserve">Na </w:t>
       </w:r>
       <w:r>
@@ -28070,13 +30181,13 @@
             <w:tcW w:w="4814" w:type="dxa"/>
             <w:vAlign w:val="center"/>
           </w:tcPr>
-          <w:bookmarkStart w:id="28" w:name="_MON_1142099763"/>
-          <w:bookmarkStart w:id="29" w:name="_MON_1142100064"/>
-          <w:bookmarkStart w:id="30" w:name="_MON_1142101067"/>
+          <w:bookmarkStart w:id="28" w:name="_MON_1142100064"/>
+          <w:bookmarkStart w:id="29" w:name="_MON_1142101067"/>
+          <w:bookmarkStart w:id="30" w:name="_MON_1143473063"/>
           <w:bookmarkEnd w:id="28"/>
           <w:bookmarkEnd w:id="29"/>
           <w:bookmarkEnd w:id="30"/>
-          <w:bookmarkStart w:id="31" w:name="_MON_1143473063"/>
+          <w:bookmarkStart w:id="31" w:name="_MON_1142099763"/>
           <w:bookmarkEnd w:id="31"/>
           <w:p>
             <w:pPr>
@@ -28085,16 +30196,16 @@
             <w:r>
               <w:object w:dxaOrig="4410" w:dyaOrig="2790">
                 <v:shape id="_x0000_i1026" type="#_x0000_t75" style="width:220.5pt;height:139.35pt" o:ole="">
-                  <v:imagedata r:id="rId41" o:title=""/>
+                  <v:imagedata r:id="rId45" o:title=""/>
                 </v:shape>
-                <o:OLEObject Type="Embed" ProgID="Word.Picture.8" ShapeID="_x0000_i1026" DrawAspect="Content" ObjectID="_1532978861" r:id="rId43"/>
+                <o:OLEObject Type="Embed" ProgID="Word.Picture.8" ShapeID="_x0000_i1026" DrawAspect="Content" ObjectID="_1533453454" r:id="rId47"/>
               </w:object>
             </w:r>
           </w:p>
         </w:tc>
-        <w:bookmarkStart w:id="32" w:name="_MON_1143473065"/>
+        <w:bookmarkStart w:id="32" w:name="_MON_1150793582"/>
         <w:bookmarkEnd w:id="32"/>
-        <w:bookmarkStart w:id="33" w:name="_MON_1150793582"/>
+        <w:bookmarkStart w:id="33" w:name="_MON_1143473065"/>
         <w:bookmarkEnd w:id="33"/>
         <w:tc>
           <w:tcPr>
@@ -28108,9 +30219,9 @@
             <w:r>
               <w:object w:dxaOrig="4410" w:dyaOrig="2790">
                 <v:shape id="_x0000_i1027" type="#_x0000_t75" style="width:220.5pt;height:139.35pt" o:ole="">
-                  <v:imagedata r:id="rId41" o:title=""/>
+                  <v:imagedata r:id="rId45" o:title=""/>
                 </v:shape>
-                <o:OLEObject Type="Embed" ProgID="Word.Picture.8" ShapeID="_x0000_i1027" DrawAspect="Content" ObjectID="_1532978862" r:id="rId44"/>
+                <o:OLEObject Type="Embed" ProgID="Word.Picture.8" ShapeID="_x0000_i1027" DrawAspect="Content" ObjectID="_1533453455" r:id="rId48"/>
               </w:object>
             </w:r>
           </w:p>
@@ -28610,8 +30721,8 @@
           <w:sz w:val="20"/>
         </w:rPr>
         <w:sectPr>
-          <w:headerReference w:type="default" r:id="rId45"/>
-          <w:headerReference w:type="first" r:id="rId46"/>
+          <w:headerReference w:type="default" r:id="rId49"/>
+          <w:headerReference w:type="first" r:id="rId50"/>
           <w:pgSz w:w="11907" w:h="16840" w:code="9"/>
           <w:pgMar w:top="1701" w:right="851" w:bottom="1418" w:left="1418" w:header="709" w:footer="709" w:gutter="0"/>
           <w:pgNumType w:start="4"/>
@@ -29184,9 +31295,9 @@
               </w:rPr>
               <w:object w:dxaOrig="960" w:dyaOrig="260">
                 <v:shape id="_x0000_i1028" type="#_x0000_t75" style="width:47.8pt;height:14.4pt" o:ole="">
-                  <v:imagedata r:id="rId47" o:title=""/>
+                  <v:imagedata r:id="rId51" o:title=""/>
                 </v:shape>
-                <o:OLEObject Type="Embed" ProgID="Equation.3" ShapeID="_x0000_i1028" DrawAspect="Content" ObjectID="_1532978863" r:id="rId48"/>
+                <o:OLEObject Type="Embed" ProgID="Equation.3" ShapeID="_x0000_i1028" DrawAspect="Content" ObjectID="_1533453456" r:id="rId52"/>
               </w:object>
             </w:r>
             <w:r>
@@ -31865,8 +33976,8 @@
           <w:szCs w:val="22"/>
         </w:rPr>
         <w:sectPr>
-          <w:headerReference w:type="default" r:id="rId49"/>
-          <w:headerReference w:type="first" r:id="rId50"/>
+          <w:headerReference w:type="default" r:id="rId53"/>
+          <w:headerReference w:type="first" r:id="rId54"/>
           <w:pgSz w:w="11907" w:h="16840" w:code="9"/>
           <w:pgMar w:top="1701" w:right="851" w:bottom="1418" w:left="1418" w:header="709" w:footer="709" w:gutter="0"/>
           <w:pgNumType w:start="4"/>
@@ -32761,7 +34872,7 @@
           <w:szCs w:val="22"/>
         </w:rPr>
         <w:sectPr>
-          <w:headerReference w:type="first" r:id="rId51"/>
+          <w:headerReference w:type="first" r:id="rId55"/>
           <w:pgSz w:w="11907" w:h="16840" w:code="9"/>
           <w:pgMar w:top="1701" w:right="851" w:bottom="1418" w:left="1418" w:header="709" w:footer="709" w:gutter="0"/>
           <w:cols w:space="708"/>
@@ -34092,7 +36203,7 @@
           <w:szCs w:val="22"/>
         </w:rPr>
         <w:sectPr>
-          <w:headerReference w:type="first" r:id="rId52"/>
+          <w:headerReference w:type="first" r:id="rId56"/>
           <w:pgSz w:w="11907" w:h="16840" w:code="9"/>
           <w:pgMar w:top="1701" w:right="851" w:bottom="1418" w:left="1418" w:header="709" w:footer="709" w:gutter="0"/>
           <w:cols w:space="708"/>
@@ -34668,7 +36779,7 @@
           <w:color w:val="FF0000"/>
         </w:rPr>
         <w:sectPr>
-          <w:headerReference w:type="first" r:id="rId53"/>
+          <w:headerReference w:type="first" r:id="rId57"/>
           <w:pgSz w:w="11907" w:h="16840" w:code="9"/>
           <w:pgMar w:top="1701" w:right="851" w:bottom="1418" w:left="1418" w:header="709" w:footer="709" w:gutter="0"/>
           <w:cols w:space="708"/>
@@ -36041,7 +38152,7 @@
       <w:pPr>
         <w:pStyle w:val="TCCTtuloNvel1numerado"/>
         <w:sectPr>
-          <w:headerReference w:type="first" r:id="rId54"/>
+          <w:headerReference w:type="first" r:id="rId58"/>
           <w:pgSz w:w="11907" w:h="16840" w:code="9"/>
           <w:pgMar w:top="1701" w:right="851" w:bottom="1418" w:left="1418" w:header="709" w:footer="709" w:gutter="0"/>
           <w:cols w:space="708"/>
@@ -36409,8 +38520,8 @@
       </w:r>
     </w:p>
     <w:sectPr>
-      <w:headerReference w:type="default" r:id="rId55"/>
-      <w:headerReference w:type="first" r:id="rId56"/>
+      <w:headerReference w:type="default" r:id="rId59"/>
+      <w:headerReference w:type="first" r:id="rId60"/>
       <w:pgSz w:w="11907" w:h="16840" w:code="9"/>
       <w:pgMar w:top="1701" w:right="851" w:bottom="1418" w:left="1418" w:header="709" w:footer="709" w:gutter="0"/>
       <w:cols w:space="708"/>
@@ -36528,7 +38639,6 @@
         <w:docPartUnique/>
       </w:docPartObj>
     </w:sdtPr>
-    <w:sdtEndPr/>
     <w:sdtContent>
       <w:p>
         <w:pPr>
@@ -36577,7 +38687,6 @@
         <w:docPartUnique/>
       </w:docPartObj>
     </w:sdtPr>
-    <w:sdtEndPr/>
     <w:sdtContent>
       <w:p>
         <w:pPr>
@@ -36622,7 +38731,6 @@
         <w:docPartUnique/>
       </w:docPartObj>
     </w:sdtPr>
-    <w:sdtEndPr/>
     <w:sdtContent>
       <w:p>
         <w:pPr>
@@ -36665,7 +38773,6 @@
         <w:docPartUnique/>
       </w:docPartObj>
     </w:sdtPr>
-    <w:sdtEndPr/>
     <w:sdtContent>
       <w:p>
         <w:pPr>
@@ -36727,7 +38834,6 @@
         <w:docPartUnique/>
       </w:docPartObj>
     </w:sdtPr>
-    <w:sdtEndPr/>
     <w:sdtContent>
       <w:p>
         <w:pPr>
@@ -36805,7 +38911,6 @@
         <w:docPartUnique/>
       </w:docPartObj>
     </w:sdtPr>
-    <w:sdtEndPr/>
     <w:sdtContent>
       <w:p>
         <w:pPr>
@@ -36854,7 +38959,6 @@
         <w:docPartUnique/>
       </w:docPartObj>
     </w:sdtPr>
-    <w:sdtEndPr/>
     <w:sdtContent>
       <w:p>
         <w:pPr>
@@ -36920,7 +39024,6 @@
         <w:docPartUnique/>
       </w:docPartObj>
     </w:sdtPr>
-    <w:sdtEndPr/>
     <w:sdtContent>
       <w:p>
         <w:pPr>
@@ -36965,7 +39068,6 @@
         <w:docPartUnique/>
       </w:docPartObj>
     </w:sdtPr>
-    <w:sdtEndPr/>
     <w:sdtContent>
       <w:p>
         <w:pPr>
@@ -41188,6 +43290,539 @@
 </w:styles>
 </file>
 
+<file path=word/glossary/document.xml><?xml version="1.0" encoding="utf-8"?>
+<w:glossaryDocument xmlns:wpc="http://schemas.microsoft.com/office/word/2010/wordprocessingCanvas" xmlns:mc="http://schemas.openxmlformats.org/markup-compatibility/2006" xmlns:o="urn:schemas-microsoft-com:office:office" xmlns:r="http://schemas.openxmlformats.org/officeDocument/2006/relationships" xmlns:m="http://schemas.openxmlformats.org/officeDocument/2006/math" xmlns:v="urn:schemas-microsoft-com:vml" xmlns:wp14="http://schemas.microsoft.com/office/word/2010/wordprocessingDrawing" xmlns:wp="http://schemas.openxmlformats.org/drawingml/2006/wordprocessingDrawing" xmlns:w10="urn:schemas-microsoft-com:office:word" xmlns:w="http://schemas.openxmlformats.org/wordprocessingml/2006/main" xmlns:w14="http://schemas.microsoft.com/office/word/2010/wordml" xmlns:wpg="http://schemas.microsoft.com/office/word/2010/wordprocessingGroup" xmlns:wpi="http://schemas.microsoft.com/office/word/2010/wordprocessingInk" xmlns:wne="http://schemas.microsoft.com/office/word/2006/wordml" xmlns:wps="http://schemas.microsoft.com/office/word/2010/wordprocessingShape" mc:Ignorable="w14 wp14"/>
+</file>
+
+<file path=word/glossary/fontTable.xml><?xml version="1.0" encoding="utf-8"?>
+<w:fonts xmlns:mc="http://schemas.openxmlformats.org/markup-compatibility/2006" xmlns:r="http://schemas.openxmlformats.org/officeDocument/2006/relationships" xmlns:w="http://schemas.openxmlformats.org/wordprocessingml/2006/main" xmlns:w14="http://schemas.microsoft.com/office/word/2010/wordml" mc:Ignorable="w14">
+  <w:font w:name="Symbol">
+    <w:panose1 w:val="05050102010706020507"/>
+    <w:charset w:val="02"/>
+    <w:family w:val="roman"/>
+    <w:pitch w:val="variable"/>
+    <w:sig w:usb0="00000000" w:usb1="10000000" w:usb2="00000000" w:usb3="00000000" w:csb0="80000000" w:csb1="00000000"/>
+  </w:font>
+  <w:font w:name="Times New Roman">
+    <w:panose1 w:val="02020603050405020304"/>
+    <w:charset w:val="00"/>
+    <w:family w:val="roman"/>
+    <w:pitch w:val="variable"/>
+    <w:sig w:usb0="E0002AFF" w:usb1="C0007841" w:usb2="00000009" w:usb3="00000000" w:csb0="000001FF" w:csb1="00000000"/>
+  </w:font>
+  <w:font w:name="Courier New">
+    <w:panose1 w:val="02070309020205020404"/>
+    <w:charset w:val="00"/>
+    <w:family w:val="modern"/>
+    <w:pitch w:val="fixed"/>
+    <w:sig w:usb0="E0002AFF" w:usb1="C0007843" w:usb2="00000009" w:usb3="00000000" w:csb0="000001FF" w:csb1="00000000"/>
+  </w:font>
+  <w:font w:name="Wingdings">
+    <w:panose1 w:val="05000000000000000000"/>
+    <w:charset w:val="02"/>
+    <w:family w:val="auto"/>
+    <w:pitch w:val="variable"/>
+    <w:sig w:usb0="00000000" w:usb1="10000000" w:usb2="00000000" w:usb3="00000000" w:csb0="80000000" w:csb1="00000000"/>
+  </w:font>
+  <w:font w:name="Arial">
+    <w:panose1 w:val="020B0604020202020204"/>
+    <w:charset w:val="00"/>
+    <w:family w:val="swiss"/>
+    <w:pitch w:val="variable"/>
+    <w:sig w:usb0="E0002AFF" w:usb1="C0007843" w:usb2="00000009" w:usb3="00000000" w:csb0="000001FF" w:csb1="00000000"/>
+  </w:font>
+  <w:font w:name="Times">
+    <w:panose1 w:val="02020603050405020304"/>
+    <w:charset w:val="00"/>
+    <w:family w:val="roman"/>
+    <w:pitch w:val="variable"/>
+    <w:sig w:usb0="E0002AFF" w:usb1="C0007841" w:usb2="00000009" w:usb3="00000000" w:csb0="000001FF" w:csb1="00000000"/>
+  </w:font>
+  <w:font w:name="Tahoma">
+    <w:panose1 w:val="020B0604030504040204"/>
+    <w:charset w:val="00"/>
+    <w:family w:val="swiss"/>
+    <w:pitch w:val="variable"/>
+    <w:sig w:usb0="E1002EFF" w:usb1="C000605B" w:usb2="00000029" w:usb3="00000000" w:csb0="000101FF" w:csb1="00000000"/>
+  </w:font>
+  <w:font w:name="Courier">
+    <w:altName w:val="Courier New"/>
+    <w:panose1 w:val="02070409020205020404"/>
+    <w:charset w:val="00"/>
+    <w:family w:val="modern"/>
+    <w:notTrueType/>
+    <w:pitch w:val="fixed"/>
+    <w:sig w:usb0="00000003" w:usb1="00000000" w:usb2="00000000" w:usb3="00000000" w:csb0="00000001" w:csb1="00000000"/>
+  </w:font>
+  <w:font w:name="Calibri">
+    <w:panose1 w:val="020F0502020204030204"/>
+    <w:charset w:val="00"/>
+    <w:family w:val="swiss"/>
+    <w:pitch w:val="variable"/>
+    <w:sig w:usb0="E00002FF" w:usb1="4000ACFF" w:usb2="00000001" w:usb3="00000000" w:csb0="0000019F" w:csb1="00000000"/>
+  </w:font>
+  <w:font w:name="Cambria Math">
+    <w:panose1 w:val="02040503050406030204"/>
+    <w:charset w:val="00"/>
+    <w:family w:val="roman"/>
+    <w:pitch w:val="variable"/>
+    <w:sig w:usb0="E00002FF" w:usb1="420024FF" w:usb2="00000000" w:usb3="00000000" w:csb0="0000019F" w:csb1="00000000"/>
+  </w:font>
+  <w:font w:name="Cambria">
+    <w:panose1 w:val="02040503050406030204"/>
+    <w:charset w:val="00"/>
+    <w:family w:val="roman"/>
+    <w:pitch w:val="variable"/>
+    <w:sig w:usb0="E00002FF" w:usb1="400004FF" w:usb2="00000000" w:usb3="00000000" w:csb0="0000019F" w:csb1="00000000"/>
+  </w:font>
+</w:fonts>
+</file>
+
+<file path=word/glossary/settings.xml><?xml version="1.0" encoding="utf-8"?>
+<w:settings xmlns:mc="http://schemas.openxmlformats.org/markup-compatibility/2006" xmlns:o="urn:schemas-microsoft-com:office:office" xmlns:r="http://schemas.openxmlformats.org/officeDocument/2006/relationships" xmlns:m="http://schemas.openxmlformats.org/officeDocument/2006/math" xmlns:v="urn:schemas-microsoft-com:vml" xmlns:w10="urn:schemas-microsoft-com:office:word" xmlns:w="http://schemas.openxmlformats.org/wordprocessingml/2006/main" xmlns:w14="http://schemas.microsoft.com/office/word/2010/wordml" xmlns:sl="http://schemas.openxmlformats.org/schemaLibrary/2006/main" mc:Ignorable="w14">
+  <w:view w:val="normal"/>
+  <w:defaultTabStop w:val="708"/>
+  <w:hyphenationZone w:val="425"/>
+  <w:characterSpacingControl w:val="doNotCompress"/>
+  <w:compat>
+    <w:useFELayout/>
+    <w:compatSetting w:name="compatibilityMode" w:uri="http://schemas.microsoft.com/office/word" w:val="14"/>
+    <w:compatSetting w:name="overrideTableStyleFontSizeAndJustification" w:uri="http://schemas.microsoft.com/office/word" w:val="1"/>
+    <w:compatSetting w:name="enableOpenTypeFeatures" w:uri="http://schemas.microsoft.com/office/word" w:val="1"/>
+    <w:compatSetting w:name="doNotFlipMirrorIndents" w:uri="http://schemas.microsoft.com/office/word" w:val="1"/>
+  </w:compat>
+  <w:rsids>
+    <w:rsidRoot w:val="007242FD"/>
+    <w:rsid w:val="007242FD"/>
+    <w:rsid w:val="00CE2EEB"/>
+  </w:rsids>
+  <m:mathPr>
+    <m:mathFont m:val="Cambria Math"/>
+    <m:brkBin m:val="before"/>
+    <m:brkBinSub m:val="--"/>
+    <m:smallFrac m:val="0"/>
+    <m:dispDef/>
+    <m:lMargin m:val="0"/>
+    <m:rMargin m:val="0"/>
+    <m:defJc m:val="centerGroup"/>
+    <m:wrapIndent m:val="1440"/>
+    <m:intLim m:val="subSup"/>
+    <m:naryLim m:val="undOvr"/>
+  </m:mathPr>
+  <w:themeFontLang w:val="pt-BR"/>
+  <w:clrSchemeMapping w:bg1="light1" w:t1="dark1" w:bg2="light2" w:t2="dark2" w:accent1="accent1" w:accent2="accent2" w:accent3="accent3" w:accent4="accent4" w:accent5="accent5" w:accent6="accent6" w:hyperlink="hyperlink" w:followedHyperlink="followedHyperlink"/>
+  <w:decimalSymbol w:val=","/>
+  <w:listSeparator w:val=";"/>
+</w:settings>
+</file>
+
+<file path=word/glossary/styles.xml><?xml version="1.0" encoding="utf-8"?>
+<w:styles xmlns:mc="http://schemas.openxmlformats.org/markup-compatibility/2006" xmlns:r="http://schemas.openxmlformats.org/officeDocument/2006/relationships" xmlns:w="http://schemas.openxmlformats.org/wordprocessingml/2006/main" xmlns:w14="http://schemas.microsoft.com/office/word/2010/wordml" mc:Ignorable="w14">
+  <w:docDefaults>
+    <w:rPrDefault>
+      <w:rPr>
+        <w:rFonts w:asciiTheme="minorHAnsi" w:eastAsiaTheme="minorEastAsia" w:hAnsiTheme="minorHAnsi" w:cstheme="minorBidi"/>
+        <w:sz w:val="22"/>
+        <w:szCs w:val="22"/>
+        <w:lang w:val="pt-BR" w:eastAsia="pt-BR" w:bidi="ar-SA"/>
+      </w:rPr>
+    </w:rPrDefault>
+    <w:pPrDefault>
+      <w:pPr>
+        <w:spacing w:after="200" w:line="276" w:lineRule="auto"/>
+      </w:pPr>
+    </w:pPrDefault>
+  </w:docDefaults>
+  <w:latentStyles w:defLockedState="0" w:defUIPriority="99" w:defSemiHidden="1" w:defUnhideWhenUsed="1" w:defQFormat="0" w:count="267">
+    <w:lsdException w:name="Normal" w:semiHidden="0" w:uiPriority="0" w:unhideWhenUsed="0" w:qFormat="1"/>
+    <w:lsdException w:name="heading 1" w:semiHidden="0" w:uiPriority="9" w:unhideWhenUsed="0" w:qFormat="1"/>
+    <w:lsdException w:name="heading 2" w:uiPriority="9" w:qFormat="1"/>
+    <w:lsdException w:name="heading 3" w:uiPriority="9" w:qFormat="1"/>
+    <w:lsdException w:name="heading 4" w:uiPriority="9" w:qFormat="1"/>
+    <w:lsdException w:name="heading 5" w:uiPriority="9" w:qFormat="1"/>
+    <w:lsdException w:name="heading 6" w:uiPriority="9" w:qFormat="1"/>
+    <w:lsdException w:name="heading 7" w:uiPriority="9" w:qFormat="1"/>
+    <w:lsdException w:name="heading 8" w:uiPriority="9" w:qFormat="1"/>
+    <w:lsdException w:name="heading 9" w:uiPriority="9" w:qFormat="1"/>
+    <w:lsdException w:name="toc 1" w:uiPriority="39"/>
+    <w:lsdException w:name="toc 2" w:uiPriority="39"/>
+    <w:lsdException w:name="toc 3" w:uiPriority="39"/>
+    <w:lsdException w:name="toc 4" w:uiPriority="39"/>
+    <w:lsdException w:name="toc 5" w:uiPriority="39"/>
+    <w:lsdException w:name="toc 6" w:uiPriority="39"/>
+    <w:lsdException w:name="toc 7" w:uiPriority="39"/>
+    <w:lsdException w:name="toc 8" w:uiPriority="39"/>
+    <w:lsdException w:name="toc 9" w:uiPriority="39"/>
+    <w:lsdException w:name="caption" w:uiPriority="35" w:qFormat="1"/>
+    <w:lsdException w:name="Title" w:semiHidden="0" w:uiPriority="10" w:unhideWhenUsed="0" w:qFormat="1"/>
+    <w:lsdException w:name="Default Paragraph Font" w:uiPriority="1"/>
+    <w:lsdException w:name="Subtitle" w:semiHidden="0" w:uiPriority="11" w:unhideWhenUsed="0" w:qFormat="1"/>
+    <w:lsdException w:name="Strong" w:semiHidden="0" w:uiPriority="22" w:unhideWhenUsed="0" w:qFormat="1"/>
+    <w:lsdException w:name="Emphasis" w:semiHidden="0" w:uiPriority="20" w:unhideWhenUsed="0" w:qFormat="1"/>
+    <w:lsdException w:name="Table Grid" w:semiHidden="0" w:uiPriority="59" w:unhideWhenUsed="0"/>
+    <w:lsdException w:name="Placeholder Text" w:unhideWhenUsed="0"/>
+    <w:lsdException w:name="No Spacing" w:semiHidden="0" w:uiPriority="1" w:unhideWhenUsed="0" w:qFormat="1"/>
+    <w:lsdException w:name="Light Shading" w:semiHidden="0" w:uiPriority="60" w:unhideWhenUsed="0"/>
+    <w:lsdException w:name="Light List" w:semiHidden="0" w:uiPriority="61" w:unhideWhenUsed="0"/>
+    <w:lsdException w:name="Light Grid" w:semiHidden="0" w:uiPriority="62" w:unhideWhenUsed="0"/>
+    <w:lsdException w:name="Medium Shading 1" w:semiHidden="0" w:uiPriority="63" w:unhideWhenUsed="0"/>
+    <w:lsdException w:name="Medium Shading 2" w:semiHidden="0" w:uiPriority="64" w:unhideWhenUsed="0"/>
+    <w:lsdException w:name="Medium List 1" w:semiHidden="0" w:uiPriority="65" w:unhideWhenUsed="0"/>
+    <w:lsdException w:name="Medium List 2" w:semiHidden="0" w:uiPriority="66" w:unhideWhenUsed="0"/>
+    <w:lsdException w:name="Medium Grid 1" w:semiHidden="0" w:uiPriority="67" w:unhideWhenUsed="0"/>
+    <w:lsdException w:name="Medium Grid 2" w:semiHidden="0" w:uiPriority="68" w:unhideWhenUsed="0"/>
+    <w:lsdException w:name="Medium Grid 3" w:semiHidden="0" w:uiPriority="69" w:unhideWhenUsed="0"/>
+    <w:lsdException w:name="Dark List" w:semiHidden="0" w:uiPriority="70" w:unhideWhenUsed="0"/>
+    <w:lsdException w:name="Colorful Shading" w:semiHidden="0" w:uiPriority="71" w:unhideWhenUsed="0"/>
+    <w:lsdException w:name="Colorful List" w:semiHidden="0" w:uiPriority="72" w:unhideWhenUsed="0"/>
+    <w:lsdException w:name="Colorful Grid" w:semiHidden="0" w:uiPriority="73" w:unhideWhenUsed="0"/>
+    <w:lsdException w:name="Light Shading Accent 1" w:semiHidden="0" w:uiPriority="60" w:unhideWhenUsed="0"/>
+    <w:lsdException w:name="Light List Accent 1" w:semiHidden="0" w:uiPriority="61" w:unhideWhenUsed="0"/>
+    <w:lsdException w:name="Light Grid Accent 1" w:semiHidden="0" w:uiPriority="62" w:unhideWhenUsed="0"/>
+    <w:lsdException w:name="Medium Shading 1 Accent 1" w:semiHidden="0" w:uiPriority="63" w:unhideWhenUsed="0"/>
+    <w:lsdException w:name="Medium Shading 2 Accent 1" w:semiHidden="0" w:uiPriority="64" w:unhideWhenUsed="0"/>
+    <w:lsdException w:name="Medium List 1 Accent 1" w:semiHidden="0" w:uiPriority="65" w:unhideWhenUsed="0"/>
+    <w:lsdException w:name="Revision" w:unhideWhenUsed="0"/>
+    <w:lsdException w:name="List Paragraph" w:semiHidden="0" w:uiPriority="34" w:unhideWhenUsed="0" w:qFormat="1"/>
+    <w:lsdException w:name="Quote" w:semiHidden="0" w:uiPriority="29" w:unhideWhenUsed="0" w:qFormat="1"/>
+    <w:lsdException w:name="Intense Quote" w:semiHidden="0" w:uiPriority="30" w:unhideWhenUsed="0" w:qFormat="1"/>
+    <w:lsdException w:name="Medium List 2 Accent 1" w:semiHidden="0" w:uiPriority="66" w:unhideWhenUsed="0"/>
+    <w:lsdException w:name="Medium Grid 1 Accent 1" w:semiHidden="0" w:uiPriority="67" w:unhideWhenUsed="0"/>
+    <w:lsdException w:name="Medium Grid 2 Accent 1" w:semiHidden="0" w:uiPriority="68" w:unhideWhenUsed="0"/>
+    <w:lsdException w:name="Medium Grid 3 Accent 1" w:semiHidden="0" w:uiPriority="69" w:unhideWhenUsed="0"/>
+    <w:lsdException w:name="Dark List Accent 1" w:semiHidden="0" w:uiPriority="70" w:unhideWhenUsed="0"/>
+    <w:lsdException w:name="Colorful Shading Accent 1" w:semiHidden="0" w:uiPriority="71" w:unhideWhenUsed="0"/>
+    <w:lsdException w:name="Colorful List Accent 1" w:semiHidden="0" w:uiPriority="72" w:unhideWhenUsed="0"/>
+    <w:lsdException w:name="Colorful Grid Accent 1" w:semiHidden="0" w:uiPriority="73" w:unhideWhenUsed="0"/>
+    <w:lsdException w:name="Light Shading Accent 2" w:semiHidden="0" w:uiPriority="60" w:unhideWhenUsed="0"/>
+    <w:lsdException w:name="Light List Accent 2" w:semiHidden="0" w:uiPriority="61" w:unhideWhenUsed="0"/>
+    <w:lsdException w:name="Light Grid Accent 2" w:semiHidden="0" w:uiPriority="62" w:unhideWhenUsed="0"/>
+    <w:lsdException w:name="Medium Shading 1 Accent 2" w:semiHidden="0" w:uiPriority="63" w:unhideWhenUsed="0"/>
+    <w:lsdException w:name="Medium Shading 2 Accent 2" w:semiHidden="0" w:uiPriority="64" w:unhideWhenUsed="0"/>
+    <w:lsdException w:name="Medium List 1 Accent 2" w:semiHidden="0" w:uiPriority="65" w:unhideWhenUsed="0"/>
+    <w:lsdException w:name="Medium List 2 Accent 2" w:semiHidden="0" w:uiPriority="66" w:unhideWhenUsed="0"/>
+    <w:lsdException w:name="Medium Grid 1 Accent 2" w:semiHidden="0" w:uiPriority="67" w:unhideWhenUsed="0"/>
+    <w:lsdException w:name="Medium Grid 2 Accent 2" w:semiHidden="0" w:uiPriority="68" w:unhideWhenUsed="0"/>
+    <w:lsdException w:name="Medium Grid 3 Accent 2" w:semiHidden="0" w:uiPriority="69" w:unhideWhenUsed="0"/>
+    <w:lsdException w:name="Dark List Accent 2" w:semiHidden="0" w:uiPriority="70" w:unhideWhenUsed="0"/>
+    <w:lsdException w:name="Colorful Shading Accent 2" w:semiHidden="0" w:uiPriority="71" w:unhideWhenUsed="0"/>
+    <w:lsdException w:name="Colorful List Accent 2" w:semiHidden="0" w:uiPriority="72" w:unhideWhenUsed="0"/>
+    <w:lsdException w:name="Colorful Grid Accent 2" w:semiHidden="0" w:uiPriority="73" w:unhideWhenUsed="0"/>
+    <w:lsdException w:name="Light Shading Accent 3" w:semiHidden="0" w:uiPriority="60" w:unhideWhenUsed="0"/>
+    <w:lsdException w:name="Light List Accent 3" w:semiHidden="0" w:uiPriority="61" w:unhideWhenUsed="0"/>
+    <w:lsdException w:name="Light Grid Accent 3" w:semiHidden="0" w:uiPriority="62" w:unhideWhenUsed="0"/>
+    <w:lsdException w:name="Medium Shading 1 Accent 3" w:semiHidden="0" w:uiPriority="63" w:unhideWhenUsed="0"/>
+    <w:lsdException w:name="Medium Shading 2 Accent 3" w:semiHidden="0" w:uiPriority="64" w:unhideWhenUsed="0"/>
+    <w:lsdException w:name="Medium List 1 Accent 3" w:semiHidden="0" w:uiPriority="65" w:unhideWhenUsed="0"/>
+    <w:lsdException w:name="Medium List 2 Accent 3" w:semiHidden="0" w:uiPriority="66" w:unhideWhenUsed="0"/>
+    <w:lsdException w:name="Medium Grid 1 Accent 3" w:semiHidden="0" w:uiPriority="67" w:unhideWhenUsed="0"/>
+    <w:lsdException w:name="Medium Grid 2 Accent 3" w:semiHidden="0" w:uiPriority="68" w:unhideWhenUsed="0"/>
+    <w:lsdException w:name="Medium Grid 3 Accent 3" w:semiHidden="0" w:uiPriority="69" w:unhideWhenUsed="0"/>
+    <w:lsdException w:name="Dark List Accent 3" w:semiHidden="0" w:uiPriority="70" w:unhideWhenUsed="0"/>
+    <w:lsdException w:name="Colorful Shading Accent 3" w:semiHidden="0" w:uiPriority="71" w:unhideWhenUsed="0"/>
+    <w:lsdException w:name="Colorful List Accent 3" w:semiHidden="0" w:uiPriority="72" w:unhideWhenUsed="0"/>
+    <w:lsdException w:name="Colorful Grid Accent 3" w:semiHidden="0" w:uiPriority="73" w:unhideWhenUsed="0"/>
+    <w:lsdException w:name="Light Shading Accent 4" w:semiHidden="0" w:uiPriority="60" w:unhideWhenUsed="0"/>
+    <w:lsdException w:name="Light List Accent 4" w:semiHidden="0" w:uiPriority="61" w:unhideWhenUsed="0"/>
+    <w:lsdException w:name="Light Grid Accent 4" w:semiHidden="0" w:uiPriority="62" w:unhideWhenUsed="0"/>
+    <w:lsdException w:name="Medium Shading 1 Accent 4" w:semiHidden="0" w:uiPriority="63" w:unhideWhenUsed="0"/>
+    <w:lsdException w:name="Medium Shading 2 Accent 4" w:semiHidden="0" w:uiPriority="64" w:unhideWhenUsed="0"/>
+    <w:lsdException w:name="Medium List 1 Accent 4" w:semiHidden="0" w:uiPriority="65" w:unhideWhenUsed="0"/>
+    <w:lsdException w:name="Medium List 2 Accent 4" w:semiHidden="0" w:uiPriority="66" w:unhideWhenUsed="0"/>
+    <w:lsdException w:name="Medium Grid 1 Accent 4" w:semiHidden="0" w:uiPriority="67" w:unhideWhenUsed="0"/>
+    <w:lsdException w:name="Medium Grid 2 Accent 4" w:semiHidden="0" w:uiPriority="68" w:unhideWhenUsed="0"/>
+    <w:lsdException w:name="Medium Grid 3 Accent 4" w:semiHidden="0" w:uiPriority="69" w:unhideWhenUsed="0"/>
+    <w:lsdException w:name="Dark List Accent 4" w:semiHidden="0" w:uiPriority="70" w:unhideWhenUsed="0"/>
+    <w:lsdException w:name="Colorful Shading Accent 4" w:semiHidden="0" w:uiPriority="71" w:unhideWhenUsed="0"/>
+    <w:lsdException w:name="Colorful List Accent 4" w:semiHidden="0" w:uiPriority="72" w:unhideWhenUsed="0"/>
+    <w:lsdException w:name="Colorful Grid Accent 4" w:semiHidden="0" w:uiPriority="73" w:unhideWhenUsed="0"/>
+    <w:lsdException w:name="Light Shading Accent 5" w:semiHidden="0" w:uiPriority="60" w:unhideWhenUsed="0"/>
+    <w:lsdException w:name="Light List Accent 5" w:semiHidden="0" w:uiPriority="61" w:unhideWhenUsed="0"/>
+    <w:lsdException w:name="Light Grid Accent 5" w:semiHidden="0" w:uiPriority="62" w:unhideWhenUsed="0"/>
+    <w:lsdException w:name="Medium Shading 1 Accent 5" w:semiHidden="0" w:uiPriority="63" w:unhideWhenUsed="0"/>
+    <w:lsdException w:name="Medium Shading 2 Accent 5" w:semiHidden="0" w:uiPriority="64" w:unhideWhenUsed="0"/>
+    <w:lsdException w:name="Medium List 1 Accent 5" w:semiHidden="0" w:uiPriority="65" w:unhideWhenUsed="0"/>
+    <w:lsdException w:name="Medium List 2 Accent 5" w:semiHidden="0" w:uiPriority="66" w:unhideWhenUsed="0"/>
+    <w:lsdException w:name="Medium Grid 1 Accent 5" w:semiHidden="0" w:uiPriority="67" w:unhideWhenUsed="0"/>
+    <w:lsdException w:name="Medium Grid 2 Accent 5" w:semiHidden="0" w:uiPriority="68" w:unhideWhenUsed="0"/>
+    <w:lsdException w:name="Medium Grid 3 Accent 5" w:semiHidden="0" w:uiPriority="69" w:unhideWhenUsed="0"/>
+    <w:lsdException w:name="Dark List Accent 5" w:semiHidden="0" w:uiPriority="70" w:unhideWhenUsed="0"/>
+    <w:lsdException w:name="Colorful Shading Accent 5" w:semiHidden="0" w:uiPriority="71" w:unhideWhenUsed="0"/>
+    <w:lsdException w:name="Colorful List Accent 5" w:semiHidden="0" w:uiPriority="72" w:unhideWhenUsed="0"/>
+    <w:lsdException w:name="Colorful Grid Accent 5" w:semiHidden="0" w:uiPriority="73" w:unhideWhenUsed="0"/>
+    <w:lsdException w:name="Light Shading Accent 6" w:semiHidden="0" w:uiPriority="60" w:unhideWhenUsed="0"/>
+    <w:lsdException w:name="Light List Accent 6" w:semiHidden="0" w:uiPriority="61" w:unhideWhenUsed="0"/>
+    <w:lsdException w:name="Light Grid Accent 6" w:semiHidden="0" w:uiPriority="62" w:unhideWhenUsed="0"/>
+    <w:lsdException w:name="Medium Shading 1 Accent 6" w:semiHidden="0" w:uiPriority="63" w:unhideWhenUsed="0"/>
+    <w:lsdException w:name="Medium Shading 2 Accent 6" w:semiHidden="0" w:uiPriority="64" w:unhideWhenUsed="0"/>
+    <w:lsdException w:name="Medium List 1 Accent 6" w:semiHidden="0" w:uiPriority="65" w:unhideWhenUsed="0"/>
+    <w:lsdException w:name="Medium List 2 Accent 6" w:semiHidden="0" w:uiPriority="66" w:unhideWhenUsed="0"/>
+    <w:lsdException w:name="Medium Grid 1 Accent 6" w:semiHidden="0" w:uiPriority="67" w:unhideWhenUsed="0"/>
+    <w:lsdException w:name="Medium Grid 2 Accent 6" w:semiHidden="0" w:uiPriority="68" w:unhideWhenUsed="0"/>
+    <w:lsdException w:name="Medium Grid 3 Accent 6" w:semiHidden="0" w:uiPriority="69" w:unhideWhenUsed="0"/>
+    <w:lsdException w:name="Dark List Accent 6" w:semiHidden="0" w:uiPriority="70" w:unhideWhenUsed="0"/>
+    <w:lsdException w:name="Colorful Shading Accent 6" w:semiHidden="0" w:uiPriority="71" w:unhideWhenUsed="0"/>
+    <w:lsdException w:name="Colorful List Accent 6" w:semiHidden="0" w:uiPriority="72" w:unhideWhenUsed="0"/>
+    <w:lsdException w:name="Colorful Grid Accent 6" w:semiHidden="0" w:uiPriority="73" w:unhideWhenUsed="0"/>
+    <w:lsdException w:name="Subtle Emphasis" w:semiHidden="0" w:uiPriority="19" w:unhideWhenUsed="0" w:qFormat="1"/>
+    <w:lsdException w:name="Intense Emphasis" w:semiHidden="0" w:uiPriority="21" w:unhideWhenUsed="0" w:qFormat="1"/>
+    <w:lsdException w:name="Subtle Reference" w:semiHidden="0" w:uiPriority="31" w:unhideWhenUsed="0" w:qFormat="1"/>
+    <w:lsdException w:name="Intense Reference" w:semiHidden="0" w:uiPriority="32" w:unhideWhenUsed="0" w:qFormat="1"/>
+    <w:lsdException w:name="Book Title" w:semiHidden="0" w:uiPriority="33" w:unhideWhenUsed="0" w:qFormat="1"/>
+    <w:lsdException w:name="Bibliography" w:uiPriority="37"/>
+    <w:lsdException w:name="TOC Heading" w:uiPriority="39" w:qFormat="1"/>
+  </w:latentStyles>
+  <w:style w:type="paragraph" w:default="1" w:styleId="Normal">
+    <w:name w:val="Normal"/>
+    <w:qFormat/>
+  </w:style>
+  <w:style w:type="character" w:default="1" w:styleId="Fontepargpadro">
+    <w:name w:val="Default Paragraph Font"/>
+    <w:uiPriority w:val="1"/>
+    <w:semiHidden/>
+    <w:unhideWhenUsed/>
+  </w:style>
+  <w:style w:type="table" w:default="1" w:styleId="Tabelanormal">
+    <w:name w:val="Normal Table"/>
+    <w:uiPriority w:val="99"/>
+    <w:semiHidden/>
+    <w:unhideWhenUsed/>
+    <w:tblPr>
+      <w:tblInd w:w="0" w:type="dxa"/>
+      <w:tblCellMar>
+        <w:top w:w="0" w:type="dxa"/>
+        <w:left w:w="108" w:type="dxa"/>
+        <w:bottom w:w="0" w:type="dxa"/>
+        <w:right w:w="108" w:type="dxa"/>
+      </w:tblCellMar>
+    </w:tblPr>
+  </w:style>
+  <w:style w:type="numbering" w:default="1" w:styleId="Semlista">
+    <w:name w:val="No List"/>
+    <w:uiPriority w:val="99"/>
+    <w:semiHidden/>
+    <w:unhideWhenUsed/>
+  </w:style>
+  <w:style w:type="character" w:styleId="TextodoEspaoReservado">
+    <w:name w:val="Placeholder Text"/>
+    <w:basedOn w:val="Fontepargpadro"/>
+    <w:uiPriority w:val="99"/>
+    <w:semiHidden/>
+    <w:rsid w:val="007242FD"/>
+    <w:rPr>
+      <w:color w:val="808080"/>
+    </w:rPr>
+  </w:style>
+</w:styles>
+</file>
+
+<file path=word/glossary/stylesWithEffects.xml><?xml version="1.0" encoding="utf-8"?>
+<w:styles xmlns:wpc="http://schemas.microsoft.com/office/word/2010/wordprocessingCanvas" xmlns:mc="http://schemas.openxmlformats.org/markup-compatibility/2006" xmlns:o="urn:schemas-microsoft-com:office:office" xmlns:r="http://schemas.openxmlformats.org/officeDocument/2006/relationships" xmlns:m="http://schemas.openxmlformats.org/officeDocument/2006/math" xmlns:v="urn:schemas-microsoft-com:vml" xmlns:wp14="http://schemas.microsoft.com/office/word/2010/wordprocessingDrawing" xmlns:wp="http://schemas.openxmlformats.org/drawingml/2006/wordprocessingDrawing" xmlns:w10="urn:schemas-microsoft-com:office:word" xmlns:w="http://schemas.openxmlformats.org/wordprocessingml/2006/main" xmlns:w14="http://schemas.microsoft.com/office/word/2010/wordml" xmlns:wpg="http://schemas.microsoft.com/office/word/2010/wordprocessingGroup" xmlns:wpi="http://schemas.microsoft.com/office/word/2010/wordprocessingInk" xmlns:wne="http://schemas.microsoft.com/office/word/2006/wordml" xmlns:wps="http://schemas.microsoft.com/office/word/2010/wordprocessingShape" mc:Ignorable="w14 wp14">
+  <w:docDefaults>
+    <w:rPrDefault>
+      <w:rPr>
+        <w:rFonts w:asciiTheme="minorHAnsi" w:eastAsiaTheme="minorEastAsia" w:hAnsiTheme="minorHAnsi" w:cstheme="minorBidi"/>
+        <w:sz w:val="22"/>
+        <w:szCs w:val="22"/>
+        <w:lang w:val="pt-BR" w:eastAsia="pt-BR" w:bidi="ar-SA"/>
+      </w:rPr>
+    </w:rPrDefault>
+    <w:pPrDefault>
+      <w:pPr>
+        <w:spacing w:after="200" w:line="276" w:lineRule="auto"/>
+      </w:pPr>
+    </w:pPrDefault>
+  </w:docDefaults>
+  <w:latentStyles w:defLockedState="0" w:defUIPriority="99" w:defSemiHidden="1" w:defUnhideWhenUsed="1" w:defQFormat="0" w:count="267">
+    <w:lsdException w:name="Normal" w:semiHidden="0" w:uiPriority="0" w:unhideWhenUsed="0" w:qFormat="1"/>
+    <w:lsdException w:name="heading 1" w:semiHidden="0" w:uiPriority="9" w:unhideWhenUsed="0" w:qFormat="1"/>
+    <w:lsdException w:name="heading 2" w:uiPriority="9" w:qFormat="1"/>
+    <w:lsdException w:name="heading 3" w:uiPriority="9" w:qFormat="1"/>
+    <w:lsdException w:name="heading 4" w:uiPriority="9" w:qFormat="1"/>
+    <w:lsdException w:name="heading 5" w:uiPriority="9" w:qFormat="1"/>
+    <w:lsdException w:name="heading 6" w:uiPriority="9" w:qFormat="1"/>
+    <w:lsdException w:name="heading 7" w:uiPriority="9" w:qFormat="1"/>
+    <w:lsdException w:name="heading 8" w:uiPriority="9" w:qFormat="1"/>
+    <w:lsdException w:name="heading 9" w:uiPriority="9" w:qFormat="1"/>
+    <w:lsdException w:name="toc 1" w:uiPriority="39"/>
+    <w:lsdException w:name="toc 2" w:uiPriority="39"/>
+    <w:lsdException w:name="toc 3" w:uiPriority="39"/>
+    <w:lsdException w:name="toc 4" w:uiPriority="39"/>
+    <w:lsdException w:name="toc 5" w:uiPriority="39"/>
+    <w:lsdException w:name="toc 6" w:uiPriority="39"/>
+    <w:lsdException w:name="toc 7" w:uiPriority="39"/>
+    <w:lsdException w:name="toc 8" w:uiPriority="39"/>
+    <w:lsdException w:name="toc 9" w:uiPriority="39"/>
+    <w:lsdException w:name="caption" w:uiPriority="35" w:qFormat="1"/>
+    <w:lsdException w:name="Title" w:semiHidden="0" w:uiPriority="10" w:unhideWhenUsed="0" w:qFormat="1"/>
+    <w:lsdException w:name="Default Paragraph Font" w:uiPriority="1"/>
+    <w:lsdException w:name="Subtitle" w:semiHidden="0" w:uiPriority="11" w:unhideWhenUsed="0" w:qFormat="1"/>
+    <w:lsdException w:name="Strong" w:semiHidden="0" w:uiPriority="22" w:unhideWhenUsed="0" w:qFormat="1"/>
+    <w:lsdException w:name="Emphasis" w:semiHidden="0" w:uiPriority="20" w:unhideWhenUsed="0" w:qFormat="1"/>
+    <w:lsdException w:name="Table Grid" w:semiHidden="0" w:uiPriority="59" w:unhideWhenUsed="0"/>
+    <w:lsdException w:name="Placeholder Text" w:unhideWhenUsed="0"/>
+    <w:lsdException w:name="No Spacing" w:semiHidden="0" w:uiPriority="1" w:unhideWhenUsed="0" w:qFormat="1"/>
+    <w:lsdException w:name="Light Shading" w:semiHidden="0" w:uiPriority="60" w:unhideWhenUsed="0"/>
+    <w:lsdException w:name="Light List" w:semiHidden="0" w:uiPriority="61" w:unhideWhenUsed="0"/>
+    <w:lsdException w:name="Light Grid" w:semiHidden="0" w:uiPriority="62" w:unhideWhenUsed="0"/>
+    <w:lsdException w:name="Medium Shading 1" w:semiHidden="0" w:uiPriority="63" w:unhideWhenUsed="0"/>
+    <w:lsdException w:name="Medium Shading 2" w:semiHidden="0" w:uiPriority="64" w:unhideWhenUsed="0"/>
+    <w:lsdException w:name="Medium List 1" w:semiHidden="0" w:uiPriority="65" w:unhideWhenUsed="0"/>
+    <w:lsdException w:name="Medium List 2" w:semiHidden="0" w:uiPriority="66" w:unhideWhenUsed="0"/>
+    <w:lsdException w:name="Medium Grid 1" w:semiHidden="0" w:uiPriority="67" w:unhideWhenUsed="0"/>
+    <w:lsdException w:name="Medium Grid 2" w:semiHidden="0" w:uiPriority="68" w:unhideWhenUsed="0"/>
+    <w:lsdException w:name="Medium Grid 3" w:semiHidden="0" w:uiPriority="69" w:unhideWhenUsed="0"/>
+    <w:lsdException w:name="Dark List" w:semiHidden="0" w:uiPriority="70" w:unhideWhenUsed="0"/>
+    <w:lsdException w:name="Colorful Shading" w:semiHidden="0" w:uiPriority="71" w:unhideWhenUsed="0"/>
+    <w:lsdException w:name="Colorful List" w:semiHidden="0" w:uiPriority="72" w:unhideWhenUsed="0"/>
+    <w:lsdException w:name="Colorful Grid" w:semiHidden="0" w:uiPriority="73" w:unhideWhenUsed="0"/>
+    <w:lsdException w:name="Light Shading Accent 1" w:semiHidden="0" w:uiPriority="60" w:unhideWhenUsed="0"/>
+    <w:lsdException w:name="Light List Accent 1" w:semiHidden="0" w:uiPriority="61" w:unhideWhenUsed="0"/>
+    <w:lsdException w:name="Light Grid Accent 1" w:semiHidden="0" w:uiPriority="62" w:unhideWhenUsed="0"/>
+    <w:lsdException w:name="Medium Shading 1 Accent 1" w:semiHidden="0" w:uiPriority="63" w:unhideWhenUsed="0"/>
+    <w:lsdException w:name="Medium Shading 2 Accent 1" w:semiHidden="0" w:uiPriority="64" w:unhideWhenUsed="0"/>
+    <w:lsdException w:name="Medium List 1 Accent 1" w:semiHidden="0" w:uiPriority="65" w:unhideWhenUsed="0"/>
+    <w:lsdException w:name="Revision" w:unhideWhenUsed="0"/>
+    <w:lsdException w:name="List Paragraph" w:semiHidden="0" w:uiPriority="34" w:unhideWhenUsed="0" w:qFormat="1"/>
+    <w:lsdException w:name="Quote" w:semiHidden="0" w:uiPriority="29" w:unhideWhenUsed="0" w:qFormat="1"/>
+    <w:lsdException w:name="Intense Quote" w:semiHidden="0" w:uiPriority="30" w:unhideWhenUsed="0" w:qFormat="1"/>
+    <w:lsdException w:name="Medium List 2 Accent 1" w:semiHidden="0" w:uiPriority="66" w:unhideWhenUsed="0"/>
+    <w:lsdException w:name="Medium Grid 1 Accent 1" w:semiHidden="0" w:uiPriority="67" w:unhideWhenUsed="0"/>
+    <w:lsdException w:name="Medium Grid 2 Accent 1" w:semiHidden="0" w:uiPriority="68" w:unhideWhenUsed="0"/>
+    <w:lsdException w:name="Medium Grid 3 Accent 1" w:semiHidden="0" w:uiPriority="69" w:unhideWhenUsed="0"/>
+    <w:lsdException w:name="Dark List Accent 1" w:semiHidden="0" w:uiPriority="70" w:unhideWhenUsed="0"/>
+    <w:lsdException w:name="Colorful Shading Accent 1" w:semiHidden="0" w:uiPriority="71" w:unhideWhenUsed="0"/>
+    <w:lsdException w:name="Colorful List Accent 1" w:semiHidden="0" w:uiPriority="72" w:unhideWhenUsed="0"/>
+    <w:lsdException w:name="Colorful Grid Accent 1" w:semiHidden="0" w:uiPriority="73" w:unhideWhenUsed="0"/>
+    <w:lsdException w:name="Light Shading Accent 2" w:semiHidden="0" w:uiPriority="60" w:unhideWhenUsed="0"/>
+    <w:lsdException w:name="Light List Accent 2" w:semiHidden="0" w:uiPriority="61" w:unhideWhenUsed="0"/>
+    <w:lsdException w:name="Light Grid Accent 2" w:semiHidden="0" w:uiPriority="62" w:unhideWhenUsed="0"/>
+    <w:lsdException w:name="Medium Shading 1 Accent 2" w:semiHidden="0" w:uiPriority="63" w:unhideWhenUsed="0"/>
+    <w:lsdException w:name="Medium Shading 2 Accent 2" w:semiHidden="0" w:uiPriority="64" w:unhideWhenUsed="0"/>
+    <w:lsdException w:name="Medium List 1 Accent 2" w:semiHidden="0" w:uiPriority="65" w:unhideWhenUsed="0"/>
+    <w:lsdException w:name="Medium List 2 Accent 2" w:semiHidden="0" w:uiPriority="66" w:unhideWhenUsed="0"/>
+    <w:lsdException w:name="Medium Grid 1 Accent 2" w:semiHidden="0" w:uiPriority="67" w:unhideWhenUsed="0"/>
+    <w:lsdException w:name="Medium Grid 2 Accent 2" w:semiHidden="0" w:uiPriority="68" w:unhideWhenUsed="0"/>
+    <w:lsdException w:name="Medium Grid 3 Accent 2" w:semiHidden="0" w:uiPriority="69" w:unhideWhenUsed="0"/>
+    <w:lsdException w:name="Dark List Accent 2" w:semiHidden="0" w:uiPriority="70" w:unhideWhenUsed="0"/>
+    <w:lsdException w:name="Colorful Shading Accent 2" w:semiHidden="0" w:uiPriority="71" w:unhideWhenUsed="0"/>
+    <w:lsdException w:name="Colorful List Accent 2" w:semiHidden="0" w:uiPriority="72" w:unhideWhenUsed="0"/>
+    <w:lsdException w:name="Colorful Grid Accent 2" w:semiHidden="0" w:uiPriority="73" w:unhideWhenUsed="0"/>
+    <w:lsdException w:name="Light Shading Accent 3" w:semiHidden="0" w:uiPriority="60" w:unhideWhenUsed="0"/>
+    <w:lsdException w:name="Light List Accent 3" w:semiHidden="0" w:uiPriority="61" w:unhideWhenUsed="0"/>
+    <w:lsdException w:name="Light Grid Accent 3" w:semiHidden="0" w:uiPriority="62" w:unhideWhenUsed="0"/>
+    <w:lsdException w:name="Medium Shading 1 Accent 3" w:semiHidden="0" w:uiPriority="63" w:unhideWhenUsed="0"/>
+    <w:lsdException w:name="Medium Shading 2 Accent 3" w:semiHidden="0" w:uiPriority="64" w:unhideWhenUsed="0"/>
+    <w:lsdException w:name="Medium List 1 Accent 3" w:semiHidden="0" w:uiPriority="65" w:unhideWhenUsed="0"/>
+    <w:lsdException w:name="Medium List 2 Accent 3" w:semiHidden="0" w:uiPriority="66" w:unhideWhenUsed="0"/>
+    <w:lsdException w:name="Medium Grid 1 Accent 3" w:semiHidden="0" w:uiPriority="67" w:unhideWhenUsed="0"/>
+    <w:lsdException w:name="Medium Grid 2 Accent 3" w:semiHidden="0" w:uiPriority="68" w:unhideWhenUsed="0"/>
+    <w:lsdException w:name="Medium Grid 3 Accent 3" w:semiHidden="0" w:uiPriority="69" w:unhideWhenUsed="0"/>
+    <w:lsdException w:name="Dark List Accent 3" w:semiHidden="0" w:uiPriority="70" w:unhideWhenUsed="0"/>
+    <w:lsdException w:name="Colorful Shading Accent 3" w:semiHidden="0" w:uiPriority="71" w:unhideWhenUsed="0"/>
+    <w:lsdException w:name="Colorful List Accent 3" w:semiHidden="0" w:uiPriority="72" w:unhideWhenUsed="0"/>
+    <w:lsdException w:name="Colorful Grid Accent 3" w:semiHidden="0" w:uiPriority="73" w:unhideWhenUsed="0"/>
+    <w:lsdException w:name="Light Shading Accent 4" w:semiHidden="0" w:uiPriority="60" w:unhideWhenUsed="0"/>
+    <w:lsdException w:name="Light List Accent 4" w:semiHidden="0" w:uiPriority="61" w:unhideWhenUsed="0"/>
+    <w:lsdException w:name="Light Grid Accent 4" w:semiHidden="0" w:uiPriority="62" w:unhideWhenUsed="0"/>
+    <w:lsdException w:name="Medium Shading 1 Accent 4" w:semiHidden="0" w:uiPriority="63" w:unhideWhenUsed="0"/>
+    <w:lsdException w:name="Medium Shading 2 Accent 4" w:semiHidden="0" w:uiPriority="64" w:unhideWhenUsed="0"/>
+    <w:lsdException w:name="Medium List 1 Accent 4" w:semiHidden="0" w:uiPriority="65" w:unhideWhenUsed="0"/>
+    <w:lsdException w:name="Medium List 2 Accent 4" w:semiHidden="0" w:uiPriority="66" w:unhideWhenUsed="0"/>
+    <w:lsdException w:name="Medium Grid 1 Accent 4" w:semiHidden="0" w:uiPriority="67" w:unhideWhenUsed="0"/>
+    <w:lsdException w:name="Medium Grid 2 Accent 4" w:semiHidden="0" w:uiPriority="68" w:unhideWhenUsed="0"/>
+    <w:lsdException w:name="Medium Grid 3 Accent 4" w:semiHidden="0" w:uiPriority="69" w:unhideWhenUsed="0"/>
+    <w:lsdException w:name="Dark List Accent 4" w:semiHidden="0" w:uiPriority="70" w:unhideWhenUsed="0"/>
+    <w:lsdException w:name="Colorful Shading Accent 4" w:semiHidden="0" w:uiPriority="71" w:unhideWhenUsed="0"/>
+    <w:lsdException w:name="Colorful List Accent 4" w:semiHidden="0" w:uiPriority="72" w:unhideWhenUsed="0"/>
+    <w:lsdException w:name="Colorful Grid Accent 4" w:semiHidden="0" w:uiPriority="73" w:unhideWhenUsed="0"/>
+    <w:lsdException w:name="Light Shading Accent 5" w:semiHidden="0" w:uiPriority="60" w:unhideWhenUsed="0"/>
+    <w:lsdException w:name="Light List Accent 5" w:semiHidden="0" w:uiPriority="61" w:unhideWhenUsed="0"/>
+    <w:lsdException w:name="Light Grid Accent 5" w:semiHidden="0" w:uiPriority="62" w:unhideWhenUsed="0"/>
+    <w:lsdException w:name="Medium Shading 1 Accent 5" w:semiHidden="0" w:uiPriority="63" w:unhideWhenUsed="0"/>
+    <w:lsdException w:name="Medium Shading 2 Accent 5" w:semiHidden="0" w:uiPriority="64" w:unhideWhenUsed="0"/>
+    <w:lsdException w:name="Medium List 1 Accent 5" w:semiHidden="0" w:uiPriority="65" w:unhideWhenUsed="0"/>
+    <w:lsdException w:name="Medium List 2 Accent 5" w:semiHidden="0" w:uiPriority="66" w:unhideWhenUsed="0"/>
+    <w:lsdException w:name="Medium Grid 1 Accent 5" w:semiHidden="0" w:uiPriority="67" w:unhideWhenUsed="0"/>
+    <w:lsdException w:name="Medium Grid 2 Accent 5" w:semiHidden="0" w:uiPriority="68" w:unhideWhenUsed="0"/>
+    <w:lsdException w:name="Medium Grid 3 Accent 5" w:semiHidden="0" w:uiPriority="69" w:unhideWhenUsed="0"/>
+    <w:lsdException w:name="Dark List Accent 5" w:semiHidden="0" w:uiPriority="70" w:unhideWhenUsed="0"/>
+    <w:lsdException w:name="Colorful Shading Accent 5" w:semiHidden="0" w:uiPriority="71" w:unhideWhenUsed="0"/>
+    <w:lsdException w:name="Colorful List Accent 5" w:semiHidden="0" w:uiPriority="72" w:unhideWhenUsed="0"/>
+    <w:lsdException w:name="Colorful Grid Accent 5" w:semiHidden="0" w:uiPriority="73" w:unhideWhenUsed="0"/>
+    <w:lsdException w:name="Light Shading Accent 6" w:semiHidden="0" w:uiPriority="60" w:unhideWhenUsed="0"/>
+    <w:lsdException w:name="Light List Accent 6" w:semiHidden="0" w:uiPriority="61" w:unhideWhenUsed="0"/>
+    <w:lsdException w:name="Light Grid Accent 6" w:semiHidden="0" w:uiPriority="62" w:unhideWhenUsed="0"/>
+    <w:lsdException w:name="Medium Shading 1 Accent 6" w:semiHidden="0" w:uiPriority="63" w:unhideWhenUsed="0"/>
+    <w:lsdException w:name="Medium Shading 2 Accent 6" w:semiHidden="0" w:uiPriority="64" w:unhideWhenUsed="0"/>
+    <w:lsdException w:name="Medium List 1 Accent 6" w:semiHidden="0" w:uiPriority="65" w:unhideWhenUsed="0"/>
+    <w:lsdException w:name="Medium List 2 Accent 6" w:semiHidden="0" w:uiPriority="66" w:unhideWhenUsed="0"/>
+    <w:lsdException w:name="Medium Grid 1 Accent 6" w:semiHidden="0" w:uiPriority="67" w:unhideWhenUsed="0"/>
+    <w:lsdException w:name="Medium Grid 2 Accent 6" w:semiHidden="0" w:uiPriority="68" w:unhideWhenUsed="0"/>
+    <w:lsdException w:name="Medium Grid 3 Accent 6" w:semiHidden="0" w:uiPriority="69" w:unhideWhenUsed="0"/>
+    <w:lsdException w:name="Dark List Accent 6" w:semiHidden="0" w:uiPriority="70" w:unhideWhenUsed="0"/>
+    <w:lsdException w:name="Colorful Shading Accent 6" w:semiHidden="0" w:uiPriority="71" w:unhideWhenUsed="0"/>
+    <w:lsdException w:name="Colorful List Accent 6" w:semiHidden="0" w:uiPriority="72" w:unhideWhenUsed="0"/>
+    <w:lsdException w:name="Colorful Grid Accent 6" w:semiHidden="0" w:uiPriority="73" w:unhideWhenUsed="0"/>
+    <w:lsdException w:name="Subtle Emphasis" w:semiHidden="0" w:uiPriority="19" w:unhideWhenUsed="0" w:qFormat="1"/>
+    <w:lsdException w:name="Intense Emphasis" w:semiHidden="0" w:uiPriority="21" w:unhideWhenUsed="0" w:qFormat="1"/>
+    <w:lsdException w:name="Subtle Reference" w:semiHidden="0" w:uiPriority="31" w:unhideWhenUsed="0" w:qFormat="1"/>
+    <w:lsdException w:name="Intense Reference" w:semiHidden="0" w:uiPriority="32" w:unhideWhenUsed="0" w:qFormat="1"/>
+    <w:lsdException w:name="Book Title" w:semiHidden="0" w:uiPriority="33" w:unhideWhenUsed="0" w:qFormat="1"/>
+    <w:lsdException w:name="Bibliography" w:uiPriority="37"/>
+    <w:lsdException w:name="TOC Heading" w:uiPriority="39" w:qFormat="1"/>
+  </w:latentStyles>
+  <w:style w:type="paragraph" w:default="1" w:styleId="Normal">
+    <w:name w:val="Normal"/>
+    <w:qFormat/>
+  </w:style>
+  <w:style w:type="character" w:default="1" w:styleId="Fontepargpadro">
+    <w:name w:val="Default Paragraph Font"/>
+    <w:uiPriority w:val="1"/>
+    <w:semiHidden/>
+    <w:unhideWhenUsed/>
+  </w:style>
+  <w:style w:type="table" w:default="1" w:styleId="Tabelanormal">
+    <w:name w:val="Normal Table"/>
+    <w:uiPriority w:val="99"/>
+    <w:semiHidden/>
+    <w:unhideWhenUsed/>
+    <w:tblPr>
+      <w:tblInd w:w="0" w:type="dxa"/>
+      <w:tblCellMar>
+        <w:top w:w="0" w:type="dxa"/>
+        <w:left w:w="108" w:type="dxa"/>
+        <w:bottom w:w="0" w:type="dxa"/>
+        <w:right w:w="108" w:type="dxa"/>
+      </w:tblCellMar>
+    </w:tblPr>
+  </w:style>
+  <w:style w:type="numbering" w:default="1" w:styleId="Semlista">
+    <w:name w:val="No List"/>
+    <w:uiPriority w:val="99"/>
+    <w:semiHidden/>
+    <w:unhideWhenUsed/>
+  </w:style>
+  <w:style w:type="character" w:styleId="TextodoEspaoReservado">
+    <w:name w:val="Placeholder Text"/>
+    <w:basedOn w:val="Fontepargpadro"/>
+    <w:uiPriority w:val="99"/>
+    <w:semiHidden/>
+    <w:rsid w:val="007242FD"/>
+    <w:rPr>
+      <w:color w:val="808080"/>
+    </w:rPr>
+  </w:style>
+</w:styles>
+</file>
+
+<file path=word/glossary/webSettings.xml><?xml version="1.0" encoding="utf-8"?>
+<w:webSettings xmlns:mc="http://schemas.openxmlformats.org/markup-compatibility/2006" xmlns:r="http://schemas.openxmlformats.org/officeDocument/2006/relationships" xmlns:w="http://schemas.openxmlformats.org/wordprocessingml/2006/main" xmlns:w14="http://schemas.microsoft.com/office/word/2010/wordml" mc:Ignorable="w14">
+  <w:optimizeForBrowser/>
+  <w:allowPNG/>
+</w:webSettings>
+</file>
+
 <file path=word/theme/theme1.xml><?xml version="1.0" encoding="utf-8"?>
 <a:theme xmlns:a="http://schemas.openxmlformats.org/drawingml/2006/main" name="Tema do Office">
   <a:themeElements>
@@ -41476,7 +44111,7 @@
 </file>
 
 <file path=customXml/itemProps1.xml><?xml version="1.0" encoding="utf-8"?>
-<ds:datastoreItem xmlns:ds="http://schemas.openxmlformats.org/officeDocument/2006/customXml" ds:itemID="{FFF3FF1F-2B06-4F48-A537-5045F8ADCBDB}">
+<ds:datastoreItem xmlns:ds="http://schemas.openxmlformats.org/officeDocument/2006/customXml" ds:itemID="{5BF2B35E-AEC8-462D-8180-83B8DD179942}">
   <ds:schemaRefs>
     <ds:schemaRef ds:uri="http://schemas.openxmlformats.org/officeDocument/2006/bibliography"/>
   </ds:schemaRefs>

</xml_diff>